<commit_message>
corrections on general discussion :pencil2:
</commit_message>
<xml_diff>
--- a/Thesis_docs/General_discussion_1.docx
+++ b/Thesis_docs/General_discussion_1.docx
@@ -400,13 +400,7 @@
         <w:t xml:space="preserve"> </w:t>
       </w:r>
       <w:r>
-        <w:t>hav</w:t>
-      </w:r>
-      <w:r>
-        <w:t>e</w:t>
-      </w:r>
-      <w:r>
-        <w:t xml:space="preserve"> </w:t>
+        <w:t xml:space="preserve">have </w:t>
       </w:r>
       <w:r>
         <w:t>already</w:t>
@@ -707,10 +701,7 @@
         <w:t xml:space="preserve">As anthropogenic pressures on biodiversity are unlikely to </w:t>
       </w:r>
       <w:r>
-        <w:t>reduce</w:t>
-      </w:r>
-      <w:r>
-        <w:t xml:space="preserve"> </w:t>
+        <w:t xml:space="preserve">reduce </w:t>
       </w:r>
       <w:r>
         <w:t>given current scenarios of human development</w:t>
@@ -865,7 +856,19 @@
         <w:rPr>
           <w:rFonts w:eastAsiaTheme="minorEastAsia"/>
         </w:rPr>
-        <w:instrText>ADDIN CSL_CITATION {"citationItems":[{"id":"ITEM-1","itemData":{"DOI":"10.1371/journal.pone.0047082","ISSN":"19326203","PMID":"23056587","abstract":"There is an urgent need to reduce drastically the rate at which biodiversity is declining worldwide. Phylogenetic methods are increasingly being recognised as providing a useful framework for predicting future losses, and guiding efforts for pre-emptive conservation actions. In this study, we used a reconstructed phylogenetic tree of angiosperm species of the Eastern Arc Mountains - an important African biodiversity hotspot - and described the distribution of extinction risk across taxonomic ranks and phylogeny. We provide evidence for both taxonomic and phylogenetic selectivity in extinction risk. However, we found that selectivity varies with IUCN extinction risk category. Vulnerable species are more closely related than expected by chance, whereas endangered and critically endangered species are not significantly clustered on the phylogeny. We suggest that the general observation for taxonomic and phylogenetic selectivity (i.e. phylogenetic signal, the tendency of closely related species to share similar traits) in extinction risks is therefore largely driven by vulnerable species, and not necessarily the most highly threatened. We also used information on altitudinal distribution and climate to generate a predictive model of at-risk species richness, and found that greater threatened species richness is found at higher altitude, allowing for more informed conservation decision making. Our results indicate that evolutionary history can help predict plant susceptibility to extinction threats in the hyper-diverse but woefully-understudied Eastern Arc Mountains, and illustrate the contribution of phylogenetic approaches in conserving African floristic biodiversity where detailed ecological and evolutionary data are often lacking. © 2012 Yessoufou et al.","author":[{"dropping-particle":"","family":"Yessoufou","given":"Kowiyou","non-dropping-particle":"","parse-names":false,"suffix":""},{"dropping-particle":"","family":"Daru","given":"Barnabas H.","non-dropping-particle":"","parse-names":false,"suffix":""},{"dropping-particle":"","family":"Davies","given":"T. Jonathan","non-dropping-particle":"","parse-names":false,"suffix":""}],"container-title":"PLoS ONE","id":"ITEM-1","issue":"10","issued":{"date-parts":[["2012"]]},"title":"Phylogenetic Patterns of Extinction Risk in the Eastern Arc Ecosystems, an African Biodiversity Hotspot","type":"article-journal","volume":"7"},"uris":["http://www.mendeley.com/documents/?uuid=d221676e-5835-4a0f-9d9e-7e63ee63b083"]},{"id":"ITEM-2","itemData":{"DOI":"10.1111/conl.12258","ISSN":"1755263X","abstract":"Rising rates of extinction create an urgent need to identify the mechanisms and drivers of endangerment. One critical question is whether major phylogenetic lineages are equally at risk to the same threats. We used the IUCN Red List classification to explore the effect of four major threatening processes (habitat alteration, invasive species, climate change and overexploitation) on 7,441 species in four terrestrial vertebrate classes. As expected, species rated as vulnerable to a higher number of threats were also at greater risk of extinction. However, this pattern differed strongly among classes. Notably, invasive species and climate change were strongly associated with increased risk of extinction in birds but not mammals. These large-scale differences might be artifacts of differing methodologies used by class specialists to classify species vulnerability; or might reflect biological differences. That ambiguity needs to be resolved, because it has strong implications for the assessment and amelioration of threatening processes.","author":[{"dropping-particle":"","family":"Ducatez","given":"Simon","non-dropping-particle":"","parse-names":false,"suffix":""},{"dropping-particle":"","family":"Shine","given":"Richard","non-dropping-particle":"","parse-names":false,"suffix":""}],"container-title":"Conservation Letters","id":"ITEM-2","issue":"2","issued":{"date-parts":[["2017"]]},"page":"186-194","title":"Drivers of Extinction Risk in Terrestrial Vertebrates","type":"article-journal","volume":"10"},"uris":["http://www.mendeley.com/documents/?uuid=8982573f-94e2-4769-bd29-014b59759005"]},{"id":"ITEM-3","itemData":{"DOI":"10.1111/j.1461-0248.2009.01307.x","ISBN":"1461-0248","ISSN":"1461023X","PMID":"19392714","abstract":"Whereas previous studies have investigated correlates of extinction risk either at global or regional scales, our study explicitly models regional effects of anthropogenic threats and biological traits across the globe. Using phylogenetic comparative methods with a newly-updated supertree of 5020 extant mammals, we investigate the impact of species traits on extinction risk within each WWF ecoregion. Our analyses reveal strong geographical variation in the influence of traits on risk: notably, larger species are at higher risk only in tropical regions. We then relate these patterns to current and recent-historical human impacts across ecoregions usin g spatial modelling. The body-mass results apparently reflect historical declines of large species outside the tropics due to large-scale land conversion. Narrow-ranged and rare species tend to be at high risk in areas of high current human impacts. The interactions we describe between biological traits and anthropogenic threats increase understanding of the processes determining extinction risk.","author":[{"dropping-particle":"","family":"Fritz","given":"Susanne A.","non-dropping-particle":"","parse-names":false,"suffix":""},{"dropping-particle":"","family":"Bininda-Emonds","given":"Olaf R.P.","non-dropping-particle":"","parse-names":false,"suffix":""},{"dropping-particle":"","family":"Purvis","given":"Andy","non-dropping-particle":"","parse-names":false,"suffix":""}],"container-title":"Ecology Letters","id":"ITEM-3","issued":{"date-parts":[["2009"]]},"title":"Geographical variation in predictors of mammalian extinction risk: Big is bad, but only in the tropics","type":"article-journal"},"uris":["http://www.mendeley.com/documents/?uuid=66676851-998a-41d5-beca-883b996c51ba"]},{"id":"ITEM-4","itemData":{"DOI":"10.1111/ele.13860","ISSN":"14610248","PMID":"35199919","abstract":"Increases in biodiversity often lead to greater, and less variable, levels of ecosystem functioning. However, whether species are less likely to go extinct in more diverse ecosystems is unclear. We use comprehensive estimates of avian taxonomic, phylogenetic and functional diversity to characterise the global relationship between multiple dimensions of diversity and extinction risk in birds, focusing on contemporary threat status and latent extinction risk. We find that more diverse assemblages have lower mean IUCN threat status despite being composed of species with attributes that make them more vulnerable to extinction, such as large body size or small range size. Indeed, the reduction in current threat status associated with greater diversity far outweighs the increased risk associated with the accumulation of extinction-prone species in more diverse assemblages. Our results suggest that high diversity reduces extinction risk, and that species conservation targets may therefore best be achieved by maintaining high levels of overall biodiversity in natural ecosystems.","author":[{"dropping-particle":"","family":"Weeks","given":"Brian C.","non-dropping-particle":"","parse-names":false,"suffix":""},{"dropping-particle":"","family":"Naeem","given":"Shahid","non-dropping-particle":"","parse-names":false,"suffix":""},{"dropping-particle":"","family":"Lasky","given":"Jesse R.","non-dropping-particle":"","parse-names":false,"suffix":""},{"dropping-particle":"","family":"Tobias","given":"Joseph A.","non-dropping-particle":"","parse-names":false,"suffix":""}],"container-title":"Ecology Letters","id":"ITEM-4","issue":"3","issued":{"date-parts":[["2022"]]},"page":"697-707","title":"Diversity and extinction risk are inversely related at a global scale","type":"article-journal","volume":"25"},"uris":["http://www.mendeley.com/documents/?uuid=6e8ba352-bf47-497a-aee6-61e6d032ddd9"]}],"mendeley":{"formattedCitation":"(Fritz &lt;i&gt;et al.&lt;/i&gt; 2009; Yessoufou &lt;i&gt;et al.&lt;/i&gt; 2012; Ducatez &amp; Shine 2017; Weeks &lt;i&gt;et al.&lt;/i&gt; 2022)","plainTextFormattedCitation":"(Fritz et al. 2009; Yessoufou et al. 2012; Ducatez &amp; Shine 2017; Weeks et al. 2022)","previouslyFormattedCitation":"(Fritz &lt;i&gt;et al.&lt;/i&gt; 2009; Yessoufou &lt;i&gt;et al.&lt;/i&gt; 2012; Ducatez &amp; Shine 2017; Weeks &lt;i&gt;et al.&lt;/i&gt; 2022)"},"properties":{"noteIndex":0},"schema":"https://github.com/citation-style-language/schema/raw/master/csl-citation.json"}</w:instrText>
+        <w:instrText>ADDIN CSL_CITATION {"citationItems":[{"id":"ITEM-1","itemData":{"DOI":"10.1371/journal.pone.0047082","ISSN":"19326203","PMID":"23056587","abstract":"There is an urgent need to reduce drastically the rate at which biodiversity is declining worldwide. Phylogenetic methods are increasingly being recognised as providing a useful framework for predicting future losses, and guiding efforts for pre-emptive conservation actions. In this study, we used a reconstructed phylogenetic tree of angiosperm species of the Eastern Arc Mountains - an important African biodiversity hotspot - and described the distribution of extinction risk across taxonomic ranks and phylogeny. We provide evidence for both taxonomic and phylogenetic selectivity in extinction risk. However, we found that selectivity varies with IUCN extinction risk category. Vulnerable species are more closely related than expected by chance, whereas endangered and critically endangered species are not significantly clustered on the phylogeny. We suggest that the general observation for taxonomic and phylogenetic selectivity (i.e. phylogenetic signal, the tendency of closely related species to share similar traits) in extinction risks is therefore largely driven by vulnerable species, and not necessarily the most highly threatened. We also used information on altitudinal distribution and climate to generate a predictive model of at-risk species richness, and found that greater threatened species richness is found at higher altitude, allowing for more informed conservation decision making. Our results indicate that evolutionary history can help predict plant susceptibility to extinction threats in the hyper-diverse but woefully-understudied Eastern Arc Mountains, and illustrate the contribution of phylogenetic approaches in conserving African floristic biodiversity where detailed ecological and evolutionary data are often lacking. © 2012 Yessoufou et al.","author":[{"dropping-particle":"","family":"Yessoufou","given":"Kowiyou","non-dropping-particle":"","parse-names":false,"suffix":""},{"dropping-particle":"","family":"Daru","given":"Barnabas H.","non-dropping-particle":"","parse-names":false,"suffix":""},{"dropping-particle":"","family":"Davies","given":"T. Jonathan","non-dropping-particle":"","parse-names":false,"suffix":""}],"container-title":"PLoS ONE","id":"ITEM-1","issue":"10","issued":{"date-parts":[["2012"]]},"title":"Phylogenetic Patterns of Extinction Risk in the Eastern Arc Ecosystems, an African Biodiversity Hotspot","type":"article-journal","volume":"7"},"uris":["http://www.mendeley.com/documents/?uuid=d221676e-5835-4a0f-9d9e-7e63ee63b083","http://www.mendeley.com/documents/?uuid=1be40352-acf8-42d2-aebd-4943cda03fc2"]},{"id":"ITEM-2","itemData":{"DOI":"10.1111/conl.12258","ISSN":"1755263X","abstract":"Rising rates of extinction create an urgent need to identify the mechanisms and drivers of endangerment. One critical question is whether major phylogenetic lineages are equally at risk to the same threats. We used the IUCN Red List classification to explore the effect of four major threatening processes (habitat alteration, invasive species, climate change and overexploitation) on 7,441 species in four terrestrial vertebrate classes. As expected, species rated as vulnerable to a higher number of threats were also at greater risk of extinction. However, this pattern differed strongly among classes. Notably, invasive species and climate change were strongly associated with increased risk of extinction in birds but not mammals. These large-scale differences might be artifacts of differing methodologies used by class specialists to classify species vulnerability; or might reflect biological differences. That ambiguity needs to be resolved, because it has strong implications for the assessment and amelioration of threatening processes.","author":[{"dropping-particle":"","family":"Ducatez","given":"Simon","non-dropping-particle":"","parse-names":false,"suffix":""},{"dropping-particle":"","family":"Shine","given":"Richard","non-dropping-particle":"","parse-names":false,"suffix":""}],"container-title":"Conservation Letters","id":"ITEM-2","issue":"2","issued":{"date-parts":[["2017"]]},"page":"186-194","title":"Drivers of Extinction Risk in Terrestrial Vertebrates","type":"article-journal","volume":"10"},"uris":["http://www.mendeley.com/documents/?uuid=8982573f-94e2-4769-bd29-014b59759005","http://www.mendeley.com/documents/?uuid=6d077de5-eb5b-474d-b72d-65c49b786de9"]},{"id":"ITEM-3","itemData":{"DOI":"10.1111/j.1461-0248.2009.01307.x","ISBN":"1461-0248","ISSN":"1461023X","PMID":"19392714","abstract":"Whereas previous studies have investigated correlates of extinction risk either at global or regional scales, our study explicitly models regional effects of anthropogenic threats and biological traits across the globe. Using phylogenetic comparative methods with a newly-updated supertree of 5020 extant mammals, we investigate the impact of species traits on extinction risk within each WWF ecoregion. Our analyses reveal strong geographical variation in the influence of traits on risk: notably, larger species are at higher risk only in tropical regions. We then relate these patterns to current and recent-historical human impacts across ecoregions usin g spatial modelling. The body-mass results apparently reflect historical declines of large species outside the tropics due to large-scale land conversion. Narrow-ranged and rare species tend to be at high risk in areas of high current human impacts. The interactions we describe between biological traits and anthropogenic threats increase understanding of the processes determining extinction risk.","author":[{"dropping-particle":"","family":"Fritz","given":"Susanne A.","non-dropping-particle":"","parse-names":false,"suffix":""},{"dropping-particle":"","family":"Bininda-Emonds","given":"Olaf R.P.","non-dropping-particle":"","parse-names":false,"suffix":""},{"dropping-particle":"","family":"Purvis","given":"Andy","non-dropping-particle":"","parse-names":false,"suffix":""}],"container-title":"Ecology Letters","id":"ITEM-3","issued":{"date-parts":[["2009"]]},"title":"Geographical variation in predictors of mammalian extinction risk: Big is bad, but only in the tropics","type":"article-journal"},"uris":["http://www.mendeley.com/documents/?uuid=66676851-998a-41d5-beca-883b996c51ba"]},{"id":"ITEM-4","itemData":{"DOI":"10.1111/ele.13860","ISSN":"14610248","PMID":"35199919","abstract":"Increases in biodiversity often lead to greater, and less variable, levels of ecosystem functioning. However, whether species are less likely to go extinct in more diverse ecosystems is unclear. We use comprehensive estimates of avian taxonomic, phylogenetic and functional diversity to characterise the global relationship between multiple dimensions of diversity and extinction risk in birds, focusing on contemporary threat status and latent extinction risk. We find that more diverse assemblages have lower mean IUCN threat status despite being composed of species with attributes that make them more vulnerable to extinction, such as large body size or small range size. Indeed, the reduction in current threat status associated with greater diversity far outweighs the increased risk associated with the accumulation of extinction-prone species in more diverse assemblages. Our results suggest that high diversity reduces extinction risk, and that species conservation targets may therefor</w:instrText>
+      </w:r>
+      <w:r>
+        <w:rPr>
+          <w:rFonts w:eastAsiaTheme="minorEastAsia"/>
+          <w:lang w:val="fr-FR"/>
+          <w:rPrChange w:id="1" w:author="Adrienne Etard" w:date="2022-05-26T09:51:00Z">
+            <w:rPr>
+              <w:rFonts w:eastAsiaTheme="minorEastAsia"/>
+            </w:rPr>
+          </w:rPrChange>
+        </w:rPr>
+        <w:instrText>e best be achieved by maintaining high levels of overall biodiversity in natural ecosystems.","author":[{"dropping-particle":"","family":"Weeks","given":"Brian C.","non-dropping-particle":"","parse-names":false,"suffix":""},{"dropping-particle":"","family":"Naeem","given":"Shahid","non-dropping-particle":"","parse-names":false,"suffix":""},{"dropping-particle":"","family":"Lasky","given":"Jesse R.","non-dropping-particle":"","parse-names":false,"suffix":""},{"dropping-particle":"","family":"Tobias","given":"Joseph A.","non-dropping-particle":"","parse-names":false,"suffix":""}],"container-title":"Ecology Letters","id":"ITEM-4","issue":"3","issued":{"date-parts":[["2022"]]},"page":"697-707","title":"Diversity and extinction risk are inversely related at a global scale","type":"article-journal","volume":"25"},"uris":["http://www.mendeley.com/documents/?uuid=6e8ba352-bf47-497a-aee6-61e6d032ddd9","http://www.mendeley.com/documents/?uuid=0ad5d223-a530-4f6e-889d-de23277e4a29"]}],"mendeley":{"formattedCitation":"(Fritz &lt;i&gt;et al.&lt;/i&gt; 2009; Yessoufou &lt;i&gt;et al.&lt;/i&gt; 2012; Ducatez &amp; Shine 2017; Weeks &lt;i&gt;et al.&lt;/i&gt; 2022)","plainTextFormattedCitation":"(Fritz et al. 2009; Yessoufou et al. 2012; Ducatez &amp; Shine 2017; Weeks et al. 2022)","previouslyFormattedCitation":"(Fritz &lt;i&gt;et al.&lt;/i&gt; 2009; Yessoufou &lt;i&gt;et al.&lt;/i&gt; 2012; Ducatez &amp; Shine 2017; Weeks &lt;i&gt;et al.&lt;/i&gt; 2022)"},"properties":{"noteIndex":0},"schema":"https://github.com/citation-style-language/schema/raw/master/csl-citation.json"}</w:instrText>
       </w:r>
       <w:r>
         <w:rPr>
@@ -877,6 +880,13 @@
         <w:rPr>
           <w:rFonts w:eastAsiaTheme="minorEastAsia"/>
           <w:noProof/>
+          <w:lang w:val="fr-FR"/>
+          <w:rPrChange w:id="2" w:author="Adrienne Etard" w:date="2022-05-26T09:48:00Z">
+            <w:rPr>
+              <w:rFonts w:eastAsiaTheme="minorEastAsia"/>
+              <w:noProof/>
+            </w:rPr>
+          </w:rPrChange>
         </w:rPr>
         <w:t xml:space="preserve">(Fritz </w:t>
       </w:r>
@@ -885,6 +895,14 @@
           <w:rFonts w:eastAsiaTheme="minorEastAsia"/>
           <w:i/>
           <w:noProof/>
+          <w:lang w:val="fr-FR"/>
+          <w:rPrChange w:id="3" w:author="Adrienne Etard" w:date="2022-05-26T09:48:00Z">
+            <w:rPr>
+              <w:rFonts w:eastAsiaTheme="minorEastAsia"/>
+              <w:i/>
+              <w:noProof/>
+            </w:rPr>
+          </w:rPrChange>
         </w:rPr>
         <w:t>et al.</w:t>
       </w:r>
@@ -892,6 +910,13 @@
         <w:rPr>
           <w:rFonts w:eastAsiaTheme="minorEastAsia"/>
           <w:noProof/>
+          <w:lang w:val="fr-FR"/>
+          <w:rPrChange w:id="4" w:author="Adrienne Etard" w:date="2022-05-26T09:48:00Z">
+            <w:rPr>
+              <w:rFonts w:eastAsiaTheme="minorEastAsia"/>
+              <w:noProof/>
+            </w:rPr>
+          </w:rPrChange>
         </w:rPr>
         <w:t xml:space="preserve"> 2009; Yessoufou </w:t>
       </w:r>
@@ -900,6 +925,14 @@
           <w:rFonts w:eastAsiaTheme="minorEastAsia"/>
           <w:i/>
           <w:noProof/>
+          <w:lang w:val="fr-FR"/>
+          <w:rPrChange w:id="5" w:author="Adrienne Etard" w:date="2022-05-26T09:48:00Z">
+            <w:rPr>
+              <w:rFonts w:eastAsiaTheme="minorEastAsia"/>
+              <w:i/>
+              <w:noProof/>
+            </w:rPr>
+          </w:rPrChange>
         </w:rPr>
         <w:t>et al.</w:t>
       </w:r>
@@ -907,6 +940,13 @@
         <w:rPr>
           <w:rFonts w:eastAsiaTheme="minorEastAsia"/>
           <w:noProof/>
+          <w:lang w:val="fr-FR"/>
+          <w:rPrChange w:id="6" w:author="Adrienne Etard" w:date="2022-05-26T09:48:00Z">
+            <w:rPr>
+              <w:rFonts w:eastAsiaTheme="minorEastAsia"/>
+              <w:noProof/>
+            </w:rPr>
+          </w:rPrChange>
         </w:rPr>
         <w:t xml:space="preserve"> 2012; Ducatez &amp; Shine 2017; Weeks </w:t>
       </w:r>
@@ -915,6 +955,14 @@
           <w:rFonts w:eastAsiaTheme="minorEastAsia"/>
           <w:i/>
           <w:noProof/>
+          <w:lang w:val="fr-FR"/>
+          <w:rPrChange w:id="7" w:author="Adrienne Etard" w:date="2022-05-26T09:48:00Z">
+            <w:rPr>
+              <w:rFonts w:eastAsiaTheme="minorEastAsia"/>
+              <w:i/>
+              <w:noProof/>
+            </w:rPr>
+          </w:rPrChange>
         </w:rPr>
         <w:t>et al.</w:t>
       </w:r>
@@ -922,6 +970,13 @@
         <w:rPr>
           <w:rFonts w:eastAsiaTheme="minorEastAsia"/>
           <w:noProof/>
+          <w:lang w:val="fr-FR"/>
+          <w:rPrChange w:id="8" w:author="Adrienne Etard" w:date="2022-05-26T09:48:00Z">
+            <w:rPr>
+              <w:rFonts w:eastAsiaTheme="minorEastAsia"/>
+              <w:noProof/>
+            </w:rPr>
+          </w:rPrChange>
         </w:rPr>
         <w:t xml:space="preserve"> 2022)</w:t>
       </w:r>
@@ -934,12 +989,24 @@
       <w:r>
         <w:rPr>
           <w:rFonts w:eastAsiaTheme="minorEastAsia"/>
+          <w:lang w:val="fr-FR"/>
+          <w:rPrChange w:id="9" w:author="Adrienne Etard" w:date="2022-05-26T09:48:00Z">
+            <w:rPr>
+              <w:rFonts w:eastAsiaTheme="minorEastAsia"/>
+            </w:rPr>
+          </w:rPrChange>
         </w:rPr>
         <w:t>.</w:t>
       </w:r>
       <w:r>
         <w:rPr>
           <w:rFonts w:eastAsiaTheme="minorEastAsia"/>
+          <w:lang w:val="fr-FR"/>
+          <w:rPrChange w:id="10" w:author="Adrienne Etard" w:date="2022-05-26T09:48:00Z">
+            <w:rPr>
+              <w:rFonts w:eastAsiaTheme="minorEastAsia"/>
+            </w:rPr>
+          </w:rPrChange>
         </w:rPr>
         <w:t xml:space="preserve"> </w:t>
       </w:r>
@@ -1375,7 +1442,7 @@
         </w:rPr>
         <w:t xml:space="preserve"> </w:t>
       </w:r>
-      <w:commentRangeStart w:id="1"/>
+      <w:commentRangeStart w:id="11"/>
       <w:r>
         <w:rPr>
           <w:rFonts w:eastAsiaTheme="minorEastAsia"/>
@@ -1430,12 +1497,12 @@
         </w:rPr>
         <w:t>interspecific differences</w:t>
       </w:r>
-      <w:commentRangeEnd w:id="1"/>
+      <w:commentRangeEnd w:id="11"/>
       <w:r>
         <w:rPr>
           <w:rStyle w:val="CommentReference"/>
         </w:rPr>
-        <w:commentReference w:id="1"/>
+        <w:commentReference w:id="11"/>
       </w:r>
       <w:r>
         <w:rPr>
@@ -1459,7 +1526,7 @@
         <w:rPr>
           <w:rFonts w:eastAsiaTheme="minorEastAsia"/>
         </w:rPr>
-        <w:instrText>ADDIN CSL_CITATION {"citationItems":[{"id":"ITEM-1","itemData":{"DOI":"10.1111/cobi.13852","ISSN":"15231739","abstract":"To determine the distribution and causes of extinction threat across functional groups of terrestrial vertebrates, we assembled an ecological trait data set for 18,016 species of terrestrial vertebrates and utilized phylogenetic comparative methods to test which categories of habitat association, mode of locomotion, and feeding mode best predicted extinction risk. We also examined the individual categories of the International Union for Conservation of Nature Red List extinction drivers (e.g., agriculture and logging) threatening each species and determined the greatest threats for each of the four terrestrial vertebrate groups. We then quantified the sum of extinction drivers threatening each species to provide a multistressor perspective on threat. Cave dwelling amphibians (p &lt; 0.01), arboreal quadrupedal mammals (all of which are primates) (p &lt; 0.01), aerial and scavenging birds (p &lt; 0.01), and pedal (i.e., walking) squamates (p &lt; 0.01) were all disproportionately threatened with extinction in comparison with the other assessed ecological traits. Across all threatened vertebrate species in the study, the most common risk factors were agriculture, threatening 4491 species, followed by logging, threatening 3187 species, and then invasive species and disease, threatening 2053 species. Species at higher risk of extinction were simultaneously at risk from a greater number of threat types. If left unabated, the disproportionate loss of species with certain functional traits and increasing anthropogenic pressures are likely to disrupt ecosystem functions globally. A shift in focus from species- to trait-centric conservation practices will allow for protection of at-risk functional diversity from regional to global scales.","author":[{"dropping-particle":"","family":"Munstermann","given":"Maya J.","non-dropping-particle":"","parse-names":false,"suffix":""},{"dropping-particle":"","family":"Heim","given":"Noel A.","non-dropping-particle":"","parse-names":false,"suffix":""},{"dropping-particle":"","family":"McCauley","given":"Douglas J.","non-dropping-particle":"","parse-names":false,"suffix":""},{"dropping-particle":"","family":"Payne","given":"Jonathan L.","non-dropping-particle":"","parse-names":false,"suffix":""},{"dropping-particle":"","family":"Upham","given":"Nathan S.","non-dropping-particle":"","parse-names":false,"suffix":""},{"dropping-particle":"","family":"Wang","given":"Steve C.","non-dropping-particle":"","parse-names":false,"suffix":""},{"dropping-particle":"","family":"Knope","given":"Matthew L.","non-dropping-particle":"","parse-names":false,"suffix":""}],"container-title":"Conservation Biology","id":"ITEM-1","issue":"April","issued":{"date-parts":[["2021"]]},"page":"1-13","title":"A global ecological signal of extinction risk in terrestrial vertebrates","type":"article-journal"},"uris":["http://www.mendeley.com/documents/?uuid=304e195b-ffcc-45f2-862a-71d2589b9c75"]}],"mendeley":{"formattedCitation":"(Munstermann &lt;i&gt;et al.&lt;/i&gt; 2021)","plainTextFormattedCitation":"(Munstermann et al. 2021)","previouslyFormattedCitation":"(Munstermann &lt;i&gt;et al.&lt;/i&gt; 2021)"},"properties":{"noteIndex":0},"schema":"https://github.com/citation-style-language/schema/raw/master/csl-citation.json"}</w:instrText>
+        <w:instrText>ADDIN CSL_CITATION {"citationItems":[{"id":"ITEM-1","itemData":{"DOI":"10.1111/cobi.13852","ISSN":"15231739","abstract":"To determine the distribution and causes of extinction threat across functional groups of terrestrial vertebrates, we assembled an ecological trait data set for 18,016 species of terrestrial vertebrates and utilized phylogenetic comparative methods to test which categories of habitat association, mode of locomotion, and feeding mode best predicted extinction risk. We also examined the individual categories of the International Union for Conservation of Nature Red List extinction drivers (e.g., agriculture and logging) threatening each species and determined the greatest threats for each of the four terrestrial vertebrate groups. We then quantified the sum of extinction drivers threatening each species to provide a multistressor perspective on threat. Cave dwelling amphibians (p &lt; 0.01), arboreal quadrupedal mammals (all of which are primates) (p &lt; 0.01), aerial and scavenging birds (p &lt; 0.01), and pedal (i.e., walking) squamates (p &lt; 0.01) were all disproportionately threatened with extinction in comparison with the other assessed ecological traits. Across all threatened vertebrate species in the study, the most common risk factors were agriculture, threatening 4491 species, followed by logging, threatening 3187 species, and then invasive species and disease, threatening 2053 species. Species at higher risk of extinction were simultaneously at risk from a greater number of threat types. If left unabated, the disproportionate loss of species with certain functional traits and increasing anthropogenic pressures are likely to disrupt ecosystem functions globally. A shift in focus from species- to trait-centric conservation practices will allow for protection of at-risk functional diversity from regional to global scales.","author":[{"dropping-particle":"","family":"Munstermann","given":"Maya J.","non-dropping-particle":"","parse-names":false,"suffix":""},{"dropping-particle":"","family":"Heim","given":"Noel A.","non-dropping-particle":"","parse-names":false,"suffix":""},{"dropping-particle":"","family":"McCauley","given":"Douglas J.","non-dropping-particle":"","parse-names":false,"suffix":""},{"dropping-particle":"","family":"Payne","given":"Jonathan L.","non-dropping-particle":"","parse-names":false,"suffix":""},{"dropping-particle":"","family":"Upham","given":"Nathan S.","non-dropping-particle":"","parse-names":false,"suffix":""},{"dropping-particle":"","family":"Wang","given":"Steve C.","non-dropping-particle":"","parse-names":false,"suffix":""},{"dropping-particle":"","family":"Knope","given":"Matthew L.","non-dropping-particle":"","parse-names":false,"suffix":""}],"container-title":"Conservation Biology","id":"ITEM-1","issue":"April","issued":{"date-parts":[["2021"]]},"page":"1-13","title":"A global ecological signal of extinction risk in terrestrial vertebrates","type":"article-journal"},"uris":["http://www.mendeley.com/documents/?uuid=304e195b-ffcc-45f2-862a-71d2589b9c75","http://www.mendeley.com/documents/?uuid=92d5bd93-9f03-48bd-8341-12e3f90432da"]}],"mendeley":{"formattedCitation":"(Munstermann &lt;i&gt;et al.&lt;/i&gt; 2021)","plainTextFormattedCitation":"(Munstermann et al. 2021)","previouslyFormattedCitation":"(Munstermann &lt;i&gt;et al.&lt;/i&gt; 2021)"},"properties":{"noteIndex":0},"schema":"https://github.com/citation-style-language/schema/raw/master/csl-citation.json"}</w:instrText>
       </w:r>
       <w:r>
         <w:rPr>
@@ -1627,7 +1694,7 @@
         </w:rPr>
         <w:t xml:space="preserve">. </w:t>
       </w:r>
-      <w:commentRangeStart w:id="2"/>
+      <w:commentRangeStart w:id="12"/>
       <w:r>
         <w:rPr>
           <w:rFonts w:eastAsiaTheme="minorEastAsia"/>
@@ -1688,12 +1755,12 @@
         </w:rPr>
         <w:t xml:space="preserve"> lacking</w:t>
       </w:r>
-      <w:commentRangeEnd w:id="2"/>
+      <w:commentRangeEnd w:id="12"/>
       <w:r>
         <w:rPr>
           <w:rStyle w:val="CommentReference"/>
         </w:rPr>
-        <w:commentReference w:id="2"/>
+        <w:commentReference w:id="12"/>
       </w:r>
       <w:r>
         <w:rPr>
@@ -1701,7 +1768,7 @@
         </w:rPr>
         <w:t>.</w:t>
       </w:r>
-      <w:ins w:id="3" w:author="Etard, Adrienne" w:date="2022-05-25T13:12:00Z">
+      <w:ins w:id="13" w:author="Etard, Adrienne" w:date="2022-05-25T13:12:00Z">
         <w:r>
           <w:rPr>
             <w:rFonts w:eastAsiaTheme="minorEastAsia"/>
@@ -1715,7 +1782,7 @@
           <w:t>such investigations would be valuable to</w:t>
         </w:r>
       </w:ins>
-      <w:ins w:id="4" w:author="Etard, Adrienne" w:date="2022-05-25T14:01:00Z">
+      <w:ins w:id="14" w:author="Etard, Adrienne" w:date="2022-05-25T14:01:00Z">
         <w:r>
           <w:rPr>
             <w:rFonts w:eastAsiaTheme="minorEastAsia"/>
@@ -1723,7 +1790,7 @@
           <w:t xml:space="preserve"> </w:t>
         </w:r>
       </w:ins>
-      <w:ins w:id="5" w:author="Etard, Adrienne" w:date="2022-05-25T14:02:00Z">
+      <w:ins w:id="15" w:author="Etard, Adrienne" w:date="2022-05-25T14:02:00Z">
         <w:r>
           <w:rPr>
             <w:rFonts w:eastAsiaTheme="minorEastAsia"/>
@@ -1737,7 +1804,7 @@
           <w:t>, as it may</w:t>
         </w:r>
       </w:ins>
-      <w:ins w:id="6" w:author="Etard, Adrienne" w:date="2022-05-25T17:00:00Z">
+      <w:ins w:id="16" w:author="Etard, Adrienne" w:date="2022-05-25T17:00:00Z">
         <w:r>
           <w:rPr>
             <w:rFonts w:eastAsiaTheme="minorEastAsia"/>
@@ -1745,7 +1812,7 @@
           <w:t xml:space="preserve"> u</w:t>
         </w:r>
       </w:ins>
-      <w:ins w:id="7" w:author="Etard, Adrienne" w:date="2022-05-25T14:02:00Z">
+      <w:ins w:id="17" w:author="Etard, Adrienne" w:date="2022-05-25T14:02:00Z">
         <w:r>
           <w:rPr>
             <w:rFonts w:eastAsiaTheme="minorEastAsia"/>
@@ -1753,7 +1820,7 @@
           <w:t xml:space="preserve"> </w:t>
         </w:r>
       </w:ins>
-      <w:ins w:id="8" w:author="Etard, Adrienne" w:date="2022-05-25T17:00:00Z">
+      <w:ins w:id="18" w:author="Etard, Adrienne" w:date="2022-05-25T17:00:00Z">
         <w:r>
           <w:rPr>
             <w:rFonts w:eastAsiaTheme="minorEastAsia"/>
@@ -1761,7 +1828,7 @@
           <w:t>in particular, whether similar traits</w:t>
         </w:r>
       </w:ins>
-      <w:ins w:id="9" w:author="Etard, Adrienne" w:date="2022-05-25T17:01:00Z">
+      <w:ins w:id="19" w:author="Etard, Adrienne" w:date="2022-05-25T17:01:00Z">
         <w:r>
           <w:rPr>
             <w:rFonts w:eastAsiaTheme="minorEastAsia"/>
@@ -1775,7 +1842,7 @@
         </w:rPr>
         <w:t xml:space="preserve"> </w:t>
       </w:r>
-      <w:commentRangeStart w:id="10"/>
+      <w:commentRangeStart w:id="20"/>
       <w:r>
         <w:rPr>
           <w:rFonts w:eastAsiaTheme="minorEastAsia"/>
@@ -1830,12 +1897,12 @@
         </w:rPr>
         <w:t xml:space="preserve"> terrestrial vertebrates</w:t>
       </w:r>
-      <w:commentRangeEnd w:id="10"/>
+      <w:commentRangeEnd w:id="20"/>
       <w:r>
         <w:rPr>
           <w:rStyle w:val="CommentReference"/>
         </w:rPr>
-        <w:commentReference w:id="10"/>
+        <w:commentReference w:id="20"/>
       </w:r>
       <w:r>
         <w:rPr>
@@ -2092,7 +2159,7 @@
         </w:rPr>
         <w:t>characteristics (</w:t>
       </w:r>
-      <w:commentRangeStart w:id="11"/>
+      <w:commentRangeStart w:id="21"/>
       <w:r>
         <w:rPr>
           <w:rFonts w:eastAsiaTheme="minorEastAsia"/>
@@ -2123,12 +2190,12 @@
         </w:rPr>
         <w:t xml:space="preserve"> and species geographical range area</w:t>
       </w:r>
-      <w:commentRangeEnd w:id="11"/>
+      <w:commentRangeEnd w:id="21"/>
       <w:r>
         <w:rPr>
           <w:rStyle w:val="CommentReference"/>
         </w:rPr>
-        <w:commentReference w:id="11"/>
+        <w:commentReference w:id="21"/>
       </w:r>
       <w:r>
         <w:rPr>
@@ -2202,7 +2269,7 @@
         </w:rPr>
         <w:t xml:space="preserve">investigated </w:t>
       </w:r>
-      <w:commentRangeStart w:id="12"/>
+      <w:commentRangeStart w:id="22"/>
       <w:r>
         <w:rPr>
           <w:rFonts w:eastAsiaTheme="minorEastAsia"/>
@@ -2281,7 +2348,7 @@
         </w:rPr>
         <w:t>assemblage</w:t>
       </w:r>
-      <w:commentRangeEnd w:id="12"/>
+      <w:commentRangeEnd w:id="22"/>
       <w:r>
         <w:rPr>
           <w:rFonts w:eastAsiaTheme="minorEastAsia"/>
@@ -2292,7 +2359,7 @@
         <w:rPr>
           <w:rStyle w:val="CommentReference"/>
         </w:rPr>
-        <w:commentReference w:id="12"/>
+        <w:commentReference w:id="22"/>
       </w:r>
       <w:r>
         <w:rPr>
@@ -2929,7 +2996,7 @@
       <w:r>
         <w:t xml:space="preserve"> (</w:t>
       </w:r>
-      <w:commentRangeStart w:id="13"/>
+      <w:commentRangeStart w:id="23"/>
       <w:r>
         <w:t>for example,</w:t>
       </w:r>
@@ -2951,12 +3018,12 @@
       <w:r>
         <w:t>, or true frogs</w:t>
       </w:r>
-      <w:commentRangeEnd w:id="13"/>
+      <w:commentRangeEnd w:id="23"/>
       <w:r>
         <w:rPr>
           <w:rStyle w:val="CommentReference"/>
         </w:rPr>
-        <w:commentReference w:id="13"/>
+        <w:commentReference w:id="23"/>
       </w:r>
       <w:r>
         <w:t>; or</w:t>
@@ -3070,339 +3137,318 @@
         <w:t>were non-randomly distributed across geographical space</w:t>
       </w:r>
       <w:r>
+        <w:t xml:space="preserve">. </w:t>
+      </w:r>
+      <w:r>
+        <w:t>For instance, t</w:t>
+      </w:r>
+      <w:r>
+        <w:t xml:space="preserve">he </w:t>
+      </w:r>
+      <w:r>
+        <w:t>availability of trait data</w:t>
+      </w:r>
+      <w:commentRangeStart w:id="24"/>
+      <w:r>
+        <w:t xml:space="preserve"> </w:t>
+      </w:r>
+      <w:r>
+        <w:t>was</w:t>
+      </w:r>
+      <w:r>
+        <w:t xml:space="preserve"> </w:t>
+      </w:r>
+      <w:r>
+        <w:t xml:space="preserve">significantly </w:t>
+      </w:r>
+      <w:r>
+        <w:t xml:space="preserve">positively </w:t>
+      </w:r>
+      <w:r>
+        <w:t>associ</w:t>
+      </w:r>
+      <w:r>
+        <w:t>a</w:t>
+      </w:r>
+      <w:r>
+        <w:t>t</w:t>
+      </w:r>
+      <w:r>
+        <w:t>e</w:t>
+      </w:r>
+      <w:r>
+        <w:t xml:space="preserve">d </w:t>
+      </w:r>
+      <w:r>
+        <w:t xml:space="preserve">with </w:t>
+      </w:r>
+      <w:r>
+        <w:t xml:space="preserve">species richness in </w:t>
+      </w:r>
+      <w:r>
+        <w:t>several</w:t>
+      </w:r>
+      <w:r>
+        <w:t xml:space="preserve"> biogeographic realms</w:t>
+      </w:r>
+      <w:r>
+        <w:t xml:space="preserve"> (</w:t>
+      </w:r>
+      <w:r>
+        <w:t>e.g., in the Australasian realm for reptiles, and in the Neotropics for amphibians)</w:t>
+      </w:r>
+      <w:r>
+        <w:t xml:space="preserve">, and significantly negatively associated with species </w:t>
+      </w:r>
+      <w:r>
+        <w:t>richness</w:t>
+      </w:r>
+      <w:r>
+        <w:t xml:space="preserve"> in other realms</w:t>
+      </w:r>
+      <w:r>
+        <w:t xml:space="preserve"> (</w:t>
+      </w:r>
+      <w:r>
+        <w:t xml:space="preserve">e.g., in </w:t>
+      </w:r>
+      <w:r>
+        <w:t>the Indo-Malayan realm</w:t>
+      </w:r>
+      <w:r>
+        <w:t xml:space="preserve"> for both amphibians and reptiles</w:t>
+      </w:r>
+      <w:r>
+        <w:t>)</w:t>
+      </w:r>
+      <w:commentRangeEnd w:id="24"/>
+      <w:r>
+        <w:rPr>
+          <w:rStyle w:val="CommentReference"/>
+        </w:rPr>
+        <w:commentReference w:id="24"/>
+      </w:r>
+      <w:r>
+        <w:t xml:space="preserve">. </w:t>
+      </w:r>
+      <w:r>
+        <w:t>Chapter 2</w:t>
+      </w:r>
+      <w:r>
+        <w:t xml:space="preserve"> thus</w:t>
+      </w:r>
+      <w:r>
+        <w:t xml:space="preserve"> highlight</w:t>
+      </w:r>
+      <w:r>
+        <w:t>ed</w:t>
+      </w:r>
+      <w:r>
+        <w:t xml:space="preserve"> </w:t>
+      </w:r>
+      <w:r>
+        <w:t xml:space="preserve">some </w:t>
+      </w:r>
+      <w:r>
+        <w:t>critically under</w:t>
+      </w:r>
+      <w:r>
+        <w:t>-</w:t>
+      </w:r>
+      <w:r>
+        <w:t xml:space="preserve">sampled </w:t>
+      </w:r>
+      <w:r>
+        <w:t xml:space="preserve">regions </w:t>
+      </w:r>
+      <w:r>
+        <w:t>for traits in amphibians and reptiles</w:t>
+      </w:r>
+      <w:r>
+        <w:t xml:space="preserve"> (</w:t>
+      </w:r>
+      <w:r>
+        <w:t xml:space="preserve">e.g., </w:t>
+      </w:r>
+      <w:r>
+        <w:t>the Congo-Basin</w:t>
+      </w:r>
+      <w:r>
+        <w:t>)</w:t>
+      </w:r>
+      <w:r>
         <w:t>.</w:t>
       </w:r>
       <w:r>
         <w:t xml:space="preserve"> </w:t>
       </w:r>
       <w:r>
-        <w:t>For instance, t</w:t>
-      </w:r>
-      <w:r>
-        <w:t xml:space="preserve">he </w:t>
-      </w:r>
-      <w:r>
-        <w:t>availability of trait data</w:t>
-      </w:r>
-      <w:commentRangeStart w:id="14"/>
-      <w:r>
-        <w:t xml:space="preserve"> </w:t>
-      </w:r>
-      <w:r>
-        <w:t>was</w:t>
-      </w:r>
-      <w:r>
-        <w:t xml:space="preserve"> </w:t>
-      </w:r>
-      <w:r>
-        <w:t xml:space="preserve">significantly </w:t>
-      </w:r>
-      <w:r>
-        <w:t>positively</w:t>
-      </w:r>
-      <w:r>
-        <w:t xml:space="preserve"> </w:t>
-      </w:r>
-      <w:r>
-        <w:t>associ</w:t>
-      </w:r>
-      <w:r>
-        <w:t>a</w:t>
-      </w:r>
-      <w:r>
-        <w:t>t</w:t>
-      </w:r>
-      <w:r>
-        <w:t>e</w:t>
-      </w:r>
-      <w:r>
-        <w:t xml:space="preserve">d </w:t>
-      </w:r>
-      <w:r>
-        <w:t>with</w:t>
-      </w:r>
-      <w:r>
-        <w:t xml:space="preserve"> </w:t>
-      </w:r>
-      <w:r>
-        <w:t xml:space="preserve">species richness in </w:t>
-      </w:r>
-      <w:r>
-        <w:t>several</w:t>
-      </w:r>
-      <w:r>
-        <w:t xml:space="preserve"> biogeographic realms</w:t>
+        <w:t xml:space="preserve">As discussed in Chapter 2, such geographical biases may be </w:t>
+      </w:r>
+      <w:r>
+        <w:t>driven</w:t>
+      </w:r>
+      <w:r>
+        <w:t xml:space="preserve"> </w:t>
+      </w:r>
+      <w:r>
+        <w:t>by</w:t>
+      </w:r>
+      <w:r>
+        <w:t xml:space="preserve"> uneven </w:t>
+      </w:r>
+      <w:r>
+        <w:t>primary data collection efforts, themselves</w:t>
+      </w:r>
+      <w:r>
+        <w:t xml:space="preserve"> possibly explained by </w:t>
+      </w:r>
+      <w:r>
+        <w:t>interacting socioeconomic factors</w:t>
+      </w:r>
+      <w:r>
+        <w:t xml:space="preserve"> </w:t>
+      </w:r>
+      <w:r>
+        <w:fldChar w:fldCharType="begin" w:fldLock="1"/>
+      </w:r>
+      <w:r>
+        <w:instrText>ADDIN CSL_CITATION {"citationItems":[{"id":"ITEM-1","itemData":{"DOI":"10.1890/110154","abstract":"Although the geographical context of ecological observations shapes ecological theory, the global distribution of ecological studies has never been analyzed. Here, we document the global distribution and context (protected status, biome, anthrome, and net primary productivity) of 2573 terrestrial study sites reported in recent publications (2004–2009) of 10 highly cited ecology journals. We find evidence of several geographical biases, including overrepresentation of protected areas, temperate deciduous woodlands, and wealthy countries. Even within densely settled or agricultural regions, ecologists tend to study “natural” fragments. Such biases in trendsetting journals may limit the scalability of ecological theory and hinder conservation efforts in the 75\\% of the terrestrial world where humans live and work.","author":[{"dropping-particle":"","family":"Martin","given":"Laura J","non-dropping-particle":"","parse-names":false,"suffix":""},{"dropping-particle":"","family":"Blossey","given":"Bernd","non-dropping-particle":"","parse-names":false,"suffix":""},{"dropping-particle":"","family":"Ellis","given":"Erle","non-dropping-particle":"","parse-names":false,"suffix":""}],"container-title":"Frontiers in Ecology and the Environment","id":"ITEM-1","issue":"4","issued":{"date-parts":[["2012"]]},"page":"195-201","title":"Mapping where ecologists work: biases in the global distribution of terrestrial ecological observations","type":"article-journal","volume":"10"},"uris":["http://www.mendeley.com/documents/?uuid=7d629e00-9f21-4df3-b347-d5ac551a02c9"]},{"id":"ITEM-2","itemData":{"DOI":"10.1146/annurev-ecolsys-112414-054400","ISBN":"1543-592X","ISSN":"1543-592X","abstract":"Ecologists and evolutionary biologists are increasingly using big-data approaches to tackle questions at large spatial, taxonomic, and temporal scales. However, despite recent efforts to gather two centuries of biodiversity inventories into comprehensive databases, many crucial research questions remain unanswered. Here, we update the concept of knowledge shortfalls and review the tradeoffs between generality and uncertainty. We present seven key shortfalls of current biodiversity data. Four previously proposed shortfalls pinpoint knowledge gaps for species taxonomy (Linnean), distribution (Wallacean), abundance (Prestonian), and evolutionary patterns (Darwinian). We also redefine the Hutchinsonian shortfall to apply to the abiotic tolerances of species and propose new shortfalls relating to limited knowledge of species traits (Raunkiaeran) and biotic interactions (Eltonian). We conclude with a general framework for the combined impacts and consequences of shortfalls of large-scale biodiversity knowledge ...","author":[{"dropping-particle":"","family":"Hortal","given":"Joaquín","non-dropping-particle":"","parse-names":false,"suffix":""},{"dropping-particle":"","family":"Bello","given":"Francesco","non-dropping-particle":"de","parse-names":false,"suffix":""},{"dropping-particle":"","family":"Diniz-Filho","given":"José Alexandre Felizola","non-dropping-particle":"","parse-names":false,"suffix":""},{"dropping-particle":"","family":"Lewinsohn","given":"Thomas M.","non-dropping-particle":"","parse-names":false,"suffix":""},{"dropping-particle":"","family":"Lobo","given":"Jorge M.","non-dropping-particle":"","parse-names":false,"suffix":""},{"dropping-particle":"","family":"Ladle","given":"Richard J.","non-dropping-particle":"","parse-names":false,"suffix":""}],"container-title":"Annual Review of Ecology, Evolution, and Systematics","id":"ITEM-2","issued":{"date-parts":[["2015"]]},"title":"Seven Shortfalls that Beset Large-Scale Knowledge of Biodiversity","type":"article-journal"},"uris":["http://www.mendeley.com/documents/?uuid=5eaf9352-88fc-424d-82af-2556030b534d"]},{"id":"ITEM-3","itemData":{"DOI":"10.1177/194008290800100202","ISSN":"1940-0829","abstract":"Nations around the world are required to measure their progress towards key biodiversity goals. One important example of this, the Convention on Biological Diversity's 2010 target, is soon approaching. The target set is to significantly reduce the rate of biodiversity loss by the year 2010. However, to what extent are the data, especially for tropical countries, available to indicate biodiversity change and to what extent is current knowledge of biodiversity change truly a global picture? While species richness is greatest in the tropics, biodiversity data richness is skewed towards the poles. This not only provides a significant challenge for global indicators to accurately represent biodiversity, but also for individual countries that are responsible under such legislation for measuring their own impact on biodiversity. We examine the coverage of biodiversity data using four global biodiversity datasets, and look at how effective current efforts are at addressing this discrepancy, and what countries might be able to do in time for 2010 and beyond. We conclude by suggesting a number of activities which might provide impetus for improved biodiversity monitoring in tropical nations.","author":[{"dropping-particle":"","family":"Collen","given":"Ben","non-dropping-particle":"","parse-names":false,"suffix":""},{"dropping-particle":"","family":"Ram","given":"Mala","non-dropping-particle":"","parse-names":false,"suffix":""},{"dropping-particle":"","family":"Zamin","given":"Tara","non-dropping-particle":"","parse-names":false,"suffix":""},{"dropping-particle":"","family":"McRae","given":"Louise","non-dropping-particle":"","parse-names":false,"suffix":""}],"container-title":"Tropical Conservation Science","id":"ITEM-3","issue":"2","issued":{"date-parts":[["2008"]]},"page":"75-88","title":"The Tropical Biodiversity Data Gap: Addressing Disparity in Global Monitoring","type":"article-journal","volume":"1"},"uris":["http://www.mendeley.com/documents/?uuid=70e36050-46a1-4904-adc9-0db09537cb45"]},{"id":"ITEM-4","itemData":{"ISBN":"9789231001291","abstract":"The UNESCO Science Report: towards 2030 provides more country-level information than ever before. The trends and developments in science, technology and innovation policy and governance between 2009 and mid-2015 described here provide essential baseline information on the concerns and priorities of countries that should orient the implementation and drive the assessment of the 2030 Agenda for Sustainable Development in the years to come. The report includes the chapter \"Is the gender gap narrowing in science and engineering?\" written by Sophia Huyer, Executive Director of WISAT, which highlights the finding that women are entering agricultural sciences in increasing numbers in almost all regions of the world.","author":[{"dropping-particle":"","family":"United Nations Educational Scientific and Cultural","given":"","non-dropping-particle":"","parse-names":false,"suffix":""},{"dropping-particle":"","family":"Organization","given":"","non-dropping-particle":"","parse-names":false,"suffix":""}],"container-title":"UNESCO Global Science Report: Towards 2030","id":"ITEM-4","issued":{"date-parts":[["2015"]]},"title":"UNESCO Global Science Report: Towards 2030","type":"report"},"uris":["http://www.mendeley.com/documents/?uuid=9b2323a6-28ec-4824-b3fb-a4eb5fd5b1dc"]}],"mendeley":{"formattedCitation":"(Collen &lt;i&gt;et al.&lt;/i&gt; 2008; Martin &lt;i&gt;et al.&lt;/i&gt; 2012; Hortal &lt;i&gt;et al.&lt;/i&gt; 2015; United Nations Educational Scientific and Cultural &amp; Organization 2015)","plainTextFormattedCitation":"(Collen et al. 2008; Martin et al. 2012; Hortal et al. 2015; United Nations Educational Scientific and Cultural &amp; Organization 2015)","previouslyFormattedCitation":"(Collen &lt;i&gt;et al.&lt;/i&gt; 2008; Martin &lt;i&gt;et al.&lt;/i&gt; 2012; Hortal &lt;i&gt;et al.&lt;/i&gt; 2015; United Nations Educational Scientific and Cultural &amp; Organization 2015)"},"properties":{"noteIndex":0},"schema":"https://github.com/citation-style-language/schema/raw/master/csl-citation.json"}</w:instrText>
+      </w:r>
+      <w:r>
+        <w:fldChar w:fldCharType="separate"/>
+      </w:r>
+      <w:r>
+        <w:rPr>
+          <w:noProof/>
+        </w:rPr>
+        <w:t xml:space="preserve">(Collen </w:t>
+      </w:r>
+      <w:r>
+        <w:rPr>
+          <w:i/>
+          <w:noProof/>
+        </w:rPr>
+        <w:t>et al.</w:t>
+      </w:r>
+      <w:r>
+        <w:rPr>
+          <w:noProof/>
+        </w:rPr>
+        <w:t xml:space="preserve"> 2008; Martin </w:t>
+      </w:r>
+      <w:r>
+        <w:rPr>
+          <w:i/>
+          <w:noProof/>
+        </w:rPr>
+        <w:t>et al.</w:t>
+      </w:r>
+      <w:r>
+        <w:rPr>
+          <w:noProof/>
+        </w:rPr>
+        <w:t xml:space="preserve"> 2012; Hortal </w:t>
+      </w:r>
+      <w:r>
+        <w:rPr>
+          <w:i/>
+          <w:noProof/>
+        </w:rPr>
+        <w:t>et al.</w:t>
+      </w:r>
+      <w:r>
+        <w:rPr>
+          <w:noProof/>
+        </w:rPr>
+        <w:t xml:space="preserve"> 2015; United Nations Educational Scientific and Cultural &amp; Organization 2015)</w:t>
+      </w:r>
+      <w:r>
+        <w:fldChar w:fldCharType="end"/>
+      </w:r>
+      <w:r>
+        <w:t xml:space="preserve">. </w:t>
+      </w:r>
+      <w:r>
+        <w:t>Importantly, Chapter 2 shows that trait information may be less available in some of the most species-rich regions, critically important for global biodiversity conservation</w:t>
+      </w:r>
+      <w:r>
+        <w:t xml:space="preserve"> </w:t>
+      </w:r>
+      <w:r>
+        <w:fldChar w:fldCharType="begin" w:fldLock="1"/>
+      </w:r>
+      <w:r>
+        <w:instrText>ADDIN CSL_CITATION {"citationItems":[{"id":"ITEM-1","itemData":{"DOI":"10.1038/s41586-018-0301-1","ISSN":"14764687","abstract":"The tropics contain the overwhelming majority of Earth’s biodiversity: their terrestrial, freshwater and marine ecosystems hold more than three-quarters of all species, including almost all shallow-water corals and over 90% of terrestrial birds. However, tropical ecosystems are also subject to pervasive and interacting stressors, such as deforestation, overfishing and climate change, and they are set within a socio-economic context that includes growing pressure from an increasingly globalized world, larger and more affluent tropical populations, and weak governance and response capacities. Concerted local, national and international actions are urgently required to prevent a collapse of tropical biodiversity.","author":[{"dropping-particle":"","family":"Barlow","given":"Jos","non-dropping-particle":"","parse-names":false,"suffix":""},{"dropping-particle":"","family":"França","given":"Filipe","non-dropping-particle":"","parse-names":false,"suffix":""},{"dropping-particle":"","family":"Gardner","given":"Toby A.","non-dropping-particle":"","parse-names":false,"suffix":""},{"dropping-particle":"","family":"Hicks","given":"Christina C.","non-dropping-particle":"","parse-names":false,"suffix":""},{"dropping-particle":"","family":"Lennox","given":"Gareth D.","non-dropping-particle":"","parse-names":false,"suffix":""},{"dropping-particle":"","family":"Berenguer","given":"Erika","non-dropping-particle":"","parse-names":false,"suffix":""},{"dropping-particle":"","family":"Castello","given":"Leandro","non-dropping-particle":"","parse-names":false,"suffix":""},{"dropping-particle":"","family":"Economo","given":"Evan P.","non-dropping-particle":"","parse-names":false,"suffix":""},{"dropping-particle":"","family":"Ferreira","given":"Joice","non-dropping-particle":"","parse-names":false,"suffix":""},{"dropping-particle":"","family":"Guénard","given":"Benoit","non-dropping-particle":"","parse-names":false,"suffix":""},{"dropping-particle":"","family":"Gontijo Leal","given":"Cecília","non-dropping-particle":"","parse-names":false,"suffix":""},{"dropping-particle":"","family":"Isaac","given":"Victoria","non-dropping-particle":"","parse-names":false,"suffix":""},{"dropping-particle":"","family":"Lees","given":"Alexander C.","non-dropping-particle":"","parse-names":false,"suffix":""},{"dropping-particle":"","family":"Parr","given":"Catherine L.","non-dropping-particle":"","parse-names":false,"suffix":""},{"dropping-particle":"","family":"Wilson","given":"Shaun K.","non-dropping-particle":"","parse-names":false,"suffix":""},{"dropping-particle":"","family":"Young","given":"Paul J.","non-dropping-particle":"","parse-names":false,"suffix":""},{"dropping-particle":"","family":"Graham","given":"Nicholas A.J.","non-dropping-particle":"","parse-names":false,"suffix":""}],"container-title":"Nature","id":"ITEM-1","issued":{"date-parts":[["2018"]]},"title":"The future of hyperdiverse tropical ecosystems","type":"article"},"uris":["http://www.mendeley.com/documents/?uuid=0bcda0d8-ec4c-4798-9987-686c351fbaaf"]}],"mendeley":{"formattedCitation":"(Barlow &lt;i&gt;et al.&lt;/i&gt; 2018)","plainTextFormattedCitation":"(Barlow et al. 2018)","previouslyFormattedCitation":"(Barlow &lt;i&gt;et al.&lt;/i&gt; 2018)"},"properties":{"noteIndex":0},"schema":"https://github.com/citation-style-language/schema/raw/master/csl-citation.json"}</w:instrText>
+      </w:r>
+      <w:r>
+        <w:fldChar w:fldCharType="separate"/>
+      </w:r>
+      <w:r>
+        <w:rPr>
+          <w:noProof/>
+        </w:rPr>
+        <w:t xml:space="preserve">(Barlow </w:t>
+      </w:r>
+      <w:r>
+        <w:rPr>
+          <w:i/>
+          <w:noProof/>
+        </w:rPr>
+        <w:t>et al.</w:t>
+      </w:r>
+      <w:r>
+        <w:rPr>
+          <w:noProof/>
+        </w:rPr>
+        <w:t xml:space="preserve"> 2018)</w:t>
+      </w:r>
+      <w:r>
+        <w:fldChar w:fldCharType="end"/>
+      </w:r>
+      <w:r>
+        <w:t xml:space="preserve">. </w:t>
+      </w:r>
+      <w:r>
+        <w:t>Chapter 2</w:t>
+      </w:r>
+      <w:r>
+        <w:t xml:space="preserve"> further</w:t>
+      </w:r>
+      <w:r>
+        <w:t xml:space="preserve"> </w:t>
+      </w:r>
+      <w:r>
+        <w:t>showed that</w:t>
+      </w:r>
+      <w:r>
+        <w:t>, in all classes,</w:t>
+      </w:r>
+      <w:r>
+        <w:t xml:space="preserve"> </w:t>
+      </w:r>
+      <w:r>
+        <w:t>the</w:t>
+      </w:r>
+      <w:r>
+        <w:t xml:space="preserve"> </w:t>
+      </w:r>
+      <w:r>
+        <w:t xml:space="preserve">availability of trait information </w:t>
+      </w:r>
+      <w:r>
+        <w:t>depended on</w:t>
+      </w:r>
+      <w:r>
+        <w:t xml:space="preserve"> </w:t>
+      </w:r>
+      <w:r>
+        <w:t>species’ rarity</w:t>
       </w:r>
       <w:r>
         <w:t xml:space="preserve"> (</w:t>
       </w:r>
       <w:r>
-        <w:t xml:space="preserve">e.g., in the </w:t>
-      </w:r>
-      <w:r>
-        <w:t>Australasian realm for reptiles,</w:t>
-      </w:r>
-      <w:r>
-        <w:t xml:space="preserve"> and</w:t>
-      </w:r>
-      <w:r>
-        <w:t xml:space="preserve"> in the Neotropics for amphibians</w:t>
-      </w:r>
-      <w:r>
-        <w:t>)</w:t>
-      </w:r>
-      <w:r>
-        <w:t xml:space="preserve">, and significantly negatively associated with species </w:t>
-      </w:r>
-      <w:r>
-        <w:t>richness</w:t>
-      </w:r>
-      <w:r>
-        <w:t xml:space="preserve"> in other realms</w:t>
-      </w:r>
-      <w:r>
-        <w:t xml:space="preserve"> (</w:t>
-      </w:r>
-      <w:r>
-        <w:t xml:space="preserve">e.g., in </w:t>
-      </w:r>
-      <w:r>
-        <w:t>the Indo-Malayan realm</w:t>
-      </w:r>
-      <w:r>
-        <w:t xml:space="preserve"> for both amphibians and reptiles</w:t>
-      </w:r>
-      <w:r>
-        <w:t>)</w:t>
-      </w:r>
-      <w:commentRangeEnd w:id="14"/>
-      <w:r>
-        <w:rPr>
-          <w:rStyle w:val="CommentReference"/>
-        </w:rPr>
-        <w:commentReference w:id="14"/>
-      </w:r>
-      <w:r>
-        <w:t xml:space="preserve">. </w:t>
-      </w:r>
-      <w:r>
-        <w:t>Chapter 2</w:t>
-      </w:r>
-      <w:r>
-        <w:t xml:space="preserve"> thus</w:t>
-      </w:r>
-      <w:r>
-        <w:t xml:space="preserve"> highlight</w:t>
-      </w:r>
-      <w:r>
-        <w:t>ed</w:t>
-      </w:r>
-      <w:r>
-        <w:t xml:space="preserve"> </w:t>
-      </w:r>
-      <w:r>
-        <w:t xml:space="preserve">some </w:t>
-      </w:r>
-      <w:r>
-        <w:t>critically under</w:t>
-      </w:r>
-      <w:r>
-        <w:t>-</w:t>
-      </w:r>
-      <w:r>
-        <w:t xml:space="preserve">sampled </w:t>
-      </w:r>
-      <w:r>
-        <w:t xml:space="preserve">regions </w:t>
-      </w:r>
-      <w:r>
-        <w:t>for traits in amphibians and reptiles</w:t>
-      </w:r>
-      <w:r>
-        <w:t xml:space="preserve"> (</w:t>
-      </w:r>
-      <w:r>
-        <w:t xml:space="preserve">e.g., </w:t>
-      </w:r>
-      <w:r>
-        <w:t>the Congo-Basin</w:t>
-      </w:r>
-      <w:r>
-        <w:t>)</w:t>
-      </w:r>
-      <w:r>
-        <w:t>.</w:t>
-      </w:r>
-      <w:r>
-        <w:t xml:space="preserve"> </w:t>
-      </w:r>
-      <w:r>
-        <w:t xml:space="preserve">As discussed in Chapter 2, such geographical biases may be </w:t>
-      </w:r>
-      <w:r>
-        <w:t>driven</w:t>
-      </w:r>
-      <w:r>
-        <w:t xml:space="preserve"> </w:t>
-      </w:r>
-      <w:r>
-        <w:t>by</w:t>
-      </w:r>
-      <w:r>
-        <w:t xml:space="preserve"> uneven </w:t>
-      </w:r>
-      <w:r>
-        <w:t>primary data collection efforts, themselves</w:t>
-      </w:r>
-      <w:r>
-        <w:t xml:space="preserve"> possibly explained by </w:t>
-      </w:r>
-      <w:r>
-        <w:t>interacting socioeconomic factors</w:t>
-      </w:r>
-      <w:r>
-        <w:t xml:space="preserve"> </w:t>
-      </w:r>
-      <w:r>
-        <w:fldChar w:fldCharType="begin" w:fldLock="1"/>
-      </w:r>
-      <w:r>
-        <w:instrText>ADDIN CSL_CITATION {"citationItems":[{"id":"ITEM-1","itemData":{"DOI":"10.1890/110154","abstract":"Although the geographical context of ecological observations shapes ecological theory, the global distribution of ecological studies has never been analyzed. Here, we document the global distribution and context (protected status, biome, anthrome, and net primary productivity) of 2573 terrestrial study sites reported in recent publications (2004–2009) of 10 highly cited ecology journals. We find evidence of several geographical biases, including overrepresentation of protected areas, temperate deciduous woodlands, and wealthy countries. Even within densely settled or agricultural regions, ecologists tend to study “natural” fragments. Such biases in trendsetting journals may limit the scalability of ecological theory and hinder conservation efforts in the 75\\% of the terrestrial world where humans live and work.","author":[{"dropping-particle":"","family":"Martin","given":"Laura J","non-dropping-particle":"","parse-names":false,"suffix":""},{"dropping-particle":"","family":"Blossey","given":"Bernd","non-dropping-particle":"","parse-names":false,"suffix":""},{"dropping-particle":"","family":"Ellis","given":"Erle","non-dropping-particle":"","parse-names":false,"suffix":""}],"container-title":"Frontiers in Ecology and the Environment","id":"ITEM-1","issue":"4","issued":{"date-parts":[["2012"]]},"page":"195-201","title":"Mapping where ecologists work: biases in the global distribution of terrestrial ecological observations","type":"article-journal","volume":"10"},"uris":["http://www.mendeley.com/documents/?uuid=7d629e00-9f21-4df3-b347-d5ac551a02c9"]},{"id":"ITEM-2","itemData":{"DOI":"10.1146/annurev-ecolsys-112414-054400","ISBN":"1543-592X","ISSN":"1543-592X","abstract":"Ecologists and evolutionary biologists are increasingly using big-data approaches to tackle questions at large spatial, taxonomic, and temporal scales. However, despite recent efforts to gather two centuries of biodiversity inventories into comprehensive databases, many crucial research questions remain unanswered. Here, we update the concept of knowledge shortfalls and review the tradeoffs between generality and uncertainty. We present seven key shortfalls of current biodiversity data. Four previously proposed shortfalls pinpoint knowledge gaps for species taxonomy (Linnean), distribution (Wallacean), abundance (Prestonian), and evolutionary patterns (Darwinian). We also redefine the Hutchinsonian shortfall to apply to the abiotic tolerances of species and propose new shortfalls relating to limited knowledge of species traits (Raunkiaeran) and biotic interactions (Eltonian). We conclude with a general framework for the combined impacts and consequences of shortfalls of large-scale biodiversity knowledge ...","author":[{"dropping-particle":"","family":"Hortal","given":"Joaquín","non-dropping-particle":"","parse-names":false,"suffix":""},{"dropping-particle":"","family":"Bello","given":"Francesco","non-dropping-particle":"de","parse-names":false,"suffix":""},{"dropping-particle":"","family":"Diniz-Filho","given":"José Alexandre Felizola","non-dropping-particle":"","parse-names":false,"suffix":""},{"dropping-particle":"","family":"Lewinsohn","given":"Thomas M.","non-dropping-particle":"","parse-names":false,"suffix":""},{"dropping-particle":"","family":"Lobo","given":"Jorge M.","non-dropping-particle":"","parse-names":false,"suffix":""},{"dropping-particle":"","family":"Ladle","given":"Richard J.","non-dropping-particle":"","parse-names":false,"suffix":""}],"container-title":"Annual Review of Ecology, Evolution, and Systematics","id":"ITEM-2","issued":{"date-parts":[["2015"]]},"title":"Seven Shortfalls that Beset Large-Scale Knowledge of Biodiversity","type":"article-journal"},"uris":["http://www.mendeley.com/documents/?uuid=5eaf9352-88fc-424d-82af-2556030b534d"]},{"id":"ITEM-3","itemData":{"DOI":"10.1177/194008290800100202","ISSN":"1940-0829","abstract":"Nations around the world are required to measure their progress towards key biodiversity goals. One important example of this, the Convention on Biological Diversity's 2010 target, is soon approaching. The target set is to significantly reduce the rate of biodiversity loss by the year 2010. However, to what extent are the data, especially for tropical countries, available to indicate biodiversity change and to what extent is current knowledge of biodiversity change truly a global picture? While species richness is greatest in the tropics, biodiversity data richness is skewed towards the poles. This not only provides a significant challenge for global indicators to accurately represent biodiversity, but also for individual countries that are responsible under such legislation for measuring their own impact on biodiversity. We examine the coverage of biodiversity data using four global biodiversity datasets, and look at how effective current efforts are at addressing this discrepancy, and what countries might be able to do in time for 2010 and beyond. We conclude by suggesting a number of activities which might provide impetus for improved biodiversity monitoring in tropical nations.","author":[{"dropping-particle":"","family":"Collen","given":"Ben","non-dropping-particle":"","parse-names":false,"suffix":""},{"dropping-particle":"","family":"Ram","given":"Mala","non-dropping-particle":"","parse-names":false,"suffix":""},{"dropping-particle":"","family":"Zamin","given":"Tara","non-dropping-particle":"","parse-names":false,"suffix":""},{"dropping-particle":"","family":"McRae","given":"Louise","non-dropping-particle":"","parse-names":false,"suffix":""}],"container-title":"Tropical Conservation Science","id":"ITEM-3","issue":"2","issued":{"date-parts":[["2008"]]},"page":"75-88","title":"The Tropical Biodiversity Data Gap: Addressing Disparity in Global Monitoring","type":"article-journal","volume":"1"},"uris":["http://www.mendeley.com/documents/?uuid=70e36050-46a1-4904-adc9-0db09537cb45"]},{"id":"ITEM-4","itemData":{"ISBN":"9789231001291","abstract":"The UNESCO Science Report: towards 2030 provides more country-level information than ever before. The trends and developments in science, technology and innovation policy and governance between 2009 and mid-2015 described here provide essential baseline information on the concerns and priorities of countries that should orient the implementation and drive the assessment of the 2030 Agenda for Sustainable Development in the years to come. The report includes the chapter \"Is the gender gap narrowing in science and engineering?\" written by Sophia Huyer, Executive Director of WISAT, which highlights the finding that women are entering agricultural sciences in increasing numbers in almost all regions of the world.","author":[{"dropping-particle":"","family":"United Nations Educational Scientific and Cultural","given":"","non-dropping-particle":"","parse-names":false,"suffix":""},{"dropping-particle":"","family":"Organization","given":"","non-dropping-particle":"","parse-names":false,"suffix":""}],"container-title":"UNESCO Global Science Report: Towards 2030","id":"ITEM-4","issued":{"date-parts":[["2015"]]},"title":"UNESCO Global Science Report: Towards 2030","type":"report"},"uris":["http://www.mendeley.com/documents/?uuid=9b2323a6-28ec-4824-b3fb-a4eb5fd5b1dc"]}],"mendeley":{"formattedCitation":"(Collen &lt;i&gt;et al.&lt;/i&gt; 2008; Martin &lt;i&gt;et al.&lt;/i&gt; 2012; Hortal &lt;i&gt;et al.&lt;/i&gt; 2015; United Nations Educational Scientific and Cultural &amp; Organization 2015)","plainTextFormattedCitation":"(Collen et al. 2008; Martin et al. 2012; Hortal et al. 2015; United Nations Educational Scientific and Cultural &amp; Organization 2015)","previouslyFormattedCitation":"(Collen &lt;i&gt;et al.&lt;/i&gt; 2008; Martin &lt;i&gt;et al.&lt;/i&gt; 2012; Hortal &lt;i&gt;et al.&lt;/i&gt; 2015; United Nations Educational Scientific and Cultural &amp; Organization 2015)"},"properties":{"noteIndex":0},"schema":"https://github.com/citation-style-language/schema/raw/master/csl-citation.json"}</w:instrText>
-      </w:r>
-      <w:r>
-        <w:fldChar w:fldCharType="separate"/>
-      </w:r>
-      <w:r>
-        <w:rPr>
-          <w:noProof/>
-        </w:rPr>
-        <w:t xml:space="preserve">(Collen </w:t>
-      </w:r>
-      <w:r>
-        <w:rPr>
-          <w:i/>
-          <w:noProof/>
-        </w:rPr>
-        <w:t>et al.</w:t>
-      </w:r>
-      <w:r>
-        <w:rPr>
-          <w:noProof/>
-        </w:rPr>
-        <w:t xml:space="preserve"> 2008; Martin </w:t>
-      </w:r>
-      <w:r>
-        <w:rPr>
-          <w:i/>
-          <w:noProof/>
-        </w:rPr>
-        <w:t>et al.</w:t>
-      </w:r>
-      <w:r>
-        <w:rPr>
-          <w:noProof/>
-        </w:rPr>
-        <w:t xml:space="preserve"> 2012; Hortal </w:t>
-      </w:r>
-      <w:r>
-        <w:rPr>
-          <w:i/>
-          <w:noProof/>
-        </w:rPr>
-        <w:t>et al.</w:t>
-      </w:r>
-      <w:r>
-        <w:rPr>
-          <w:noProof/>
-        </w:rPr>
-        <w:t xml:space="preserve"> 2015; United Nations Educational Scientific and Cultural &amp; Organization 2015)</w:t>
-      </w:r>
-      <w:r>
-        <w:fldChar w:fldCharType="end"/>
-      </w:r>
-      <w:r>
-        <w:t xml:space="preserve">. </w:t>
-      </w:r>
-      <w:r>
-        <w:t>Importantly, Chapter 2 shows that trait information may be less available in some of the most species-rich regions, critically important for global biodiversity conservation</w:t>
-      </w:r>
-      <w:r>
-        <w:t xml:space="preserve"> </w:t>
-      </w:r>
-      <w:r>
-        <w:fldChar w:fldCharType="begin" w:fldLock="1"/>
-      </w:r>
-      <w:r>
-        <w:instrText>ADDIN CSL_CITATION {"citationItems":[{"id":"ITEM-1","itemData":{"DOI":"10.1038/s41586-018-0301-1","ISSN":"14764687","abstract":"The tropics contain the overwhelming majority of Earth’s biodiversity: their terrestrial, freshwater and marine ecosystems hold more than three-quarters of all species, including almost all shallow-water corals and over 90% of terrestrial birds. However, tropical ecosystems are also subject to pervasive and interacting stressors, such as deforestation, overfishing and climate change, and they are set within a socio-economic context that includes growing pressure from an increasingly globalized world, larger and more affluent tropical populations, and weak governance and response capacities. Concerted local, national and international actions are urgently required to prevent a collapse of tropical biodiversity.","author":[{"dropping-particle":"","family":"Barlow","given":"Jos","non-dropping-particle":"","parse-names":false,"suffix":""},{"dropping-particle":"","family":"França","given":"Filipe","non-dropping-particle":"","parse-names":false,"suffix":""},{"dropping-particle":"","family":"Gardner","given":"Toby A.","non-dropping-particle":"","parse-names":false,"suffix":""},{"dropping-particle":"","family":"Hicks","given":"Christina C.","non-dropping-particle":"","parse-names":false,"suffix":""},{"dropping-particle":"","family":"Lennox","given":"Gareth D.","non-dropping-particle":"","parse-names":false,"suffix":""},{"dropping-particle":"","family":"Berenguer","given":"Erika","non-dropping-particle":"","parse-names":false,"suffix":""},{"dropping-particle":"","family":"Castello","given":"Leandro","non-dropping-particle":"","parse-names":false,"suffix":""},{"dropping-particle":"","family":"Economo","given":"Evan P.","non-dropping-particle":"","parse-names":false,"suffix":""},{"dropping-particle":"","family":"Ferreira","given":"Joice","non-dropping-particle":"","parse-names":false,"suffix":""},{"dropping-particle":"","family":"Guénard","given":"Benoit","non-dropping-particle":"","parse-names":false,"suffix":""},{"dropping-particle":"","family":"Gontijo Leal","given":"Cecília","non-dropping-particle":"","parse-names":false,"suffix":""},{"dropping-particle":"","family":"Isaac","given":"Victoria","non-dropping-particle":"","parse-names":false,"suffix":""},{"dropping-particle":"","family":"Lees","given":"Alexander C.","non-dropping-particle":"","parse-names":false,"suffix":""},{"dropping-particle":"","family":"Parr","given":"Catherine L.","non-dropping-particle":"","parse-names":false,"suffix":""},{"dropping-particle":"","family":"Wilson","given":"Shaun K.","non-dropping-particle":"","parse-names":false,"suffix":""},{"dropping-particle":"","family":"Young","given":"Paul J.","non-dropping-particle":"","parse-names":false,"suffix":""},{"dropping-particle":"","family":"Graham","given":"Nicholas A.J.","non-dropping-particle":"","parse-names":false,"suffix":""}],"container-title":"Nature","id":"ITEM-1","issued":{"date-parts":[["2018"]]},"title":"The future of hyperdiverse tropical ecosystems","type":"article"},"uris":["http://www.mendeley.com/documents/?uuid=0bcda0d8-ec4c-4798-9987-686c351fbaaf"]}],"mendeley":{"formattedCitation":"(Barlow &lt;i&gt;et al.&lt;/i&gt; 2018)","plainTextFormattedCitation":"(Barlow et al. 2018)","previouslyFormattedCitation":"(Barlow &lt;i&gt;et al.&lt;/i&gt; 2018)"},"properties":{"noteIndex":0},"schema":"https://github.com/citation-style-language/schema/raw/master/csl-citation.json"}</w:instrText>
-      </w:r>
-      <w:r>
-        <w:fldChar w:fldCharType="separate"/>
-      </w:r>
-      <w:r>
-        <w:rPr>
-          <w:noProof/>
-        </w:rPr>
-        <w:t xml:space="preserve">(Barlow </w:t>
-      </w:r>
-      <w:r>
-        <w:rPr>
-          <w:i/>
-          <w:noProof/>
-        </w:rPr>
-        <w:t>et al.</w:t>
-      </w:r>
-      <w:r>
-        <w:rPr>
-          <w:noProof/>
-        </w:rPr>
-        <w:t xml:space="preserve"> 2018)</w:t>
-      </w:r>
-      <w:r>
-        <w:fldChar w:fldCharType="end"/>
-      </w:r>
-      <w:r>
-        <w:t xml:space="preserve">. </w:t>
-      </w:r>
-      <w:r>
-        <w:t>Chapter 2</w:t>
-      </w:r>
-      <w:r>
-        <w:t xml:space="preserve"> further</w:t>
-      </w:r>
-      <w:r>
-        <w:t xml:space="preserve"> </w:t>
-      </w:r>
-      <w:r>
-        <w:t>showed that</w:t>
-      </w:r>
-      <w:r>
-        <w:t>, in all classes,</w:t>
-      </w:r>
-      <w:r>
-        <w:t xml:space="preserve"> </w:t>
-      </w:r>
-      <w:r>
-        <w:t>the</w:t>
-      </w:r>
-      <w:r>
-        <w:t xml:space="preserve"> </w:t>
-      </w:r>
-      <w:r>
-        <w:t xml:space="preserve">availability of trait information </w:t>
-      </w:r>
-      <w:r>
-        <w:t>depended on</w:t>
-      </w:r>
-      <w:r>
-        <w:t xml:space="preserve"> </w:t>
-      </w:r>
-      <w:r>
-        <w:t>species’ rarity</w:t>
-      </w:r>
-      <w:r>
-        <w:t xml:space="preserve"> (</w:t>
-      </w:r>
-      <w:r>
         <w:t xml:space="preserve">captured by geographical range </w:t>
       </w:r>
       <w:r>
@@ -3411,7 +3457,7 @@
       <w:r>
         <w:t xml:space="preserve">, </w:t>
       </w:r>
-      <w:commentRangeStart w:id="15"/>
+      <w:commentRangeStart w:id="25"/>
       <w:r>
         <w:t xml:space="preserve">with more-widely </w:t>
       </w:r>
@@ -3437,12 +3483,12 @@
       <w:r>
         <w:t xml:space="preserve"> a sampling bias towards more easily detectable species</w:t>
       </w:r>
-      <w:commentRangeEnd w:id="15"/>
+      <w:commentRangeEnd w:id="25"/>
       <w:r>
         <w:rPr>
           <w:rStyle w:val="CommentReference"/>
         </w:rPr>
-        <w:commentReference w:id="15"/>
+        <w:commentReference w:id="25"/>
       </w:r>
       <w:r>
         <w:t>, and is concerning as narrow-ranging species have be</w:t>
@@ -3529,7 +3575,7 @@
       <w:r>
         <w:t xml:space="preserve">, </w:t>
       </w:r>
-      <w:commentRangeStart w:id="16"/>
+      <w:commentRangeStart w:id="26"/>
       <w:r>
         <w:t>that are maybe</w:t>
       </w:r>
@@ -3666,12 +3712,12 @@
       <w:r>
         <w:t>.</w:t>
       </w:r>
-      <w:commentRangeEnd w:id="16"/>
+      <w:commentRangeEnd w:id="26"/>
       <w:r>
         <w:rPr>
           <w:rStyle w:val="CommentReference"/>
         </w:rPr>
-        <w:commentReference w:id="16"/>
+        <w:commentReference w:id="26"/>
       </w:r>
       <w:r>
         <w:t xml:space="preserve"> </w:t>
@@ -4114,7 +4160,7 @@
         <w:fldChar w:fldCharType="begin" w:fldLock="1"/>
       </w:r>
       <w:r>
-        <w:instrText>ADDIN CSL_CITATION {"citationItems":[{"id":"ITEM-1","itemData":{"author":[{"dropping-particle":"","family":"R. Salguero‐Gómez; J. Jackson; S. J. L. Gascoigne.","given":"","non-dropping-particle":"","parse-names":false,"suffix":""}],"container-title":"Journal of Animal Ecology","id":"ITEM-1","issue":"9","issued":{"date-parts":[["2021"]]},"page":"2000-2004","title":"Four key challenges in the open‐data revolution.pdf","type":"article-journal","volume":"90"},"uris":["http://www.mendeley.com/documents/?uuid=86b23b8c-e1f3-4d84-8f6c-05c310148727"]}],"mendeley":{"formattedCitation":"(R. Salguero‐Gómez; J. Jackson; S. J. L. Gascoigne. 2021)","manualFormatting":"(Salguero‐Gómez et al. 2021)","plainTextFormattedCitation":"(R. Salguero‐Gómez; J. Jackson; S. J. L. Gascoigne. 2021)","previouslyFormattedCitation":"(R. Salguero‐Gómez; J. Jackson; S. J. L. Gascoigne. 2021)"},"properties":{"noteIndex":0},"schema":"https://github.com/citation-style-language/schema/raw/master/csl-citation.json"}</w:instrText>
+        <w:instrText>ADDIN CSL_CITATION {"citationItems":[{"id":"ITEM-1","itemData":{"author":[{"dropping-particle":"","family":"R. Salguero‐Gómez; J. Jackson; S. J. L. Gascoigne.","given":"","non-dropping-particle":"","parse-names":false,"suffix":""}],"container-title":"Journal of Animal Ecology","id":"ITEM-1","issue":"9","issued":{"date-parts":[["2021"]]},"page":"2000-2004","title":"Four key challenges in the open‐data revolution.pdf","type":"article-journal","volume":"90"},"uris":["http://www.mendeley.com/documents/?uuid=86b23b8c-e1f3-4d84-8f6c-05c310148727","http://www.mendeley.com/documents/?uuid=022de41d-aa67-44f0-814f-0e9aeed6cb7f"]}],"mendeley":{"formattedCitation":"(R. Salguero‐Gómez; J. Jackson; S. J. L. Gascoigne. 2021)","manualFormatting":"(Salguero‐Gómez et al. 2021)","plainTextFormattedCitation":"(R. Salguero‐Gómez; J. Jackson; S. J. L. Gascoigne. 2021)","previouslyFormattedCitation":"(R. Salguero‐Gómez; J. Jackson; S. J. L. Gascoigne. 2021)"},"properties":{"noteIndex":0},"schema":"https://github.com/citation-style-language/schema/raw/master/csl-citation.json"}</w:instrText>
       </w:r>
       <w:r>
         <w:fldChar w:fldCharType="separate"/>
@@ -4188,7 +4234,7 @@
           <w:bCs/>
         </w:rPr>
       </w:pPr>
-      <w:commentRangeStart w:id="17"/>
+      <w:commentRangeStart w:id="27"/>
       <w:r>
         <w:rPr>
           <w:b/>
@@ -4234,12 +4280,12 @@
         </w:rPr>
         <w:t xml:space="preserve"> under land-use change</w:t>
       </w:r>
-      <w:commentRangeEnd w:id="17"/>
+      <w:commentRangeEnd w:id="27"/>
       <w:r>
         <w:rPr>
           <w:rStyle w:val="CommentReference"/>
         </w:rPr>
-        <w:commentReference w:id="17"/>
+        <w:commentReference w:id="27"/>
       </w:r>
     </w:p>
     <w:p>
@@ -4456,16 +4502,16 @@
       <w:r>
         <w:t>I investigated how land use and land-use intensity affected the functional diversity (</w:t>
       </w:r>
-      <w:commentRangeStart w:id="18"/>
+      <w:commentRangeStart w:id="28"/>
       <w:r>
         <w:t>i.e.</w:t>
       </w:r>
-      <w:commentRangeEnd w:id="18"/>
+      <w:commentRangeEnd w:id="28"/>
       <w:r>
         <w:rPr>
           <w:rStyle w:val="CommentReference"/>
         </w:rPr>
-        <w:commentReference w:id="18"/>
+        <w:commentReference w:id="28"/>
       </w:r>
       <w:r>
         <w:t xml:space="preserve">, functional richness and functional dispersion) </w:t>
@@ -4961,7 +5007,7 @@
         <w:fldChar w:fldCharType="begin" w:fldLock="1"/>
       </w:r>
       <w:r>
-        <w:instrText>ADDIN CSL_CITATION {"citationItems":[{"id":"ITEM-1","itemData":{"DOI":"10.1126/science.1244693","abstract":"Quantification of global forest change has been lacking despite the recognized importance of forest ecosystem services. In this study, Earth observation satellite data were used to map global forest loss (2.3 million square kilometers) and gain (0.8 million square kilometers) from 2000 to 2012 at a spatial resolution of 30 meters. The tropics were the only climate domain to exhibit a trend, with forest loss increasing by 2101 square kilometers per year. Brazil's well-documented reduction in deforestation was offset by increasing forest loss in Indonesia, Malaysia, Paraguay, Bolivia, Zambia, Angola, and elsewhere. Intensive forestry practiced within subtropical forests resulted in the highest rates of forest change globally. Boreal forest loss due largely to fire and forestry was second to that in the tropics in absolute and proportional terms. These results depict a globally consistent and locally relevant record of forest change.","author":[{"dropping-particle":"","family":"Hansen","given":"M C","non-dropping-particle":"","parse-names":false,"suffix":""}],"id":"ITEM-1","issue":"November","issued":{"date-parts":[["2013"]]},"page":"850-854","title":"High-Resolution Global Maps of","type":"article-journal","volume":"850"},"uris":["http://www.mendeley.com/documents/?uuid=2f691119-d5b8-45a0-975f-86efa88205a5"]},{"id":"ITEM-2","itemData":{"DOI":"10.1038/nature11318","ISSN":"14764687","PMID":"22832582","abstract":"The rapid disruption of tropical forests probably imperils global biodiversity more than any other contemporary phenomenon. With deforestation advancing quickly, protected areas are increasingly becoming final refuges for threatened species and natural ecosystem processes. However, many protected areas in the tropics are themselves vulnerable to human encroachment and other environmental stresses. As pressures mount, it is vital to know whether existing reserves can sustain their biodiversity. A critical constraint in addressing this question has been that data describing a broad array of biodiversity groups have been unavailable for a sufficiently large and representative sample of reserves. Here we present a uniquely comprehensive data set on changes over the past 20 to 30 years in 31 functional groups of species and 21 potential drivers of environmental change, for 60 protected areas stratified across the worlds major tropical regions. Our analysis reveals great variation in reserve health: about half of all reserves have been effective or performed passably, but the rest are experiencing an erosion of biodiversity that is often alarmingly widespread taxonomically and functionally. Habitat disruption, hunting and forest-product exploitation were the strongest predictors of declining reserve health. Crucially, environmental changes immediately outside reserves seemed nearly as important as those inside in determining their ecological fate, with changes inside reserves strongly mirroring those occurring around them. These findings suggest that tropical protected areas are often intimately linked ecologically to their surrounding habitats, and that a failure to stem broad-scale loss and degradation of such habitats could sharply increase the likelihood of serious biodiversity declines. © 2012 Macmillan Publishers Limited. All rights reserved.","author":[{"dropping-particle":"","family":"Laurance","given":"William F.","non-dropping-particle":"","parse-names":false,"suffix":""},{"dropping-particle":"","family":"Carolina Useche","given":"D.","non-dropping-particle":"","parse-names":false,"suffix":""},{"dropping-particle":"","family":"Rendeiro","given":"Julio","non-dropping-particle":"","parse-names":false,"suffix":""},{"dropping-particle":"","family":"Kalka","given":"Margareta","non-dropping-particle":"","parse-names":false,"suffix":""},{"dropping-particle":"","family":"Bradshaw","given":"Corey J.A.","non-dropping-particle":"","parse-names":false,"suffix":""},{"dropping-particle":"","family":"Sloan","given":"Sean P.","non-dropping-particle":"","parse-names":false,"suffix":""},{"dropping-particle":"","family":"Laurance","given":"Susan G.","non-dropping-particle":"","parse-names":false,"suffix":""},{"dropping-particle":"","family":"Campbell","given":"Mason","non-dropping-particle":"","parse-names":false,"suffix":""},{"dropping-particle":"","family":"Abernethy","given":"Kate","non-dropping-particle":"","parse-names":false,"suffix":""},{"dropping-particle":"","family":"Alvarez","given":"Patricia","non-dropping-particle":"","parse-names":false,"suffix":""},{"dropping-particle":"","family":"Arroyo-Rodriguez","given":"Victor","non-dropping-particle":"","parse-names":false,"suffix":""},{"dropping-particle":"","family":"Ashton","given":"Peter","non-dropping-particle":"","parse-names":false,"suffix":""},{"dropping-particle":"","family":"Benítez-Malvido","given":"Julieta","non-dropping-particle":"","parse-names":false,"suffix":""},{"dropping-particle":"","family":"Blom","given":"Allard","non-dropping-particle":"","parse-names":false,"suffix":""},{"dropping-particle":"","family":"Bobo","given":"Kadiri S.","non-dropping-particle":"","parse-names":false,"suffix":""},{"dropping-particle":"","family":"Cannon","given":"Charles H.","non-dropping-particle":"","parse-names":false,"suffix":""},{"dropping-particle":"","family":"Cao","given":"Min","non-dropping-particle":"","parse-names":false,"suffix":""},{"dropping-particle":"","family":"Carroll","given":"Richard","non-dropping-particle":"","parse-names":false,"suffix":""},{"dropping-particle":"","family":"Chapman","given":"Colin","non-dropping-particle":"","parse-names":false,"suffix":""},{"dropping-particle":"","family":"Coates","given":"Rosamond","non-dropping-particle":"","parse-names":false,"suffix":""},{"dropping-particle":"","family":"Cords","given":"Marina","non-dropping-particle":"","parse-names":false,"suffix":""},{"dropping-particle":"","family":"Danielsen","given":"Finn","non-dropping-particle":"","parse-names":false,"suffix":""},{"dropping-particle":"","family":"Dijn","given":"Bart","non-dropping-particle":"De","parse-names":false,"suffix":""},{"dropping-particle":"","family":"Dinerstein","given":"Eric","non-dropping-particle":"","parse-names":false,"suffix":""},{"dropping-particle":"","family":"Donnelly","given":"Maureen A.","non-dropping-particle":"","parse-names":false,"suffix":""},{"dropping-particle":"","family":"Edwards","given":"David","non-dropping-particle":"","parse-names":false,"suffix":""},{"dropping-particle":"","family":"Edwards","given":"Felicity","non-dropping-particle":"","parse-names":false,"suffix":""},{"dropping-particle":"","family":"Farwig","given":"Nina","non-dropping-particle":"","parse-names":false,"suffix":""},{"dropping-particle":"","family":"Fashing","given":"Peter","non-dropping-particle":"","parse-names":false,"suffix":""},{"dropping-particle":"","family":"Forget","given":"Pierre Michel","non-dropping-particle":"","parse-names":false,"suffix":""},{"dropping-particle":"","family":"Foster","given":"Mercedes","non-dropping-particle":"","parse-names":false,"suffix":""},{"dropping-particle":"","family":"Gale","given":"George","non-dropping-particle":"","parse-names":false,"suffix":""},{"dropping-particle":"","family":"Harris","given":"David","non-dropping-particle":"","parse-names":false,"suffix":""},{"dropping-particle":"","family":"Harrison","given":"Rhett","non-dropping-particle":"","parse-names":false,"suffix":""},{"dropping-particle":"","family":"Hart","given":"John","non-dropping-particle":"","parse-names":false,"suffix":""},{"dropping-particle":"","family":"Karpanty","given":"Sarah","non-dropping-particle":"","parse-names":false,"suffix":""},{"dropping-particle":"","family":"John Kress","given":"W.","non-dropping-particle":"","parse-names":false,"suffix":""},{"dropping-particle":"","family":"Krishnaswamy","given":"Jagdish","non-dropping-particle":"","parse-names":false,"suffix":""},{"dropping-particle":"","family":"Logsdon","given":"Willis","non-dropping-particle":"","parse-names":false,"suffix":""},{"dropping-particle":"","family":"Lovett","given":"Jon","non-dropping-particle":"","parse-names":false,"suffix":""},{"dropping-particle":"","family":"Magnusson","given":"William","non-dropping-particle":"","parse-names":false,"suffix":""},{"dropping-particle":"","family":"Maisels","given":"Fiona","non-dropping-particle":"","parse-names":false,"suffix":""},{"dropping-particle":"","family":"Marshall","given":"Andrew R.","non-dropping-particle":"","parse-names":false,"suffix":""},{"dropping-particle":"","family":"McClearn","given":"Deedra","non-dropping-particle":"","parse-names":false,"suffix":""},{"dropping-particle":"","family":"Mudappa","given":"Divya","non-dropping-particle":"","parse-names":false,"suffix":""},{"dropping-particle":"","family":"Nielsen","given":"Martin R.","non-dropping-particle":"","parse-names":false,"suffix":""},{"dropping-particle":"","family":"Pearson","given":"Richard","non-dropping-particle":"","parse-names":false,"suffix":""},{"dropping-particle":"","family":"Pitman","given":"Nigel","non-dropping-particle":"","parse-names":false,"suffix":""},{"dropping-particle":"","family":"Ploeg","given":"Jan","non-dropping-particle":"Van Der","parse-names":false,"suffix":""},{"dropping-particle":"","family":"Plumptre","given":"Andrew","non-dropping-particle":"","parse-names":false,"suffix":""},{"dropping-particle":"","family":"Poulsen","given":"John","non-dropping-particle":"","parse-names":false,"suffix":""},{"dropping-particle":"","family":"Quesada","given":"Mauricio","non-dropping-particle":"","parse-names":false,"suffix":""},{"dropping-particle":"","family":"Rainey","given":"Hugo","non-dropping-particle":"","parse-names":false,"suffix":""},{"dropping-particle":"","family":"Robinson","given":"Douglas","non-dropping-particle":"","parse-names":false,"suffix":""},{"dropping-particle":"","family":"Roetgers","given":"Christiane","non-dropping-particle":"","parse-names":false,"suffix":""},{"dropping-particle":"","family":"Rovero","given":"Francesco","non-dropping-particle":"","parse-names":false,"suffix":""},{"dropping-particle":"","family":"Scatena","given":"Frederick","non-dropping-particle":"","parse-names":false,"suffix":""},{"dropping-particle":"","family":"Schulze","given":"Christian","non-dropping-particle":"","parse-names":false,"suffix":""},{"dropping-particle":"","family":"Sheil","given":"Douglas","non-dropping-particle":"","parse-names":false,"suffix":""},{"dropping-particle":"","family":"Struhsaker","given":"Thomas","non-dropping-particle":"","parse-names":false,"suffix":""},{"dropping-particle":"","family":"Terborgh","given":"John","non-dropping-particle":"","parse-names":false,"suffix":""},{"dropping-particle":"","family":"Thomas","given":"Duncan","non-dropping-particle":"","parse-names":false,"suffix":""},{"dropping-particle":"","family":"Timm","given":"Robert","non-dropping-particle":"","parse-names":false,"suffix":""},{"dropping-particle":"","family":"Nicolas Urbina-Cardona","given":"J.","non-dropping-particle":"","parse-names":false,"suffix":""},{"dropping-particle":"","family":"Vasudevan","given":"Karthikeyan","non-dropping-particle":"","parse-names":false,"suffix":""},{"dropping-particle":"","family":"Joseph Wright","given":"S.","non-dropping-particle":"","parse-names":false,"suffix":""},{"dropping-particle":"","family":"Carlos Arias-G.","given":"Juan","non-dropping-particle":"","parse-names":false,"suffix":""},{"dropping-particle":"","family":"Arroyo","given":"Luzmila","non-dropping-particle":"","parse-names":false,"suffix":""},{"dropping-particle":"","family":"Ashton","given":"Mark","non-dropping-particle":"","parse-names":false,"suffix":""},{"dropping-particle":"","family":"Auzel","given":"Philippe","non-dropping-particle":"","parse-names":false,"suffix":""},{"dropping-particle":"","family":"Babaasa","given":"Dennis","non-dropping-particle":"","parse-names":false,"suffix":""},{"dropping-particle":"","family":"Babweteera","given":"Fred","non-dropping-particle":"","parse-names":false,"suffix":""},{"dropping-particle":"","family":"Baker","given":"Patrick","non-dropping-particle":"","parse-names":false,"suffix":""},{"dropping-particle":"","family":"Banki","given":"Olaf","non-dropping-particle":"","parse-names":false,"suffix":""},{"dropping-particle":"","family":"Bass","given":"Margot","non-dropping-particle":"","parse-names":false,"suffix":""},{"dropping-particle":"","family":"Bila-Isia","given":"Inogwabini","non-dropping-particle":"","parse-names":false,"suffix":""},{"dropping-particle":"","family":"Blake","given":"Stephen","non-dropping-particle":"","parse-names":false,"suffix":""},{"dropping-particle":"","family":"Brockelman","given":"Warren","non-dropping-particle":"","parse-names":false,"suffix":""},{"dropping-particle":"","family":"Brokaw","given":"Nicholas","non-dropping-particle":"","parse-names":false,"suffix":""},{"dropping-particle":"","family":"Brühl","given":"Carsten A.","non-dropping-particle":"","parse-names":false,"suffix":""},{"dropping-particle":"","family":"Bunyavejchewin","given":"Sarayudh","non-dropping-particle":"","parse-names":false,"suffix":""},{"dropping-particle":"","family":"Chao","given":"Jung Tai","non-dropping-particle":"","parse-names":false,"suffix":""},{"dropping-particle":"","family":"Chave","given":"Jerome","non-dropping-particle":"","parse-names":false,"suffix":""},{"dropping-particle":"","family":"Chellam","given":"Ravi","non-dropping-particle":"","parse-names":false,"suffix":""},{"dropping-particle":"","family":"Clark","given":"Connie J.","non-dropping-particle":"","parse-names":false,"suffix":""},{"dropping-particle":"","family":"Clavijo","given":"José","non-dropping-particle":"","parse-names":false,"suffix":""},{"dropping-particle":"","family":"Congdon","given":"Robert","non-dropping-particle":"","parse-names":false,"suffix":""},{"dropping-particle":"","family":"Corlett","given":"Richard","non-dropping-particle":"","parse-names":false,"suffix":""},{"dropping-particle":"","family":"Dattaraja","given":"H. S.","non-dropping-particle":"","parse-names":false,"suffix":""},{"dropping-particle":"","family":"Dave","given":"Chittaranjan","non-dropping-particle":"","parse-names":false,"suffix":""},{"dropping-particle":"","family":"Davies","given":"Glyn","non-dropping-particle":"","parse-names":false,"suffix":""},{"dropping-particle":"","family":"Mello Beisiegel","given":"Beatriz","non-dropping-particle":"De","parse-names":false,"suffix":""},{"dropping-particle":"","family":"Nazaré Paes Da Silva","given":"Rosa","non-dropping-particle":"De","parse-names":false,"suffix":""},{"dropping-particle":"","family":"Fiore","given":"Anthony","non-dropping-particle":"Di","parse-names":false,"suffix":""},{"dropping-particle":"","family":"Diesmos","given":"Arvin","non-dropping-particle":"","parse-names":false,"suffix":""},{"dropping-particle":"","family":"Dirzo","given":"Rodolfo","non-dropping-particle":"","parse-names":false,"suffix":""},{"dropping-particle":"","family":"Doran-Sheehy","given":"Diane","non-dropping-particle":"","parse-names":false,"suffix":""},{"dropping-particle":"","family":"Eaton","given":"Mitchell","non-dropping-particle":"","parse-names":false,"suffix":""},{"dropping-particle":"","family":"Emmons","given":"Louise","non-dropping-particle":"","parse-names":false,"suffix":""},{"dropping-particle":"","family":"Estrada","given":"Alejandro","non-dropping-particle":"","parse-names":false,"suffix":""},{"dropping-particle":"","family":"Ewango","given":"Corneille","non-dropping-particle":"","parse-names":false,"suffix":""},{"dropping-particle":"","family":"Fedigan","given":"Linda","non-dropping-particle":"","parse-names":false,"suffix":""},{"dropping-particle":"","family":"Feer","given":"François","non-dropping-particle":"","parse-names":false,"suffix":""},{"dropping-particle":"","family":"Fruth","given":"Barbara","non-dropping-particle":"","parse-names":false,"suffix":""},{"dropping-particle":"","family":"Giacalone Willis","given":"Jacalyn","non-dropping-particle":"","parse-names":false,"suffix":""},{"dropping-particle":"","family":"Goodale","given":"Uromi","non-dropping-particle":"","parse-names":false,"suffix":""},{"dropping-particle":"","family":"Goodman","given":"Steven","non-dropping-particle":"","parse-names":false,"suffix":""},{"dropping-particle":"","family":"Guix","given":"Juan C.","non-dropping-particle":"","parse-names":false,"suffix":""},{"dropping-particle":"","family":"Guthiga","given":"Paul","non-dropping-particle":"","parse-names":false,"suffix":""},{"dropping-particle":"","family":"Haber","given":"William","non-dropping-particle":"","parse-names":false,"suffix":""},{"dropping-particle":"","family":"Hamer","given":"Keith","non-dropping-particle":"","parse-names":false,"suffix":""},{"dropping-particle":"","family":"Herbinger","given":"Ilka","non-dropping-particle":"","parse-names":false,"suffix":""},{"dropping-particle":"","family":"Hill","given":"Jane","non-dropping-particle":"","parse-names":false,"suffix":""},{"dropping-particle":"","family":"Huang","given":"Zhongliang","non-dropping-particle":"","parse-names":false,"suffix":""},{"dropping-particle":"","family":"Fang Sun","given":"I.","non-dropping-particle":"","parse-names":false,"suffix":""},{"dropping-particle":"","family":"Ickes","given":"Kalan","non-dropping-particle":"","parse-names":false,"suffix":""},{"dropping-particle":"","family":"Itoh","given":"Akira","non-dropping-particle":"","parse-names":false,"suffix":""},{"dropping-particle":"","family":"Ivanauskas","given":"Natália","non-dropping-particle":"","parse-names":false,"suffix":""},{"dropping-particle":"","family":"Jackes","given":"Betsy","non-dropping-particle":"","parse-names":false,"suffix":""},{"dropping-particle":"","family":"Janovec","given":"John","non-dropping-particle":"","parse-names":false,"suffix":""},{"dropping-particle":"","family":"Janzen","given":"Daniel","non-dropping-particle":"","parse-names":false,"suffix":""},{"dropping-particle":"","family":"Jiangming","given":"Mo","non-dropping-particle":"","parse-names":false,"suffix":""},{"dropping-particle":"","family":"Jin","given":"Chen","non-dropping-particle":"","parse-names":false,"suffix":""},{"dropping-particle":"","family":"Jones","given":"Trevor","non-dropping-particle":"","parse-names":false,"suffix":""},{"dropping-particle":"","family":"Justiniano","given":"Hermes","non-dropping-particle":"","parse-names":false,"suffix":""},{"dropping-particle":"","family":"Kalko","given":"Elisabeth","non-dropping-particle":"","parse-names":false,"suffix":""},{"dropping-particle":"","family":"Kasangaki","given":"Aventino","non-dropping-particle":"","parse-names":false,"suffix":""},{"dropping-particle":"","family":"Killeen","given":"Timothy","non-dropping-particle":"","parse-names":false,"suffix":""},{"dropping-particle":"","family":"King","given":"Hen Biau","non-dropping-particle":"","parse-names":false,"suffix":""},{"dropping-particle":"","family":"Klop","given":"Erik","non-dropping-particle":"","parse-names":false,"suffix":""},{"dropping-particle":"","family":"Knott","given":"Cheryl","non-dropping-particle":"","parse-names":false,"suffix":""},{"dropping-particle":"","family":"Koné","given":"Inza","non-dropping-particle":"","parse-names":false,"suffix":""},{"dropping-particle":"","family":"Kudavidanage","given":"Enoka","non-dropping-particle":"","parse-names":false,"suffix":""},{"dropping-particle":"","family":"Lahoz Da Silva Ribeiro","given":"José","non-dropping-particle":"","parse-names":false,"suffix":""},{"dropping-particle":"","family":"Lattke","given":"John","non-dropping-particle":"","parse-names":false,"suffix":""},{"dropping-particle":"","family":"Laval","given":"Richard","non-dropping-particle":"","parse-names":false,"suffix":""},{"dropping-particle":"","family":"Lawton","given":"Robert","non-dropping-particle":"","parse-names":false,"suffix":""},{"dropping-particle":"","family":"Leal","given":"Miguel","non-dropping-particle":"","parse-names":false,"suffix":""},{"dropping-particle":"","family":"Leighton","given":"Mark","non-dropping-particle":"","parse-names":false,"suffix":""},{"dropping-particle":"","family":"Lentino","given":"Miguel","non-dropping-particle":"","parse-names":false,"suffix":""},{"dropping-particle":"","family":"Leonel","given":"Cristiane","non-dropping-particle":"","parse-names":false,"suffix":""},{"dropping-particle":"","family":"Lindsell","given":"Jeremy","non-dropping-particle":"","parse-names":false,"suffix":""},{"dropping-particle":"","family":"Ling-Ling","given":"Lee","non-dropping-particle":"","parse-names":false,"suffix":""},{"dropping-particle":"","family":"Eduard Linsenmair","given":"K.","non-dropping-particle":"","parse-names":false,"suffix":""},{"dropping-particle":"","family":"Losos","given":"Elizabeth","non-dropping-particle":"","parse-names":false,"suffix":""},{"dropping-particle":"","family":"Lugo","given":"Ariel","non-dropping-particle":"","parse-names":false,"suffix":""},{"dropping-particle":"","family":"Lwanga","given":"Jeremiah","non-dropping-particle":"","parse-names":false,"suffix":""},{"dropping-particle":"","family":"MacK","given":"Andrew L.","non-dropping-particle":"","parse-names":false,"suffix":""},{"dropping-particle":"","family":"Martins","given":"Marlucia","non-dropping-particle":"","parse-names":false,"suffix":""},{"dropping-particle":"","family":"Scott McGraw","given":"W.","non-dropping-particle":"","parse-names":false,"suffix":""},{"dropping-particle":"","family":"McNab","given":"Roan","non-dropping-particle":"","parse-names":false,"suffix":""},{"dropping-particle":"","family":"Montag","given":"Luciano","non-dropping-particle":"","parse-names":false,"suffix":""},{"dropping-particle":"","family":"Myers Thompson","given":"Jo","non-dropping-particle":"","parse-names":false,"suffix":""},{"dropping-particle":"","family":"Nabe-Nielsen","given":"Jacob","non-dropping-particle":"","parse-names":false,"suffix":""},{"dropping-particle":"","family":"Nakagawa","given":"Michiko","non-dropping-particle":"","parse-names":false,"suffix":""},{"dropping-particle":"","family":"Nepal","given":"Sanjay","non-dropping-particle":"","parse-names":false,"suffix":""},{"dropping-particle":"","family":"Norconk","given":"Marilyn","non-dropping-particle":"","parse-names":false,"suffix":""},{"dropping-particle":"","family":"Novotny","given":"Vojtech","non-dropping-particle":"","parse-names":false,"suffix":""},{"dropping-particle":"","family":"O'Donnell","given":"Sean","non-dropping-particle":"","parse-names":false,"suffix":""},{"dropping-particle":"","family":"Opiang","given":"Muse","non-dropping-particle":"","parse-names":false,"suffix":""},{"dropping-particle":"","family":"Ouboter","given":"Paul","non-dropping-particle":"","parse-names":false,"suffix":""},{"dropping-particle":"","family":"Parker","given":"Kenneth","non-dropping-particle":"","parse-names":false,"suffix":""},{"dropping-particle":"","family":"Parthasarathy","given":"N.","non-dropping-particle":"","parse-names":false,"suffix":""},{"dropping-particle":"","family":"Pisciotta","given":"Kátia","non-dropping-particle":"","parse-names":false,"suffix":""},{"dropping-particle":"","family":"Prawiradilaga","given":"Dewi","non-dropping-particle":"","parse-names":false,"suffix":""},{"dropping-particle":"","family":"Pringle","given":"Catherine","non-dropping-particle":"","parse-names":false,"suffix":""},{"dropping-particle":"","family":"Rajathurai","given":"Subaraj","non-dropping-particle":"","parse-names":false,"suffix":""},{"dropping-particle":"","family":"Reichard","given":"Ulrich","non-dropping-particle":"","parse-names":false,"suffix":""},{"dropping-particle":"","family":"Reinartz","given":"Gay","non-dropping-particle":"","parse-names":false,"suffix":""},{"dropping-particle":"","family":"Renton","given":"Katherine","non-dropping-particle":"","parse-names":false,"suffix":""},{"dropping-particle":"","family":"Reynolds","given":"Glen","non-dropping-particle":"","parse-names":false,"suffix":""},{"dropping-particle":"","family":"Reynolds","given":"Vernon","non-dropping-particle":"","parse-names":false,"suffix":""},{"dropping-particle":"","family":"Riley","given":"Erin","non-dropping-particle":"","parse-names":false,"suffix":""},{"dropping-particle":"","family":"Rödel","given":"Mark Oliver","non-dropping-particle":"","parse-names":false,"suffix":""},{"dropping-particle":"","family":"Rothman","given":"Jessica","non-dropping-particle":"","parse-names":false,"suffix":""},{"dropping-particle":"","family":"Round","given":"Philip","non-dropping-particle":"","parse-names":false,"suffix":""},{"dropping-particle":"","family":"Sakai","given":"Shoko","non-dropping-particle":"","parse-names":false,"suffix":""},{"dropping-particle":"","family":"Sanaiotti","given":"Tania","non-dropping-particle":"","parse-names":false,"suffix":""},{"dropping-particle":"","family":"Savini","given":"Tommaso","non-dropping-particle":"","parse-names":false,"suffix":""},{"dropping-particle":"","family":"Schaab","given":"Gertrud","non-dropping-particle":"","parse-names":false,"suffix":""},{"dropping-particle":"","family":"Seidensticker","given":"John","non-dropping-particle":"","parse-names":false,"suffix":""},{"dropping-particle":"","family":"Siaka","given":"Alhaji","non-dropping-particle":"","parse-names":false,"suffix":""},{"dropping-particle":"","family":"Silman","given":"Miles R.","non-dropping-particle":"","parse-names":false,"suffix":""},{"dropping-particle":"","family":"Smith","given":"Thomas B.","non-dropping-particle":"","parse-names":false,"suffix":""},{"dropping-particle":"","family":"Almeida","given":"Samuel Soares","non-dropping-particle":"De","parse-names":false,"suffix":""},{"dropping-particle":"","family":"Sodhi","given":"Navjot","non-dropping-particle":"","parse-names":false,"suffix":""},{"dropping-particle":"","family":"Stanford","given":"Craig","non-dropping-particle":"","parse-names":false,"suffix":""},{"dropping-particle":"","family":"Stewart","given":"Kristine","non-dropping-particle":"","parse-names":false,"suffix":""},{"dropping-particle":"","family":"Stokes","given":"Emma","non-dropping-particle":"","parse-names":false,"suffix":""},{"dropping-particle":"","family":"Stoner","given":"Kathryn E.","non-dropping-particle":"","parse-names":false,"suffix":""},{"dropping-particle":"","family":"Sukumar","given":"Raman","non-dropping-particle":"","parse-names":false,"suffix":""},{"dropping-particle":"","family":"Surbeck","given":"Martin","non-dropping-particle":"","parse-names":false,"suffix":""},{"dropping-particle":"","family":"Tobler","given":"Mathias","non-dropping-particle":"","parse-names":false,"suffix":""},{"dropping-particle":"","family":"Tscharntke","given":"Teja","non-dropping-particle":"","parse-names":false,"suffix":""},{"dropping-particle":"","family":"Turkalo","given":"Andrea","non-dropping-particle":"","parse-names":false,"suffix":""},{"dropping-particle":"","family":"Umapathy","given":"Govindaswamy","non-dropping-particle":"","parse-names":false,"suffix":""},{"dropping-particle":"","family":"Weerd","given":"Merlijn","non-dropping-particle":"Van","parse-names":false,"suffix":""},{"dropping-particle":"","family":"Vega Rivera","given":"Jorge","non-dropping-particle":"","parse-names":false,"suffix":""},{"dropping-particle":"","family":"Venkataraman","given":"Meena","non-dropping-particle":"","parse-names":false,"suffix":""},{"dropping-particle":"","family":"Venn","given":"Linda","non-dropping-particle":"","parse-names":false,"suffix":""},{"dropping-particle":"","family":"Verea","given":"Carlos","non-dropping-particle":"","parse-names":false,"suffix":""},{"dropping-particle":"","family":"Volkmer De Castilho","given":"Carolina","non-dropping-particle":"","parse-names":false,"suffix":""},{"dropping-particle":"","family":"Waltert","given":"Matthias","non-dropping-particle":"","parse-names":false,"suffix":""},{"dropping-particle":"","family":"Wang","given":"Benjamin","non-dropping-particle":"","parse-names":false,"suffix":""},{"dropping-particle":"","family":"Watts","given":"David","non-dropping-particle":"","parse-names":false,"suffix":""},{"dropping-particle":"","family":"Weber","given":"William","non-dropping-particle":"","parse-names":false,"suffix":""},{"dropping-particle":"","family":"West","given":"Paige","non-dropping-particle":"","parse-names":false,"suffix":""},{"dropping-particle":"","family":"Whitacre","given":"David","non-dropping-particle":"","parse-names":false,"suffix":""},{"dropping-particle":"","family":"Whitney","given":"Ken","non-dropping-particle":"","parse-names":false,"suffix":""},{"dropping-particle":"","family":"Wilkie","given":"David","non-dropping-particle":"","parse-names":false,"suffix":""},{"dropping-particle":"","family":"Williams","given":"Stephen","non-dropping-particle":"","parse-names":false,"suffix":""},{"dropping-particle":"","family":"Wright","given":"Debra D.","non-dropping-particle":"","parse-names":false,"suffix":""},{"dropping-particle":"","family":"Wright","given":"Patricia","non-dropping-particle":"","parse-names":false,"suffix":""},{"dropping-particle":"","family":"Xiankai","given":"Lu","non-dropping-particle":"","parse-names":false,"suffix":""},{"dropping-particle":"","family":"Yonzon","given":"Pralad","non-dropping-particle":"","parse-names":false,"suffix":""},{"dropping-particle":"","family":"Zamzani","given":"Franky","non-dropping-particle":"","parse-names":false,"suffix":""}],"container-title":"Nature","id":"ITEM-2","issue":"7415","issued":{"date-parts":[["2012"]]},"page":"290-293","publisher":"Nature Publishing Group","title":"Averting biodiversity collapse in tropical forest protected areas","type":"article-journal","volume":"489"},"uris":["http://www.mendeley.com/documents/?uuid=f1d7fbc2-55c5-4358-bd01-17828d6050e5"]},{"id":"ITEM-3","itemData":{"DOI":"10.1371/journal.pone.0143886","ISSN":"19326203","PMID":"26632842","abstract":"Protected areas (PAs) have been established to conserve tropical forests, but their effectiveness at reducing deforestation is uncertain. To explore this issue, we combined high resolution data of global forest loss over the period 2000-2012 with data on PAs. For each PA we quantified forest loss within the PA, in buffer zones 1, 5, 10 and 15 km outside the PA boundary as well as a 1 km buffer within the PA boundary.We analysed 3376 tropical and subtropical moist forest PAs in 56 countries over 4 continents. We found that 73% of PAs experienced substantial deforestation pressure, with &gt;0.1% a-1 forest loss in the outer 1 km buffer. Forest loss within PAs was greatest in Asia (0.25% a-1) compared to Africa (0.1% a-1), the Neotropics (0.1% a-1) and Australasia (Australia and Papua New Guinea; 0.03% a-1). We defined performance (P) of a PA as the ratio of forest loss in the inner 1 km buffer compared to the loss that would have occurred in the absence of the PA, calculated as the loss in the outer 1 km buffer corrected for any difference in deforestation pressure between the two buffers. To remove the potential bias due to terrain, we analysed a subset of PAs (n = 1804) where slope and elevation in inner and outer 1 km buffers were similar (within 1° and 100 m, respectively). We found 41% of PAs in this subset reduced forest loss in the inner buffer by at least 25% compared to the expected inner buffer forest loss (p&lt;0.75). Median performance (P) of subset reserves was 0.87, meaning a reduction in forest loss within the PA of 13%. We found PAs were most effective in Australasia (P = 0:16), moderately successful in the Neotropics (P = 0:72) and Africa (P = 0:83), but ineffective in Asia (P = 1). We found many countries have PAs that give little or no protection to forest loss, particularly in parts of Asia, west Africa and central America. Across the tropics, the median effectiveness of PAs at the national level improved with gross domestic product per capita. Whilst tropical and subtropical moist forest PAs do reduce forest loss, widely varying performance suggests substantial opportunities for improved protection, particularly in Asia.","author":[{"dropping-particle":"","family":"Spracklen","given":"B. D.","non-dropping-particle":"","parse-names":false,"suffix":""},{"dropping-particle":"","family":"Kalamandeen","given":"M.","non-dropping-particle":"","parse-names":false,"suffix":""},{"dropping-particle":"","family":"Galbraith","given":"D.","non-dropping-particle":"","parse-names":false,"suffix":""},{"dropping-particle":"","family":"Gloor","given":"E.","non-dropping-particle":"","parse-names":false,"suffix":""},{"dropping-particle":"V.","family":"Spracklen","given":"D.","non-dropping-particle":"","parse-names":false,"suffix":""}],"container-title":"PLoS ONE","id":"ITEM-3","issue":"12","issued":{"date-parts":[["2015"]]},"page":"1-16","title":"A global analysis of deforestation in moist tropical forest protected areas","type":"article-journal","volume":"10"},"uris":["http://www.mendeley.com/documents/?uuid=c4565cd9-5dff-4a3d-b2a6-9a1377ff8c2d"]}],"mendeley":{"formattedCitation":"(Laurance &lt;i&gt;et al.&lt;/i&gt; 2012; Hansen 2013; Spracklen &lt;i&gt;et al.&lt;/i&gt; 2015)","plainTextFormattedCitation":"(Laurance et al. 2012; Hansen 2013; Spracklen et al. 2015)","previouslyFormattedCitation":"(Laurance &lt;i&gt;et al.&lt;/i&gt; 2012; Hansen 2013; Spracklen &lt;i&gt;et al.&lt;/i&gt; 2015)"},"properties":{"noteIndex":0},"schema":"https://github.com/citation-style-language/schema/raw/master/csl-citation.json"}</w:instrText>
+        <w:instrText>ADDIN CSL_CITATION {"citationItems":[{"id":"ITEM-1","itemData":{"DOI":"10.1126/science.1244693","abstract":"Quantification of global forest change has been lacking despite the recognized importance of forest ecosystem services. In this study, Earth observation satellite data were used to map global forest loss (2.3 million square kilometers) and gain (0.8 million square kilometers) from 2000 to 2012 at a spatial resolution of 30 meters. The tropics were the only climate domain to exhibit a trend, with forest loss increasing by 2101 square kilometers per year. Brazil's well-documented reduction in deforestation was offset by increasing forest loss in Indonesia, Malaysia, Paraguay, Bolivia, Zambia, Angola, and elsewhere. Intensive forestry practiced within subtropical forests resulted in the highest rates of forest change globally. Boreal forest loss due largely to fire and forestry was second to that in the tropics in absolute and proportional terms. These results depict a globally consistent and locally relevant record of forest change.","author":[{"dropping-particle":"","family":"Hansen","given":"M C","non-dropping-particle":"","parse-names":false,"suffix":""}],"id":"ITEM-1","issue":"November","issued":{"date-parts":[["2013"]]},"page":"850-854","title":"High-Resolution Global Maps of","type":"article-journal","volume":"850"},"uris":["http://www.mendeley.com/documents/?uuid=2f691119-d5b8-45a0-975f-86efa88205a5","http://www.mendeley.com/documents/?uuid=b6065280-8046-47a7-a84b-2625e82a97b1"]},{"id":"ITEM-2","itemData":{"DOI":"10.1038/nature11318","ISSN":"14764687","PMID":"22832582","abstract":"The rapid disruption of tropical forests probably imperils global biodiversity more than any other contemporary phenomenon. With deforestation advancing quickly, protected areas are increasingly becoming final refuges for threatened species and natural ecosystem processes. However, many protected areas in the tropics are themselves vulnerable to human encroachment and other environmental stresses. As pressures mount, it is vital to know whether existing reserves can sustain their biodiversity. A critical constraint in addressing this question has been that data describing a broad array of biodiversity groups have been unavailable for a sufficiently large and representative sample of reserves. Here we present a uniquely comprehensive data set on changes over the past 20 to 30 years in 31 functional groups of species and 21 potential drivers of environmental change, for 60 protected areas stratified across the worlds major tropical regions. Our analysis reveals great variation in reserve health: about half of all reserves have been effective or performed passably, but the rest are experiencing an erosion of biodiversity that is often alarmingly widespread taxonomically and functionally. Habitat disruption, hunting and forest-product exploitation were the strongest predictors of declining reserve health. Crucially, environmental changes immediately outside reserves seemed nearly as important as those inside in determining their ecological fate, with changes inside reserves strongly mirroring those occurring around them. These findings suggest that tropical protected areas are often intimately linked ecologically to their surrounding habitats, and that a failure to stem broad-scale loss and degradation of such habitats could sharply increase the likelihood of serious biodiversity declines. © 2012 Macmillan Publishers Limited. All rights reserved.","author":[{"dropping-particle":"","family":"Laurance","given":"William F.","non-dropping-particle":"","parse-names":false,"suffix":""},{"dropping-particle":"","family":"Carolina Useche","given":"D.","non-dropping-particle":"","parse-names":false,"suffix":""},{"dropping-particle":"","family":"Rendeiro","given":"Julio","non-dropping-particle":"","parse-names":false,"suffix":""},{"dropping-particle":"","family":"Kalka","given":"Margareta","non-dropping-particle":"","parse-names":false,"suffix":""},{"dropping-particle":"","family":"Bradshaw","given":"Corey J.A.","non-dropping-particle":"","parse-names":false,"suffix":""},{"dropping-particle":"","family":"Sloan","given":"Sean P.","non-dropping-particle":"","parse-names":false,"suffix":""},{"dropping-particle":"","family":"Laurance","given":"Susan G.","non-dropping-particle":"","parse-names":false,"suffix":""},{"dropping-particle":"","family":"Campbell","given":"Mason","non-dropping-particle":"","parse-names":false,"suffix":""},{"dropping-particle":"","family":"Abernethy","given":"Kate","non-dropping-particle":"","parse-names":false,"suffix":""},{"dropping-particle":"","family":"Alvarez","given":"Patricia","non-dropping-particle":"","parse-names":false,"suffix":""},{"dropping-particle":"","family":"Arroyo-Rodriguez","given":"Victor","non-dropping-particle":"","parse-names":false,"suffix":""},{"dropping-particle":"","family":"Ashton","given":"Peter","non-dropping-particle":"","parse-names":false,"suffix":""},{"dropping-particle":"","family":"Benítez-Malvido","given":"Julieta","non-dropping-particle":"","parse-names":false,"suffix":""},{"dropping-particle":"","family":"Blom","given":"Allard","non-dropping-particle":"","parse-names":false,"suffix":""},{"dropping-particle":"","family":"Bobo","given":"Kadiri S.","non-dropping-particle":"","parse-names":false,"suffix":""},{"dropping-particle":"","family":"Cannon","given":"Charles H.","non-dropping-particle":"","parse-names":false,"suffix":""},{"dropping-particle":"","family":"Cao","given":"Min","non-dropping-particle":"","parse-names":false,"suffix":""},{"dropping-particle":"","family":"Carroll","given":"Richard","non-dropping-particle":"","parse-names":false,"suffix":""},{"dropping-particle":"","family":"Chapman","given":"Colin","non-dropping-particle":"","parse-names":false,"suffix":""},{"dropping-particle":"","family":"Coates","given":"Rosamond","non-dropping-particle":"","parse-names":false,"suffix":""},{"dropping-particle":"","family":"Cords","given":"Marina","non-dropping-particle":"","parse-names":false,"suffix":""},{"dropping-particle":"","family":"Danielsen","given":"Finn","non-dropping-particle":"","parse-names":false,"suffix":""},{"dropping-particle":"","family":"Dijn","given":"Bart","non-dropping-particle":"De","parse-names":false,"suffix":""},{"dropping-particle":"","family":"Dinerstein","given":"Eric","non-dropping-particle":"","parse-names":false,"suffix":""},{"dropping-particle":"","family":"Donnelly","given":"Maureen A.","non-dropping-particle":"","parse-names":false,"suffix":""},{"dropping-particle":"","family":"Edwards","given":"David","non-dropping-particle":"","parse-names":false,"suffix":""},{"dropping-particle":"","family":"Edwards","given":"Felicity","non-dropping-particle":"","parse-names":false,"suffix":""},{"dropping-particle":"","family":"Farwig","given":"Nina","non-dropping-particle":"","parse-names":false,"suffix":""},{"dropping-particle":"","family":"Fashing","given":"Peter","non-dropping-particle":"","parse-names":false,"suffix":""},{"dropping-particle":"","family":"Forget","given":"Pierre Michel","non-dropping-particle":"","parse-names":false,"suffix":""},{"dropping-particle":"","family":"Foster","given":"Mercedes","non-dropping-particle":"","parse-names":false,"suffix":""},{"dropping-particle":"","family":"Gale","given":"George","non-dropping-particle":"","parse-names":false,"suffix":""},{"dropping-particle":"","family":"Harris","given":"David","non-dropping-particle":"","parse-names":false,"suffix":""},{"dropping-particle":"","family":"Harrison","given":"Rhett","non-dropping-particle":"","parse-names":false,"suffix":""},{"dropping-particle":"","family":"Hart","given":"John","non-dropping-particle":"","parse-names":false,"suffix":""},{"dropping-particle":"","family":"Karpanty","given":"Sarah","non-dropping-particle":"","parse-names":false,"suffix":""},{"dropping-particle":"","family":"John Kress","given":"W.","non-dropping-particle":"","parse-names":false,"suffix":""},{"dropping-particle":"","family":"Krishnaswamy","given":"Jagdish","non-dropping-particle":"","parse-names":false,"suffix":""},{"dropping-particle":"","family":"Logsdon","given":"Willis","non-dropping-particle":"","parse-names":false,"suffix":""},{"dropping-particle":"","family":"Lovett","given":"Jon","non-dropping-particle":"","parse-names":false,"suffix":""},{"dropping-particle":"","family":"Magnusson","given":"William","non-dropping-particle":"","parse-names":false,"suffix":""},{"dropping-particle":"","family":"Maisels","given":"Fiona","non-dropping-particle":"","parse-names":false,"suffix":""},{"dropping-particle":"","family":"Marshall","given":"Andrew R.","non-dropping-particle":"","parse-names":false,"suffix":""},{"dropping-particle":"","family":"McClearn","given":"Deedra","non-dropping-particle":"","parse-names":false,"suffix":""},{"dropping-particle":"","family":"Mudappa","given":"Divya","non-dropping-particle":"","parse-names":false,"suffix":""},{"dropping-particle":"","family":"Nielsen","given":"Martin R.","non-dropping-particle":"","parse-names":false,"suffix":""},{"dropping-particle":"","family":"Pearson","given":"Richard","non-dropping-particle":"","parse-names":false,"suffix":""},{"dropping-particle":"","family":"Pitman","given":"Nigel","non-dropping-particle":"","parse-names":false,"suffix":""},{"dropping-particle":"","family":"Ploeg","given":"Jan","non-dropping-particle":"Van Der","parse-names":false,"suffix":""},{"dropping-particle":"","family":"Plumptre","given":"Andrew","non-dropping-particle":"","parse-names":false,"suffix":""},{"dropping-particle":"","family":"Poulsen","given":"John","non-dropping-particle":"","parse-names":false,"suffix":""},{"dropping-particle":"","family":"Quesada","given":"Mauricio","non-dropping-particle":"","parse-names":false,"suffix":""},{"dropping-particle":"","family":"Rainey","given":"Hugo","non-dropping-particle":"","parse-names":false,"suffix":""},{"dropping-particle":"","family":"Robinson","given":"Douglas","non-dropping-particle":"","parse-names":false,"suffix":""},{"dropping-particle":"","family":"Roetgers","given":"Christiane","non-dropping-particle":"","parse-names":false,"suffix":""},{"dropping-particle":"","family":"Rovero","given":"Francesco","non-dropping-particle":"","parse-names":false,"suffix":""},{"dropping-particle":"","family":"Scatena","given":"Frederick","non-dropping-particle":"","parse-names":false,"suffix":""},{"dropping-particle":"","family":"Schulze","given":"Christian","non-dropping-particle":"","parse-names":false,"suffix":""},{"dropping-particle":"","family":"Sheil","given":"Douglas","non-dropping-particle":"","parse-names":false,"suffix":""},{"dropping-particle":"","family":"Struhsaker","given":"Thomas","non-dropping-particle":"","parse-names":false,"suffix":""},{"dropping-particle":"","family":"Terborgh","given":"John","non-dropping-particle":"","parse-names":false,"suffix":""},{"dropping-particle":"","family":"Thomas","given":"Duncan","non-dropping-particle":"","parse-names":false,"suffix":""},{"dropping-particle":"","family":"Timm","given":"Robert","non-dropping-particle":"","parse-names":false,"suffix":""},{"dropping-particle":"","family":"Nicolas Urbina-Cardona","given":"J.","non-dropping-particle":"","parse-names":false,"suffix":""},{"dropping-particle":"","family":"Vasudevan","given":"Karthikeyan","non-dropping-particle":"","parse-names":false,"suffix":""},{"dropping-particle":"","family":"Joseph Wright","given":"S.","non-dropping-particle":"","parse-names":false,"suffix":""},{"dropping-particle":"","family":"Carlos Arias-G.","given":"Juan","non-dropping-particle":"","parse-names":false,"suffix":""},{"dropping-particle":"","family":"Arroyo","given":"Luzmila","non-dropping-particle":"","parse-names":false,"suffix":""},{"dropping-particle":"","family":"Ashton","given":"Mark","non-dropping-particle":"","parse-names":false,"suffix":""},{"dropping-particle":"","family":"Auzel","given":"Philippe","non-dropping-particle":"","parse-names":false,"suffix":""},{"dropping-particle":"","family":"Babaasa","given":"Dennis","non-dropping-particle":"","parse-names":false,"suffix":""},{"dropping-particle":"","family":"Babweteera","given":"Fred","non-dropping-particle":"","parse-names":false,"suffix":""},{"dropping-particle":"","family":"Baker","given":"Patrick","non-dropping-particle":"","parse-names":false,"suffix":""},{"dropping-particle":"","family":"Banki","given":"Olaf","non-dropping-particle":"","parse-names":false,"suffix":""},{"dropping-particle":"","family":"Bass","given":"Margot","non-dropping-particle":"","parse-names":false,"suffix":""},{"dropping-particle":"","family":"Bila-Isia","given":"Inogwabini","non-dropping-particle":"","parse-names":false,"suffix":""},{"dropping-particle":"","family":"Blake","given":"Stephen","non-dropping-particle":"","parse-names":false,"suffix":""},{"dropping-particle":"","family":"Brockelman","given":"Warren","non-dropping-particle":"","parse-names":false,"suffix":""},{"dropping-particle":"","family":"Brokaw","given":"Nicholas","non-dropping-particle":"","parse-names":false,"suffix":""},{"dropping-particle":"","family":"Brühl","given":"Carsten A.","non-dropping-particle":"","parse-names":false,"suffix":""},{"dropping-particle":"","family":"Bunyavejchewin","given":"Sarayudh","non-dropping-particle":"","parse-names":false,"suffix":""},{"dropping-particle":"","family":"Chao","given":"Jung Tai","non-dropping-particle":"","parse-names":false,"suffix":""},{"dropping-particle":"","family":"Chave","given":"Jerome","non-dropping-particle":"","parse-names":false,"suffix":""},{"dropping-particle":"","family":"Chellam","given":"Ravi","non-dropping-particle":"","parse-names":false,"suffix":""},{"dropping-particle":"","family":"Clark","given":"Connie J.","non-dropping-particle":"","parse-names":false,"suffix":""},{"dropping-particle":"","family":"Clavijo","given":"José","non-dropping-particle":"","parse-names":false,"suffix":""},{"dropping-particle":"","family":"Congdon","given":"Robert","non-dropping-particle":"","parse-names":false,"suffix":""},{"dropping-particle":"","family":"Corlett","given":"Richard","non-dropping-particle":"","parse-names":false,"suffix":""},{"dropping-particle":"","family":"Dattaraja","given":"H. S.","non-dropping-particle":"","parse-names":false,"suffix":""},{"dropping-particle":"","family":"Dave","given":"Chittaranjan","non-dropping-particle":"","parse-names":false,"suffix":""},{"dropping-particle":"","family":"Davies","given":"Glyn","non-dropping-particle":"","parse-names":false,"suffix":""},{"dropping-particle":"","family":"Mello Beisiegel","given":"Beatriz","non-dropping-particle":"De","parse-names":false,"suffix":""},{"dropping-particle":"","family":"Nazaré Paes Da Silva","given":"Rosa","non-dropping-particle":"De","parse-names":false,"suffix":""},{"dropping-particle":"","family":"Fiore","given":"Anthony","non-dropping-particle":"Di","parse-names":false,"suffix":""},{"dropping-particle":"","family":"Diesmos","given":"Arvin","non-dropping-particle":"","parse-names":false,"suffix":""},{"dropping-particle":"","family":"Dirzo","given":"Rodolfo","non-dropping-particle":"","parse-names":false,"suffix":""},{"dropping-particle":"","family":"Doran-Sheehy","given":"Diane","non-dropping-particle":"","parse-names":false,"suffix":""},{"dropping-particle":"","family":"Eaton","given":"Mitchell","non-dropping-particle":"","parse-names":false,"suffix":""},{"dropping-particle":"","family":"Emmons","given":"Louise","non-dropping-particle":"","parse-names":false,"suffix":""},{"dropping-particle":"","family":"Estrada","given":"Alejandro","non-dropping-particle":"","parse-names":false,"suffix":""},{"dropping-particle":"","family":"Ewango","given":"Corneille","non-dropping-particle":"","parse-names":false,"suffix":""},{"dropping-particle":"","family":"Fedigan","given":"Linda","non-dropping-particle":"","parse-names":false,"suffix":""},{"dropping-particle":"","family":"Feer","given":"François","non-dropping-particle":"","parse-names":false,"suffix":""},{"dropping-particle":"","family":"Fruth","given":"Barbara","non-dropping-particle":"","parse-names":false,"suffix":""},{"dropping-particle":"","family":"Giacalone Willis","given":"Jacalyn","non-dropping-particle":"","parse-names":false,"suffix":""},{"dropping-particle":"","family":"Goodale","given":"Uromi","non-dropping-particle":"","parse-names":false,"suffix":""},{"dropping-particle":"","family":"Goodman","given":"Steven","non-dropping-particle":"","parse-names":false,"suffix":""},{"dropping-particle":"","family":"Guix","given":"Juan C.","non-dropping-particle":"","parse-names":false,"suffix":""},{"dropping-particle":"","family":"Guthiga","given":"Paul","non-dropping-particle":"","parse-names":false,"suffix":""},{"dropping-particle":"","family":"Haber","given":"William","non-dropping-particle":"","parse-names":false,"suffix":""},{"dropping-particle":"","family":"Hamer","given":"Keith","non-dropping-particle":"","parse-names":false,"suffix":""},{"dropping-particle":"","family":"Herbinger","given":"Ilka","non-dropping-particle":"","parse-names":false,"suffix":""},{"dropping-particle":"","family":"Hill","given":"Jane","non-dropping-particle":"","parse-names":false,"suffix":""},{"dropping-particle":"","family":"Huang","given":"Zhongliang","non-dropping-particle":"","parse-names":false,"suffix":""},{"dropping-particle":"","family":"Fang Sun","given":"I.","non-dropping-particle":"","parse-names":false,"suffix":""},{"dropping-particle":"","family":"Ickes","given":"Kalan","non-dropping-particle":"","parse-names":false,"suffix":""},{"dropping-particle":"","family":"Itoh","given":"Akira","non-dropping-particle":"","parse-names":false,"suffix":""},{"dropping-particle":"","family":"Ivanauskas","given":"Natália","non-dropping-particle":"","parse-names":false,"suffix":""},{"dropping-particle":"","family":"Jackes","given":"Betsy","non-dropping-particle":"","parse-names":false,"suffix":""},{"dropping-particle":"","family":"Janovec","given":"John","non-dropping-particle":"","parse-names":false,"suffix":""},{"dropping-particle":"","family":"Janzen","given":"Daniel","non-dropping-particle":"","parse-names":false,"suffix":""},{"dropping-particle":"","family":"Jiangming","given":"Mo","non-dropping-particle":"","parse-names":false,"suffix":""},{"dropping-particle":"","family":"Jin","given":"Chen","non-dropping-particle":"","parse-names":false,"suffix":""},{"dropping-particle":"","family":"Jones","given":"Trevor","non-dropping-particle":"","parse-names":false,"suffix":""},{"dropping-particle":"","family":"Justiniano","given":"Hermes","non-dropping-particle":"","parse-names":false,"suffix":""},{"dropping-particle":"","family":"Kalko","given":"Elisabeth","non-dropping-particle":"","parse-names":false,"suffix":""},{"dropping-particle":"","family":"Kasangaki","given":"Aventino","non-dropping-particle":"","parse-names":false,"suffix":""},{"dropping-particle":"","family":"Killeen","given":"Timothy","non-dropping-particle":"","parse-names":false,"suffix":""},{"dropping-particle":"","family":"King","given":"Hen Biau","non-dropping-particle":"","parse-names":false,"suffix":""},{"dropping-particle":"","family":"Klop","given":"Erik","non-dropping-particle":"","parse-names":false,"suffix":""},{"dropping-particle":"","family":"Knott","given":"Cheryl","non-dropping-particle":"","parse-names":false,"suffix":""},{"dropping-particle":"","family":"Koné","given":"Inza","non-dropping-particle":"","parse-names":false,"suffix":""},{"dropping-particle":"","family":"Kudavidanage","given":"Enoka","non-dropping-particle":"","parse-names":false,"suffix":""},{"dropping-particle":"","family":"Lahoz Da Silva Ribeiro","given":"José","non-dropping-particle":"","parse-names":false,"suffix":""},{"dropping-particle":"","family":"Lattke","given":"John","non-dropping-particle":"","parse-names":false,"suffix":""},{"dropping-particle":"","family":"Laval","given":"Richard","non-dropping-particle":"","parse-names":false,"suffix":""},{"dropping-particle":"","family":"Lawton","given":"Robert","non-dropping-particle":"","parse-names":false,"suffix":""},{"dropping-particle":"","family":"Leal","given":"Miguel","non-dropping-particle":"","parse-names":false,"suffix":""},{"dropping-particle":"","family":"Leighton","given":"Mark","non-dropping-particle":"","parse-names":false,"suffix":""},{"dropping-particle":"","family":"Lentino","given":"Miguel","non-dropping-particle":"","parse-names":false,"suffix":""},{"dropping-particle":"","family":"Leonel","given":"Cristiane","non-dropping-particle":"","parse-names":false,"suffix":""},{"dropping-particle":"","family":"Lindsell","given":"Jeremy","non-dropping-particle":"","parse-names":false,"suffix":""},{"dropping-particle":"","family":"Ling-Ling","given":"Lee","non-dropping-particle":"","parse-names":false,"suffix":""},{"dropping-particle":"","family":"Eduard Linsenmair","given":"K.","non-dropping-particle":"","parse-names":false,"suffix":""},{"dropping-particle":"","family":"Losos","given":"Elizabeth","non-dropping-particle":"","parse-names":false,"suffix":""},{"dropping-particle":"","family":"Lugo","given":"Ariel","non-dropping-particle":"","parse-names":false,"suffix":""},{"dropping-particle":"","family":"Lwanga","given":"Jeremiah","non-dropping-particle":"","parse-names":false,"suffix":""},{"dropping-particle":"","family":"MacK","given":"Andrew L.","non-dropping-particle":"","parse-names":false,"suffix":""},{"dropping-particle":"","family":"Martins","given":"Marlucia","non-dropping-particle":"","parse-names":false,"suffix":""},{"dropping-particle":"","family":"Scott McGraw","given":"W.","non-dropping-particle":"","parse-names":false,"suffix":""},{"dropping-particle":"","family":"McNab","given":"Roan","non-dropping-particle":"","parse-names":false,"suffix":""},{"dropping-particle":"","family":"Montag","given":"Luciano","non-dropping-particle":"","parse-names":false,"suffix":""},{"dropping-particle":"","family":"Myers Thompson","given":"Jo","non-dropping-particle":"","parse-names":false,"suffix":""},{"dropping-particle":"","family":"Nabe-Nielsen","given":"Jacob","non-dropping-particle":"","parse-names":false,"suffix":""},{"dropping-particle":"","family":"Nakagawa","given":"Michiko","non-dropping-particle":"","parse-names":false,"suffix":""},{"dropping-particle":"","family":"Nepal","given":"Sanjay","non-dropping-particle":"","parse-names":false,"suffix":""},{"dropping-particle":"","family":"Norconk","given":"Marilyn","non-dropping-particle":"","parse-names":false,"suffix":""},{"dropping-particle":"","family":"Novotny","given":"Vojtech","non-dropping-particle":"","parse-names":false,"suffix":""},{"dropping-particle":"","family":"O'Donnell","given":"Sean","non-dropping-particle":"","parse-names":false,"suffix":""},{"dropping-particle":"","family":"Opiang","given":"Muse","non-dropping-particle":"","parse-names":false,"suffix":""},{"dropping-particle":"","family":"Ouboter","given":"Paul","non-dropping-particle":"","parse-names":false,"suffix":""},{"dropping-particle":"","family":"Parker","given":"Kenneth","non-dropping-particle":"","parse-names":false,"suffix":""},{"dropping-particle":"","family":"Parthasarathy","given":"N.","non-dropping-particle":"","parse-names":false,"suffix":""},{"dropping-particle":"","family":"Pisciotta","given":"Kátia","non-dropping-particle":"","parse-names":false,"suffix":""},{"dropping-particle":"","family":"Prawiradilaga","given":"Dewi","non-dropping-particle":"","parse-names":false,"suffix":""},{"dropping-particle":"","family":"Pringle","given":"Catherine","non-dropping-particle":"","parse-names":false,"suffix":""},{"dropping-particle":"","family":"Rajathurai","given":"Subaraj","non-dropping-particle":"","parse-names":false,"suffix":""},{"dropping-particle":"","family":"Reichard","given":"Ulrich","non-dropping-particle":"","parse-names":false,"suffix":""},{"dropping-particle":"","family":"Reinartz","given":"Gay","non-dropping-particle":"","parse-names":false,"suffix":""},{"dropping-particle":"","family":"Renton","given":"Katherine","non-dropping-particle":"","parse-names":false,"suffix":""},{"dropping-particle":"","family":"Reynolds","given":"Glen","non-dropping-particle":"","parse-names":false,"suffix":""},{"dropping-particle":"","family":"Reynolds","given":"Vernon","non-dropping-particle":"","parse-names":false,"suffix":""},{"dropping-particle":"","family":"Riley","given":"Erin","non-dropping-particle":"","parse-names":false,"suffix":""},{"dropping-particle":"","family":"Rödel","given":"Mark Oliver","non-dropping-particle":"","parse-names":false,"suffix":""},{"dropping-particle":"","family":"Rothman","given":"Jessica","non-dropping-particle":"","parse-names":false,"suffix":""},{"dropping-particle":"","family":"Round","given":"Philip","non-dropping-particle":"","parse-names":false,"suffix":""},{"dropping-particle":"","family":"Sakai","given":"Shoko","non-dropping-particle":"","parse-names":false,"suffix":""},{"dropping-particle":"","family":"Sanaiotti","given":"Tania","non-dropping-particle":"","parse-names":false,"suffix":""},{"dropping-particle":"","family":"Savini","given":"Tommaso","non-dropping-particle":"","parse-names":false,"suffix":""},{"dropping-particle":"","family":"Schaab","given":"Gertrud","non-dropping-particle":"","parse-names":false,"suffix":""},{"dropping-particle":"","family":"Seidensticker","given":"John","non-dropping-particle":"","parse-names":false,"suffix":""},{"dropping-particle":"","family":"Siaka","given":"Alhaji","non-dropping-particle":"","parse-names":false,"suffix":""},{"dropping-particle":"","family":"Silman","given":"Miles R.","non-dropping-particle":"","parse-names":false,"suffix":""},{"dropping-particle":"","family":"Smith","given":"Thomas B.","non-dropping-particle":"","parse-names":false,"suffix":""},{"dropping-particle":"","family":"Almeida","given":"Samuel Soares","non-dropping-particle":"De","parse-names":false,"suffix":""},{"dropping-particle":"","family":"Sodhi","given":"Navjot","non-dropping-particle":"","parse-names":false,"suffix":""},{"dropping-particle":"","family":"Stanford","given":"Craig","non-dropping-particle":"","parse-names":false,"suffix":""},{"dropping-particle":"","family":"Stewart","given":"Kristine","non-dropping-particle":"","parse-names":false,"suffix":""},{"dropping-particle":"","family":"Stokes","given":"Emma","non-dropping-particle":"","parse-names":false,"suffix":""},{"dropping-particle":"","family":"Stoner","given":"Kathryn E.","non-dropping-particle":"","parse-names":false,"suffix":""},{"dropping-particle":"","family":"Sukumar","given":"Raman","non-dropping-particle":"","parse-names":false,"suffix":""},{"dropping-particle":"","family":"Surbeck","given":"Martin","non-dropping-particle":"","parse-names":false,"suffix":""},{"dropping-particle":"","family":"Tobler","given":"Mathias","non-dropping-particle":"","parse-names":false,"suffix":""},{"dropping-particle":"","family":"Tscharntke","given":"Teja","non-dropping-particle":"","parse-names":false,"suffix":""},{"dropping-particle":"","family":"Turkalo","given":"Andrea","non-dropping-particle":"","parse-names":false,"suffix":""},{"dropping-particle":"","family":"Umapathy","given":"Govindaswamy","non-dropping-particle":"","parse-names":false,"suffix":""},{"dropping-particle":"","family":"Weerd","given":"Merlijn","non-dropping-particle":"Van","parse-names":false,"suffix":""},{"dropping-particle":"","family":"Vega Rivera","given":"Jorge","non-dropping-particle":"","parse-names":false,"suffix":""},{"dropping-particle":"","family":"Venkataraman","given":"Meena","non-dropping-particle":"","parse-names":false,"suffix":""},{"dropping-particle":"","family":"Venn","given":"Linda","non-dropping-particle":"","parse-names":false,"suffix":""},{"dropping-particle":"","family":"Verea","given":"Carlos","non-dropping-particle":"","parse-names":false,"suffix":""},{"dropping-particle":"","family":"Volkmer De Castilho","given":"Carolina","non-dropping-particle":"","parse-names":false,"suffix":""},{"dropping-particle":"","family":"Waltert","given":"Matthias","non-dropping-particle":"","parse-names":false,"suffix":""},{"dropping-particle":"","family":"Wang","given":"Benjamin","non-dropping-particle":"","parse-names":false,"suffix":""},{"dropping-particle":"","family":"Watts","given":"David","non-dropping-particle":"","parse-names":false,"suffix":""},{"dropping-particle":"","family":"Weber","given":"William","non-dropping-particle":"","parse-names":false,"suffix":""},{"dropping-particle":"","family":"West","given":"Paige","non-dropping-particle":"","parse-names":false,"suffix":""},{"dropping-particle":"","family":"Whitacre","given":"David","non-dropping-particle":"","parse-names":false,"suffix":""},{"dropping-particle":"","family":"Whitney","given":"Ken","non-dropping-particle":"","parse-names":false,"suffix":""},{"dropping-particle":"","family":"Wilkie","given":"David","non-dropping-particle":"","parse-names":false,"suffix":""},{"dropping-particle":"","family":"Williams","given":"Stephen","non-dropping-particle":"","parse-names":false,"suffix":""},{"dropping-particle":"","family":"Wright","given":"Debra D.","non-dropping-particle":"","parse-names":false,"suffix":""},{"dropping-particle":"","family":"Wright","given":"Patricia","non-dropping-particle":"","parse-names":false,"suffix":""},{"dropping-particle":"","family":"Xiankai","given":"Lu","non-dropping-particle":"","parse-names":false,"suffix":""},{"dropping-particle":"","family":"Yonzon","given":"Pralad","non-dropping-particle":"","parse-names":false,"suffix":""},{"dropping-particle":"","family":"Zamzani","given":"Franky","non-dropping-particle":"","parse-names":false,"suffix":""}],"container-title":"Nature","id":"ITEM-2","issue":"7415","issued":{"date-parts":[["2012"]]},"page":"290-293","publisher":"Nature Publishing Group","title":"Averting biodiversity collapse in tropical forest protected areas","type":"article-journal","volume":"489"},"uris":["http://www.mendeley.com/documents/?uuid=f1d7fbc2-55c5-4358-bd01-17828d6050e5","http://www.mendeley.com/documents/?uuid=ea4c8396-4f00-4b38-a64c-ea3829f14457"]},{"id":"ITEM-3","itemData":{"DOI":"10.1371/journal.pone.0143886","ISSN":"19326203","PMID":"26632842","abstract":"Protected areas (PAs) have been established to conserve tropical forests, but their effectiveness at reducing deforestation is uncertain. To explore this issue, we combined high resolution data of global forest loss over the period 2000-2012 with data on PAs. For each PA we quantified forest loss within the PA, in buffer zones 1, 5, 10 and 15 km outside the PA boundary as well as a 1 km buffer within the PA boundary.We analysed 3376 tropical and subtropical moist forest PAs in 56 countries over 4 continents. We found that 73% of PAs experienced substantial deforestation pressure, with &gt;0.1% a-1 forest loss in the outer 1 km buffer. Forest loss within PAs was greatest in Asia (0.25% a-1) compared to Africa (0.1% a-1), the Neotropics (0.1% a-1) and Australasia (Australia and Papua New Guinea; 0.03% a-1). We defined performance (P) of a PA as the ratio of forest loss in the inner 1 km buffer compared to the loss that would have occurred in the absence of the PA, calculated as the loss in the outer 1 km buffer corrected for any difference in deforestation pressure between the two buffers. To remove the potential bias due to terrain, we analysed a subset of PAs (n = 1804) where slope and elevation in inner and outer 1 km buffers were similar (within 1° and 100 m, respectively). We found 41% of PAs in this subset reduced forest loss in the inner buffer by at least 25% compared to the expected inner buffer forest loss (p&lt;0.75). Median performance (P) of subset reserves was 0.87, meaning a reduction in forest loss within the PA of 13%. We found PAs were most effective in Australasia (P = 0:16), moderately successful in the Neotropics (P = 0:72) and Africa (P = 0:83), but ineffective in Asia (P = 1). We found many countries have PAs that give little or no protection to forest loss, particularly in parts of Asia, west Africa and central America. Across the tropics, the median effectiveness of PAs at the national level improved with gross domestic product per capita. Whilst tropical and subtropical moist forest PAs do reduce forest loss, widely varying performance suggests substantial opportunities for improved protection, particularly in Asia.","author":[{"dropping-particle":"","family":"Spracklen","given":"B. D.","non-dropping-particle":"","parse-names":false,"suffix":""},{"dropping-particle":"","family":"Kalamandeen","given":"M.","non-dropping-particle":"","parse-names":false,"suffix":""},{"dropping-particle":"","family":"Galbraith","given":"D.","non-dropping-particle":"","parse-names":false,"suffix":""},{"dropping-particle":"","family":"Gloor","given":"E.","non-dropping-particle":"","parse-names":false,"suffix":""},{"dropping-particle":"V.","family":"Spracklen","given":"D.","non-dropping-particle":"","parse-names":false,"suffix":""}],"container-title":"PLoS ONE","id":"ITEM-3","issue":"12","issued":{"date-parts":[["2015"]]},"page":"1-16","title":"A global analysis of deforestation in moist tropical forest protected areas","type":"article-journal","volume":"10"},"uris":["http://www.mendeley.com/documents/?uuid=c4565cd9-5dff-4a3d-b2a6-9a1377ff8c2d","http://www.mendeley.com/documents/?uuid=f7fceff6-317f-4412-ac59-71153e58e0ec"]}],"mendeley":{"formattedCitation":"(Laurance &lt;i&gt;et al.&lt;/i&gt; 2012; Hansen 2013; Spracklen &lt;i&gt;et al.&lt;/i&gt; 2015)","plainTextFormattedCitation":"(Laurance et al. 2012; Hansen 2013; Spracklen et al. 2015)","previouslyFormattedCitation":"(Laurance &lt;i&gt;et al.&lt;/i&gt; 2012; Hansen 2013; Spracklen &lt;i&gt;et al.&lt;/i&gt; 2015)"},"properties":{"noteIndex":0},"schema":"https://github.com/citation-style-language/schema/raw/master/csl-citation.json"}</w:instrText>
       </w:r>
       <w:r>
         <w:fldChar w:fldCharType="separate"/>
@@ -5274,7 +5320,7 @@
         <w:fldChar w:fldCharType="begin" w:fldLock="1"/>
       </w:r>
       <w:r>
-        <w:instrText>ADDIN CSL_CITATION {"citationItems":[{"id":"ITEM-1","itemData":{"DOI":"10.1111/1365-2435.13472","ISSN":"13652435","abstract":"In the absence of predators, habitat fragmentation favours large body sizes to facilitate gap crossing. The size of primary consumers is, however, also shaped by top-down effects as predators select prey of a certain size. Therefore, higher trophic levels should be taken into consideration when studying the effect of habitat loss and fragmentation on size distributions of herbivores. We built a model to study the effect of habitat loss and fragmentation within a tri-trophic food chain. Body size is directly linked to movement capacity and metabolic processes and considered as a master trait under selection. We show that basal resources accumulate locally if a predator causes top-down control of the herbivore. Due to this increasing spatiotemporal variability in resource availability, larger herbivores are selected than in scenarios without predator as they are able to move further. As predators cause herbivores to be intrinsically much larger than the optimal sizes selected by habitat fragmentation in the absence of predators, habitat fragmentation is no longer a significant driver of herbivore size. However, there is selection for increased predator size with habitat fragmentation as herbivores become less abundant, hence favouring gap-crossing ability of the predator. Since herbivore and predator body size respond differently to habitat loss and fragmentation, realized predator–herbivore body size ratios increase along this fragmentation gradient. Our model demonstrates how feedbacks between the abundance, body size and mobility of predators and prey ultimately determine body size distributions in food webs. These new insights shed light on the impact of habitat destruction and fragmentation on overall food web structure. A free Plain Language Summary can be found within the Supporting Information of this article.","author":[{"dropping-particle":"","family":"Hillaert","given":"Jasmijn","non-dropping-particle":"","parse-names":false,"suffix":""},{"dropping-particle":"","family":"Vandegehuchte","given":"Martijn L.","non-dropping-particle":"","parse-names":false,"suffix":""},{"dropping-particle":"","family":"Hovestadt","given":"Thomas","non-dropping-particle":"","parse-names":false,"suffix":""},{"dropping-particle":"","family":"Bonte","given":"Dries","non-dropping-particle":"","parse-names":false,"suffix":""}],"container-title":"Functional Ecology","id":"ITEM-1","issue":"2","issued":{"date-parts":[["2020"]]},"page":"534-544","title":"Habitat loss and fragmentation increase realized predator–prey body size ratios","type":"article-journal","volume":"34"},"uris":["http://www.mendeley.com/documents/?uuid=6a50d476-47d7-4ae6-8dd7-2714da7757a6"]}],"mendeley":{"formattedCitation":"(Hillaert &lt;i&gt;et al.&lt;/i&gt; 2020)","plainTextFormattedCitation":"(Hillaert et al. 2020)","previouslyFormattedCitation":"(Hillaert &lt;i&gt;et al.&lt;/i&gt; 2020)"},"properties":{"noteIndex":0},"schema":"https://github.com/citation-style-language/schema/raw/master/csl-citation.json"}</w:instrText>
+        <w:instrText>ADDIN CSL_CITATION {"citationItems":[{"id":"ITEM-1","itemData":{"DOI":"10.1111/1365-2435.13472","ISSN":"13652435","abstract":"In the absence of predators, habitat fragmentation favours large body sizes to facilitate gap crossing. The size of primary consumers is, however, also shaped by top-down effects as predators select prey of a certain size. Therefore, higher trophic levels should be taken into consideration when studying the effect of habitat loss and fragmentation on size distributions of herbivores. We built a model to study the effect of habitat loss and fragmentation within a tri-trophic food chain. Body size is directly linked to movement capacity and metabolic processes and considered as a master trait under selection. We show that basal resources accumulate locally if a predator causes top-down control of the herbivore. Due to this increasing spatiotemporal variability in resource availability, larger herbivores are selected than in scenarios without predator as they are able to move further. As predators cause herbivores to be intrinsically much larger than the optimal sizes selected by habitat fragmentation in the absence of predators, habitat fragmentation is no longer a significant driver of herbivore size. However, there is selection for increased predator size with habitat fragmentation as herbivores become less abundant, hence favouring gap-crossing ability of the predator. Since herbivore and predator body size respond differently to habitat loss and fragmentation, realized predator–herbivore body size ratios increase along this fragmentation gradient. Our model demonstrates how feedbacks between the abundance, body size and mobility of predators and prey ultimately determine body size distributions in food webs. These new insights shed light on the impact of habitat destruction and fragmentation on overall food web structure. A free Plain Language Summary can be found within the Supporting Information of this article.","author":[{"dropping-particle":"","family":"Hillaert","given":"Jasmijn","non-dropping-particle":"","parse-names":false,"suffix":""},{"dropping-particle":"","family":"Vandegehuchte","given":"Martijn L.","non-dropping-particle":"","parse-names":false,"suffix":""},{"dropping-particle":"","family":"Hovestadt","given":"Thomas","non-dropping-particle":"","parse-names":false,"suffix":""},{"dropping-particle":"","family":"Bonte","given":"Dries","non-dropping-particle":"","parse-names":false,"suffix":""}],"container-title":"Functional Ecology","id":"ITEM-1","issue":"2","issued":{"date-parts":[["2020"]]},"page":"534-544","title":"Habitat loss and fragmentation increase realized predator–prey body size ratios","type":"article-journal","volume":"34"},"uris":["http://www.mendeley.com/documents/?uuid=6a50d476-47d7-4ae6-8dd7-2714da7757a6","http://www.mendeley.com/documents/?uuid=8ca5f7d1-624d-4123-9b39-60b3d392db2f"]}],"mendeley":{"formattedCitation":"(Hillaert &lt;i&gt;et al.&lt;/i&gt; 2020)","plainTextFormattedCitation":"(Hillaert et al. 2020)","previouslyFormattedCitation":"(Hillaert &lt;i&gt;et al.&lt;/i&gt; 2020)"},"properties":{"noteIndex":0},"schema":"https://github.com/citation-style-language/schema/raw/master/csl-citation.json"}</w:instrText>
       </w:r>
       <w:r>
         <w:fldChar w:fldCharType="separate"/>
@@ -5386,7 +5432,7 @@
         </w:rPr>
         <w:t xml:space="preserve">thus </w:t>
       </w:r>
-      <w:commentRangeStart w:id="19"/>
+      <w:commentRangeStart w:id="29"/>
       <w:r>
         <w:rPr>
           <w:sz w:val="22"/>
@@ -5485,14 +5531,14 @@
         </w:rPr>
         <w:t xml:space="preserve"> sensitive areas of the trait space</w:t>
       </w:r>
-      <w:commentRangeEnd w:id="19"/>
+      <w:commentRangeEnd w:id="29"/>
       <w:r>
         <w:rPr>
           <w:rStyle w:val="CommentReference"/>
           <w:sz w:val="22"/>
           <w:szCs w:val="22"/>
         </w:rPr>
-        <w:commentReference w:id="19"/>
+        <w:commentReference w:id="29"/>
       </w:r>
       <w:r>
         <w:rPr>
@@ -5513,14 +5559,7 @@
           <w:sz w:val="22"/>
           <w:szCs w:val="22"/>
         </w:rPr>
-        <w:t>C</w:t>
-      </w:r>
-      <w:r>
-        <w:rPr>
-          <w:sz w:val="22"/>
-          <w:szCs w:val="22"/>
-        </w:rPr>
-        <w:t>hanges in species composition in disturbed land uses have consequences for ecosystem functioning</w:t>
+        <w:t>Changes in species composition in disturbed land uses have consequences for ecosystem functioning</w:t>
       </w:r>
       <w:r>
         <w:rPr>
@@ -5564,7 +5603,7 @@
           <w:bCs/>
         </w:rPr>
       </w:pPr>
-      <w:commentRangeStart w:id="20"/>
+      <w:commentRangeStart w:id="30"/>
       <w:r>
         <w:rPr>
           <w:b/>
@@ -5610,12 +5649,12 @@
         </w:rPr>
         <w:t>to land-use and climate change</w:t>
       </w:r>
-      <w:commentRangeEnd w:id="20"/>
+      <w:commentRangeEnd w:id="30"/>
       <w:r>
         <w:rPr>
           <w:rStyle w:val="CommentReference"/>
         </w:rPr>
-        <w:commentReference w:id="20"/>
+        <w:commentReference w:id="30"/>
       </w:r>
     </w:p>
     <w:p>
@@ -5852,7 +5891,7 @@
       <w:r>
         <w:t xml:space="preserve"> their </w:t>
       </w:r>
-      <w:commentRangeStart w:id="21"/>
+      <w:commentRangeStart w:id="31"/>
       <w:r>
         <w:t>re</w:t>
       </w:r>
@@ -5866,20 +5905,17 @@
         <w:t>land use</w:t>
       </w:r>
       <w:r>
-        <w:t xml:space="preserve"> and</w:t>
-      </w:r>
-      <w:r>
-        <w:t xml:space="preserve"> </w:t>
+        <w:t xml:space="preserve"> and </w:t>
       </w:r>
       <w:r>
         <w:t>land-use intensity</w:t>
       </w:r>
-      <w:commentRangeEnd w:id="21"/>
+      <w:commentRangeEnd w:id="31"/>
       <w:r>
         <w:rPr>
           <w:rStyle w:val="CommentReference"/>
         </w:rPr>
-        <w:commentReference w:id="21"/>
+        <w:commentReference w:id="31"/>
       </w:r>
       <w:r>
         <w:t xml:space="preserve">. On the other hand, after estimating climate-change sensitivity </w:t>
@@ -6019,7 +6055,7 @@
         <w:spacing w:line="276" w:lineRule="auto"/>
         <w:jc w:val="both"/>
         <w:rPr>
-          <w:ins w:id="22" w:author="Etard, Adrienne" w:date="2022-05-25T18:09:00Z"/>
+          <w:ins w:id="32" w:author="Etard, Adrienne" w:date="2022-05-25T18:09:00Z"/>
         </w:rPr>
       </w:pPr>
       <w:r>
@@ -6046,7 +6082,7 @@
       <w:r>
         <w:t xml:space="preserve"> </w:t>
       </w:r>
-      <w:ins w:id="23" w:author="Etard, Adrienne" w:date="2022-05-25T18:09:00Z">
+      <w:ins w:id="33" w:author="Etard, Adrienne" w:date="2022-05-25T18:09:00Z">
         <w:r>
           <w:t xml:space="preserve">My work is line with previous studies that have been more </w:t>
         </w:r>
@@ -6086,7 +6122,7 @@
       <w:r>
         <w:t xml:space="preserve"> </w:t>
       </w:r>
-      <w:commentRangeStart w:id="24"/>
+      <w:commentRangeStart w:id="34"/>
       <w:r>
         <w:t>for trait data (</w:t>
       </w:r>
@@ -6099,12 +6135,12 @@
       <w:r>
         <w:t>narrow-ranging species)</w:t>
       </w:r>
-      <w:commentRangeEnd w:id="24"/>
+      <w:commentRangeEnd w:id="34"/>
       <w:r>
         <w:rPr>
           <w:rStyle w:val="CommentReference"/>
         </w:rPr>
-        <w:commentReference w:id="24"/>
+        <w:commentReference w:id="34"/>
       </w:r>
       <w:r>
         <w:t xml:space="preserve"> are those that are </w:t>
@@ -6118,7 +6154,7 @@
       <w:r>
         <w:t xml:space="preserve"> </w:t>
       </w:r>
-      <w:commentRangeStart w:id="25"/>
+      <w:commentRangeStart w:id="35"/>
       <w:r>
         <w:t xml:space="preserve">Investigating the ecosystem processes sustained by these </w:t>
       </w:r>
@@ -6152,12 +6188,12 @@
       <w:r>
         <w:t xml:space="preserve"> human impacts.</w:t>
       </w:r>
-      <w:commentRangeEnd w:id="25"/>
+      <w:commentRangeEnd w:id="35"/>
       <w:r>
         <w:rPr>
           <w:rStyle w:val="CommentReference"/>
         </w:rPr>
-        <w:commentReference w:id="25"/>
+        <w:commentReference w:id="35"/>
       </w:r>
     </w:p>
     <w:p>
@@ -6202,7 +6238,7 @@
       <w:r>
         <w:t>.</w:t>
       </w:r>
-      <w:ins w:id="26" w:author="Etard, Adrienne" w:date="2022-05-25T14:05:00Z">
+      <w:ins w:id="36" w:author="Etard, Adrienne" w:date="2022-05-25T14:05:00Z">
         <w:r>
           <w:t xml:space="preserve"> However, </w:t>
         </w:r>
@@ -6222,7 +6258,7 @@
       <w:r>
         <w:t xml:space="preserve"> (in this Chapter and also in Chapters 3 and 5)</w:t>
       </w:r>
-      <w:ins w:id="27" w:author="Etard, Adrienne" w:date="2022-05-25T14:06:00Z">
+      <w:ins w:id="37" w:author="Etard, Adrienne" w:date="2022-05-25T14:06:00Z">
         <w:r>
           <w:t xml:space="preserve"> and on the sue of geographical </w:t>
         </w:r>
@@ -6235,11 +6271,11 @@
       <w:r>
         <w:t xml:space="preserve">, </w:t>
       </w:r>
-      <w:commentRangeStart w:id="28"/>
+      <w:commentRangeStart w:id="38"/>
       <w:r>
         <w:t xml:space="preserve">and </w:t>
       </w:r>
-      <w:ins w:id="29" w:author="Etard, Adrienne" w:date="2022-05-25T14:06:00Z">
+      <w:ins w:id="39" w:author="Etard, Adrienne" w:date="2022-05-25T14:06:00Z">
         <w:r>
           <w:t xml:space="preserve">as such </w:t>
         </w:r>
@@ -6247,12 +6283,12 @@
       <w:r>
         <w:t>I used a “space-for-time” approach for to infer the effects of land-use change from spatial data</w:t>
       </w:r>
-      <w:commentRangeEnd w:id="28"/>
+      <w:commentRangeEnd w:id="38"/>
       <w:r>
         <w:rPr>
           <w:rStyle w:val="CommentReference"/>
         </w:rPr>
-        <w:commentReference w:id="28"/>
+        <w:commentReference w:id="38"/>
       </w:r>
       <w:r>
         <w:t>.</w:t>
@@ -6260,7 +6296,7 @@
       <w:r>
         <w:t xml:space="preserve"> </w:t>
       </w:r>
-      <w:commentRangeStart w:id="30"/>
+      <w:commentRangeStart w:id="40"/>
       <w:r>
         <w:t xml:space="preserve">Thus, </w:t>
       </w:r>
@@ -6288,12 +6324,12 @@
       <w:r>
         <w:t>.</w:t>
       </w:r>
-      <w:commentRangeEnd w:id="30"/>
+      <w:commentRangeEnd w:id="40"/>
       <w:r>
         <w:rPr>
           <w:rStyle w:val="CommentReference"/>
         </w:rPr>
-        <w:commentReference w:id="30"/>
+        <w:commentReference w:id="40"/>
       </w:r>
       <w:r>
         <w:t xml:space="preserve"> Using long-term species records and population data may provide</w:t>
@@ -6304,7 +6340,7 @@
       <w:r>
         <w:t xml:space="preserve">insights into the long-term effects </w:t>
       </w:r>
-      <w:commentRangeStart w:id="31"/>
+      <w:commentRangeStart w:id="41"/>
       <w:r>
         <w:t xml:space="preserve">of land-use </w:t>
       </w:r>
@@ -6320,12 +6356,12 @@
       <w:r>
         <w:t>change</w:t>
       </w:r>
-      <w:commentRangeEnd w:id="31"/>
+      <w:commentRangeEnd w:id="41"/>
       <w:r>
         <w:rPr>
           <w:rStyle w:val="CommentReference"/>
         </w:rPr>
-        <w:commentReference w:id="31"/>
+        <w:commentReference w:id="41"/>
       </w:r>
       <w:r>
         <w:t xml:space="preserve"> on vertebrate species. </w:t>
@@ -6366,7 +6402,7 @@
       <w:r>
         <w:t xml:space="preserve">, </w:t>
       </w:r>
-      <w:commentRangeStart w:id="32"/>
+      <w:commentRangeStart w:id="42"/>
       <w:r>
         <w:t>and c</w:t>
       </w:r>
@@ -6379,17 +6415,17 @@
       <w:r>
         <w:t>be overestimated for some species that have been subjected to range contractions in the last millenniums</w:t>
       </w:r>
-      <w:commentRangeEnd w:id="32"/>
+      <w:commentRangeEnd w:id="42"/>
       <w:r>
         <w:rPr>
           <w:rStyle w:val="CommentReference"/>
         </w:rPr>
-        <w:commentReference w:id="32"/>
-      </w:r>
-      <w:r>
-        <w:t xml:space="preserve"> </w:t>
-      </w:r>
-      <w:ins w:id="33" w:author="Etard, Adrienne" w:date="2022-05-25T18:14:00Z">
+        <w:commentReference w:id="42"/>
+      </w:r>
+      <w:r>
+        <w:t xml:space="preserve"> </w:t>
+      </w:r>
+      <w:ins w:id="43" w:author="Etard, Adrienne" w:date="2022-05-25T18:14:00Z">
         <w:r>
           <w:fldChar w:fldCharType="begin" w:fldLock="1"/>
         </w:r>
@@ -6419,7 +6455,7 @@
         </w:rPr>
         <w:t xml:space="preserve"> 2022)</w:t>
       </w:r>
-      <w:ins w:id="34" w:author="Etard, Adrienne" w:date="2022-05-25T18:14:00Z">
+      <w:ins w:id="44" w:author="Etard, Adrienne" w:date="2022-05-25T18:14:00Z">
         <w:r>
           <w:fldChar w:fldCharType="end"/>
         </w:r>
@@ -6493,17 +6529,17 @@
       <w:r>
         <w:t xml:space="preserve"> </w:t>
       </w:r>
-      <w:commentRangeStart w:id="35"/>
-      <w:del w:id="36" w:author="Etard, Adrienne" w:date="2022-05-25T18:13:00Z">
+      <w:commentRangeStart w:id="45"/>
+      <w:del w:id="46" w:author="Etard, Adrienne" w:date="2022-05-25T18:13:00Z">
         <w:r>
           <w:delText>do not hold any predictive power</w:delText>
         </w:r>
-        <w:commentRangeEnd w:id="35"/>
+        <w:commentRangeEnd w:id="45"/>
         <w:r>
           <w:rPr>
             <w:rStyle w:val="CommentReference"/>
           </w:rPr>
-          <w:commentReference w:id="35"/>
+          <w:commentReference w:id="45"/>
         </w:r>
         <w:r>
           <w:delText xml:space="preserve"> and </w:delText>
@@ -6527,7 +6563,7 @@
       <w:r>
         <w:t xml:space="preserve"> </w:t>
       </w:r>
-      <w:commentRangeStart w:id="37"/>
+      <w:commentRangeStart w:id="47"/>
       <w:r>
         <w:t>Using long-term population data</w:t>
       </w:r>
@@ -6565,14 +6601,14 @@
       <w:r>
         <w:t xml:space="preserve"> mechanisms</w:t>
       </w:r>
-      <w:commentRangeEnd w:id="37"/>
+      <w:commentRangeEnd w:id="47"/>
       <w:r>
         <w:rPr>
           <w:rStyle w:val="CommentReference"/>
         </w:rPr>
-        <w:commentReference w:id="37"/>
-      </w:r>
-      <w:ins w:id="38" w:author="Etard, Adrienne" w:date="2022-05-25T18:21:00Z">
+        <w:commentReference w:id="47"/>
+      </w:r>
+      <w:ins w:id="48" w:author="Etard, Adrienne" w:date="2022-05-25T18:21:00Z">
         <w:r>
           <w:t xml:space="preserve"> (refs)</w:t>
         </w:r>
@@ -6711,10 +6747,7 @@
         <w:t xml:space="preserve"> Thus, </w:t>
       </w:r>
       <w:r>
-        <w:t>my</w:t>
-      </w:r>
-      <w:r>
-        <w:t xml:space="preserve"> </w:t>
+        <w:t xml:space="preserve">my </w:t>
       </w:r>
       <w:r>
         <w:t>work</w:t>
@@ -6740,7 +6773,7 @@
       <w:r>
         <w:t xml:space="preserve">, </w:t>
       </w:r>
-      <w:commentRangeStart w:id="39"/>
+      <w:commentRangeStart w:id="49"/>
       <w:r>
         <w:t xml:space="preserve">which </w:t>
       </w:r>
@@ -6750,15 +6783,24 @@
       <w:r>
         <w:t>be linked with interspecific differences in behaviour, as discussed in Chapter 5</w:t>
       </w:r>
-      <w:commentRangeEnd w:id="39"/>
+      <w:commentRangeEnd w:id="49"/>
       <w:r>
         <w:rPr>
           <w:rStyle w:val="CommentReference"/>
         </w:rPr>
-        <w:commentReference w:id="39"/>
-      </w:r>
-      <w:r>
-        <w:t xml:space="preserve"> in more details: species with larger energetic expenditure could display a set </w:t>
+        <w:commentReference w:id="49"/>
+      </w:r>
+      <w:r>
+        <w:t xml:space="preserve"> in more details: species with larger energetic expenditure </w:t>
+      </w:r>
+      <w:r>
+        <w:t>may</w:t>
+      </w:r>
+      <w:r>
+        <w:t xml:space="preserve"> </w:t>
+      </w:r>
+      <w:r>
+        <w:t xml:space="preserve">display a set </w:t>
       </w:r>
       <w:r>
         <w:t xml:space="preserve">of </w:t>
@@ -6782,7 +6824,7 @@
         <w:fldChar w:fldCharType="begin" w:fldLock="1"/>
       </w:r>
       <w:r>
-        <w:instrText>ADDIN CSL_CITATION {"citationItems":[{"id":"ITEM-1","itemData":{"DOI":"10.1016/j.tree.2010.08.003","ISSN":"01695347","PMID":"20832898","abstract":"Consistent individual differences (CIDs) in behavior are a widespread phenomenon in animals, but the proximate reasons for them are unresolved. We discuss evidence for the hypothesis that CIDs in energy metabolism, as reflected by resting metabolic rate (RMR), promote CIDs in behavior patterns that either provide net energy (e.g. foraging activity), and/or consume energy (e.g. courtship activity). In doing so, we provide a framework for linking together RMR, behavior, and life-history productivity. Empirical studies suggest that RMR is (a) related to the capacity to generate energy, (b) repeatable, and (c) correlated with behavioral output (e.g. aggressiveness) and productivity (e.g. growth). We conclude by discussing future research directions to clarify linkages between behavior and energy metabolism in this emerging research area. © 2010 Elsevier Ltd.","author":[{"dropping-particle":"","family":"Biro","given":"Peter A.","non-dropping-particle":"","parse-names":false,"suffix":""},{"dropping-particle":"","family":"Stamps","given":"Judy A.","non-dropping-particle":"","parse-names":false,"suffix":""}],"container-title":"Trends in Ecology and Evolution","id":"ITEM-1","issue":"11","issued":{"date-parts":[["2010"]]},"page":"653-659","publisher":"Elsevier Ltd","title":"Do consistent individual differences in metabolic rate promote consistent individual differences in behavior?","type":"article-journal","volume":"25"},"uris":["http://www.mendeley.com/documents/?uuid=81410e05-b545-4801-ba34-4ddb5a52152e"]}],"mendeley":{"formattedCitation":"(Biro &amp; Stamps 2010)","plainTextFormattedCitation":"(Biro &amp; Stamps 2010)"},"properties":{"noteIndex":0},"schema":"https://github.com/citation-style-language/schema/raw/master/csl-citation.json"}</w:instrText>
+        <w:instrText>ADDIN CSL_CITATION {"citationItems":[{"id":"ITEM-1","itemData":{"DOI":"10.1016/j.tree.2010.08.003","ISSN":"01695347","PMID":"20832898","abstract":"Consistent individual differences (CIDs) in behavior are a widespread phenomenon in animals, but the proximate reasons for them are unresolved. We discuss evidence for the hypothesis that CIDs in energy metabolism, as reflected by resting metabolic rate (RMR), promote CIDs in behavior patterns that either provide net energy (e.g. foraging activity), and/or consume energy (e.g. courtship activity). In doing so, we provide a framework for linking together RMR, behavior, and life-history productivity. Empirical studies suggest that RMR is (a) related to the capacity to generate energy, (b) repeatable, and (c) correlated with behavioral output (e.g. aggressiveness) and productivity (e.g. growth). We conclude by discussing future research directions to clarify linkages between behavior and energy metabolism in this emerging research area. © 2010 Elsevier Ltd.","author":[{"dropping-particle":"","family":"Biro","given":"Peter A.","non-dropping-particle":"","parse-names":false,"suffix":""},{"dropping-particle":"","family":"Stamps","given":"Judy A.","non-dropping-particle":"","parse-names":false,"suffix":""}],"container-title":"Trends in Ecology and Evolution","id":"ITEM-1","issue":"11","issued":{"date-parts":[["2010"]]},"page":"653-659","publisher":"Elsevier Ltd","title":"Do consistent individual differences in metabolic rate promote consistent individual differences in behavior?","type":"article-journal","volume":"25"},"uris":["http://www.mendeley.com/documents/?uuid=81410e05-b545-4801-ba34-4ddb5a52152e"]},{"id":"ITEM-2","itemData":{"DOI":"10.1002/ecs2.2177","ISSN":"21508925","abstract":"There is growing interest in the question of how urbanization affects the ecology of birds, across timescales from relatively short-term physiological responses to long-term evolutionary adaptation. The ability to gain the required nutrients in urban habitats is a key trait of successful urban birds. Foraging behavior, in itself, increasingly is recognized as a complex nutritional phenomenon, where the ratios, proportions, and amounts of macronutrients (protein, carbohydrate, and lipid) in foods, meals, and diets have been shown to exert a driving influence. Yet, despite the rising trend of urbanization, the importance of food quality and quantity in urban ecology, and the growing evidence demonstrating the pervasive and sometimes complex role of macronutrients in foraging behavior, the nutritional ecology of urban birds remains poorly understood. Here, we review the foraging behavior and role of macronutrients in the ecology of urban birds and demonstrate how incorporating a multidimensional approach to nutrition can provide new insights into their urban ecology. To that end, we demonstrate how a macronutrient-based view can aid in understanding the relationships between natural, anthropogenic, and supplementary foods. We then provide an overview of multidimensional nutritional niche concepts that can be used to generate explanatory and predictive models for urban bird ecology. We conclude that multidimensional nutritional ecology provides an appropriate framework for understanding the roles that nutrition plays in the relationships between urban birds and their environments.","author":[{"dropping-particle":"","family":"Coogan","given":"Sean C.P.","non-dropping-particle":"","parse-names":false,"suffix":""},{"dropping-particle":"","family":"Raubenheimer","given":"David","non-dropping-particle":"","parse-names":false,"suffix":""},{"dropping-particle":"","family":"Zantis","given":"Simon P.","non-dropping-particle":"","parse-names":false,"suffix":""},{"dropping-particle":"","family":"Machovsky-Capuska","given":"Gabriel E.","non-dropping-particle":"","parse-names":false,"suffix":""}],"container-title":"Ecosphere","id":"ITEM-2","issue":"4","issued":{"date-parts":[["2018"]]},"title":"Multidimensional nutritional ecology and urban birds","type":"article-journal","volume":"9"},"uris":["http://www.mendeley.com/documents/?uuid=edf92bfe-7de4-42b6-bd58-cf631071658c"]}],"mendeley":{"formattedCitation":"(Biro &amp; Stamps 2010; Coogan &lt;i&gt;et al.&lt;/i&gt; 2018)","plainTextFormattedCitation":"(Biro &amp; Stamps 2010; Coogan et al. 2018)","previouslyFormattedCitation":"(Biro &amp; Stamps 2010; Coogan &lt;i&gt;et al.&lt;/i&gt; 2018)"},"properties":{"noteIndex":0},"schema":"https://github.com/citation-style-language/schema/raw/master/csl-citation.json"}</w:instrText>
       </w:r>
       <w:r>
         <w:fldChar w:fldCharType="separate"/>
@@ -6791,7 +6833,20 @@
         <w:rPr>
           <w:noProof/>
         </w:rPr>
-        <w:t>(Biro &amp; Stamps 2010)</w:t>
+        <w:t xml:space="preserve">(Biro &amp; Stamps 2010; Coogan </w:t>
+      </w:r>
+      <w:r>
+        <w:rPr>
+          <w:i/>
+          <w:noProof/>
+        </w:rPr>
+        <w:t>et al.</w:t>
+      </w:r>
+      <w:r>
+        <w:rPr>
+          <w:noProof/>
+        </w:rPr>
+        <w:t xml:space="preserve"> 2018)</w:t>
       </w:r>
       <w:r>
         <w:fldChar w:fldCharType="end"/>
@@ -6869,19 +6924,13 @@
         <w:t xml:space="preserve">, which </w:t>
       </w:r>
       <w:r>
-        <w:t>could</w:t>
-      </w:r>
-      <w:r>
-        <w:t xml:space="preserve"> </w:t>
+        <w:t xml:space="preserve">could </w:t>
       </w:r>
       <w:r>
         <w:t xml:space="preserve">play a significant role </w:t>
       </w:r>
       <w:r>
-        <w:t>on</w:t>
-      </w:r>
-      <w:r>
-        <w:t xml:space="preserve"> </w:t>
+        <w:t xml:space="preserve">on </w:t>
       </w:r>
       <w:r>
         <w:t>species’</w:t>
@@ -6953,7 +7002,7 @@
       <w:r>
         <w:t xml:space="preserve"> </w:t>
       </w:r>
-      <w:commentRangeStart w:id="40"/>
+      <w:commentRangeStart w:id="50"/>
       <w:r>
         <w:t xml:space="preserve">For example, the higher sensitivity of invertebrate eaters to both land-use </w:t>
       </w:r>
@@ -6966,9 +7015,17 @@
       <w:r>
         <w:t>change may indicate that the processes that such species underpin, such as pest control, might be put at risk</w:t>
       </w:r>
-      <w:ins w:id="41" w:author="Etard, Adrienne" w:date="2022-05-25T18:11:00Z">
+      <w:ins w:id="51" w:author="Etard, Adrienne" w:date="2022-05-25T18:11:00Z">
         <w:r>
-          <w:t xml:space="preserve"> (refs)</w:t>
+          <w:t xml:space="preserve"> (</w:t>
+        </w:r>
+        <w:del w:id="52" w:author="Adrienne Etard" w:date="2022-05-26T09:58:00Z">
+          <w:r>
+            <w:delText>refs</w:delText>
+          </w:r>
+        </w:del>
+        <w:r>
+          <w:t>)</w:t>
         </w:r>
       </w:ins>
       <w:r>
@@ -7001,12 +7058,12 @@
       <w:r>
         <w:t>challenging, maybe because of a lack of empirical data, but also maybe because ecosystem processes sustained by vertebrate species are difficult to quantify</w:t>
       </w:r>
-      <w:commentRangeEnd w:id="40"/>
+      <w:commentRangeEnd w:id="50"/>
       <w:r>
         <w:rPr>
           <w:rStyle w:val="CommentReference"/>
         </w:rPr>
-        <w:commentReference w:id="40"/>
+        <w:commentReference w:id="50"/>
       </w:r>
       <w:r>
         <w:t>.</w:t>
@@ -7027,7 +7084,64 @@
         <w:t xml:space="preserve"> </w:t>
       </w:r>
       <w:r>
-        <w:t>functioning (ref)</w:t>
+        <w:t xml:space="preserve">functioning </w:t>
+      </w:r>
+      <w:r>
+        <w:fldChar w:fldCharType="begin" w:fldLock="1"/>
+      </w:r>
+      <w:r>
+        <w:instrText>ADDIN CSL_CITATION {"citationItems":[{"id":"ITEM-1","itemData":{"DOI":"10.1002/fee.1763","ISBN":"9789622099845 (pbk.)\\r962209984X (pbk.)\\r9789622099838\\r9622099831\\rNLGGC 320458679\\rAU@ 000046124107\\rHEBIS 228638607\\r080474792X (alk. paper)","ISSN":"15409309","abstract":"Vertebrate pollinators are increasingly threatened worldwide, but little is known about the potential consequences of declining pollinator populations on plants and ecosystems. Here, we present the first global assessment of the importance of vertebrate pollinators in the reproductive success of selected flowering plants. Our meta-analysis of 126 experiments on animal-pollinated plants revealed that excluding vertebrate pollinators – but not insect pollinators – reduced fruit and/or seed production by 63% on average. We found bat-pollinated plants to be more dependent on their respective vertebrate pollinators than bird-pollinated plants (an average 83% reduction in fruit/seed production when bats were excluded, as compared to a 46% reduction when birds were excluded). Plant dependence on vertebrate pollinators for fruit/seed production was greater in the tropics than at higher latitudes. Given the potential for substantial negative impacts associated with the loss of vertebrate pollinators, there is a clear need for prompt, effective conservation action for threatened flower-visiting vertebrate species. Additional research on how such changes might affect wider ecosystems is also required.","author":[{"dropping-particle":"","family":"Ratto","given":"Fabrizia","non-dropping-particle":"","parse-names":false,"suffix":""},{"dropping-particle":"","family":"Simmons","given":"Benno I.","non-dropping-particle":"","parse-names":false,"suffix":""},{"dropping-particle":"","family":"Spake","given":"Rebecca","non-dropping-particle":"","parse-names":false,"suffix":""},{"dropping-particle":"","family":"Zamora-Gutierrez","given":"Veronica","non-dropping-particle":"","parse-names":false,"suffix":""},{"dropping-particle":"","family":"MacDonald","given":"Michael A.","non-dropping-particle":"","parse-names":false,"suffix":""},{"dropping-particle":"","family":"Merriman","given":"Jennifer C.","non-dropping-particle":"","parse-names":false,"suffix":""},{"dropping-particle":"","family":"Tremlett","given":"Constance J.","non-dropping-particle":"","parse-names":false,"suffix":""},{"dropping-particle":"","family":"Poppy","given":"Guy M.","non-dropping-particle":"","parse-names":false,"suffix":""},{"dropping-particle":"","family":"Peh","given":"Kelvin S.H.","non-dropping-particle":"","parse-names":false,"suffix":""},{"dropping-particle":"V.","family":"Dicks","given":"Lynn","non-dropping-particle":"","parse-names":false,"suffix":""}],"container-title":"Frontiers in Ecology and the Environment","id":"ITEM-1","issued":{"date-parts":[["2018"]]},"title":"Global importance of vertebrate pollinators for plant reproductive success: a meta-analysis","type":"article"},"uris":["http://www.mendeley.com/documents/?uuid=5c4c4033-d8bc-4b4a-8c12-0d08e10cdedc"]},{"id":"ITEM-2","itemData":{"DOI":"10.1093/aobpla/plv130","abstract":"The accumulation of seeds in the soil (the seedbank) can set the template for the early regeneration of habitats following disturbance. Seed dispersal is an important factor determining the pattern of seed rain, which affects the interactions those seeds experience. For this reason, seed dispersal should play an important role in structuring forest seedbanks, yet we know little about how that happens. Using the functional extirpation of frugivorous vertebrates from the island of Guam, together with two nearby islands (Saipan and Rota) that each support relatively intact disperser assemblages, we aimed to identify the role of vertebrate dispersers in structuring forest seedbanks. We sampled the seedbank on Guam where dispersers are absent, and compared this with the seedbank on Saipan and Rota where they are present. Almost twice as many species found in the seedbank on Guam, when compared with Saipan and Rota, had a conspecific adult within 2 m. This indicates a strong role of vertebrate dispersal in determining the identity of seeds in the seedbank. In addition, on Guam, a greater proportion of samples contained no seeds and overall species richness was lower than on Saipan. Differences in seed abundance and richness between Guam and Rota were less clear, as seedbanks on Rota also contained fewer species than Saipan, possibly due to increased post-dispersal seed predation. Our findings suggest that vertebrate seed dispersers can have a strong influence on the species composition of seedbanks. Regardless of post-dispersal processes, without dispersal, seedbanks no longer serve to increase the species pool of recruits during regeneration.","author":[{"dropping-particle":"","family":"Wandrag","given":"E. M.","non-dropping-particle":"","parse-names":false,"suffix":""},{"dropping-particle":"","family":"Dunham","given":"A. E.","non-dropping-particle":"","parse-names":false,"suffix":""},{"dropping-particle":"","family":"Miller","given":"R. H.","non-dropping-particle":"","parse-names":false,"suffix":""},{"dropping-particle":"","family":"Rogers","given":"H. S.","non-dropping-particle":"","parse-names":false,"suffix":""}],"container-title":"AoB PLANTS","id":"ITEM-2","issued":{"date-parts":[["2015"]]},"title":"Vertebrate seed dispersers maintain the composition of tropical forest seedbanks","type":"article-journal"},"uris":["http://www.mendeley.com/documents/?uuid=72759fb8-704b-4052-b35f-a10976952c67"]},{"id":"ITEM-3","itemData":{"DOI":"10.1002/ecy.1881","ISBN":"1939-9170","ISSN":"00129658","abstract":"Predators that forage at boundaries between ecosystems can affect prey from adjacent ecosystems, thereby triggering consumptive and non-consumptive cascading effects, which may affect diversity and food web structure across ecosystems. In the present study, we manipulated the access of insectivorous birds, lizards, and anurans to tank bromeliads in scrub vegetation in southern Brazil. We measured cascading effects on the community structure of aquatic invertebrates inhabiting bromeliad leaves and on the ecosystem processes of decomposition rate and bromeliad growth. The exclusion of terrestrial vertebrate predators increased the biomass of Odonate and Tabanid apex predators, which shifted the body size structure of the assemblage and generated inverted biomass pyramids that were top-heavy. Within bromeliads with larger aquatic predators, the species composition and abundance of other aquatic invertebrates also changed, resulting in higher abundance of mesopredators and scrapers, and lower abundance of shredders. Under those conditions, the detritus decomposition rate decreased, and bromeliads produced more leaves, perhaps because of the higher deposition of nitrogenous waste by mesopredators. Our results highlight that the effects of terrestrial vertebrate predators can propagate across aquatic ecosystems, altering species composition, body size structure, food web organization, and ecosystem function. This article is protected by copyright. All rights reserved.","author":[{"dropping-particle":"","family":"Breviglieri","given":"Crasso Paulo Bosco","non-dropping-particle":"","parse-names":false,"suffix":""},{"dropping-particle":"","family":"Romero","given":"Gustavo Quevedo","non-dropping-particle":"","parse-names":false,"suffix":""}],"container-title":"Ecology","id":"ITEM-3","issued":{"date-parts":[["2017"]]},"title":"Terrestrial vertebrate predators drive the structure and functioning of aquatic food webs","type":"article-journal"},"uris":["http://www.mendeley.com/documents/?uuid=e37813ed-7e88-4228-ae82-6f699418b136"]},{"id":"ITEM-4","itemData":{"DOI":"10.1098/rspb.2018.0949","ISSN":"14712954","abstract":"Trophic interactions play critical roles in structuring biotic communities. Understanding variation in trophic interactions among systems provides important insights into biodiversity maintenance and conservation. However, the relative importance of bottom-up versus top-down trophic processes for broad-scale patterns in biodiversity is poorly understood. Here, we used global datasets on species richness of vascular plants, mammals and breeding birds to evaluate the role of trophic interactions in shaping large-scale diversity patterns. Specifically, we used non-recursive structural equation models to test for top-down and bottom-up forcing of global species diversity patterns among plants and trophic guilds of mammals and birds (carnivores, invertivores and herbivores), while accounting for extrinsic environmental drivers. The results show that trophic linkages emerged as being more important to explaining species richness than extrinsic environmental drivers. In particular, there were strong, positive top-down interactions between mammal herbivores and plants, and moderate to strong bottom-up and/or top-down interactions between herbivores/invertivores and carnivores. Estimated trophic interactions for separate biogeographical regions were consistent with global patterns. Our findings demonstrate that, after accounting for environmental drivers, large-scale species richness patterns in plant and vertebrate taxa consistently support trophic interactions playing a major role in shaping global patterns in biodiversity. Furthermore, these results suggest that top-down forces often play strong complementary roles relative to bottom-up drivers in structuring biodiversity patterns across trophic levels. These findings underscore the importance of integrating trophic forcing mechanisms into studies of biodiversity patterns.","author":[{"dropping-particle":"","family":"Zhang","given":"Jian","non-dropping-particle":"","parse-names":false,"suffix":""},{"dropping-particle":"","family":"Qian","given":"Hong","non-dropping-particle":"","parse-names":false,"suffix":""},{"dropping-particle":"","family":"Girardello","given":"Marco","non-dropping-particle":"","parse-names":false,"suffix":""},{"dropping-particle":"","family":"Pellissier","given":"Vincent","non-dropping-particle":"","parse-names":false,"suffix":""},{"dropping-particle":"","family":"Nielsen","given":"Scott E.","non-dropping-particle":"","parse-names":false,"suffix":""},{"dropping-particle":"","family":"Svenning","given":"Jens Christian","non-dropping-particle":"","parse-names":false,"suffix":""}],"container-title":"Proceedings of the Royal Society B: Biological Sciences","id":"ITEM-4","issued":{"date-parts":[["2018"]]},"title":"Trophic interactions among vertebrate guilds and plants shape global patterns in species diversity","type":"article-journal"},"uris":["http://www.mendeley.com/documents/?uuid=9326fa52-189e-4fe4-b786-b2245d872b29"]}],"mendeley":{"formattedCitation":"(Wandrag &lt;i&gt;et al.&lt;/i&gt; 2015; Breviglieri &amp; Romero 2017; Ratto &lt;i&gt;et al.&lt;/i&gt; 2018; Zhang &lt;i&gt;et al.&lt;/i&gt; 2018)","plainTextFormattedCitation":"(Wandrag et al. 2015; Breviglieri &amp; Romero 2017; Ratto et al. 2018; Zhang et al. 2018)"},"properties":{"noteIndex":0},"schema":"https://github.com/citation-style-language/schema/raw/master/csl-citation.json"}</w:instrText>
+      </w:r>
+      <w:r>
+        <w:fldChar w:fldCharType="separate"/>
+      </w:r>
+      <w:r>
+        <w:rPr>
+          <w:noProof/>
+        </w:rPr>
+        <w:t xml:space="preserve">(Wandrag </w:t>
+      </w:r>
+      <w:r>
+        <w:rPr>
+          <w:i/>
+          <w:noProof/>
+        </w:rPr>
+        <w:t>et al.</w:t>
+      </w:r>
+      <w:r>
+        <w:rPr>
+          <w:noProof/>
+        </w:rPr>
+        <w:t xml:space="preserve"> 2015; Breviglieri &amp; Romero 2017; Ratto </w:t>
+      </w:r>
+      <w:r>
+        <w:rPr>
+          <w:i/>
+          <w:noProof/>
+        </w:rPr>
+        <w:t>et al.</w:t>
+      </w:r>
+      <w:r>
+        <w:rPr>
+          <w:noProof/>
+        </w:rPr>
+        <w:t xml:space="preserve"> 2018; Zhang </w:t>
+      </w:r>
+      <w:r>
+        <w:rPr>
+          <w:i/>
+          <w:noProof/>
+        </w:rPr>
+        <w:t>et al.</w:t>
+      </w:r>
+      <w:r>
+        <w:rPr>
+          <w:noProof/>
+        </w:rPr>
+        <w:t xml:space="preserve"> 2018)</w:t>
+      </w:r>
+      <w:r>
+        <w:fldChar w:fldCharType="end"/>
       </w:r>
       <w:r>
         <w:t xml:space="preserve">, emphasising the need to </w:t>
@@ -7077,7 +7191,6 @@
           <w:sz w:val="28"/>
           <w:szCs w:val="28"/>
         </w:rPr>
-        <w:lastRenderedPageBreak/>
         <w:t xml:space="preserve">Relevance </w:t>
       </w:r>
       <w:r>
@@ -7112,7 +7225,7 @@
           <w:szCs w:val="28"/>
         </w:rPr>
       </w:pPr>
-      <w:commentRangeStart w:id="42"/>
+      <w:commentRangeStart w:id="53"/>
       <w:r>
         <w:rPr>
           <w:b/>
@@ -7122,12 +7235,12 @@
         </w:rPr>
         <w:t>Conclusion</w:t>
       </w:r>
-      <w:commentRangeEnd w:id="42"/>
+      <w:commentRangeEnd w:id="53"/>
       <w:r>
         <w:rPr>
           <w:rStyle w:val="CommentReference"/>
         </w:rPr>
-        <w:commentReference w:id="42"/>
+        <w:commentReference w:id="53"/>
       </w:r>
     </w:p>
     <w:p>
@@ -7174,11 +7287,11 @@
       <w:r>
         <w:t xml:space="preserve"> and </w:t>
       </w:r>
-      <w:commentRangeStart w:id="43"/>
+      <w:commentRangeStart w:id="54"/>
       <w:r>
         <w:t>human pressures</w:t>
       </w:r>
-      <w:commentRangeEnd w:id="43"/>
+      <w:commentRangeEnd w:id="54"/>
       <w:r>
         <w:t xml:space="preserve"> (</w:t>
       </w:r>
@@ -7192,12 +7305,12 @@
         <w:rPr>
           <w:rStyle w:val="CommentReference"/>
         </w:rPr>
-        <w:commentReference w:id="43"/>
+        <w:commentReference w:id="54"/>
       </w:r>
       <w:r>
         <w:t>.</w:t>
       </w:r>
-      <w:commentRangeStart w:id="44"/>
+      <w:commentRangeStart w:id="55"/>
       <w:r>
         <w:t xml:space="preserve"> I demonstrated </w:t>
       </w:r>
@@ -7357,12 +7470,12 @@
       <w:r>
         <w:t>.</w:t>
       </w:r>
-      <w:commentRangeEnd w:id="44"/>
+      <w:commentRangeEnd w:id="55"/>
       <w:r>
         <w:rPr>
           <w:rStyle w:val="CommentReference"/>
         </w:rPr>
-        <w:commentReference w:id="44"/>
+        <w:commentReference w:id="55"/>
       </w:r>
       <w:r>
         <w:t xml:space="preserve"> </w:t>
@@ -7373,36 +7486,21 @@
       <w:r>
         <w:t xml:space="preserve">, </w:t>
       </w:r>
-      <w:commentRangeStart w:id="45"/>
+      <w:commentRangeStart w:id="56"/>
       <w:r>
         <w:t xml:space="preserve">my </w:t>
       </w:r>
       <w:r>
-        <w:t>work</w:t>
-      </w:r>
-      <w:r>
-        <w:t xml:space="preserve"> </w:t>
-      </w:r>
-      <w:r>
-        <w:t>highlights</w:t>
-      </w:r>
-      <w:r>
-        <w:t xml:space="preserve"> </w:t>
+        <w:t xml:space="preserve">work </w:t>
+      </w:r>
+      <w:r>
+        <w:t xml:space="preserve">highlights </w:t>
       </w:r>
       <w:r>
         <w:t xml:space="preserve">the </w:t>
       </w:r>
       <w:r>
-        <w:t>necessity</w:t>
-      </w:r>
-      <w:r>
-        <w:t xml:space="preserve"> </w:t>
-      </w:r>
-      <w:r>
-        <w:t>of</w:t>
-      </w:r>
-      <w:r>
-        <w:t xml:space="preserve"> </w:t>
+        <w:t xml:space="preserve">necessity of </w:t>
       </w:r>
       <w:r>
         <w:t>strengthen</w:t>
@@ -7428,12 +7526,12 @@
       <w:r>
         <w:t>.</w:t>
       </w:r>
-      <w:commentRangeEnd w:id="45"/>
+      <w:commentRangeEnd w:id="56"/>
       <w:r>
         <w:rPr>
           <w:rStyle w:val="CommentReference"/>
         </w:rPr>
-        <w:commentReference w:id="45"/>
+        <w:commentReference w:id="56"/>
       </w:r>
     </w:p>
     <w:sectPr>
@@ -7464,7 +7562,7 @@
       </w:r>
     </w:p>
   </w:comment>
-  <w:comment w:id="1" w:author="Newbold, Tim" w:date="2022-05-24T16:47:00Z" w:initials="NT">
+  <w:comment w:id="11" w:author="Newbold, Tim" w:date="2022-05-24T16:47:00Z" w:initials="NT">
     <w:p>
       <w:pPr>
         <w:pStyle w:val="CommentText"/>
@@ -7481,7 +7579,7 @@
       </w:r>
     </w:p>
   </w:comment>
-  <w:comment w:id="2" w:author="Newbold, Tim" w:date="2022-05-24T16:49:00Z" w:initials="NT">
+  <w:comment w:id="12" w:author="Newbold, Tim" w:date="2022-05-24T16:49:00Z" w:initials="NT">
     <w:p>
       <w:pPr>
         <w:pStyle w:val="CommentText"/>
@@ -7497,7 +7595,7 @@
       </w:r>
     </w:p>
   </w:comment>
-  <w:comment w:id="10" w:author="Newbold, Tim" w:date="2022-05-24T16:50:00Z" w:initials="NT">
+  <w:comment w:id="20" w:author="Newbold, Tim" w:date="2022-05-24T16:50:00Z" w:initials="NT">
     <w:p>
       <w:pPr>
         <w:pStyle w:val="CommentText"/>
@@ -7513,7 +7611,7 @@
       </w:r>
     </w:p>
   </w:comment>
-  <w:comment w:id="11" w:author="Newbold, Tim" w:date="2022-05-24T16:52:00Z" w:initials="NT">
+  <w:comment w:id="21" w:author="Newbold, Tim" w:date="2022-05-24T16:52:00Z" w:initials="NT">
     <w:p>
       <w:pPr>
         <w:pStyle w:val="CommentText"/>
@@ -7529,7 +7627,7 @@
       </w:r>
     </w:p>
   </w:comment>
-  <w:comment w:id="12" w:author="Newbold, Tim" w:date="2022-05-24T16:56:00Z" w:initials="NT">
+  <w:comment w:id="22" w:author="Newbold, Tim" w:date="2022-05-24T16:56:00Z" w:initials="NT">
     <w:p>
       <w:pPr>
         <w:pStyle w:val="CommentText"/>
@@ -7545,7 +7643,7 @@
       </w:r>
     </w:p>
   </w:comment>
-  <w:comment w:id="13" w:author="Newbold, Tim" w:date="2022-05-24T16:59:00Z" w:initials="NT">
+  <w:comment w:id="23" w:author="Newbold, Tim" w:date="2022-05-24T16:59:00Z" w:initials="NT">
     <w:p>
       <w:pPr>
         <w:pStyle w:val="CommentText"/>
@@ -7562,7 +7660,7 @@
       </w:r>
     </w:p>
   </w:comment>
-  <w:comment w:id="14" w:author="Newbold, Tim" w:date="2022-05-24T17:03:00Z" w:initials="NT">
+  <w:comment w:id="24" w:author="Newbold, Tim" w:date="2022-05-24T17:03:00Z" w:initials="NT">
     <w:p>
       <w:pPr>
         <w:pStyle w:val="CommentText"/>
@@ -7579,7 +7677,7 @@
       </w:r>
     </w:p>
   </w:comment>
-  <w:comment w:id="15" w:author="Newbold, Tim" w:date="2022-05-24T17:04:00Z" w:initials="NT">
+  <w:comment w:id="25" w:author="Newbold, Tim" w:date="2022-05-24T17:04:00Z" w:initials="NT">
     <w:p>
       <w:pPr>
         <w:pStyle w:val="CommentText"/>
@@ -7595,7 +7693,7 @@
       </w:r>
     </w:p>
   </w:comment>
-  <w:comment w:id="16" w:author="Newbold, Tim" w:date="2022-05-24T17:06:00Z" w:initials="NT">
+  <w:comment w:id="26" w:author="Newbold, Tim" w:date="2022-05-24T17:06:00Z" w:initials="NT">
     <w:p>
       <w:pPr>
         <w:pStyle w:val="CommentText"/>
@@ -7611,7 +7709,7 @@
       </w:r>
     </w:p>
   </w:comment>
-  <w:comment w:id="17" w:author="Newbold, Tim" w:date="2022-05-24T17:17:00Z" w:initials="NT">
+  <w:comment w:id="27" w:author="Newbold, Tim" w:date="2022-05-24T17:17:00Z" w:initials="NT">
     <w:p>
       <w:pPr>
         <w:pStyle w:val="CommentText"/>
@@ -7627,7 +7725,7 @@
       </w:r>
     </w:p>
   </w:comment>
-  <w:comment w:id="18" w:author="Newbold, Tim" w:date="2022-05-24T17:12:00Z" w:initials="NT">
+  <w:comment w:id="28" w:author="Newbold, Tim" w:date="2022-05-24T17:12:00Z" w:initials="NT">
     <w:p>
       <w:pPr>
         <w:pStyle w:val="CommentText"/>
@@ -7643,7 +7741,7 @@
       </w:r>
     </w:p>
   </w:comment>
-  <w:comment w:id="19" w:author="Newbold, Tim" w:date="2022-05-24T17:19:00Z" w:initials="NT">
+  <w:comment w:id="29" w:author="Newbold, Tim" w:date="2022-05-24T17:19:00Z" w:initials="NT">
     <w:p>
       <w:pPr>
         <w:pStyle w:val="CommentText"/>
@@ -7659,7 +7757,7 @@
       </w:r>
     </w:p>
   </w:comment>
-  <w:comment w:id="20" w:author="Newbold, Tim" w:date="2022-05-24T17:23:00Z" w:initials="NT">
+  <w:comment w:id="30" w:author="Newbold, Tim" w:date="2022-05-24T17:23:00Z" w:initials="NT">
     <w:p>
       <w:pPr>
         <w:pStyle w:val="CommentText"/>
@@ -7675,7 +7773,7 @@
       </w:r>
     </w:p>
   </w:comment>
-  <w:comment w:id="21" w:author="Newbold, Tim" w:date="2022-05-24T17:25:00Z" w:initials="NT">
+  <w:comment w:id="31" w:author="Newbold, Tim" w:date="2022-05-24T17:25:00Z" w:initials="NT">
     <w:p>
       <w:pPr>
         <w:pStyle w:val="CommentText"/>
@@ -7691,7 +7789,7 @@
       </w:r>
     </w:p>
   </w:comment>
-  <w:comment w:id="24" w:author="Newbold, Tim" w:date="2022-05-24T17:28:00Z" w:initials="NT">
+  <w:comment w:id="34" w:author="Newbold, Tim" w:date="2022-05-24T17:28:00Z" w:initials="NT">
     <w:p>
       <w:pPr>
         <w:pStyle w:val="CommentText"/>
@@ -7707,7 +7805,7 @@
       </w:r>
     </w:p>
   </w:comment>
-  <w:comment w:id="25" w:author="Newbold, Tim" w:date="2022-05-24T17:31:00Z" w:initials="NT">
+  <w:comment w:id="35" w:author="Newbold, Tim" w:date="2022-05-24T17:31:00Z" w:initials="NT">
     <w:p>
       <w:pPr>
         <w:pStyle w:val="CommentText"/>
@@ -7723,7 +7821,7 @@
       </w:r>
     </w:p>
   </w:comment>
-  <w:comment w:id="28" w:author="Newbold, Tim" w:date="2022-05-24T17:32:00Z" w:initials="NT">
+  <w:comment w:id="38" w:author="Newbold, Tim" w:date="2022-05-24T17:32:00Z" w:initials="NT">
     <w:p>
       <w:pPr>
         <w:pStyle w:val="CommentText"/>
@@ -7739,7 +7837,7 @@
       </w:r>
     </w:p>
   </w:comment>
-  <w:comment w:id="30" w:author="Newbold, Tim" w:date="2022-05-24T17:33:00Z" w:initials="NT">
+  <w:comment w:id="40" w:author="Newbold, Tim" w:date="2022-05-24T17:33:00Z" w:initials="NT">
     <w:p>
       <w:pPr>
         <w:pStyle w:val="CommentText"/>
@@ -7755,7 +7853,7 @@
       </w:r>
     </w:p>
   </w:comment>
-  <w:comment w:id="31" w:author="Newbold, Tim" w:date="2022-05-24T17:33:00Z" w:initials="NT">
+  <w:comment w:id="41" w:author="Newbold, Tim" w:date="2022-05-24T17:33:00Z" w:initials="NT">
     <w:p>
       <w:pPr>
         <w:pStyle w:val="CommentText"/>
@@ -7771,7 +7869,7 @@
       </w:r>
     </w:p>
   </w:comment>
-  <w:comment w:id="32" w:author="Newbold, Tim" w:date="2022-05-24T17:34:00Z" w:initials="NT">
+  <w:comment w:id="42" w:author="Newbold, Tim" w:date="2022-05-24T17:34:00Z" w:initials="NT">
     <w:p>
       <w:pPr>
         <w:pStyle w:val="CommentText"/>
@@ -7787,7 +7885,7 @@
       </w:r>
     </w:p>
   </w:comment>
-  <w:comment w:id="35" w:author="Newbold, Tim" w:date="2022-05-24T17:35:00Z" w:initials="NT">
+  <w:comment w:id="45" w:author="Newbold, Tim" w:date="2022-05-24T17:35:00Z" w:initials="NT">
     <w:p>
       <w:pPr>
         <w:pStyle w:val="CommentText"/>
@@ -7803,7 +7901,7 @@
       </w:r>
     </w:p>
   </w:comment>
-  <w:comment w:id="37" w:author="Newbold, Tim" w:date="2022-05-24T17:36:00Z" w:initials="NT">
+  <w:comment w:id="47" w:author="Newbold, Tim" w:date="2022-05-24T17:36:00Z" w:initials="NT">
     <w:p>
       <w:pPr>
         <w:pStyle w:val="CommentText"/>
@@ -7819,7 +7917,7 @@
       </w:r>
     </w:p>
   </w:comment>
-  <w:comment w:id="39" w:author="Newbold, Tim" w:date="2022-05-24T18:09:00Z" w:initials="NT">
+  <w:comment w:id="49" w:author="Newbold, Tim" w:date="2022-05-24T18:09:00Z" w:initials="NT">
     <w:p>
       <w:pPr>
         <w:pStyle w:val="CommentText"/>
@@ -7835,7 +7933,7 @@
       </w:r>
     </w:p>
   </w:comment>
-  <w:comment w:id="40" w:author="Newbold, Tim" w:date="2022-05-24T18:12:00Z" w:initials="NT">
+  <w:comment w:id="50" w:author="Newbold, Tim" w:date="2022-05-24T18:12:00Z" w:initials="NT">
     <w:p>
       <w:pPr>
         <w:pStyle w:val="CommentText"/>
@@ -7851,7 +7949,7 @@
       </w:r>
     </w:p>
   </w:comment>
-  <w:comment w:id="42" w:author="Newbold, Tim" w:date="2022-05-24T18:13:00Z" w:initials="NT">
+  <w:comment w:id="53" w:author="Newbold, Tim" w:date="2022-05-24T18:13:00Z" w:initials="NT">
     <w:p>
       <w:pPr>
         <w:pStyle w:val="CommentText"/>
@@ -7867,7 +7965,7 @@
       </w:r>
     </w:p>
   </w:comment>
-  <w:comment w:id="43" w:author="Newbold, Tim" w:date="2022-05-24T18:15:00Z" w:initials="NT">
+  <w:comment w:id="54" w:author="Newbold, Tim" w:date="2022-05-24T18:15:00Z" w:initials="NT">
     <w:p>
       <w:pPr>
         <w:pStyle w:val="CommentText"/>
@@ -7883,7 +7981,7 @@
       </w:r>
     </w:p>
   </w:comment>
-  <w:comment w:id="44" w:author="Newbold, Tim" w:date="2022-05-24T18:16:00Z" w:initials="NT">
+  <w:comment w:id="55" w:author="Newbold, Tim" w:date="2022-05-24T18:16:00Z" w:initials="NT">
     <w:p>
       <w:pPr>
         <w:pStyle w:val="CommentText"/>
@@ -7899,7 +7997,7 @@
       </w:r>
     </w:p>
   </w:comment>
-  <w:comment w:id="45" w:author="Newbold, Tim" w:date="2022-05-24T18:16:00Z" w:initials="NT">
+  <w:comment w:id="56" w:author="Newbold, Tim" w:date="2022-05-24T18:16:00Z" w:initials="NT">
     <w:p>
       <w:pPr>
         <w:pStyle w:val="CommentText"/>
@@ -7944,7 +8042,7 @@
   <w15:commentEx w15:paraId="559F3F14" w15:done="1"/>
   <w15:commentEx w15:paraId="07AB2DFC" w15:done="1"/>
   <w15:commentEx w15:paraId="3375089D" w15:done="1"/>
-  <w15:commentEx w15:paraId="01FFF9D6" w15:done="0"/>
+  <w15:commentEx w15:paraId="01FFF9D6" w15:done="1"/>
   <w15:commentEx w15:paraId="68A3BAAA" w15:done="1"/>
   <w15:commentEx w15:paraId="7E184D17" w15:done="1"/>
   <w15:commentEx w15:paraId="23D7C5C8" w15:done="1"/>
@@ -9304,6 +9402,9 @@
 <w15:people xmlns:wpc="http://schemas.microsoft.com/office/word/2010/wordprocessingCanvas" xmlns:cx="http://schemas.microsoft.com/office/drawing/2014/chartex" xmlns:cx1="http://schemas.microsoft.com/office/drawing/2015/9/8/chartex" xmlns:cx2="http://schemas.microsoft.com/office/drawing/2015/10/21/chartex" xmlns:cx3="http://schemas.microsoft.com/office/drawing/2016/5/9/chartex" xmlns:cx4="http://schemas.microsoft.com/office/drawing/2016/5/10/chartex" xmlns:cx5="http://schemas.microsoft.com/office/drawing/2016/5/11/chartex" xmlns:cx6="http://schemas.microsoft.com/office/drawing/2016/5/12/chartex" xmlns:cx7="http://schemas.microsoft.com/office/drawing/2016/5/13/chartex" xmlns:cx8="http://schemas.microsoft.com/office/drawing/2016/5/14/chartex" xmlns:mc="http://schemas.openxmlformats.org/markup-compatibility/2006" xmlns:aink="http://schemas.microsoft.com/office/drawing/2016/ink" xmlns:am3d="http://schemas.microsoft.com/office/drawing/2017/model3d" xmlns:o="urn:schemas-microsoft-com:office:office" xmlns:oel="http://schemas.microsoft.com/office/2019/extlst" xmlns:r="http://schemas.openxmlformats.org/officeDocument/2006/relationships" xmlns:m="http://schemas.openxmlformats.org/officeDocument/2006/math" xmlns:v="urn:schemas-microsoft-com:vml" xmlns:wp14="http://schemas.microsoft.com/office/word/2010/wordprocessingDrawing" xmlns:wp="http://schemas.openxmlformats.org/drawingml/2006/wordprocessingDrawing" xmlns:w10="urn:schemas-microsoft-com:office:word" xmlns:w="http://schemas.openxmlformats.org/wordprocessingml/2006/main" xmlns:w14="http://schemas.microsoft.com/office/word/2010/wordml" xmlns:w15="http://schemas.microsoft.com/office/word/2012/wordml" xmlns:w16cex="http://schemas.microsoft.com/office/word/2018/wordml/cex" xmlns:w16cid="http://schemas.microsoft.com/office/word/2016/wordml/cid" xmlns:w16="http://schemas.microsoft.com/office/word/2018/wordml" xmlns:w16sdtdh="http://schemas.microsoft.com/office/word/2020/wordml/sdtdatahash" xmlns:w16se="http://schemas.microsoft.com/office/word/2015/wordml/symex" xmlns:wpg="http://schemas.microsoft.com/office/word/2010/wordprocessingGroup" xmlns:wpi="http://schemas.microsoft.com/office/word/2010/wordprocessingInk" xmlns:wne="http://schemas.microsoft.com/office/word/2006/wordml" xmlns:wps="http://schemas.microsoft.com/office/word/2010/wordprocessingShape" mc:Ignorable="w14 w15 w16se w16cid w16 w16cex w16sdtdh wp14">
   <w15:person w15:author="Newbold, Tim">
     <w15:presenceInfo w15:providerId="AD" w15:userId="S::ucbttne@ucl.ac.uk::36587f66-ca34-4f39-8ae3-738e679ffbda"/>
+  </w15:person>
+  <w15:person w15:author="Adrienne Etard">
+    <w15:presenceInfo w15:providerId="Windows Live" w15:userId="5c2858a4c2ad2d71"/>
   </w15:person>
   <w15:person w15:author="Etard, Adrienne">
     <w15:presenceInfo w15:providerId="AD" w15:userId="S::ucbteta@ucl.ac.uk::b6e72120-0b4f-4d07-b4f0-0bf379bf9763"/>

</xml_diff>

<commit_message>
fixing citation style :sparkles:
</commit_message>
<xml_diff>
--- a/Thesis_docs/General_discussion_1.docx
+++ b/Thesis_docs/General_discussion_1.docx
@@ -20,6 +20,16 @@
         </w:rPr>
         <w:t>General discussion</w:t>
       </w:r>
+      <w:r>
+        <w:rPr>
+          <w:b/>
+          <w:bCs/>
+          <w:sz w:val="28"/>
+          <w:szCs w:val="28"/>
+          <w:u w:val="single"/>
+        </w:rPr>
+        <w:t xml:space="preserve"> (3,908 words)</w:t>
+      </w:r>
     </w:p>
     <w:p>
       <w:pPr>
@@ -856,19 +866,7 @@
         <w:rPr>
           <w:rFonts w:eastAsiaTheme="minorEastAsia"/>
         </w:rPr>
-        <w:instrText>ADDIN CSL_CITATION {"citationItems":[{"id":"ITEM-1","itemData":{"DOI":"10.1371/journal.pone.0047082","ISSN":"19326203","PMID":"23056587","abstract":"There is an urgent need to reduce drastically the rate at which biodiversity is declining worldwide. Phylogenetic methods are increasingly being recognised as providing a useful framework for predicting future losses, and guiding efforts for pre-emptive conservation actions. In this study, we used a reconstructed phylogenetic tree of angiosperm species of the Eastern Arc Mountains - an important African biodiversity hotspot - and described the distribution of extinction risk across taxonomic ranks and phylogeny. We provide evidence for both taxonomic and phylogenetic selectivity in extinction risk. However, we found that selectivity varies with IUCN extinction risk category. Vulnerable species are more closely related than expected by chance, whereas endangered and critically endangered species are not significantly clustered on the phylogeny. We suggest that the general observation for taxonomic and phylogenetic selectivity (i.e. phylogenetic signal, the tendency of closely related species to share similar traits) in extinction risks is therefore largely driven by vulnerable species, and not necessarily the most highly threatened. We also used information on altitudinal distribution and climate to generate a predictive model of at-risk species richness, and found that greater threatened species richness is found at higher altitude, allowing for more informed conservation decision making. Our results indicate that evolutionary history can help predict plant susceptibility to extinction threats in the hyper-diverse but woefully-understudied Eastern Arc Mountains, and illustrate the contribution of phylogenetic approaches in conserving African floristic biodiversity where detailed ecological and evolutionary data are often lacking. © 2012 Yessoufou et al.","author":[{"dropping-particle":"","family":"Yessoufou","given":"Kowiyou","non-dropping-particle":"","parse-names":false,"suffix":""},{"dropping-particle":"","family":"Daru","given":"Barnabas H.","non-dropping-particle":"","parse-names":false,"suffix":""},{"dropping-particle":"","family":"Davies","given":"T. Jonathan","non-dropping-particle":"","parse-names":false,"suffix":""}],"container-title":"PLoS ONE","id":"ITEM-1","issue":"10","issued":{"date-parts":[["2012"]]},"title":"Phylogenetic Patterns of Extinction Risk in the Eastern Arc Ecosystems, an African Biodiversity Hotspot","type":"article-journal","volume":"7"},"uris":["http://www.mendeley.com/documents/?uuid=d221676e-5835-4a0f-9d9e-7e63ee63b083","http://www.mendeley.com/documents/?uuid=1be40352-acf8-42d2-aebd-4943cda03fc2"]},{"id":"ITEM-2","itemData":{"DOI":"10.1111/conl.12258","ISSN":"1755263X","abstract":"Rising rates of extinction create an urgent need to identify the mechanisms and drivers of endangerment. One critical question is whether major phylogenetic lineages are equally at risk to the same threats. We used the IUCN Red List classification to explore the effect of four major threatening processes (habitat alteration, invasive species, climate change and overexploitation) on 7,441 species in four terrestrial vertebrate classes. As expected, species rated as vulnerable to a higher number of threats were also at greater risk of extinction. However, this pattern differed strongly among classes. Notably, invasive species and climate change were strongly associated with increased risk of extinction in birds but not mammals. These large-scale differences might be artifacts of differing methodologies used by class specialists to classify species vulnerability; or might reflect biological differences. That ambiguity needs to be resolved, because it has strong implications for the assessment and amelioration of threatening processes.","author":[{"dropping-particle":"","family":"Ducatez","given":"Simon","non-dropping-particle":"","parse-names":false,"suffix":""},{"dropping-particle":"","family":"Shine","given":"Richard","non-dropping-particle":"","parse-names":false,"suffix":""}],"container-title":"Conservation Letters","id":"ITEM-2","issue":"2","issued":{"date-parts":[["2017"]]},"page":"186-194","title":"Drivers of Extinction Risk in Terrestrial Vertebrates","type":"article-journal","volume":"10"},"uris":["http://www.mendeley.com/documents/?uuid=8982573f-94e2-4769-bd29-014b59759005","http://www.mendeley.com/documents/?uuid=6d077de5-eb5b-474d-b72d-65c49b786de9"]},{"id":"ITEM-3","itemData":{"DOI":"10.1111/j.1461-0248.2009.01307.x","ISBN":"1461-0248","ISSN":"1461023X","PMID":"19392714","abstract":"Whereas previous studies have investigated correlates of extinction risk either at global or regional scales, our study explicitly models regional effects of anthropogenic threats and biological traits across the globe. Using phylogenetic comparative methods with a newly-updated supertree of 5020 extant mammals, we investigate the impact of species traits on extinction risk within each WWF ecoregion. Our analyses reveal strong geographical variation in the influence of traits on risk: notably, larger species are at higher risk only in tropical regions. We then relate these patterns to current and recent-historical human impacts across ecoregions usin g spatial modelling. The body-mass results apparently reflect historical declines of large species outside the tropics due to large-scale land conversion. Narrow-ranged and rare species tend to be at high risk in areas of high current human impacts. The interactions we describe between biological traits and anthropogenic threats increase understanding of the processes determining extinction risk.","author":[{"dropping-particle":"","family":"Fritz","given":"Susanne A.","non-dropping-particle":"","parse-names":false,"suffix":""},{"dropping-particle":"","family":"Bininda-Emonds","given":"Olaf R.P.","non-dropping-particle":"","parse-names":false,"suffix":""},{"dropping-particle":"","family":"Purvis","given":"Andy","non-dropping-particle":"","parse-names":false,"suffix":""}],"container-title":"Ecology Letters","id":"ITEM-3","issued":{"date-parts":[["2009"]]},"title":"Geographical variation in predictors of mammalian extinction risk: Big is bad, but only in the tropics","type":"article-journal"},"uris":["http://www.mendeley.com/documents/?uuid=66676851-998a-41d5-beca-883b996c51ba"]},{"id":"ITEM-4","itemData":{"DOI":"10.1111/ele.13860","ISSN":"14610248","PMID":"35199919","abstract":"Increases in biodiversity often lead to greater, and less variable, levels of ecosystem functioning. However, whether species are less likely to go extinct in more diverse ecosystems is unclear. We use comprehensive estimates of avian taxonomic, phylogenetic and functional diversity to characterise the global relationship between multiple dimensions of diversity and extinction risk in birds, focusing on contemporary threat status and latent extinction risk. We find that more diverse assemblages have lower mean IUCN threat status despite being composed of species with attributes that make them more vulnerable to extinction, such as large body size or small range size. Indeed, the reduction in current threat status associated with greater diversity far outweighs the increased risk associated with the accumulation of extinction-prone species in more diverse assemblages. Our results suggest that high diversity reduces extinction risk, and that species conservation targets may therefor</w:instrText>
-      </w:r>
-      <w:r>
-        <w:rPr>
-          <w:rFonts w:eastAsiaTheme="minorEastAsia"/>
-          <w:lang w:val="fr-FR"/>
-          <w:rPrChange w:id="1" w:author="Adrienne Etard" w:date="2022-05-26T09:51:00Z">
-            <w:rPr>
-              <w:rFonts w:eastAsiaTheme="minorEastAsia"/>
-            </w:rPr>
-          </w:rPrChange>
-        </w:rPr>
-        <w:instrText>e best be achieved by maintaining high levels of overall biodiversity in natural ecosystems.","author":[{"dropping-particle":"","family":"Weeks","given":"Brian C.","non-dropping-particle":"","parse-names":false,"suffix":""},{"dropping-particle":"","family":"Naeem","given":"Shahid","non-dropping-particle":"","parse-names":false,"suffix":""},{"dropping-particle":"","family":"Lasky","given":"Jesse R.","non-dropping-particle":"","parse-names":false,"suffix":""},{"dropping-particle":"","family":"Tobias","given":"Joseph A.","non-dropping-particle":"","parse-names":false,"suffix":""}],"container-title":"Ecology Letters","id":"ITEM-4","issue":"3","issued":{"date-parts":[["2022"]]},"page":"697-707","title":"Diversity and extinction risk are inversely related at a global scale","type":"article-journal","volume":"25"},"uris":["http://www.mendeley.com/documents/?uuid=6e8ba352-bf47-497a-aee6-61e6d032ddd9","http://www.mendeley.com/documents/?uuid=0ad5d223-a530-4f6e-889d-de23277e4a29"]}],"mendeley":{"formattedCitation":"(Fritz &lt;i&gt;et al.&lt;/i&gt; 2009; Yessoufou &lt;i&gt;et al.&lt;/i&gt; 2012; Ducatez &amp; Shine 2017; Weeks &lt;i&gt;et al.&lt;/i&gt; 2022)","plainTextFormattedCitation":"(Fritz et al. 2009; Yessoufou et al. 2012; Ducatez &amp; Shine 2017; Weeks et al. 2022)","previouslyFormattedCitation":"(Fritz &lt;i&gt;et al.&lt;/i&gt; 2009; Yessoufou &lt;i&gt;et al.&lt;/i&gt; 2012; Ducatez &amp; Shine 2017; Weeks &lt;i&gt;et al.&lt;/i&gt; 2022)"},"properties":{"noteIndex":0},"schema":"https://github.com/citation-style-language/schema/raw/master/csl-citation.json"}</w:instrText>
+        <w:instrText>ADDIN CSL_CITATION {"citationItems":[{"id":"ITEM-1","itemData":{"DOI":"10.1371/journal.pone.0047082","ISSN":"19326203","PMID":"23056587","abstract":"There is an urgent need to reduce drastically the rate at which biodiversity is declining worldwide. Phylogenetic methods are increasingly being recognised as providing a useful framework for predicting future losses, and guiding efforts for pre-emptive conservation actions. In this study, we used a reconstructed phylogenetic tree of angiosperm species of the Eastern Arc Mountains - an important African biodiversity hotspot - and described the distribution of extinction risk across taxonomic ranks and phylogeny. We provide evidence for both taxonomic and phylogenetic selectivity in extinction risk. However, we found that selectivity varies with IUCN extinction risk category. Vulnerable species are more closely related than expected by chance, whereas endangered and critically endangered species are not significantly clustered on the phylogeny. We suggest that the general observation for taxonomic and phylogenetic selectivity (i.e. phylogenetic signal, the tendency of closely related species to share similar traits) in extinction risks is therefore largely driven by vulnerable species, and not necessarily the most highly threatened. We also used information on altitudinal distribution and climate to generate a predictive model of at-risk species richness, and found that greater threatened species richness is found at higher altitude, allowing for more informed conservation decision making. Our results indicate that evolutionary history can help predict plant susceptibility to extinction threats in the hyper-diverse but woefully-understudied Eastern Arc Mountains, and illustrate the contribution of phylogenetic approaches in conserving African floristic biodiversity where detailed ecological and evolutionary data are often lacking. © 2012 Yessoufou et al.","author":[{"dropping-particle":"","family":"Yessoufou","given":"Kowiyou","non-dropping-particle":"","parse-names":false,"suffix":""},{"dropping-particle":"","family":"Daru","given":"Barnabas H.","non-dropping-particle":"","parse-names":false,"suffix":""},{"dropping-particle":"","family":"Davies","given":"T. Jonathan","non-dropping-particle":"","parse-names":false,"suffix":""}],"container-title":"PLoS ONE","id":"ITEM-1","issue":"10","issued":{"date-parts":[["2012"]]},"title":"Phylogenetic Patterns of Extinction Risk in the Eastern Arc Ecosystems, an African Biodiversity Hotspot","type":"article-journal","volume":"7"},"uris":["http://www.mendeley.com/documents/?uuid=d221676e-5835-4a0f-9d9e-7e63ee63b083","http://www.mendeley.com/documents/?uuid=1be40352-acf8-42d2-aebd-4943cda03fc2"]},{"id":"ITEM-2","itemData":{"DOI":"10.1111/conl.12258","ISSN":"1755263X","abstract":"Rising rates of extinction create an urgent need to identify the mechanisms and drivers of endangerment. One critical question is whether major phylogenetic lineages are equally at risk to the same threats. We used the IUCN Red List classification to explore the effect of four major threatening processes (habitat alteration, invasive species, climate change and overexploitation) on 7,441 species in four terrestrial vertebrate classes. As expected, species rated as vulnerable to a higher number of threats were also at greater risk of extinction. However, this pattern differed strongly among classes. Notably, invasive species and climate change were strongly associated with increased risk of extinction in birds but not mammals. These large-scale differences might be artifacts of differing methodologies used by class specialists to classify species vulnerability; or might reflect biological differences. That ambiguity needs to be resolved, because it has strong implications for the assessment and amelioration of threatening processes.","author":[{"dropping-particle":"","family":"Ducatez","given":"Simon","non-dropping-particle":"","parse-names":false,"suffix":""},{"dropping-particle":"","family":"Shine","given":"Richard","non-dropping-particle":"","parse-names":false,"suffix":""}],"container-title":"Conservation Letters","id":"ITEM-2","issue":"2","issued":{"date-parts":[["2017"]]},"page":"186-194","title":"Drivers of Extinction Risk in Terrestrial Vertebrates","type":"article-journal","volume":"10"},"uris":["http://www.mendeley.com/documents/?uuid=8982573f-94e2-4769-bd29-014b59759005","http://www.mendeley.com/documents/?uuid=6d077de5-eb5b-474d-b72d-65c49b786de9"]},{"id":"ITEM-3","itemData":{"DOI":"10.1111/j.1461-0248.2009.01307.x","ISBN":"1461-0248","ISSN":"1461023X","PMID":"19392714","abstract":"Whereas previous studies have investigated correlates of extinction risk either at global or regional scales, our study explicitly models regional effects of anthropogenic threats and biological traits across the globe. Using phylogenetic comparative methods with a newly-updated supertree of 5020 extant mammals, we investigate the impact of species traits on extinction risk within each WWF ecoregion. Our analyses reveal strong geographical variation in the influence of traits on risk: notably, larger species are at higher risk only in tropical regions. We then relate these patterns to current and recent-historical human impacts across ecoregions usin g spatial modelling. The body-mass results apparently reflect historical declines of large species outside the tropics due to large-scale land conversion. Narrow-ranged and rare species tend to be at high risk in areas of high current human impacts. The interactions we describe between biological traits and anthropogenic threats increase understanding of the processes determining extinction risk.","author":[{"dropping-particle":"","family":"Fritz","given":"Susanne A.","non-dropping-particle":"","parse-names":false,"suffix":""},{"dropping-particle":"","family":"Bininda-Emonds","given":"Olaf R.P.","non-dropping-particle":"","parse-names":false,"suffix":""},{"dropping-particle":"","family":"Purvis","given":"Andy","non-dropping-particle":"","parse-names":false,"suffix":""}],"container-title":"Ecology Letters","id":"ITEM-3","issued":{"date-parts":[["2009"]]},"title":"Geographical variation in predictors of mammalian extinction risk: Big is bad, but only in the tropics","type":"article-journal"},"uris":["http://www.mendeley.com/documents/?uuid=66676851-998a-41d5-beca-883b996c51ba"]},{"id":"ITEM-4","itemData":{"DOI":"10.1111/ele.13860","ISSN":"14610248","PMID":"35199919","abstract":"Increases in biodiversity often lead to greater, and less variable, levels of ecosystem functioning. However, whether species are less likely to go extinct in more diverse ecosystems is unclear. We use comprehensive estimates of avian taxonomic, phylogenetic and functional diversity to characterise the global relationship between multiple dimensions of diversity and extinction risk in birds, focusing on contemporary threat status and latent extinction risk. We find that more diverse assemblages have lower mean IUCN threat status despite being composed of species with attributes that make them more vulnerable to extinction, such as large body size or small range size. Indeed, the reduction in current threat status associated with greater diversity far outweighs the increased risk associated with the accumulation of extinction-prone species in more diverse assemblages. Our results suggest that high diversity reduces extinction risk, and that species conservation targets may therefore best be achieved by maintaining high levels of overall biodiversity in natural ecosystems.","author":[{"dropping-particle":"","family":"Weeks","given":"Brian C.","non-dropping-particle":"","parse-names":false,"suffix":""},{"dropping-particle":"","family":"Naeem","given":"Shahid","non-dropping-particle":"","parse-names":false,"suffix":""},{"dropping-particle":"","family":"Lasky","given":"Jesse R.","non-dropping-particle":"","parse-names":false,"suffix":""},{"dropping-particle":"","family":"Tobias","given":"Joseph A.","non-dropping-particle":"","parse-names":false,"suffix":""}],"container-title":"Ecology Letters","id":"ITEM-4","issue":"3","issued":{"date-parts":[["2022"]]},"page":"697-707","title":"Diversity and extinction risk are inversely related at a global scale","type":"article-journal","volume":"25"},"uris":["http://www.mendeley.com/documents/?uuid=6e8ba352-bf47-497a-aee6-61e6d032ddd9","http://www.mendeley.com/documents/?uuid=0ad5d223-a530-4f6e-889d-de23277e4a29"]}],"mendeley":{"formattedCitation":"(Fritz &lt;i&gt;et al.&lt;/i&gt; 2009; Yessoufou &lt;i&gt;et al.&lt;/i&gt; 2012; Ducatez &amp; Shine 2017; Weeks &lt;i&gt;et al.&lt;/i&gt; 2022)","plainTextFormattedCitation":"(Fritz et al. 2009; Yessoufou et al. 2012; Ducatez &amp; Shine 2017; Weeks et al. 2022)","previouslyFormattedCitation":"(Fritz &lt;i&gt;et al.&lt;/i&gt; 2009; Yessoufou &lt;i&gt;et al.&lt;/i&gt; 2012; Ducatez &amp; Shine 2017; Weeks &lt;i&gt;et al.&lt;/i&gt; 2022)"},"properties":{"noteIndex":0},"schema":"https://github.com/citation-style-language/schema/raw/master/csl-citation.json"}</w:instrText>
       </w:r>
       <w:r>
         <w:rPr>
@@ -880,13 +878,6 @@
         <w:rPr>
           <w:rFonts w:eastAsiaTheme="minorEastAsia"/>
           <w:noProof/>
-          <w:lang w:val="fr-FR"/>
-          <w:rPrChange w:id="2" w:author="Adrienne Etard" w:date="2022-05-26T09:48:00Z">
-            <w:rPr>
-              <w:rFonts w:eastAsiaTheme="minorEastAsia"/>
-              <w:noProof/>
-            </w:rPr>
-          </w:rPrChange>
         </w:rPr>
         <w:t xml:space="preserve">(Fritz </w:t>
       </w:r>
@@ -895,14 +886,6 @@
           <w:rFonts w:eastAsiaTheme="minorEastAsia"/>
           <w:i/>
           <w:noProof/>
-          <w:lang w:val="fr-FR"/>
-          <w:rPrChange w:id="3" w:author="Adrienne Etard" w:date="2022-05-26T09:48:00Z">
-            <w:rPr>
-              <w:rFonts w:eastAsiaTheme="minorEastAsia"/>
-              <w:i/>
-              <w:noProof/>
-            </w:rPr>
-          </w:rPrChange>
         </w:rPr>
         <w:t>et al.</w:t>
       </w:r>
@@ -910,13 +893,6 @@
         <w:rPr>
           <w:rFonts w:eastAsiaTheme="minorEastAsia"/>
           <w:noProof/>
-          <w:lang w:val="fr-FR"/>
-          <w:rPrChange w:id="4" w:author="Adrienne Etard" w:date="2022-05-26T09:48:00Z">
-            <w:rPr>
-              <w:rFonts w:eastAsiaTheme="minorEastAsia"/>
-              <w:noProof/>
-            </w:rPr>
-          </w:rPrChange>
         </w:rPr>
         <w:t xml:space="preserve"> 2009; Yessoufou </w:t>
       </w:r>
@@ -925,14 +901,6 @@
           <w:rFonts w:eastAsiaTheme="minorEastAsia"/>
           <w:i/>
           <w:noProof/>
-          <w:lang w:val="fr-FR"/>
-          <w:rPrChange w:id="5" w:author="Adrienne Etard" w:date="2022-05-26T09:48:00Z">
-            <w:rPr>
-              <w:rFonts w:eastAsiaTheme="minorEastAsia"/>
-              <w:i/>
-              <w:noProof/>
-            </w:rPr>
-          </w:rPrChange>
         </w:rPr>
         <w:t>et al.</w:t>
       </w:r>
@@ -940,13 +908,6 @@
         <w:rPr>
           <w:rFonts w:eastAsiaTheme="minorEastAsia"/>
           <w:noProof/>
-          <w:lang w:val="fr-FR"/>
-          <w:rPrChange w:id="6" w:author="Adrienne Etard" w:date="2022-05-26T09:48:00Z">
-            <w:rPr>
-              <w:rFonts w:eastAsiaTheme="minorEastAsia"/>
-              <w:noProof/>
-            </w:rPr>
-          </w:rPrChange>
         </w:rPr>
         <w:t xml:space="preserve"> 2012; Ducatez &amp; Shine 2017; Weeks </w:t>
       </w:r>
@@ -955,14 +916,6 @@
           <w:rFonts w:eastAsiaTheme="minorEastAsia"/>
           <w:i/>
           <w:noProof/>
-          <w:lang w:val="fr-FR"/>
-          <w:rPrChange w:id="7" w:author="Adrienne Etard" w:date="2022-05-26T09:48:00Z">
-            <w:rPr>
-              <w:rFonts w:eastAsiaTheme="minorEastAsia"/>
-              <w:i/>
-              <w:noProof/>
-            </w:rPr>
-          </w:rPrChange>
         </w:rPr>
         <w:t>et al.</w:t>
       </w:r>
@@ -970,13 +923,6 @@
         <w:rPr>
           <w:rFonts w:eastAsiaTheme="minorEastAsia"/>
           <w:noProof/>
-          <w:lang w:val="fr-FR"/>
-          <w:rPrChange w:id="8" w:author="Adrienne Etard" w:date="2022-05-26T09:48:00Z">
-            <w:rPr>
-              <w:rFonts w:eastAsiaTheme="minorEastAsia"/>
-              <w:noProof/>
-            </w:rPr>
-          </w:rPrChange>
         </w:rPr>
         <w:t xml:space="preserve"> 2022)</w:t>
       </w:r>
@@ -989,24 +935,12 @@
       <w:r>
         <w:rPr>
           <w:rFonts w:eastAsiaTheme="minorEastAsia"/>
-          <w:lang w:val="fr-FR"/>
-          <w:rPrChange w:id="9" w:author="Adrienne Etard" w:date="2022-05-26T09:48:00Z">
-            <w:rPr>
-              <w:rFonts w:eastAsiaTheme="minorEastAsia"/>
-            </w:rPr>
-          </w:rPrChange>
         </w:rPr>
         <w:t>.</w:t>
       </w:r>
       <w:r>
         <w:rPr>
           <w:rFonts w:eastAsiaTheme="minorEastAsia"/>
-          <w:lang w:val="fr-FR"/>
-          <w:rPrChange w:id="10" w:author="Adrienne Etard" w:date="2022-05-26T09:48:00Z">
-            <w:rPr>
-              <w:rFonts w:eastAsiaTheme="minorEastAsia"/>
-            </w:rPr>
-          </w:rPrChange>
         </w:rPr>
         <w:t xml:space="preserve"> </w:t>
       </w:r>
@@ -1104,19 +1038,7 @@
         <w:rPr>
           <w:rFonts w:eastAsiaTheme="minorEastAsia"/>
         </w:rPr>
-        <w:t xml:space="preserve"> the factors that underpin interspecific variation in s</w:t>
-      </w:r>
-      <w:r>
-        <w:rPr>
-          <w:rFonts w:eastAsiaTheme="minorEastAsia"/>
-        </w:rPr>
-        <w:t>pecies</w:t>
-      </w:r>
-      <w:r>
-        <w:rPr>
-          <w:rFonts w:eastAsiaTheme="minorEastAsia"/>
-        </w:rPr>
-        <w:t xml:space="preserve">’ responses to human </w:t>
+        <w:t xml:space="preserve"> the factors that underpin interspecific variation in responses to human </w:t>
       </w:r>
       <w:r>
         <w:rPr>
@@ -1128,7 +1050,13 @@
         <w:rPr>
           <w:rFonts w:eastAsiaTheme="minorEastAsia"/>
         </w:rPr>
-        <w:t xml:space="preserve"> is valuable to conservation planning</w:t>
+        <w:t xml:space="preserve"> is valuable to </w:t>
+      </w:r>
+      <w:r>
+        <w:rPr>
+          <w:rFonts w:eastAsiaTheme="minorEastAsia"/>
+        </w:rPr>
+        <w:t>conservation planning</w:t>
       </w:r>
       <w:r>
         <w:rPr>
@@ -1442,7 +1370,7 @@
         </w:rPr>
         <w:t xml:space="preserve"> </w:t>
       </w:r>
-      <w:commentRangeStart w:id="11"/>
+      <w:commentRangeStart w:id="1"/>
       <w:r>
         <w:rPr>
           <w:rFonts w:eastAsiaTheme="minorEastAsia"/>
@@ -1477,7 +1405,19 @@
         <w:rPr>
           <w:rFonts w:eastAsiaTheme="minorEastAsia"/>
         </w:rPr>
-        <w:t xml:space="preserve">can help </w:t>
+        <w:t xml:space="preserve">can </w:t>
+      </w:r>
+      <w:r>
+        <w:rPr>
+          <w:rFonts w:eastAsiaTheme="minorEastAsia"/>
+        </w:rPr>
+        <w:t xml:space="preserve">thus </w:t>
+      </w:r>
+      <w:r>
+        <w:rPr>
+          <w:rFonts w:eastAsiaTheme="minorEastAsia"/>
+        </w:rPr>
+        <w:t xml:space="preserve">help </w:t>
       </w:r>
       <w:r>
         <w:rPr>
@@ -1497,18 +1437,18 @@
         </w:rPr>
         <w:t>interspecific differences</w:t>
       </w:r>
-      <w:commentRangeEnd w:id="11"/>
+      <w:commentRangeEnd w:id="1"/>
       <w:r>
         <w:rPr>
           <w:rStyle w:val="CommentReference"/>
         </w:rPr>
-        <w:commentReference w:id="11"/>
-      </w:r>
-      <w:r>
-        <w:rPr>
-          <w:rFonts w:eastAsiaTheme="minorEastAsia"/>
-        </w:rPr>
-        <w:t xml:space="preserve"> in species’ responses to human threats</w:t>
+        <w:commentReference w:id="1"/>
+      </w:r>
+      <w:r>
+        <w:rPr>
+          <w:rFonts w:eastAsiaTheme="minorEastAsia"/>
+        </w:rPr>
+        <w:t xml:space="preserve"> in responses to human threats</w:t>
       </w:r>
       <w:r>
         <w:rPr>
@@ -1566,7 +1506,55 @@
         <w:rPr>
           <w:rFonts w:eastAsiaTheme="minorEastAsia"/>
         </w:rPr>
-        <w:t xml:space="preserve">, and may help assess which species are more likely to be winners or losers </w:t>
+        <w:t xml:space="preserve">, and may help assess which species are more likely to be </w:t>
+      </w:r>
+      <w:r>
+        <w:rPr>
+          <w:rFonts w:eastAsiaTheme="minorEastAsia"/>
+        </w:rPr>
+        <w:t>“</w:t>
+      </w:r>
+      <w:r>
+        <w:rPr>
+          <w:rFonts w:eastAsiaTheme="minorEastAsia"/>
+        </w:rPr>
+        <w:t>winners</w:t>
+      </w:r>
+      <w:r>
+        <w:rPr>
+          <w:rFonts w:eastAsiaTheme="minorEastAsia"/>
+        </w:rPr>
+        <w:t>”</w:t>
+      </w:r>
+      <w:r>
+        <w:rPr>
+          <w:rFonts w:eastAsiaTheme="minorEastAsia"/>
+        </w:rPr>
+        <w:t xml:space="preserve"> or </w:t>
+      </w:r>
+      <w:r>
+        <w:rPr>
+          <w:rFonts w:eastAsiaTheme="minorEastAsia"/>
+        </w:rPr>
+        <w:t>“</w:t>
+      </w:r>
+      <w:r>
+        <w:rPr>
+          <w:rFonts w:eastAsiaTheme="minorEastAsia"/>
+        </w:rPr>
+        <w:t>losers</w:t>
+      </w:r>
+      <w:r>
+        <w:rPr>
+          <w:rFonts w:eastAsiaTheme="minorEastAsia"/>
+        </w:rPr>
+        <w:t>”</w:t>
+      </w:r>
+      <w:r>
+        <w:rPr>
+          <w:rFonts w:eastAsiaTheme="minorEastAsia"/>
+        </w:rPr>
+        <w:t xml:space="preserve"> </w:t>
       </w:r>
       <w:r>
         <w:rPr>
@@ -1694,7 +1682,7 @@
         </w:rPr>
         <w:t xml:space="preserve">. </w:t>
       </w:r>
-      <w:commentRangeStart w:id="12"/>
+      <w:commentRangeStart w:id="2"/>
       <w:r>
         <w:rPr>
           <w:rFonts w:eastAsiaTheme="minorEastAsia"/>
@@ -1755,12 +1743,12 @@
         </w:rPr>
         <w:t xml:space="preserve"> lacking</w:t>
       </w:r>
-      <w:commentRangeEnd w:id="12"/>
+      <w:commentRangeEnd w:id="2"/>
       <w:r>
         <w:rPr>
           <w:rStyle w:val="CommentReference"/>
         </w:rPr>
-        <w:commentReference w:id="12"/>
+        <w:commentReference w:id="2"/>
       </w:r>
       <w:r>
         <w:rPr>
@@ -1768,81 +1756,109 @@
         </w:rPr>
         <w:t>.</w:t>
       </w:r>
-      <w:ins w:id="13" w:author="Etard, Adrienne" w:date="2022-05-25T13:12:00Z">
-        <w:r>
-          <w:rPr>
-            <w:rFonts w:eastAsiaTheme="minorEastAsia"/>
-          </w:rPr>
-          <w:t xml:space="preserve"> However, </w:t>
-        </w:r>
-        <w:r>
-          <w:rPr>
-            <w:rFonts w:eastAsiaTheme="minorEastAsia"/>
-          </w:rPr>
-          <w:t>such investigations would be valuable to</w:t>
-        </w:r>
-      </w:ins>
-      <w:ins w:id="14" w:author="Etard, Adrienne" w:date="2022-05-25T14:01:00Z">
-        <w:r>
-          <w:rPr>
-            <w:rFonts w:eastAsiaTheme="minorEastAsia"/>
-          </w:rPr>
-          <w:t xml:space="preserve"> </w:t>
-        </w:r>
-      </w:ins>
-      <w:ins w:id="15" w:author="Etard, Adrienne" w:date="2022-05-25T14:02:00Z">
-        <w:r>
-          <w:rPr>
-            <w:rFonts w:eastAsiaTheme="minorEastAsia"/>
-          </w:rPr>
-          <w:t>conservation</w:t>
-        </w:r>
-        <w:r>
-          <w:rPr>
-            <w:rFonts w:eastAsiaTheme="minorEastAsia"/>
-          </w:rPr>
-          <w:t>, as it may</w:t>
-        </w:r>
-      </w:ins>
-      <w:ins w:id="16" w:author="Etard, Adrienne" w:date="2022-05-25T17:00:00Z">
-        <w:r>
-          <w:rPr>
-            <w:rFonts w:eastAsiaTheme="minorEastAsia"/>
-          </w:rPr>
-          <w:t xml:space="preserve"> u</w:t>
-        </w:r>
-      </w:ins>
-      <w:ins w:id="17" w:author="Etard, Adrienne" w:date="2022-05-25T14:02:00Z">
-        <w:r>
-          <w:rPr>
-            <w:rFonts w:eastAsiaTheme="minorEastAsia"/>
-          </w:rPr>
-          <w:t xml:space="preserve"> </w:t>
-        </w:r>
-      </w:ins>
-      <w:ins w:id="18" w:author="Etard, Adrienne" w:date="2022-05-25T17:00:00Z">
-        <w:r>
-          <w:rPr>
-            <w:rFonts w:eastAsiaTheme="minorEastAsia"/>
-          </w:rPr>
-          <w:t>in particular, whether similar traits</w:t>
-        </w:r>
-      </w:ins>
-      <w:ins w:id="19" w:author="Etard, Adrienne" w:date="2022-05-25T17:01:00Z">
-        <w:r>
-          <w:rPr>
-            <w:rFonts w:eastAsiaTheme="minorEastAsia"/>
-          </w:rPr>
-          <w:t xml:space="preserve"> consistently associated, or not.</w:t>
-        </w:r>
-      </w:ins>
-      <w:r>
-        <w:rPr>
-          <w:rFonts w:eastAsiaTheme="minorEastAsia"/>
-        </w:rPr>
-        <w:t xml:space="preserve"> </w:t>
-      </w:r>
-      <w:commentRangeStart w:id="20"/>
+      <w:r>
+        <w:rPr>
+          <w:rFonts w:eastAsiaTheme="minorEastAsia"/>
+        </w:rPr>
+        <w:t xml:space="preserve"> </w:t>
+      </w:r>
+      <w:r>
+        <w:rPr>
+          <w:rFonts w:eastAsiaTheme="minorEastAsia"/>
+        </w:rPr>
+        <w:t>U</w:t>
+      </w:r>
+      <w:r>
+        <w:rPr>
+          <w:rFonts w:eastAsiaTheme="minorEastAsia"/>
+        </w:rPr>
+        <w:t>nderstanding</w:t>
+      </w:r>
+      <w:r>
+        <w:rPr>
+          <w:rFonts w:eastAsiaTheme="minorEastAsia"/>
+        </w:rPr>
+        <w:t xml:space="preserve"> whether </w:t>
+      </w:r>
+      <w:r>
+        <w:rPr>
+          <w:rFonts w:eastAsiaTheme="minorEastAsia"/>
+        </w:rPr>
+        <w:t>different human pressures</w:t>
+      </w:r>
+      <w:r>
+        <w:rPr>
+          <w:rFonts w:eastAsiaTheme="minorEastAsia"/>
+        </w:rPr>
+        <w:t xml:space="preserve"> are likely to favour similar </w:t>
+      </w:r>
+      <w:r>
+        <w:rPr>
+          <w:rFonts w:eastAsiaTheme="minorEastAsia"/>
+        </w:rPr>
+        <w:t>species</w:t>
+      </w:r>
+      <w:r>
+        <w:rPr>
+          <w:rFonts w:eastAsiaTheme="minorEastAsia"/>
+        </w:rPr>
+        <w:t xml:space="preserve"> </w:t>
+      </w:r>
+      <w:r>
+        <w:rPr>
+          <w:rFonts w:eastAsiaTheme="minorEastAsia"/>
+        </w:rPr>
+        <w:t xml:space="preserve">across </w:t>
+      </w:r>
+      <w:r>
+        <w:rPr>
+          <w:rFonts w:eastAsiaTheme="minorEastAsia"/>
+        </w:rPr>
+        <w:t xml:space="preserve">diverse </w:t>
+      </w:r>
+      <w:r>
+        <w:rPr>
+          <w:rFonts w:eastAsiaTheme="minorEastAsia"/>
+        </w:rPr>
+        <w:t>taxonomic</w:t>
+      </w:r>
+      <w:r>
+        <w:rPr>
+          <w:rFonts w:eastAsiaTheme="minorEastAsia"/>
+        </w:rPr>
+        <w:t xml:space="preserve"> groups </w:t>
+      </w:r>
+      <w:r>
+        <w:rPr>
+          <w:rFonts w:eastAsiaTheme="minorEastAsia"/>
+        </w:rPr>
+        <w:t>could</w:t>
+      </w:r>
+      <w:r>
+        <w:rPr>
+          <w:rFonts w:eastAsiaTheme="minorEastAsia"/>
+        </w:rPr>
+        <w:t xml:space="preserve"> </w:t>
+      </w:r>
+      <w:r>
+        <w:rPr>
+          <w:rFonts w:eastAsiaTheme="minorEastAsia"/>
+        </w:rPr>
+        <w:t>help conservation efforts</w:t>
+      </w:r>
+      <w:r>
+        <w:rPr>
+          <w:rFonts w:eastAsiaTheme="minorEastAsia"/>
+        </w:rPr>
+        <w:t>.</w:t>
+      </w:r>
+      <w:r>
+        <w:rPr>
+          <w:rFonts w:eastAsiaTheme="minorEastAsia"/>
+        </w:rPr>
+        <w:t xml:space="preserve"> </w:t>
+      </w:r>
+      <w:commentRangeStart w:id="3"/>
       <w:r>
         <w:rPr>
           <w:rFonts w:eastAsiaTheme="minorEastAsia"/>
@@ -1897,12 +1913,12 @@
         </w:rPr>
         <w:t xml:space="preserve"> terrestrial vertebrates</w:t>
       </w:r>
-      <w:commentRangeEnd w:id="20"/>
+      <w:commentRangeEnd w:id="3"/>
       <w:r>
         <w:rPr>
           <w:rStyle w:val="CommentReference"/>
         </w:rPr>
-        <w:commentReference w:id="20"/>
+        <w:commentReference w:id="3"/>
       </w:r>
       <w:r>
         <w:rPr>
@@ -2159,7 +2175,7 @@
         </w:rPr>
         <w:t>characteristics (</w:t>
       </w:r>
-      <w:commentRangeStart w:id="21"/>
+      <w:commentRangeStart w:id="4"/>
       <w:r>
         <w:rPr>
           <w:rFonts w:eastAsiaTheme="minorEastAsia"/>
@@ -2190,12 +2206,12 @@
         </w:rPr>
         <w:t xml:space="preserve"> and species geographical range area</w:t>
       </w:r>
-      <w:commentRangeEnd w:id="21"/>
+      <w:commentRangeEnd w:id="4"/>
       <w:r>
         <w:rPr>
           <w:rStyle w:val="CommentReference"/>
         </w:rPr>
-        <w:commentReference w:id="21"/>
+        <w:commentReference w:id="4"/>
       </w:r>
       <w:r>
         <w:rPr>
@@ -2269,7 +2285,7 @@
         </w:rPr>
         <w:t xml:space="preserve">investigated </w:t>
       </w:r>
-      <w:commentRangeStart w:id="22"/>
+      <w:commentRangeStart w:id="5"/>
       <w:r>
         <w:rPr>
           <w:rFonts w:eastAsiaTheme="minorEastAsia"/>
@@ -2348,7 +2364,7 @@
         </w:rPr>
         <w:t>assemblage</w:t>
       </w:r>
-      <w:commentRangeEnd w:id="22"/>
+      <w:commentRangeEnd w:id="5"/>
       <w:r>
         <w:rPr>
           <w:rFonts w:eastAsiaTheme="minorEastAsia"/>
@@ -2359,7 +2375,7 @@
         <w:rPr>
           <w:rStyle w:val="CommentReference"/>
         </w:rPr>
-        <w:commentReference w:id="22"/>
+        <w:commentReference w:id="5"/>
       </w:r>
       <w:r>
         <w:rPr>
@@ -2755,14 +2771,12 @@
         </w:rPr>
         <w:t>‘</w:t>
       </w:r>
-      <w:proofErr w:type="spellStart"/>
       <w:r>
         <w:rPr>
           <w:rFonts w:eastAsiaTheme="minorEastAsia"/>
         </w:rPr>
         <w:t>Raunkiæran</w:t>
       </w:r>
-      <w:proofErr w:type="spellEnd"/>
       <w:r>
         <w:rPr>
           <w:rFonts w:eastAsiaTheme="minorEastAsia"/>
@@ -2837,11 +2851,19 @@
         </w:rPr>
         <w:t xml:space="preserve"> After collating data for seven </w:t>
       </w:r>
-      <w:r>
-        <w:rPr>
-          <w:rFonts w:eastAsiaTheme="minorEastAsia"/>
-        </w:rPr>
-        <w:t xml:space="preserve">commonly-used </w:t>
+      <w:proofErr w:type="gramStart"/>
+      <w:r>
+        <w:rPr>
+          <w:rFonts w:eastAsiaTheme="minorEastAsia"/>
+        </w:rPr>
+        <w:t>commonly-used</w:t>
+      </w:r>
+      <w:proofErr w:type="gramEnd"/>
+      <w:r>
+        <w:rPr>
+          <w:rFonts w:eastAsiaTheme="minorEastAsia"/>
+        </w:rPr>
+        <w:t xml:space="preserve"> </w:t>
       </w:r>
       <w:r>
         <w:rPr>
@@ -2996,7 +3018,7 @@
       <w:r>
         <w:t xml:space="preserve"> (</w:t>
       </w:r>
-      <w:commentRangeStart w:id="23"/>
+      <w:commentRangeStart w:id="6"/>
       <w:r>
         <w:t>for example,</w:t>
       </w:r>
@@ -3006,7 +3028,6 @@
       <w:r>
         <w:t xml:space="preserve"> </w:t>
       </w:r>
-      <w:proofErr w:type="spellStart"/>
       <w:r>
         <w:rPr>
           <w:i/>
@@ -3014,16 +3035,15 @@
         </w:rPr>
         <w:t>Ranidae</w:t>
       </w:r>
-      <w:proofErr w:type="spellEnd"/>
       <w:r>
         <w:t>, or true frogs</w:t>
       </w:r>
-      <w:commentRangeEnd w:id="23"/>
+      <w:commentRangeEnd w:id="6"/>
       <w:r>
         <w:rPr>
           <w:rStyle w:val="CommentReference"/>
         </w:rPr>
-        <w:commentReference w:id="23"/>
+        <w:commentReference w:id="6"/>
       </w:r>
       <w:r>
         <w:t>; or</w:t>
@@ -3040,7 +3060,6 @@
       <w:r>
         <w:t xml:space="preserve">family </w:t>
       </w:r>
-      <w:proofErr w:type="spellStart"/>
       <w:r>
         <w:rPr>
           <w:i/>
@@ -3048,7 +3067,6 @@
         </w:rPr>
         <w:t>Typhlopidae</w:t>
       </w:r>
-      <w:proofErr w:type="spellEnd"/>
       <w:r>
         <w:t xml:space="preserve">, and the  </w:t>
       </w:r>
@@ -3058,7 +3076,6 @@
       <w:r>
         <w:t xml:space="preserve">snakes of the family </w:t>
       </w:r>
-      <w:proofErr w:type="spellStart"/>
       <w:r>
         <w:rPr>
           <w:i/>
@@ -3066,7 +3083,6 @@
         </w:rPr>
         <w:t>Amphisbaenidae</w:t>
       </w:r>
-      <w:proofErr w:type="spellEnd"/>
       <w:r>
         <w:t>)</w:t>
       </w:r>
@@ -3148,7 +3164,7 @@
       <w:r>
         <w:t>availability of trait data</w:t>
       </w:r>
-      <w:commentRangeStart w:id="24"/>
+      <w:commentRangeStart w:id="7"/>
       <w:r>
         <w:t xml:space="preserve"> </w:t>
       </w:r>
@@ -3221,12 +3237,12 @@
       <w:r>
         <w:t>)</w:t>
       </w:r>
-      <w:commentRangeEnd w:id="24"/>
+      <w:commentRangeEnd w:id="7"/>
       <w:r>
         <w:rPr>
           <w:rStyle w:val="CommentReference"/>
         </w:rPr>
-        <w:commentReference w:id="24"/>
+        <w:commentReference w:id="7"/>
       </w:r>
       <w:r>
         <w:t xml:space="preserve">. </w:t>
@@ -3457,7 +3473,7 @@
       <w:r>
         <w:t xml:space="preserve">, </w:t>
       </w:r>
-      <w:commentRangeStart w:id="25"/>
+      <w:commentRangeStart w:id="8"/>
       <w:r>
         <w:t xml:space="preserve">with more-widely </w:t>
       </w:r>
@@ -3483,12 +3499,12 @@
       <w:r>
         <w:t xml:space="preserve"> a sampling bias towards more easily detectable species</w:t>
       </w:r>
-      <w:commentRangeEnd w:id="25"/>
+      <w:commentRangeEnd w:id="8"/>
       <w:r>
         <w:rPr>
           <w:rStyle w:val="CommentReference"/>
         </w:rPr>
-        <w:commentReference w:id="25"/>
+        <w:commentReference w:id="8"/>
       </w:r>
       <w:r>
         <w:t>, and is concerning as narrow-ranging species have be</w:t>
@@ -3575,7 +3591,7 @@
       <w:r>
         <w:t xml:space="preserve">, </w:t>
       </w:r>
-      <w:commentRangeStart w:id="26"/>
+      <w:commentRangeStart w:id="9"/>
       <w:r>
         <w:t>that are maybe</w:t>
       </w:r>
@@ -3712,12 +3728,12 @@
       <w:r>
         <w:t>.</w:t>
       </w:r>
-      <w:commentRangeEnd w:id="26"/>
+      <w:commentRangeEnd w:id="9"/>
       <w:r>
         <w:rPr>
           <w:rStyle w:val="CommentReference"/>
         </w:rPr>
-        <w:commentReference w:id="26"/>
+        <w:commentReference w:id="9"/>
       </w:r>
       <w:r>
         <w:t xml:space="preserve"> </w:t>
@@ -3899,14 +3915,12 @@
         </w:rPr>
         <w:t>‘</w:t>
       </w:r>
-      <w:proofErr w:type="spellStart"/>
       <w:r>
         <w:rPr>
           <w:rFonts w:eastAsiaTheme="minorEastAsia"/>
         </w:rPr>
         <w:t>Raunkiæran</w:t>
       </w:r>
-      <w:proofErr w:type="spellEnd"/>
       <w:r>
         <w:rPr>
           <w:rFonts w:eastAsiaTheme="minorEastAsia"/>
@@ -4199,7 +4213,15 @@
         <w:t>integration and standardisation of trait databases would represent a major step for animal ecology</w:t>
       </w:r>
       <w:r>
-        <w:t>, preventing the duplication of research efforts, promoting collaboration and opening new research avenues</w:t>
+        <w:t xml:space="preserve">, preventing the duplication of research efforts, promoting </w:t>
+      </w:r>
+      <w:proofErr w:type="gramStart"/>
+      <w:r>
+        <w:t>collaboration</w:t>
+      </w:r>
+      <w:proofErr w:type="gramEnd"/>
+      <w:r>
+        <w:t xml:space="preserve"> and opening new research avenues</w:t>
       </w:r>
       <w:r>
         <w:t>. By highlighting the current gaps in</w:t>
@@ -4234,7 +4256,7 @@
           <w:bCs/>
         </w:rPr>
       </w:pPr>
-      <w:commentRangeStart w:id="27"/>
+      <w:commentRangeStart w:id="10"/>
       <w:r>
         <w:rPr>
           <w:b/>
@@ -4280,12 +4302,12 @@
         </w:rPr>
         <w:t xml:space="preserve"> under land-use change</w:t>
       </w:r>
-      <w:commentRangeEnd w:id="27"/>
+      <w:commentRangeEnd w:id="10"/>
       <w:r>
         <w:rPr>
           <w:rStyle w:val="CommentReference"/>
         </w:rPr>
-        <w:commentReference w:id="27"/>
+        <w:commentReference w:id="10"/>
       </w:r>
     </w:p>
     <w:p>
@@ -4481,7 +4503,6 @@
         <w:jc w:val="both"/>
       </w:pPr>
       <w:r>
-        <w:lastRenderedPageBreak/>
         <w:t>In Chapter 3, a</w:t>
       </w:r>
       <w:r>
@@ -4502,16 +4523,18 @@
       <w:r>
         <w:t>I investigated how land use and land-use intensity affected the functional diversity (</w:t>
       </w:r>
-      <w:commentRangeStart w:id="28"/>
+      <w:commentRangeStart w:id="11"/>
+      <w:proofErr w:type="gramStart"/>
       <w:r>
         <w:t>i.e.</w:t>
       </w:r>
-      <w:commentRangeEnd w:id="28"/>
+      <w:commentRangeEnd w:id="11"/>
+      <w:proofErr w:type="gramEnd"/>
       <w:r>
         <w:rPr>
           <w:rStyle w:val="CommentReference"/>
         </w:rPr>
-        <w:commentReference w:id="28"/>
+        <w:commentReference w:id="11"/>
       </w:r>
       <w:r>
         <w:t xml:space="preserve">, functional richness and functional dispersion) </w:t>
@@ -4606,6 +4629,7 @@
       <w:r>
         <w:t xml:space="preserve">in </w:t>
       </w:r>
+      <w:proofErr w:type="gramStart"/>
       <w:r>
         <w:t>intensely</w:t>
       </w:r>
@@ -4613,7 +4637,11 @@
         <w:t>-u</w:t>
       </w:r>
       <w:r>
-        <w:t xml:space="preserve">sed </w:t>
+        <w:t>sed</w:t>
+      </w:r>
+      <w:proofErr w:type="gramEnd"/>
+      <w:r>
+        <w:t xml:space="preserve"> </w:t>
       </w:r>
       <w:r>
         <w:t xml:space="preserve">tropical cropland; a </w:t>
@@ -4658,7 +4686,15 @@
         <w:t>loss</w:t>
       </w:r>
       <w:r>
-        <w:t xml:space="preserve"> in a number of disturbed land uses (</w:t>
+        <w:t xml:space="preserve"> in </w:t>
+      </w:r>
+      <w:proofErr w:type="gramStart"/>
+      <w:r>
+        <w:t>a number of</w:t>
+      </w:r>
+      <w:proofErr w:type="gramEnd"/>
+      <w:r>
+        <w:t xml:space="preserve"> disturbed land uses (</w:t>
       </w:r>
       <w:r>
         <w:t xml:space="preserve">most </w:t>
@@ -4959,8 +4995,13 @@
         <w:t xml:space="preserve"> ecosystem processes</w:t>
       </w:r>
       <w:r>
-        <w:t>, in particular those</w:t>
-      </w:r>
+        <w:t xml:space="preserve">, </w:t>
+      </w:r>
+      <w:proofErr w:type="gramStart"/>
+      <w:r>
+        <w:t>in particular those</w:t>
+      </w:r>
+      <w:proofErr w:type="gramEnd"/>
       <w:r>
         <w:t xml:space="preserve"> sustained by species falling in sensitive areas of the trait space</w:t>
       </w:r>
@@ -5217,7 +5258,15 @@
         <w:t xml:space="preserve"> (e.g.,</w:t>
       </w:r>
       <w:r>
-        <w:t xml:space="preserve"> an average increase of 200% in lightly-used urban areas for carnivores</w:t>
+        <w:t xml:space="preserve"> an average increase of 200% in </w:t>
+      </w:r>
+      <w:proofErr w:type="gramStart"/>
+      <w:r>
+        <w:t>lightly-used</w:t>
+      </w:r>
+      <w:proofErr w:type="gramEnd"/>
+      <w:r>
+        <w:t xml:space="preserve"> urban areas for carnivores</w:t>
       </w:r>
       <w:r>
         <w:t>)</w:t>
@@ -5298,11 +5347,7 @@
         <w:t>to</w:t>
       </w:r>
       <w:r>
-        <w:t xml:space="preserve"> studies that have investigated </w:t>
-      </w:r>
-      <w:r>
-        <w:lastRenderedPageBreak/>
-        <w:t>changes in the body mass composition of vertebrate</w:t>
+        <w:t xml:space="preserve"> studies that have investigated changes in the body mass composition of vertebrate</w:t>
       </w:r>
       <w:r>
         <w:t xml:space="preserve"> assemblages</w:t>
@@ -5432,7 +5477,7 @@
         </w:rPr>
         <w:t xml:space="preserve">thus </w:t>
       </w:r>
-      <w:commentRangeStart w:id="29"/>
+      <w:commentRangeStart w:id="12"/>
       <w:r>
         <w:rPr>
           <w:sz w:val="22"/>
@@ -5508,37 +5553,46 @@
           <w:sz w:val="22"/>
           <w:szCs w:val="22"/>
         </w:rPr>
-        <w:t xml:space="preserve">that are </w:t>
-      </w:r>
+        <w:t xml:space="preserve">that </w:t>
+      </w:r>
+      <w:proofErr w:type="gramStart"/>
       <w:r>
         <w:rPr>
           <w:sz w:val="22"/>
           <w:szCs w:val="22"/>
         </w:rPr>
-        <w:t>located</w:t>
+        <w:t xml:space="preserve">are </w:t>
       </w:r>
       <w:r>
         <w:rPr>
           <w:sz w:val="22"/>
           <w:szCs w:val="22"/>
         </w:rPr>
-        <w:t xml:space="preserve"> in</w:t>
+        <w:t>located</w:t>
       </w:r>
       <w:r>
         <w:rPr>
           <w:sz w:val="22"/>
           <w:szCs w:val="22"/>
         </w:rPr>
+        <w:t xml:space="preserve"> in</w:t>
+      </w:r>
+      <w:proofErr w:type="gramEnd"/>
+      <w:r>
+        <w:rPr>
+          <w:sz w:val="22"/>
+          <w:szCs w:val="22"/>
+        </w:rPr>
         <w:t xml:space="preserve"> sensitive areas of the trait space</w:t>
       </w:r>
-      <w:commentRangeEnd w:id="29"/>
+      <w:commentRangeEnd w:id="12"/>
       <w:r>
         <w:rPr>
           <w:rStyle w:val="CommentReference"/>
           <w:sz w:val="22"/>
           <w:szCs w:val="22"/>
         </w:rPr>
-        <w:commentReference w:id="29"/>
+        <w:commentReference w:id="12"/>
       </w:r>
       <w:r>
         <w:rPr>
@@ -5603,7 +5657,7 @@
           <w:bCs/>
         </w:rPr>
       </w:pPr>
-      <w:commentRangeStart w:id="30"/>
+      <w:commentRangeStart w:id="13"/>
       <w:r>
         <w:rPr>
           <w:b/>
@@ -5649,12 +5703,12 @@
         </w:rPr>
         <w:t>to land-use and climate change</w:t>
       </w:r>
-      <w:commentRangeEnd w:id="30"/>
+      <w:commentRangeEnd w:id="13"/>
       <w:r>
         <w:rPr>
           <w:rStyle w:val="CommentReference"/>
         </w:rPr>
-        <w:commentReference w:id="30"/>
+        <w:commentReference w:id="13"/>
       </w:r>
     </w:p>
     <w:p>
@@ -5891,7 +5945,7 @@
       <w:r>
         <w:t xml:space="preserve"> their </w:t>
       </w:r>
-      <w:commentRangeStart w:id="31"/>
+      <w:commentRangeStart w:id="14"/>
       <w:r>
         <w:t>re</w:t>
       </w:r>
@@ -5910,12 +5964,12 @@
       <w:r>
         <w:t>land-use intensity</w:t>
       </w:r>
-      <w:commentRangeEnd w:id="31"/>
+      <w:commentRangeEnd w:id="14"/>
       <w:r>
         <w:rPr>
           <w:rStyle w:val="CommentReference"/>
         </w:rPr>
-        <w:commentReference w:id="31"/>
+        <w:commentReference w:id="14"/>
       </w:r>
       <w:r>
         <w:t xml:space="preserve">. On the other hand, after estimating climate-change sensitivity </w:t>
@@ -6020,7 +6074,15 @@
         <w:t>associations</w:t>
       </w:r>
       <w:r>
-        <w:t xml:space="preserve"> of other traits was </w:t>
+        <w:t xml:space="preserve"> of other traits </w:t>
+      </w:r>
+      <w:proofErr w:type="gramStart"/>
+      <w:r>
+        <w:t>was</w:t>
+      </w:r>
+      <w:proofErr w:type="gramEnd"/>
+      <w:r>
+        <w:t xml:space="preserve"> </w:t>
       </w:r>
       <w:r>
         <w:t xml:space="preserve">both class- and pressure-dependent. </w:t>
@@ -6054,9 +6116,6 @@
       <w:pPr>
         <w:spacing w:line="276" w:lineRule="auto"/>
         <w:jc w:val="both"/>
-        <w:rPr>
-          <w:ins w:id="32" w:author="Etard, Adrienne" w:date="2022-05-25T18:09:00Z"/>
-        </w:rPr>
       </w:pPr>
       <w:r>
         <w:t>Chapter 4 thus highlights that</w:t>
@@ -6074,7 +6133,19 @@
         <w:t>similar species</w:t>
       </w:r>
       <w:r>
-        <w:t>, notably wider-ranging species</w:t>
+        <w:t>,</w:t>
+      </w:r>
+      <w:r>
+        <w:t xml:space="preserve"> that is,</w:t>
+      </w:r>
+      <w:r>
+        <w:t xml:space="preserve"> wider-ranging species</w:t>
+      </w:r>
+      <w:r>
+        <w:t xml:space="preserve">, those </w:t>
+      </w:r>
+      <w:r>
+        <w:t>with larger habitat breadth and those able to use artificial habitats</w:t>
       </w:r>
       <w:r>
         <w:t>.</w:t>
@@ -6082,19 +6153,284 @@
       <w:r>
         <w:t xml:space="preserve"> </w:t>
       </w:r>
-      <w:ins w:id="33" w:author="Etard, Adrienne" w:date="2022-05-25T18:09:00Z">
-        <w:r>
-          <w:t xml:space="preserve">My work is line with previous studies that have been more </w:t>
-        </w:r>
-        <w:proofErr w:type="spellStart"/>
-        <w:r>
-          <w:t>taxo</w:t>
-        </w:r>
-        <w:proofErr w:type="spellEnd"/>
-        <w:r>
-          <w:t>…</w:t>
-        </w:r>
-      </w:ins>
+      <w:r>
+        <w:t xml:space="preserve">My work </w:t>
+      </w:r>
+      <w:r>
+        <w:t>aligns</w:t>
+      </w:r>
+      <w:r>
+        <w:t xml:space="preserve"> with previous </w:t>
+      </w:r>
+      <w:r>
+        <w:t xml:space="preserve">analyses on extinction risks </w:t>
+      </w:r>
+      <w:r>
+        <w:fldChar w:fldCharType="begin" w:fldLock="1"/>
+      </w:r>
+      <w:r>
+        <w:instrText>ADDIN CSL_CITATION {"citationItems":[{"id":"ITEM-1","itemData":{"DOI":"10.1016/j.biocon.2019.07.001","ISSN":"00063207","abstract":"Biodiversity is shrinking rapidly, and despite our efforts only a small part of it has been assessed for extinction risk. Identifying the traits that make species vulnerable might help us to predict the status for those less known. We gathered information on the relationships between traits and extinction risk from 173 publications, across all taxa, spatial scales and biogeographical regions, in what we think it is the most comprehensive compilation to date. We aimed to identify (1) taxonomical and spatial biases, and (2) statistically robust and generalizable predictors of extinction risk through the use of meta-analyses. Vertebrates and the Palaearctic are the most studied taxon and region because of higher accumulation of data in these groups. Among the many traits that have been suggested to be predictors, only three had enough data for meta-analyses. Two of them are potentially useful in assessing risk for the lesser-known species: regardless of the taxon, species with small range and narrow habitat breadth are more vulnerable to extinction. Contrastingly, body size (the most studied trait) did not present a consistently positive or negative response. We hypothesize that the relationship between body size and extinction risk is shaped by different aspects, namely the phenomena represented by body size depending on the taxonomic group. To increase our understanding of the drivers of extinction, further studies should focus on understudied groups such as invertebrates and fungi and regions such as the tropics and expand the number of traits in comparative analyses that should avoid current biases.","author":[{"dropping-particle":"","family":"Chichorro","given":"Filipe","non-dropping-particle":"","parse-names":false,"suffix":""},{"dropping-particle":"","family":"Juslén","given":"Aino","non-dropping-particle":"","parse-names":false,"suffix":""},{"dropping-particle":"","family":"Cardoso","given":"P.","non-dropping-particle":"","parse-names":false,"suffix":""}],"container-title":"Biological Conservation","id":"ITEM-1","issue":"June","issued":{"date-parts":[["2019"]]},"page":"220-229","publisher":"Elsevier","title":"A review of the relation between species traits and extinction risk","type":"article-journal","volume":"237"},"uris":["http://www.mendeley.com/documents/?uuid=5c049c42-d924-492a-ad12-88163699fc25"]}],"mendeley":{"formattedCitation":"(Chichorro &lt;i&gt;et al.&lt;/i&gt; 2019)","plainTextFormattedCitation":"(Chichorro et al. 2019)","previouslyFormattedCitation":"(Chichorro &lt;i&gt;et al.&lt;/i&gt; 2019)"},"properties":{"noteIndex":0},"schema":"https://github.com/citation-style-language/schema/raw/master/csl-citation.json"}</w:instrText>
+      </w:r>
+      <w:r>
+        <w:fldChar w:fldCharType="separate"/>
+      </w:r>
+      <w:r>
+        <w:rPr>
+          <w:noProof/>
+        </w:rPr>
+        <w:t xml:space="preserve">(Chichorro </w:t>
+      </w:r>
+      <w:r>
+        <w:rPr>
+          <w:i/>
+          <w:noProof/>
+        </w:rPr>
+        <w:t>et al.</w:t>
+      </w:r>
+      <w:r>
+        <w:rPr>
+          <w:noProof/>
+        </w:rPr>
+        <w:t xml:space="preserve"> 2019)</w:t>
+      </w:r>
+      <w:r>
+        <w:fldChar w:fldCharType="end"/>
+      </w:r>
+      <w:r>
+        <w:t xml:space="preserve"> and climate-change responses </w:t>
+      </w:r>
+      <w:r>
+        <w:fldChar w:fldCharType="begin" w:fldLock="1"/>
+      </w:r>
+      <w:r>
+        <w:instrText>ADDIN CSL_CITATION {"citationItems":[{"id":"ITEM-1","itemData":{"DOI":"10.1111/gcb.13736","ISSN":"13652486","PMID":"28449200","abstract":"A growing body of literature seeks to explain variation in range shifts using species’ ecological and life-history traits, with expectations that shifts should be greater in species with greater dispersal ability, reproductive potential, and ecological generalization. Despite strong theoretical support for species’ traits as predictors of range shifts, empirical evidence from contemporary range shift studies remains limited in extent and consensus. We conducted the first comprehensive review of species’ traits as predictors of range shifts, collecting results from 51 studies across multiple taxa encompassing over 11,000 species’ responses for 54 assemblages of taxonomically related species occurring together in space. We used studies of assemblages that directly compared geographic distributions sampled in the 20th century prior to climate change with resurveys of distributions after contemporary climate change and then tested whether species traits accounted for heterogeneity in range shifts. We performed a formal meta-analysis on study-level effects of body size, fecundity, diet breadth, habitat breadth, and historic range limit as predictors of range shifts for a subset of 21 studies of 26 assemblages with sufficient data. Range shifts were consistent with predictions based on habitat breadth and historic range limit. However, body size, fecundity, and diet breadth showed no significant effect on range shifts across studies, and multiple studies reported significant relationships that contradicted predictions. Current understanding of species’ traits as predictors of range shifts is limited, and standardized study is needed for traits to be valid indicators of vulnerability in assessments of climate change impacts.","author":[{"dropping-particle":"","family":"MacLean","given":"Sarah A.","non-dropping-particle":"","parse-names":false,"suffix":""},{"dropping-particle":"","family":"Beissinger","given":"Steven R.","non-dropping-particle":"","parse-names":false,"suffix":""}],"container-title":"Global Change Biology","id":"ITEM-1","issue":"10","issued":{"date-parts":[["2017"]]},"page":"4094-4105","title":"Species’ traits as predictors of range shifts under contemporary climate change: A review and meta-analysis","type":"article-journal","volume":"23"},"uris":["http://www.mendeley.com/documents/?uuid=fb9a009e-972b-47f9-ade6-dc64e56a010d"]}],"mendeley":{"formattedCitation":"(MacLean &amp; Beissinger 2017)","plainTextFormattedCitation":"(MacLean &amp; Beissinger 2017)","previouslyFormattedCitation":"(MacLean &amp; Beissinger 2017)"},"properties":{"noteIndex":0},"schema":"https://github.com/citation-style-language/schema/raw/master/csl-citation.json"}</w:instrText>
+      </w:r>
+      <w:r>
+        <w:fldChar w:fldCharType="separate"/>
+      </w:r>
+      <w:r>
+        <w:rPr>
+          <w:noProof/>
+        </w:rPr>
+        <w:t>(MacLean &amp; Beissinger 2017)</w:t>
+      </w:r>
+      <w:r>
+        <w:fldChar w:fldCharType="end"/>
+      </w:r>
+      <w:r>
+        <w:t>, and shows that similar species might be favoured by both these human pressures.</w:t>
+      </w:r>
+      <w:r>
+        <w:t xml:space="preserve"> Further</w:t>
+      </w:r>
+      <w:r>
+        <w:t>, t</w:t>
+      </w:r>
+      <w:r>
+        <w:t>he</w:t>
+      </w:r>
+      <w:r>
+        <w:t xml:space="preserve"> narrow-</w:t>
+      </w:r>
+      <w:r>
+        <w:t>ranging</w:t>
+      </w:r>
+      <w:r>
+        <w:t xml:space="preserve"> species</w:t>
+      </w:r>
+      <w:r>
+        <w:t>,</w:t>
+      </w:r>
+      <w:r>
+        <w:t xml:space="preserve"> </w:t>
+      </w:r>
+      <w:r>
+        <w:t>which</w:t>
+      </w:r>
+      <w:r>
+        <w:t xml:space="preserve"> </w:t>
+      </w:r>
+      <w:r>
+        <w:t>are on average</w:t>
+      </w:r>
+      <w:r>
+        <w:t xml:space="preserve"> </w:t>
+      </w:r>
+      <w:r>
+        <w:t>less</w:t>
+      </w:r>
+      <w:r>
+        <w:t xml:space="preserve"> well known</w:t>
+      </w:r>
+      <w:r>
+        <w:t xml:space="preserve"> for trait data</w:t>
+      </w:r>
+      <w:r>
+        <w:t xml:space="preserve"> and potentiall</w:t>
+      </w:r>
+      <w:r>
+        <w:t>y for many other aspects</w:t>
+      </w:r>
+      <w:r>
+        <w:t xml:space="preserve"> </w:t>
+      </w:r>
+      <w:r>
+        <w:t xml:space="preserve">of their </w:t>
+      </w:r>
+      <w:r>
+        <w:t xml:space="preserve">biology, </w:t>
+      </w:r>
+      <w:r>
+        <w:t xml:space="preserve">are those that are </w:t>
+      </w:r>
+      <w:r>
+        <w:t>more</w:t>
+      </w:r>
+      <w:r>
+        <w:t xml:space="preserve"> likely to be more sensitive to human pressures.</w:t>
+      </w:r>
+      <w:r>
+        <w:t xml:space="preserve"> </w:t>
+      </w:r>
+      <w:r>
+        <w:t>Such species may however</w:t>
+      </w:r>
+      <w:r>
+        <w:t xml:space="preserve"> </w:t>
+      </w:r>
+      <w:r>
+        <w:t xml:space="preserve">make </w:t>
+      </w:r>
+      <w:r>
+        <w:t>distinct and unique</w:t>
+      </w:r>
+      <w:r>
+        <w:t xml:space="preserve"> contributions to</w:t>
+      </w:r>
+      <w:r>
+        <w:t xml:space="preserve"> </w:t>
+      </w:r>
+      <w:r>
+        <w:t>ecosystem</w:t>
+      </w:r>
+      <w:r>
+        <w:t xml:space="preserve"> </w:t>
+      </w:r>
+      <w:r>
+        <w:t>functioning</w:t>
+      </w:r>
+      <w:r>
+        <w:t xml:space="preserve"> </w:t>
+      </w:r>
+      <w:r>
+        <w:fldChar w:fldCharType="begin" w:fldLock="1"/>
+      </w:r>
+      <w:r>
+        <w:instrText>ADDIN CSL_CITATION {"citationItems":[{"id":"ITEM-1","itemData":{"DOI":"10.1016/j.tree.2019.03.010","ISSN":"01695347","PMID":"31104954","abstract":"Conservation aims to preserve species and ecosystem services. If rare species contribute little to ecosystem services, yet are those most in need of preservation, tradeoffs may exist for these contrasting objectives. However, little attention has focused on identifying how, when, and where rare species contribute to ecosystem services and at what scales. Here, we review distinct ways that ecosystem services can positively depend on the presence, abundance, disproportionate contribution or, counterintuitively, the scarcity of rare species. By contrast, ecosystem services are less likely to depend on rare species that do not have a unique role in any service or become abundant enough to contribute substantially. We propose a research agenda to identify when rare species may contribute significantly to services.","author":[{"dropping-particle":"","family":"Dee","given":"Laura E.","non-dropping-particle":"","parse-names":false,"suffix":""},{"dropping-particle":"","family":"Cowles","given":"Jane","non-dropping-particle":"","parse-names":false,"suffix":""},{"dropping-particle":"","family":"Isbell","given":"Forest","non-dropping-particle":"","parse-names":false,"suffix":""},{"dropping-particle":"","family":"Pau","given":"Stephanie","non-dropping-particle":"","parse-names":false,"suffix":""},{"dropping-particle":"","family":"Gaines","given":"Steven D.","non-dropping-particle":"","parse-names":false,"suffix":""},{"dropping-particle":"","family":"Reich","given":"Peter B.","non-dropping-particle":"","parse-names":false,"suffix":""}],"container-title":"Trends in Ecology and Evolution","id":"ITEM-1","issue":"8","issued":{"date-parts":[["2019"]]},"page":"746-758","publisher":"Elsevier Ltd","title":"When Do Ecosystem Services Depend on Rare Species?","type":"article-journal","volume":"34"},"uris":["http://www.mendeley.com/documents/?uuid=24bc4813-4030-41ca-8cec-19472608c974"]},{"id":"ITEM-2","itemData":{"DOI":"10.1371/journal.pbio.1001569","ISSN":"15449173","abstract":" The most unusual, and thus irreplaceable, functions performed by species in three different species-rich ecosystems are fulfilled by only the rare species in these ecosystems.","author":[{"dropping-particle":"","family":"Mouillot","given":"David","non-dropping-particle":"","parse-names":false,"suffix":""},{"dropping-particle":"","family":"Bellwood","given":"David R.","non-dropping-particle":"","parse-names":false,"suffix":""},{"dropping-particle":"","family":"Baraloto","given":"Christopher","non-dropping-particle":"","parse-names":false,"suffix":""},{"dropping-particle":"","family":"Chave","given":"Jerome","non-dropping-particle":"","parse-names":false,"suffix":""},{"dropping-particle":"","family":"Galzin","given":"Rene","non-dropping-particle":"","parse-names":false,"suffix":""},{"dropping-particle":"","family":"Harmelin-Vivien","given":"Mireille","non-dropping-particle":"","parse-names":false,"suffix":""},{"dropping-particle":"","family":"Kulbicki","given":"Michel","non-dropping-particle":"","parse-names":false,"suffix":""},{"dropping-particle":"","family":"Lavergne","given":"Sebastien","non-dropping-particle":"","parse-names":false,"suffix":""},{"dropping-particle":"","family":"Lavorel","given":"Sandra","non-dropping-particle":"","parse-names":false,"suffix":""},{"dropping-particle":"","family":"Mouquet","given":"Nicolas","non-dropping-particle":"","parse-names":false,"suffix":""},{"dropping-particle":"","family":"Paine","given":"C. E.Timothy","non-dropping-particle":"","parse-names":false,"suffix":""},{"dropping-particle":"","family":"Renaud","given":"Julien","non-dropping-particle":"","parse-names":false,"suffix":""},{"dropping-particle":"","family":"Thuiller","given":"Wilfried","non-dropping-particle":"","parse-names":false,"suffix":""}],"container-title":"PLoS Biology","id":"ITEM-2","issued":{"date-parts":[["2013"]]},"title":"Rare Species Support Vulnerable Functions in High-Diversity Ecosystems","type":"article-journal"},"uris":["http://www.mendeley.com/documents/?uuid=056c3eb3-7c4b-45b4-aff1-0c3800764c11"]}],"mendeley":{"formattedCitation":"(Mouillot &lt;i&gt;et al.&lt;/i&gt; 2013; Dee &lt;i&gt;et al.&lt;/i&gt; 2019)","plainTextFormattedCitation":"(Mouillot et al. 2013; Dee et al. 2019)","previouslyFormattedCitation":"(Mouillot &lt;i&gt;et al.&lt;/i&gt; 2013; Dee &lt;i&gt;et al.&lt;/i&gt; 2019)"},"properties":{"noteIndex":0},"schema":"https://github.com/citation-style-language/schema/raw/master/csl-citation.json"}</w:instrText>
+      </w:r>
+      <w:r>
+        <w:fldChar w:fldCharType="separate"/>
+      </w:r>
+      <w:r>
+        <w:rPr>
+          <w:noProof/>
+        </w:rPr>
+        <w:t xml:space="preserve">(Mouillot </w:t>
+      </w:r>
+      <w:r>
+        <w:rPr>
+          <w:i/>
+          <w:noProof/>
+        </w:rPr>
+        <w:t>et al.</w:t>
+      </w:r>
+      <w:r>
+        <w:rPr>
+          <w:noProof/>
+        </w:rPr>
+        <w:t xml:space="preserve"> 2013; Dee </w:t>
+      </w:r>
+      <w:r>
+        <w:rPr>
+          <w:i/>
+          <w:noProof/>
+        </w:rPr>
+        <w:t>et al.</w:t>
+      </w:r>
+      <w:r>
+        <w:rPr>
+          <w:noProof/>
+        </w:rPr>
+        <w:t xml:space="preserve"> 2019)</w:t>
+      </w:r>
+      <w:r>
+        <w:fldChar w:fldCharType="end"/>
+      </w:r>
+      <w:r>
+        <w:t>.</w:t>
+      </w:r>
+      <w:r>
+        <w:t xml:space="preserve"> </w:t>
+      </w:r>
+      <w:r>
+        <w:t xml:space="preserve"> </w:t>
+      </w:r>
+      <w:r>
+        <w:t xml:space="preserve">Further </w:t>
+      </w:r>
+      <w:commentRangeStart w:id="15"/>
+      <w:r>
+        <w:t>i</w:t>
+      </w:r>
+      <w:r>
+        <w:t>nvestigati</w:t>
+      </w:r>
+      <w:r>
+        <w:t>ons of</w:t>
+      </w:r>
+      <w:r>
+        <w:t xml:space="preserve"> </w:t>
+      </w:r>
+      <w:r>
+        <w:t xml:space="preserve">the ecosystem processes sustained by these </w:t>
+      </w:r>
+      <w:r>
+        <w:t>geographically rarer</w:t>
+      </w:r>
+      <w:r>
+        <w:t xml:space="preserve"> species a</w:t>
+      </w:r>
+      <w:r>
+        <w:t>n</w:t>
+      </w:r>
+      <w:r>
+        <w:t>d their contribution</w:t>
+      </w:r>
+      <w:r>
+        <w:t>s</w:t>
+      </w:r>
+      <w:r>
+        <w:t xml:space="preserve"> to ecosystem functioning may be helpful </w:t>
+      </w:r>
+      <w:r>
+        <w:t>to the</w:t>
+      </w:r>
+      <w:r>
+        <w:t xml:space="preserve"> </w:t>
+      </w:r>
+      <w:r>
+        <w:t>mitigation of</w:t>
+      </w:r>
+      <w:r>
+        <w:t xml:space="preserve"> human impacts.</w:t>
+      </w:r>
+      <w:commentRangeEnd w:id="15"/>
+      <w:r>
+        <w:rPr>
+          <w:rStyle w:val="CommentReference"/>
+        </w:rPr>
+        <w:commentReference w:id="15"/>
+      </w:r>
     </w:p>
     <w:p>
       <w:pPr>
@@ -6102,98 +6438,542 @@
         <w:jc w:val="both"/>
       </w:pPr>
       <w:r>
-        <w:t>Thus</w:t>
-      </w:r>
-      <w:r>
-        <w:t>, t</w:t>
-      </w:r>
-      <w:r>
-        <w:t>he species that are on average</w:t>
-      </w:r>
-      <w:r>
-        <w:t xml:space="preserve"> </w:t>
-      </w:r>
-      <w:r>
-        <w:t>less</w:t>
-      </w:r>
-      <w:r>
-        <w:t xml:space="preserve"> well known</w:t>
-      </w:r>
-      <w:r>
-        <w:t xml:space="preserve"> </w:t>
-      </w:r>
-      <w:commentRangeStart w:id="34"/>
-      <w:r>
-        <w:t>for trait data (</w:t>
-      </w:r>
-      <w:r>
-        <w:t>that is</w:t>
+        <w:t>I would</w:t>
+      </w:r>
+      <w:r>
+        <w:t xml:space="preserve"> </w:t>
+      </w:r>
+      <w:r>
+        <w:t>like to underline some of the limitations</w:t>
+      </w:r>
+      <w:r>
+        <w:t xml:space="preserve"> of this work</w:t>
+      </w:r>
+      <w:r>
+        <w:t>:</w:t>
+      </w:r>
+      <w:r>
+        <w:t xml:space="preserve"> first, as discussed in Chapter 4,</w:t>
+      </w:r>
+      <w:r>
+        <w:t xml:space="preserve"> I </w:t>
+      </w:r>
+      <w:r>
+        <w:t>considered</w:t>
+      </w:r>
+      <w:r>
+        <w:t xml:space="preserve"> land-use change and climate change </w:t>
+      </w:r>
+      <w:r>
+        <w:t>separately, thus not accounting for potentially interactive effects between these pressures</w:t>
+      </w:r>
+      <w:r>
+        <w:t>.</w:t>
+      </w:r>
+      <w:r>
+        <w:t xml:space="preserve"> However, </w:t>
+      </w:r>
+      <w:r>
+        <w:t xml:space="preserve">human pressures </w:t>
+      </w:r>
+      <w:r>
+        <w:t>are likely to</w:t>
+      </w:r>
+      <w:r>
+        <w:t xml:space="preserve"> interac</w:t>
+      </w:r>
+      <w:r>
+        <w:t>t</w:t>
+      </w:r>
+      <w:r>
+        <w:t xml:space="preserve">, and combined effects </w:t>
+      </w:r>
+      <w:r>
+        <w:t xml:space="preserve">of land-use and climate change </w:t>
+      </w:r>
+      <w:r>
+        <w:t xml:space="preserve">could have </w:t>
+      </w:r>
+      <w:r>
+        <w:t>more</w:t>
+      </w:r>
+      <w:r>
+        <w:t xml:space="preserve"> deleterious (synergetic) effects than individual pressures acting independently</w:t>
+      </w:r>
+      <w:r>
+        <w:t xml:space="preserve"> </w:t>
+      </w:r>
+      <w:r>
+        <w:fldChar w:fldCharType="begin" w:fldLock="1"/>
+      </w:r>
+      <w:r>
+        <w:instrText>ADDIN CSL_CITATION {"citationItems":[{"id":"ITEM-1","itemData":{"DOI":"10.1111/gcb.15978","ISSN":"13652486","PMID":"34837311","abstract":"Rapid human-driven environmental changes are impacting animal populations around the world. Currently, land-use and climate change are two of the biggest pressures facing biodiversity. However, studies investigating the impacts of these pressures on population trends often do not consider potential interactions between climate and land-use change. Further, a population's climatic position (how close the ambient temperature and precipitation conditions are to the species’ climatic tolerance limits) is known to influence responses to climate change but has yet to be investigated with regard to its influence on land-use change responses over time. Consequently, important variations across species’ ranges in responses to environmental changes may be being overlooked. Here, we combine data from the Living Planet and BioTIME databases to carry out a global analysis exploring the impacts of land use, habitat loss, climatic position, climate change and the interactions between these variables, on vertebrate population trends. By bringing these datasets together, we analyse over 7,000 populations across 42 countries. We find that land-use change is interacting with climate change and a population's climatic position to influence rates of population change. Moreover, features of a population's local landscape (such as surrounding land cover) play important roles in these interactions. For example, populations in agricultural land uses where maximum temperatures were closer to their hot thermal limit, declined at faster rates when there had also been rapid losses in surrounding semi-natural habitat. The complex interactions between these variables on populations highlight the importance of taking intraspecific variation and interactions between local and global pressures into account. Understanding how drivers of change are interacting and impacting populations, and how this varies spatially, is critical if we are to identify populations at risk, predict species’ responses to future environmental changes and produce suitable conservation strategies.","author":[{"dropping-particle":"","family":"Williams","given":"Jessica J.","non-dropping-particle":"","parse-names":false,"suffix":""},{"dropping-particle":"","family":"Freeman","given":"Robin","non-dropping-particle":"","parse-names":false,"suffix":""},{"dropping-particle":"","family":"Spooner","given":"Fiona","non-dropping-particle":"","parse-names":false,"suffix":""},{"dropping-particle":"","family":"Newbold","given":"Tim","non-dropping-particle":"","parse-names":false,"suffix":""}],"container-title":"Global Change Biology","id":"ITEM-1","issue":"3","issued":{"date-parts":[["2022"]]},"page":"797-815","title":"Vertebrate population trends are influenced by interactions between land use, climatic position, habitat loss and climate change","type":"article-journal","volume":"28"},"uris":["http://www.mendeley.com/documents/?uuid=53236092-1534-4261-bc4f-9c7256b2bc3f"]},{"id":"ITEM-2","itemData":{"DOI":"10.1111/ddi.13282","ISSN":"14724642","abstract":"Aim: Land-use change leads to local climatic changes, which can induce shifts in community composition. Indeed, human-altered land uses favour species able to tolerate greater temperature and precipitation extremes. However, environmental changes do not impact species uniformly across their distributions, and most research exploring the impacts of climatic changes driven by land use has not considered potential within-range variation. We explored whether a population's climatic position (the difference between species' thermal and precipitation tolerance limits and the environmental conditions a population experiences) influences their relative abundance across land-use types. Location: Global. Methods: Using a global dataset of terrestrial vertebrate species and estimating their realized climatic tolerance limits, we analysed how the abundance of species within human-altered habitats relative to that in natural habitats varied across different climatic positions (controlling for proximity to geographic range edge). Results: A population's thermal position strongly influenced abundance within human-altered land uses (e.g. agriculture). Where temperature extremes were closer to species' thermal limits, population abundances were lower in human-altered land uses (relative to natural habitat) compared to areas further from these limits. These effects were generally stronger at tropical compared to temperate latitudes. In contrast, the influences of precipitation position were more complex and often differed between land uses and geographic zones. Mapping the outcome of models revealed strong spatial variation in the potential severity of decline for vertebrate populations following conversion from natural habitat to cropland or pasture, due to their climatic position. Main conclusions: We highlight within-range variation in species' responses to land use, driven (at least partly), by differences in climatic position. Accounting for spatial variation in responses to environmental changes is critical when predicting population vulnerability, producing successful conservation plans, and exploring how biodiversity may be impacted by future land-use and climate change interactions.","author":[{"dropping-particle":"","family":"Williams","given":"Jessica J.","non-dropping-particle":"","parse-names":false,"suffix":""},{"dropping-particle":"","family":"Newbold","given":"Tim","non-dropping-particle":"","parse-names":false,"suffix":""}],"container-title":"Diversity and Distributions","id":"ITEM-2","issue":"7","issued":{"date-parts":[["2021"]]},"page":"1308-1323","title":"Vertebrate responses to human land use are influenced by their proximity to climatic tolerance limits","type":"article-journal","volume":"27"},"uris":["http://www.mendeley.com/documents/?uuid=afbda05f-8c26-47a5-b7f0-127fd6fb1cad"]}],"mendeley":{"formattedCitation":"(Williams &amp; Newbold 2021; Williams &lt;i&gt;et al.&lt;/i&gt; 2022)","plainTextFormattedCitation":"(Williams &amp; Newbold 2021; Williams et al. 2022)","previouslyFormattedCitation":"(Williams &amp; Newbold 2021; Williams &lt;i&gt;et al.&lt;/i&gt; 2022)"},"properties":{"noteIndex":0},"schema":"https://github.com/citation-style-language/schema/raw/master/csl-citation.json"}</w:instrText>
+      </w:r>
+      <w:r>
+        <w:fldChar w:fldCharType="separate"/>
+      </w:r>
+      <w:r>
+        <w:rPr>
+          <w:noProof/>
+        </w:rPr>
+        <w:t xml:space="preserve">(Williams &amp; Newbold 2021; Williams </w:t>
+      </w:r>
+      <w:r>
+        <w:rPr>
+          <w:i/>
+          <w:noProof/>
+        </w:rPr>
+        <w:t>et al.</w:t>
+      </w:r>
+      <w:r>
+        <w:rPr>
+          <w:noProof/>
+        </w:rPr>
+        <w:t xml:space="preserve"> 2022)</w:t>
+      </w:r>
+      <w:r>
+        <w:fldChar w:fldCharType="end"/>
+      </w:r>
+      <w:r>
+        <w:t>.</w:t>
+      </w:r>
+      <w:r>
+        <w:t xml:space="preserve"> </w:t>
+      </w:r>
+      <w:r>
+        <w:t xml:space="preserve"> </w:t>
+      </w:r>
+      <w:r>
+        <w:t>Second, my findings</w:t>
+      </w:r>
+      <w:r>
+        <w:t xml:space="preserve"> rely on the use of the PREDICTS database</w:t>
+      </w:r>
+      <w:r>
+        <w:t xml:space="preserve"> (in this Chapter </w:t>
+      </w:r>
+      <w:r>
+        <w:t>and</w:t>
+      </w:r>
+      <w:r>
+        <w:t xml:space="preserve"> in Chapters 3 and 5)</w:t>
+      </w:r>
+      <w:r>
+        <w:t xml:space="preserve"> and on the </w:t>
+      </w:r>
+      <w:r>
+        <w:t>use</w:t>
+      </w:r>
+      <w:r>
+        <w:t xml:space="preserve"> of geographical </w:t>
+      </w:r>
+      <w:r>
+        <w:t>distributions</w:t>
       </w:r>
       <w:r>
         <w:t xml:space="preserve">, </w:t>
       </w:r>
-      <w:r>
-        <w:t>narrow-ranging species)</w:t>
-      </w:r>
-      <w:commentRangeEnd w:id="34"/>
+      <w:commentRangeStart w:id="16"/>
+      <w:r>
+        <w:t xml:space="preserve">and </w:t>
+      </w:r>
+      <w:r>
+        <w:t xml:space="preserve">as such </w:t>
+      </w:r>
+      <w:r>
+        <w:t xml:space="preserve">I used a “space-for-time” approach for to infer </w:t>
+      </w:r>
+      <w:r>
+        <w:t xml:space="preserve">land-use responses and climate-change </w:t>
+      </w:r>
+      <w:r>
+        <w:t>sensitivity</w:t>
+      </w:r>
+      <w:r>
+        <w:t xml:space="preserve"> from spatial data</w:t>
+      </w:r>
+      <w:commentRangeEnd w:id="16"/>
       <w:r>
         <w:rPr>
           <w:rStyle w:val="CommentReference"/>
         </w:rPr>
-        <w:commentReference w:id="34"/>
-      </w:r>
-      <w:r>
-        <w:t xml:space="preserve"> are those that are </w:t>
-      </w:r>
-      <w:r>
-        <w:t>more</w:t>
-      </w:r>
-      <w:r>
-        <w:t xml:space="preserve"> likely to be more sensitive to human pressures.</w:t>
-      </w:r>
-      <w:r>
-        <w:t xml:space="preserve"> </w:t>
-      </w:r>
-      <w:commentRangeStart w:id="35"/>
-      <w:r>
-        <w:t xml:space="preserve">Investigating the ecosystem processes sustained by these </w:t>
-      </w:r>
-      <w:r>
-        <w:t>geographically rarer</w:t>
-      </w:r>
-      <w:r>
-        <w:t xml:space="preserve"> species a</w:t>
+        <w:commentReference w:id="16"/>
+      </w:r>
+      <w:r>
+        <w:t xml:space="preserve"> </w:t>
+      </w:r>
+      <w:r>
+        <w:fldChar w:fldCharType="begin" w:fldLock="1"/>
+      </w:r>
+      <w:r>
+        <w:instrText>ADDIN CSL_CITATION {"citationItems":[{"id":"ITEM-1","itemData":{"DOI":"10.1073/pnas.1220228110","ISSN":"00278424","PMID":"23690569","abstract":"\"Space-for-time\" substitution is widely used in biodiversity modeling to infer past or future trajectories of ecological systems from contemporary spatial patterns. However, the foundational assumption - that drivers of spatial gradients of species composition also drive temporal changes in diversity - rarely is tested. Here, we empirically test the space-for-time assumption by constructing orthogonal datasets of compositional turnover of plant taxa and climatic dissimilarity through time and across space from Late Quaternary pollen records in eastern North America, then modeling climatedriven compositional turnover. Predictions relying on space-for-time substitution were ~72% as accurate as \"time-for-time\" predictions. However, space-for-time substitution performed poorly during the Holocene when temporal variation in climate was small relative to spatial variation and required subsampling to match the extent of spatial and temporal climatic gradients. Despite this caution, our results generally support the judicious use of space-for-time substitution in modeling community responses to climate change.","author":[{"dropping-particle":"","family":"Blois","given":"Jessica L.","non-dropping-particle":"","parse-names":false,"suffix":""},{"dropping-particle":"","family":"Williams","given":"John W.","non-dropping-particle":"","parse-names":false,"suffix":""},{"dropping-particle":"","family":"Fitzpatrick","given":"Matthew C.","non-dropping-particle":"","parse-names":false,"suffix":""},{"dropping-particle":"","family":"Jackson","given":"Stephen T.","non-dropping-particle":"","parse-names":false,"suffix":""},{"dropping-particle":"","family":"Ferrier","given":"Simon","non-dropping-particle":"","parse-names":false,"suffix":""}],"container-title":"Proceedings of the National Academy of Sciences of the United States of America","id":"ITEM-1","issue":"23","issued":{"date-parts":[["2013"]]},"page":"9374-9379","title":"Space can substitute for time in predicting climate-change effects on biodiversity","type":"article-journal","volume":"110"},"uris":["http://www.mendeley.com/documents/?uuid=6805740b-35b3-4b5f-93b7-a2e702ec14dd"]}],"mendeley":{"formattedCitation":"(Blois &lt;i&gt;et al.&lt;/i&gt; 2013)","plainTextFormattedCitation":"(Blois et al. 2013)","previouslyFormattedCitation":"(Blois &lt;i&gt;et al.&lt;/i&gt; 2013)"},"properties":{"noteIndex":0},"schema":"https://github.com/citation-style-language/schema/raw/master/csl-citation.json"}</w:instrText>
+      </w:r>
+      <w:r>
+        <w:fldChar w:fldCharType="separate"/>
+      </w:r>
+      <w:r>
+        <w:rPr>
+          <w:noProof/>
+        </w:rPr>
+        <w:t xml:space="preserve">(Blois </w:t>
+      </w:r>
+      <w:r>
+        <w:rPr>
+          <w:i/>
+          <w:noProof/>
+        </w:rPr>
+        <w:t>et al.</w:t>
+      </w:r>
+      <w:r>
+        <w:rPr>
+          <w:noProof/>
+        </w:rPr>
+        <w:t xml:space="preserve"> 2013)</w:t>
+      </w:r>
+      <w:r>
+        <w:fldChar w:fldCharType="end"/>
+      </w:r>
+      <w:r>
+        <w:t>.</w:t>
+      </w:r>
+      <w:r>
+        <w:t xml:space="preserve"> </w:t>
+      </w:r>
+      <w:commentRangeStart w:id="17"/>
+      <w:r>
+        <w:t xml:space="preserve">Thus, </w:t>
+      </w:r>
+      <w:r>
+        <w:t xml:space="preserve">I assumed that vertebrate assemblages </w:t>
+      </w:r>
+      <w:r>
+        <w:t xml:space="preserve">and </w:t>
+      </w:r>
+      <w:r>
+        <w:t xml:space="preserve">current </w:t>
+      </w:r>
+      <w:r>
+        <w:t>species</w:t>
+      </w:r>
+      <w:r>
+        <w:t xml:space="preserve"> distributions</w:t>
+      </w:r>
+      <w:r>
+        <w:t xml:space="preserve"> </w:t>
+      </w:r>
+      <w:r>
+        <w:t>were</w:t>
+      </w:r>
+      <w:r>
+        <w:t xml:space="preserve"> at equilibrium</w:t>
+      </w:r>
+      <w:r>
+        <w:t xml:space="preserve"> </w:t>
+      </w:r>
+      <w:r>
+        <w:fldChar w:fldCharType="begin" w:fldLock="1"/>
+      </w:r>
+      <w:r>
+        <w:instrText>ADDIN CSL_CITATION {"citationItems":[{"id":"ITEM-1","itemData":{"DOI":"10.1016/bs.aecr.2017.12.004","ISBN":"9780128139493","ISSN":"00652504","abstract":"Land use has already reshaped local biodiversity on Earth, with effects expected to increase as human populations continue to grow in both numbers and prosperity. An accurate depiction of the state of biodiversity on our planet, combined with identifying the mechanisms driving local biodiversity change, underpins our ability to predict how different societal priorities and actions will influence biodiversity trajectories. Quantitative syntheses provide a fundamental tool by taking information from multiple sources to identify generalisable patterns. However, syntheses, by definition, combine data sources that have fundamentally different purposes, contexts, designs and sources of error and bias; they may thus provide contradictory results, not because of the biological phenomena of interest, but due instead to combining diverse data. While much attention has been focussed on the use of space-for-time substitution methods to estimate the impact of land-use change on terrestrial biodiversity, we show that the most common study designs all face challenges—either conceptual or logistical—that may lead to faulty inferences and ultimately mislead quantitative syntheses. We outline these study designs along with their advantages and difficulties, and how quantitative syntheses can combine the strengths of each class of design.","author":[{"dropping-particle":"","family":"Palma","given":"Adriana","non-dropping-particle":"De","parse-names":false,"suffix":""},{"dropping-particle":"","family":"Sanchez-Ortiz","given":"Katia","non-dropping-particle":"","parse-names":false,"suffix":""},{"dropping-particle":"","family":"Martin","given":"Philip A.","non-dropping-particle":"","parse-names":false,"suffix":""},{"dropping-particle":"","family":"Chadwick","given":"Amy","non-dropping-particle":"","parse-names":false,"suffix":""},{"dropping-particle":"","family":"Gilbert","given":"Guillermo","non-dropping-particle":"","parse-names":false,"suffix":""},{"dropping-particle":"","family":"Bates","given":"Amanda E.","non-dropping-particle":"","parse-names":false,"suffix":""},{"dropping-particle":"","family":"Börger","given":"Luca","non-dropping-particle":"","parse-names":false,"suffix":""},{"dropping-particle":"","family":"Contu","given":"Sara","non-dropping-particle":"","parse-names":false,"suffix":""},{"dropping-particle":"","family":"Hill","given":"Samantha L.L.","non-dropping-particle":"","parse-names":false,"suffix":""},{"dropping-particle":"","family":"Purvis","given":"Andy","non-dropping-particle":"","parse-names":false,"suffix":""}],"container-title":"Advances in Ecological Research","id":"ITEM-1","issued":{"date-parts":[["2018"]]},"title":"Challenges With Inferring How Land-Use Affects Terrestrial Biodiversity: Study Design, Time, Space and Synthesis","type":"chapter"},"uris":["http://www.mendeley.com/documents/?uuid=aa6df76c-5eec-451f-a4bf-38cfa4a4b848"]}],"mendeley":{"formattedCitation":"(De Palma &lt;i&gt;et al.&lt;/i&gt; 2018)","plainTextFormattedCitation":"(De Palma et al. 2018)","previouslyFormattedCitation":"(De Palma &lt;i&gt;et al.&lt;/i&gt; 2018)"},"properties":{"noteIndex":0},"schema":"https://github.com/citation-style-language/schema/raw/master/csl-citation.json"}</w:instrText>
+      </w:r>
+      <w:r>
+        <w:fldChar w:fldCharType="separate"/>
+      </w:r>
+      <w:r>
+        <w:rPr>
+          <w:noProof/>
+        </w:rPr>
+        <w:t xml:space="preserve">(De Palma </w:t>
+      </w:r>
+      <w:r>
+        <w:rPr>
+          <w:i/>
+          <w:noProof/>
+        </w:rPr>
+        <w:t>et al.</w:t>
+      </w:r>
+      <w:r>
+        <w:rPr>
+          <w:noProof/>
+        </w:rPr>
+        <w:t xml:space="preserve"> 2018)</w:t>
+      </w:r>
+      <w:r>
+        <w:fldChar w:fldCharType="end"/>
+      </w:r>
+      <w:r>
+        <w:t xml:space="preserve">, </w:t>
+      </w:r>
+      <w:r>
+        <w:t>and I did not consider</w:t>
+      </w:r>
+      <w:r>
+        <w:t xml:space="preserve"> potential recovery effects</w:t>
+      </w:r>
+      <w:r>
+        <w:t>, long-term population declines</w:t>
+      </w:r>
+      <w:r>
+        <w:t xml:space="preserve"> or </w:t>
+      </w:r>
+      <w:r>
+        <w:t xml:space="preserve">any </w:t>
+      </w:r>
+      <w:r>
+        <w:t xml:space="preserve">other </w:t>
+      </w:r>
+      <w:r>
+        <w:t>temporal dynamics</w:t>
+      </w:r>
+      <w:r>
+        <w:t>.</w:t>
+      </w:r>
+      <w:commentRangeEnd w:id="17"/>
+      <w:r>
+        <w:rPr>
+          <w:rStyle w:val="CommentReference"/>
+        </w:rPr>
+        <w:commentReference w:id="17"/>
+      </w:r>
+      <w:r>
+        <w:t xml:space="preserve"> </w:t>
+      </w:r>
+      <w:r>
+        <w:t xml:space="preserve">However, </w:t>
+      </w:r>
+      <w:r>
+        <w:t xml:space="preserve">it is likely that populations are not at </w:t>
+      </w:r>
+      <w:r>
+        <w:t>equilibrium</w:t>
+      </w:r>
+      <w:r>
+        <w:t xml:space="preserve"> </w:t>
+      </w:r>
+      <w:r>
+        <w:fldChar w:fldCharType="begin" w:fldLock="1"/>
+      </w:r>
+      <w:r>
+        <w:instrText>ADDIN CSL_CITATION {"citationItems":[{"id":"ITEM-1","itemData":{"DOI":"10.1016/j.tree.2019.01.013","ISSN":"01695347","PMID":"30824195","abstract":"The space-for-time substitution assumption is often used implicitly for studying ecological processes in static spatial data sets. Since ecological processes occur in time, this practice is problematic, especially in nonstationary environments. More processes might lead to the same spatial pattern, and instead of testing hypotheses on ecological processes by analyzing spatial variation in static data, it is more judicious to report the observed spatial patterns and only discuss which ecological processes are in concordance with the observed spatial pattern. Alternatively, it might be feasible to combine relatively sparse time-series data or experimental data with spatial variation data and analyze such data types in a common statistical framework.","author":[{"dropping-particle":"","family":"Damgaard","given":"Christian","non-dropping-particle":"","parse-names":false,"suffix":""}],"container-title":"Trends in Ecology and Evolution","id":"ITEM-1","issue":"5","issued":{"date-parts":[["2019"]]},"page":"416-421","publisher":"Elsevier Ltd","title":"A Critique of the Space-for-Time Substitution Practice in Community Ecology","type":"article-journal","volume":"34"},"uris":["http://www.mendeley.com/documents/?uuid=ac689cc3-9c64-43f2-8b86-278b8463815e"]},{"id":"ITEM-2","itemData":{"DOI":"10.1016/bs.aecr.2017.12.004","ISBN":"9780128139493","ISSN":"00652504","abstract":"Land use has already reshaped local biodiversity on Earth, with effects expected to increase as human populations continue to grow in both numbers and prosperity. An accurate depiction of the state of biodiversity on our planet, combined with identifying the mechanisms driving local biodiversity change, underpins our ability to predict how different societal priorities and actions will influence biodiversity trajectories. Quantitative syntheses provide a fundamental tool by taking information from multiple sources to identify generalisable patterns. However, syntheses, by definition, combine data sources that have fundamentally different purposes, contexts, designs and sources of error and bias; they may thus provide contradictory results, not because of the biological phenomena of interest, but due instead to combining diverse data. While much attention has been focussed on the use of space-for-time substitution methods to estimate the impact of land-use change on terrestrial biodiversity, we show that the most common study designs all face challenges—either conceptual or logistical—that may lead to faulty inferences and ultimately mislead quantitative syntheses. We outline these study designs along with their advantages and difficulties, and how quantitative syntheses can combine the strengths of each class of design.","author":[{"dropping-particle":"","family":"Palma","given":"Adriana","non-dropping-particle":"De","parse-names":false,"suffix":""},{"dropping-particle":"","family":"Sanchez-Ortiz","given":"Katia","non-dropping-particle":"","parse-names":false,"suffix":""},{"dropping-particle":"","family":"Martin","given":"Philip A.","non-dropping-particle":"","parse-names":false,"suffix":""},{"dropping-particle":"","family":"Chadwick","given":"Amy","non-dropping-particle":"","parse-names":false,"suffix":""},{"dropping-particle":"","family":"Gilbert","given":"Guillermo","non-dropping-particle":"","parse-names":false,"suffix":""},{"dropping-particle":"","family":"Bates","given":"Amanda E.","non-dropping-particle":"","parse-names":false,"suffix":""},{"dropping-particle":"","family":"Börger","given":"Luca","non-dropping-particle":"","parse-names":false,"suffix":""},{"dropping-particle":"","family":"Contu","given":"Sara","non-dropping-particle":"","parse-names":false,"suffix":""},{"dropping-particle":"","family":"Hill","given":"Samantha L.L.","non-dropping-particle":"","parse-names":false,"suffix":""},{"dropping-particle":"","family":"Purvis","given":"Andy","non-dropping-particle":"","parse-names":false,"suffix":""}],"container-title":"Advances in Ecological Research","id":"ITEM-2","issued":{"date-parts":[["2018"]]},"title":"Challenges With Inferring How Land-Use Affects Terrestrial Biodiversity: Study Design, Time, Space and Synthesis","type":"chapter"},"uris":["http://www.mendeley.com/documents/?uuid=aa6df76c-5eec-451f-a4bf-38cfa4a4b848"]}],"mendeley":{"formattedCitation":"(De Palma &lt;i&gt;et al.&lt;/i&gt; 2018; Damgaard 2019)","plainTextFormattedCitation":"(De Palma et al. 2018; Damgaard 2019)","previouslyFormattedCitation":"(De Palma &lt;i&gt;et al.&lt;/i&gt; 2018; Damgaard 2019)"},"properties":{"noteIndex":0},"schema":"https://github.com/citation-style-language/schema/raw/master/csl-citation.json"}</w:instrText>
+      </w:r>
+      <w:r>
+        <w:fldChar w:fldCharType="separate"/>
+      </w:r>
+      <w:r>
+        <w:rPr>
+          <w:noProof/>
+        </w:rPr>
+        <w:t xml:space="preserve">(De Palma </w:t>
+      </w:r>
+      <w:r>
+        <w:rPr>
+          <w:i/>
+          <w:noProof/>
+        </w:rPr>
+        <w:t>et al.</w:t>
+      </w:r>
+      <w:r>
+        <w:rPr>
+          <w:noProof/>
+        </w:rPr>
+        <w:t xml:space="preserve"> 2018; Damgaard 2019)</w:t>
+      </w:r>
+      <w:r>
+        <w:fldChar w:fldCharType="end"/>
+      </w:r>
+      <w:r>
+        <w:t>. For instance, Sales et al. (2022) showed that</w:t>
+      </w:r>
+      <w:r>
+        <w:t xml:space="preserve"> range contractions</w:t>
+      </w:r>
+      <w:r>
+        <w:t xml:space="preserve"> of megafaunal mammals over the Late Ple</w:t>
+      </w:r>
+      <w:r>
+        <w:t xml:space="preserve">istocene </w:t>
+      </w:r>
+      <w:r>
+        <w:t xml:space="preserve">could lead to an underestimation </w:t>
+      </w:r>
+      <w:r>
+        <w:t xml:space="preserve">of the realised climate niches </w:t>
+      </w:r>
+      <w:r>
+        <w:t xml:space="preserve">of these species </w:t>
+      </w:r>
+      <w:r>
+        <w:t>when using current distribution data, so</w:t>
+      </w:r>
+      <w:r>
+        <w:t xml:space="preserve"> </w:t>
+      </w:r>
+      <w:r>
+        <w:t xml:space="preserve">that </w:t>
+      </w:r>
+      <w:r>
+        <w:t xml:space="preserve">the </w:t>
+      </w:r>
+      <w:r>
+        <w:t xml:space="preserve">estimated </w:t>
+      </w:r>
+      <w:r>
+        <w:t>climate-change sensitivity</w:t>
+      </w:r>
+      <w:r>
+        <w:t xml:space="preserve"> </w:t>
+      </w:r>
+      <w:r>
+        <w:t xml:space="preserve">of these species </w:t>
+      </w:r>
+      <w:r>
+        <w:t xml:space="preserve">may be overestimated </w:t>
+      </w:r>
+      <w:r>
+        <w:fldChar w:fldCharType="begin" w:fldLock="1"/>
+      </w:r>
+      <w:r>
+        <w:instrText>ADDIN CSL_CITATION {"citationItems":[{"id":"ITEM-1","itemData":{"DOI":"10.1111/gcb.16145","ISSN":"1354-1013","abstract":"Humans have reshaped the distribution of biodiversity across the globe, extirpating species from regions otherwise suitable and restricting populations to a subset of their original ranges. Here, we ask if anthropogenic range contractions since the Late Pleistocene led to an under-representation of the realized niches for megafauna, an emblematic group of taxa often targeted for restoration actions. Using reconstructions of past geographic distributions (i.e., natural ranges) for 146 extant terrestrial large-bodied (&gt;44 kg) mammals, we estimate their climatic niches as if they had retained their original distributions and evaluate their observed niche dynamics. We found that range contractions led to a sizeable under-representation of the realized niches of several species (i.e., niche unfilling). For 29 species, more than 10% of the environmental space once seen in their natural ranges has been lost due to anthropogenic activity, with at least 12 species undergoing reductions of more than 50% of their realized niches. Eighteen species may now be confined to low-suitability locations, where fitness and abundance are likely diminished; we consider these taxa 'climatic refugees'. For those species, conservation strategies supported by current ranges risk being misguided if current, suboptimal habitats are considered baseline for future restoration actions. Because most climate-based biodiversity forecasts rely exclusively on current occurrence records, we went on to test the effect of neglecting historical information on estimates of species’ potential distribution – as a proxy of sensitivity to climate change. We found that niche unfilling driven by past range contraction leads to an overestimation of sensitivity to future climatic change, resulting in 50% higher rates of global extinction, and underestimating the potential for megafauna conservation and restoration under future climate change. In conclusion, range contractions since the Late Pleistocene have also left imprints on megafauna realized climatic niches. Therefore, niche truncation driven by defaunation can directly affect climate and habitat-based conservation strategies.","author":[{"dropping-particle":"","family":"Sales","given":"Lilian P.","non-dropping-particle":"","parse-names":false,"suffix":""},{"dropping-particle":"","family":"Galetti","given":"Mauro","non-dropping-particle":"","parse-names":false,"suffix":""},{"dropping-particle":"","family":"Carnaval","given":"Ana","non-dropping-particle":"","parse-names":false,"suffix":""},{"dropping-particle":"","family":"Monsarrat","given":"Sophie","non-dropping-particle":"","parse-names":false,"suffix":""},{"dropping-particle":"","family":"Svenning","given":"Jens‐Christian","non-dropping-particle":"","parse-names":false,"suffix":""},{"dropping-particle":"","family":"Pires","given":"Mathias M.","non-dropping-particle":"","parse-names":false,"suffix":""}],"container-title":"Global Change Biology","id":"ITEM-1","issue":"December 2021","issued":{"date-parts":[["2022"]]},"page":"3683-3693","title":"The effect of past defaunation on ranges, niches, and future biodiversity forecasts","type":"article-journal"},"uris":["http://www.mendeley.com/documents/?uuid=8fccd730-6d10-491e-915e-02fb883b22f5"]}],"mendeley":{"formattedCitation":"(Sales &lt;i&gt;et al.&lt;/i&gt; 2022)","plainTextFormattedCitation":"(Sales et al. 2022)","previouslyFormattedCitation":"(Sales &lt;i&gt;et al.&lt;/i&gt; 2022)"},"properties":{"noteIndex":0},"schema":"https://github.com/citation-style-language/schema/raw/master/csl-citation.json"}</w:instrText>
+      </w:r>
+      <w:r>
+        <w:fldChar w:fldCharType="separate"/>
+      </w:r>
+      <w:r>
+        <w:rPr>
+          <w:noProof/>
+        </w:rPr>
+        <w:t xml:space="preserve">(Sales </w:t>
+      </w:r>
+      <w:r>
+        <w:rPr>
+          <w:i/>
+          <w:noProof/>
+        </w:rPr>
+        <w:t>et al.</w:t>
+      </w:r>
+      <w:r>
+        <w:rPr>
+          <w:noProof/>
+        </w:rPr>
+        <w:t xml:space="preserve"> 2022)</w:t>
+      </w:r>
+      <w:r>
+        <w:fldChar w:fldCharType="end"/>
+      </w:r>
+      <w:r>
+        <w:t>.</w:t>
+      </w:r>
+      <w:r>
+        <w:t xml:space="preserve"> </w:t>
+      </w:r>
+      <w:r>
+        <w:t>Further, b</w:t>
+      </w:r>
+      <w:r>
+        <w:t xml:space="preserve">iotic </w:t>
+      </w:r>
+      <w:r>
+        <w:t>l</w:t>
+      </w:r>
+      <w:r>
+        <w:t>ags and delays in biodiversity responses</w:t>
+      </w:r>
+      <w:r>
+        <w:t xml:space="preserve"> emphasi</w:t>
+      </w:r>
+      <w:r>
+        <w:t>s</w:t>
+      </w:r>
+      <w:r>
+        <w:t>e the need to account for land-use history</w:t>
+      </w:r>
+      <w:r>
+        <w:t xml:space="preserve"> </w:t>
+      </w:r>
+      <w:r>
+        <w:fldChar w:fldCharType="begin" w:fldLock="1"/>
+      </w:r>
+      <w:r>
+        <w:instrText>ADDIN CSL_CITATION {"citationItems":[{"id":"ITEM-1","itemData":{"DOI":"10.1073/pnas.1910023117","ISSN":"10916490","PMID":"31907310","abstract":"Land-use change is a major driver of biodiversity loss worldwide. Although biodiversity often shows a delayed response to land-use change, previous studies have typically focused on a narrow range of current landscape factors and have largely ignored the role of land-use history in shaping plant and animal communities and their functional characteristics. Here, we used a unique database of 220,000 land-use records to investigate how 20-y of land-use changes have affected functional diversity across multiple trophic groups (primary producers, mutualists, herbivores, invertebrate predators, and vertebrate predators) in 75 grassland fields with a broad range of land-use histories. The effects of land-use history on multitrophic trait diversity were as strong as other drivers known to impact biodiversity, e.g., grassland management and current landscape composition. The diversity of animal mobility and resourceacquisition traits was lower in landscapes where much of the land had been historically converted from grassland to crop. In contrast, functional biodiversity was higher in landscapes containing old permanent grasslands, most likely because they offer a stable and high-quality habitat refuge for species with low mobility and specialized feeding niches. Our study shows that grassland-to-crop conversion has long-lasting impacts on the functional biodiversity of agricultural ecosystems. Accordingly, land-use legacy effects must be considered in conservation programs aiming to protect agricultural biodiversity. In particular, the retention of permanent grassland sanctuaries within intensive landscapes may offset ecological debts.","author":[{"dropping-particle":"","family":"Provost","given":"Gaëtane","non-dropping-particle":"Le","parse-names":false,"suffix":""},{"dropping-particle":"","family":"Badenhausser","given":"Isabelle","non-dropping-particle":"","parse-names":false,"suffix":""},{"dropping-particle":"","family":"Bagousse-Pinguet","given":"Yoann","non-dropping-particle":"Le","parse-names":false,"suffix":""},{"dropping-particle":"","family":"Clough","given":"Yann","non-dropping-particle":"","parse-names":false,"suffix":""},{"dropping-particle":"","family":"Henckel","given":"Laura","non-dropping-particle":"","parse-names":false,"suffix":""},{"dropping-particle":"","family":"Violle","given":"Cyrille","non-dropping-particle":"","parse-names":false,"suffix":""},{"dropping-particle":"","family":"Bretagnolle","given":"Vincent","non-dropping-particle":"","parse-names":false,"suffix":""},{"dropping-particle":"","family":"Roncoroni","given":"Marilyn","non-dropping-particle":"","parse-names":false,"suffix":""},{"dropping-particle":"","family":"Manning","given":"Peter","non-dropping-particle":"","parse-names":false,"suffix":""},{"dropping-particle":"","family":"Gross","given":"Nicolas","non-dropping-particle":"","parse-names":false,"suffix":""}],"container-title":"Proceedings of the National Academy of Sciences of the United States of America","id":"ITEM-1","issued":{"date-parts":[["2020"]]},"title":"Land-use history impacts functional diversity across multiple trophic groups","type":"article-journal"},"uris":["http://www.mendeley.com/documents/?uuid=a880c918-4415-4d69-a9b2-353446c47e2e"]},{"id":"ITEM-2","itemData":{"DOI":"10.1016/bs.aecr.2017.12.004","ISBN":"9780128139493","ISSN":"00652504","abstract":"Land use has already reshaped local biodiversity on Earth, with effects expected to increase as human populations continue to grow in both numbers and prosperity. An accurate depiction of the state of biodiversity on our planet, combined with identifying the mechanisms driving local biodiversity change, underpins our ability to predict how different societal priorities and actions will influence biodiversity trajectories. Quantitative syntheses provide a fundamental tool by taking information from multiple sources to identify generalisable patterns. However, syntheses, by definition, combine data sources that have fundamentally different purposes, contexts, designs and sources of error and bias; they may thus provide contradictory results, not because of the biological phenomena of interest, but due instead to combining diverse data. While much attention has been focussed on the use of space-for-time substitution methods to estimate the impact of land-use change on terrestrial biodiversity, we show that the most common study designs all face challenges—either conceptual or logistical—that may lead to faulty inferences and ultimately mislead quantitative syntheses. We outline these study designs along with their advantages and difficulties, and how quantitative syntheses can combine the strengths of each class of design.","author":[{"dropping-particle":"","family":"Palma","given":"Adriana","non-dropping-particle":"De","parse-names":false,"suffix":""},{"dropping-particle":"","family":"Sanchez-Ortiz","given":"Katia","non-dropping-particle":"","parse-names":false,"suffix":""},{"dropping-particle":"","family":"Martin","given":"Philip A.","non-dropping-particle":"","parse-names":false,"suffix":""},{"dropping-particle":"","family":"Chadwick","given":"Amy","non-dropping-particle":"","parse-names":false,"suffix":""},{"dropping-particle":"","family":"Gilbert","given":"Guillermo","non-dropping-particle":"","parse-names":false,"suffix":""},{"dropping-particle":"","family":"Bates","given":"Amanda E.","non-dropping-particle":"","parse-names":false,"suffix":""},{"dropping-particle":"","family":"Börger","given":"Luca","non-dropping-particle":"","parse-names":false,"suffix":""},{"dropping-particle":"","family":"Contu","given":"Sara","non-dropping-particle":"","parse-names":false,"suffix":""},{"dropping-particle":"","family":"Hill","given":"Samantha L.L.","non-dropping-particle":"","parse-names":false,"suffix":""},{"dropping-particle":"","family":"Purvis","given":"Andy","non-dropping-particle":"","parse-names":false,"suffix":""}],"container-title":"Advances in Ecological Research","id":"ITEM-2","issued":{"date-parts":[["2018"]]},"title":"Challenges With Inferring How Land-Use Affects Terrestrial Biodiversity: Study Design, Time, Space and Synthesis","type":"chapter"},"uris":["http://www.mendeley.com/documents/?uuid=aa6df76c-5eec-451f-a4bf-38cfa4a4b848"]}],"mendeley":{"formattedCitation":"(De Palma &lt;i&gt;et al.&lt;/i&gt; 2018; Le Provost &lt;i&gt;et al.&lt;/i&gt; 2020)","plainTextFormattedCitation":"(De Palma et al. 2018; Le Provost et al. 2020)","previouslyFormattedCitation":"(Le Provost &lt;i&gt;et al.&lt;/i&gt; 2020)"},"properties":{"noteIndex":0},"schema":"https://github.com/citation-style-language/schema/raw/master/csl-citation.json"}</w:instrText>
+      </w:r>
+      <w:r>
+        <w:fldChar w:fldCharType="separate"/>
+      </w:r>
+      <w:r>
+        <w:rPr>
+          <w:noProof/>
+        </w:rPr>
+        <w:t xml:space="preserve">(De Palma </w:t>
+      </w:r>
+      <w:r>
+        <w:rPr>
+          <w:i/>
+          <w:noProof/>
+        </w:rPr>
+        <w:t>et al.</w:t>
+      </w:r>
+      <w:r>
+        <w:rPr>
+          <w:noProof/>
+        </w:rPr>
+        <w:t xml:space="preserve"> 2018; Le Provost </w:t>
+      </w:r>
+      <w:r>
+        <w:rPr>
+          <w:i/>
+          <w:noProof/>
+        </w:rPr>
+        <w:t>et al.</w:t>
+      </w:r>
+      <w:r>
+        <w:rPr>
+          <w:noProof/>
+        </w:rPr>
+        <w:t xml:space="preserve"> 2020)</w:t>
+      </w:r>
+      <w:r>
+        <w:fldChar w:fldCharType="end"/>
+      </w:r>
+      <w:r>
+        <w:t>.</w:t>
+      </w:r>
+      <w:r>
+        <w:t xml:space="preserve"> </w:t>
+      </w:r>
+      <w:r>
+        <w:t>Using long-term species records and population data may provide</w:t>
+      </w:r>
+      <w:r>
+        <w:t xml:space="preserve"> </w:t>
+      </w:r>
+      <w:r>
+        <w:t xml:space="preserve">insights into the long-term effects </w:t>
+      </w:r>
+      <w:commentRangeStart w:id="18"/>
+      <w:r>
+        <w:t xml:space="preserve">of land-use </w:t>
+      </w:r>
+      <w:r>
+        <w:t>a</w:t>
       </w:r>
       <w:r>
         <w:t>n</w:t>
       </w:r>
       <w:r>
-        <w:t>d their contribution</w:t>
-      </w:r>
-      <w:r>
-        <w:t>s</w:t>
-      </w:r>
-      <w:r>
-        <w:t xml:space="preserve"> to ecosystem functioning may be helpful </w:t>
-      </w:r>
-      <w:r>
-        <w:t>to the</w:t>
-      </w:r>
-      <w:r>
-        <w:t xml:space="preserve"> </w:t>
-      </w:r>
-      <w:r>
-        <w:t>mitigation of</w:t>
-      </w:r>
-      <w:r>
-        <w:t xml:space="preserve"> human impacts.</w:t>
-      </w:r>
-      <w:commentRangeEnd w:id="35"/>
+        <w:t xml:space="preserve">d climate </w:t>
+      </w:r>
+      <w:r>
+        <w:t>change</w:t>
+      </w:r>
+      <w:commentRangeEnd w:id="18"/>
       <w:r>
         <w:rPr>
           <w:rStyle w:val="CommentReference"/>
         </w:rPr>
-        <w:commentReference w:id="35"/>
+        <w:commentReference w:id="18"/>
+      </w:r>
+      <w:r>
+        <w:t xml:space="preserve"> on vertebrate species. </w:t>
       </w:r>
     </w:p>
     <w:p>
@@ -6202,326 +6982,115 @@
         <w:jc w:val="both"/>
       </w:pPr>
       <w:r>
-        <w:t>I would</w:t>
-      </w:r>
-      <w:r>
-        <w:t xml:space="preserve"> </w:t>
-      </w:r>
-      <w:r>
-        <w:t>like to underline some of the limitations</w:t>
-      </w:r>
-      <w:r>
-        <w:t xml:space="preserve"> of this work</w:t>
-      </w:r>
-      <w:r>
-        <w:t>:</w:t>
-      </w:r>
-      <w:r>
-        <w:t xml:space="preserve"> first, as discussed in Chapter 4,</w:t>
-      </w:r>
-      <w:r>
-        <w:t xml:space="preserve"> I </w:t>
-      </w:r>
-      <w:r>
-        <w:t>considered</w:t>
-      </w:r>
-      <w:r>
-        <w:t xml:space="preserve"> land-use change and climate change </w:t>
-      </w:r>
-      <w:r>
-        <w:t xml:space="preserve">separately, thus not accounting for potentially </w:t>
-      </w:r>
-      <w:r>
-        <w:lastRenderedPageBreak/>
-        <w:t>interactive effects between these pressures</w:t>
+        <w:t xml:space="preserve">Finally, </w:t>
+      </w:r>
+      <w:r>
+        <w:t xml:space="preserve">in Chapter 4, </w:t>
+      </w:r>
+      <w:r>
+        <w:t xml:space="preserve">I </w:t>
+      </w:r>
+      <w:r>
+        <w:t>conducted</w:t>
+      </w:r>
+      <w:r>
+        <w:t xml:space="preserve"> a </w:t>
+      </w:r>
+      <w:r>
+        <w:t>correlative</w:t>
+      </w:r>
+      <w:r>
+        <w:t xml:space="preserve"> assessment</w:t>
+      </w:r>
+      <w:r>
+        <w:t xml:space="preserve"> of the associations between </w:t>
+      </w:r>
+      <w:r>
+        <w:t>species ecological characteristics</w:t>
+      </w:r>
+      <w:r>
+        <w:t xml:space="preserve"> and species’ responses to land use and species’ climate-change sensitivity. </w:t>
+      </w:r>
+      <w:r>
+        <w:t xml:space="preserve">I found </w:t>
+      </w:r>
+      <w:proofErr w:type="gramStart"/>
+      <w:r>
+        <w:t>a number of</w:t>
+      </w:r>
+      <w:proofErr w:type="gramEnd"/>
+      <w:r>
+        <w:t xml:space="preserve"> significant associations, but traits</w:t>
+      </w:r>
+      <w:r>
+        <w:t xml:space="preserve"> h</w:t>
+      </w:r>
+      <w:r>
+        <w:t>a</w:t>
+      </w:r>
+      <w:r>
+        <w:t xml:space="preserve">d overall low </w:t>
+      </w:r>
+      <w:r>
+        <w:t>explanatory</w:t>
+      </w:r>
+      <w:r>
+        <w:t xml:space="preserve"> power in the models</w:t>
+      </w:r>
+      <w:r>
+        <w:t xml:space="preserve">, thus </w:t>
+      </w:r>
+      <w:r>
+        <w:t xml:space="preserve">putting into question </w:t>
+      </w:r>
+      <w:r>
+        <w:t xml:space="preserve">the degree to which </w:t>
+      </w:r>
+      <w:r>
+        <w:t>traits</w:t>
+      </w:r>
+      <w:r>
+        <w:t xml:space="preserve"> can be used to </w:t>
+      </w:r>
+      <w:r>
+        <w:t>infer species’ responses to environmental change</w:t>
+      </w:r>
+      <w:r>
+        <w:t xml:space="preserve">. </w:t>
+      </w:r>
+      <w:r>
+        <w:t>Further, m</w:t>
+      </w:r>
+      <w:r>
+        <w:t xml:space="preserve">y </w:t>
+      </w:r>
+      <w:r>
+        <w:t>results</w:t>
+      </w:r>
+      <w:r>
+        <w:t xml:space="preserve"> </w:t>
+      </w:r>
+      <w:r>
+        <w:t xml:space="preserve">do not allow for mechanistic </w:t>
+      </w:r>
+      <w:r>
+        <w:t xml:space="preserve">interpretations of how </w:t>
+      </w:r>
+      <w:r>
+        <w:t>traits</w:t>
+      </w:r>
+      <w:r>
+        <w:t xml:space="preserve"> influence species’ responses to land-use and climate change</w:t>
       </w:r>
       <w:r>
         <w:t>.</w:t>
       </w:r>
-      <w:ins w:id="36" w:author="Etard, Adrienne" w:date="2022-05-25T14:05:00Z">
-        <w:r>
-          <w:t xml:space="preserve"> However, </w:t>
-        </w:r>
-        <w:r>
-          <w:t xml:space="preserve">interactive effects are likely to… </w:t>
-        </w:r>
-      </w:ins>
-      <w:r>
-        <w:t xml:space="preserve"> </w:t>
-      </w:r>
-      <w:r>
-        <w:t>Second, my findings</w:t>
-      </w:r>
-      <w:r>
-        <w:t xml:space="preserve"> rely on the use of the PREDICTS database</w:t>
-      </w:r>
-      <w:r>
-        <w:t xml:space="preserve"> (in this Chapter and also in Chapters 3 and 5)</w:t>
-      </w:r>
-      <w:ins w:id="37" w:author="Etard, Adrienne" w:date="2022-05-25T14:06:00Z">
-        <w:r>
-          <w:t xml:space="preserve"> and on the sue of geographical </w:t>
-        </w:r>
-        <w:proofErr w:type="spellStart"/>
-        <w:r>
-          <w:t>disturbutions</w:t>
-        </w:r>
-      </w:ins>
-      <w:proofErr w:type="spellEnd"/>
-      <w:r>
-        <w:t xml:space="preserve">, </w:t>
-      </w:r>
-      <w:commentRangeStart w:id="38"/>
-      <w:r>
-        <w:t xml:space="preserve">and </w:t>
-      </w:r>
-      <w:ins w:id="39" w:author="Etard, Adrienne" w:date="2022-05-25T14:06:00Z">
-        <w:r>
-          <w:t xml:space="preserve">as such </w:t>
-        </w:r>
-      </w:ins>
-      <w:r>
-        <w:t>I used a “space-for-time” approach for to infer the effects of land-use change from spatial data</w:t>
-      </w:r>
-      <w:commentRangeEnd w:id="38"/>
-      <w:r>
-        <w:rPr>
-          <w:rStyle w:val="CommentReference"/>
-        </w:rPr>
-        <w:commentReference w:id="38"/>
-      </w:r>
-      <w:r>
-        <w:t>.</w:t>
-      </w:r>
-      <w:r>
-        <w:t xml:space="preserve"> </w:t>
-      </w:r>
-      <w:commentRangeStart w:id="40"/>
-      <w:r>
-        <w:t xml:space="preserve">Thus, </w:t>
-      </w:r>
-      <w:r>
-        <w:t xml:space="preserve">I assumed that vertebrate assemblages </w:t>
-      </w:r>
-      <w:r>
-        <w:t xml:space="preserve">and species </w:t>
-      </w:r>
-      <w:r>
-        <w:t>were</w:t>
-      </w:r>
-      <w:r>
-        <w:t xml:space="preserve"> at equilibrium, </w:t>
-      </w:r>
-      <w:r>
-        <w:t>and I did not consider</w:t>
-      </w:r>
-      <w:r>
-        <w:t xml:space="preserve"> potential recovery effects or other </w:t>
-      </w:r>
-      <w:r>
-        <w:t>temporal dynamics</w:t>
-      </w:r>
-      <w:r>
-        <w:t>.</w:t>
-      </w:r>
-      <w:commentRangeEnd w:id="40"/>
-      <w:r>
-        <w:rPr>
-          <w:rStyle w:val="CommentReference"/>
-        </w:rPr>
-        <w:commentReference w:id="40"/>
-      </w:r>
-      <w:r>
-        <w:t xml:space="preserve"> Using long-term species records and population data may provide</w:t>
-      </w:r>
-      <w:r>
-        <w:t xml:space="preserve"> </w:t>
-      </w:r>
-      <w:r>
-        <w:t xml:space="preserve">insights into the long-term effects </w:t>
-      </w:r>
-      <w:commentRangeStart w:id="41"/>
-      <w:r>
-        <w:t xml:space="preserve">of land-use </w:t>
-      </w:r>
-      <w:r>
-        <w:t>a</w:t>
-      </w:r>
-      <w:r>
-        <w:t>n</w:t>
-      </w:r>
-      <w:r>
-        <w:t xml:space="preserve">d climate </w:t>
-      </w:r>
-      <w:r>
-        <w:t>change</w:t>
-      </w:r>
-      <w:commentRangeEnd w:id="41"/>
-      <w:r>
-        <w:rPr>
-          <w:rStyle w:val="CommentReference"/>
-        </w:rPr>
-        <w:commentReference w:id="41"/>
-      </w:r>
-      <w:r>
-        <w:t xml:space="preserve"> on vertebrate species. </w:t>
-      </w:r>
-      <w:r>
-        <w:t xml:space="preserve">Similarly, </w:t>
-      </w:r>
-      <w:r>
-        <w:t xml:space="preserve">I assumed that </w:t>
-      </w:r>
-      <w:r>
-        <w:t xml:space="preserve">current </w:t>
-      </w:r>
-      <w:r>
-        <w:t xml:space="preserve">species </w:t>
-      </w:r>
-      <w:r>
-        <w:t>distributions</w:t>
-      </w:r>
-      <w:r>
-        <w:t xml:space="preserve"> – which I used </w:t>
-      </w:r>
-      <w:r>
-        <w:t xml:space="preserve"> to estimate </w:t>
-      </w:r>
-      <w:r>
-        <w:t>species climate</w:t>
-      </w:r>
-      <w:r>
-        <w:t>-change sensitivity</w:t>
-      </w:r>
-      <w:r>
-        <w:t xml:space="preserve"> – </w:t>
-      </w:r>
-      <w:r>
-        <w:t>were at equilibrium. However, this might not be the case</w:t>
-      </w:r>
-      <w:r>
-        <w:t xml:space="preserve">, </w:t>
-      </w:r>
-      <w:commentRangeStart w:id="42"/>
-      <w:r>
-        <w:t>and c</w:t>
-      </w:r>
-      <w:r>
-        <w:t xml:space="preserve">limate-change sensitivity may </w:t>
-      </w:r>
-      <w:r>
-        <w:t xml:space="preserve">even </w:t>
-      </w:r>
-      <w:r>
-        <w:t>be overestimated for some species that have been subjected to range contractions in the last millenniums</w:t>
-      </w:r>
-      <w:commentRangeEnd w:id="42"/>
-      <w:r>
-        <w:rPr>
-          <w:rStyle w:val="CommentReference"/>
-        </w:rPr>
-        <w:commentReference w:id="42"/>
-      </w:r>
-      <w:r>
-        <w:t xml:space="preserve"> </w:t>
-      </w:r>
-      <w:ins w:id="43" w:author="Etard, Adrienne" w:date="2022-05-25T18:14:00Z">
-        <w:r>
-          <w:fldChar w:fldCharType="begin" w:fldLock="1"/>
-        </w:r>
-      </w:ins>
-      <w:r>
-        <w:instrText>ADDIN CSL_CITATION {"citationItems":[{"id":"ITEM-1","itemData":{"DOI":"10.1111/gcb.16145","ISSN":"1354-1013","abstract":"Humans have reshaped the distribution of biodiversity across the globe, extirpating species from regions otherwise suitable and restricting populations to a subset of their original ranges. Here, we ask if anthropogenic range contractions since the Late Pleistocene led to an under-representation of the realized niches for megafauna, an emblematic group of taxa often targeted for restoration actions. Using reconstructions of past geographic distributions (i.e., natural ranges) for 146 extant terrestrial large-bodied (&gt;44 kg) mammals, we estimate their climatic niches as if they had retained their original distributions and evaluate their observed niche dynamics. We found that range contractions led to a sizeable under-representation of the realized niches of several species (i.e., niche unfilling). For 29 species, more than 10% of the environmental space once seen in their natural ranges has been lost due to anthropogenic activity, with at least 12 species undergoing reductions of more than 50% of their realized niches. Eighteen species may now be confined to low-suitability locations, where fitness and abundance are likely diminished; we consider these taxa 'climatic refugees'. For those species, conservation strategies supported by current ranges risk being misguided if current, suboptimal habitats are considered baseline for future restoration actions. Because most climate-based biodiversity forecasts rely exclusively on current occurrence records, we went on to test the effect of neglecting historical information on estimates of species’ potential distribution – as a proxy of sensitivity to climate change. We found that niche unfilling driven by past range contraction leads to an overestimation of sensitivity to future climatic change, resulting in 50% higher rates of global extinction, and underestimating the potential for megafauna conservation and restoration under future climate change. In conclusion, range contractions since the Late Pleistocene have also left imprints on megafauna realized climatic niches. Therefore, niche truncation driven by defaunation can directly affect climate and habitat-based conservation strategies.","author":[{"dropping-particle":"","family":"Sales","given":"Lilian P.","non-dropping-particle":"","parse-names":false,"suffix":""},{"dropping-particle":"","family":"Galetti","given":"Mauro","non-dropping-particle":"","parse-names":false,"suffix":""},{"dropping-particle":"","family":"Carnaval","given":"Ana","non-dropping-particle":"","parse-names":false,"suffix":""},{"dropping-particle":"","family":"Monsarrat","given":"Sophie","non-dropping-particle":"","parse-names":false,"suffix":""},{"dropping-particle":"","family":"Svenning","given":"Jens‐Christian","non-dropping-particle":"","parse-names":false,"suffix":""},{"dropping-particle":"","family":"Pires","given":"Mathias M.","non-dropping-particle":"","parse-names":false,"suffix":""}],"container-title":"Global Change Biology","id":"ITEM-1","issue":"December 2021","issued":{"date-parts":[["2022"]]},"page":"3683-3693","title":"The effect of past defaunation on ranges, niches, and future biodiversity forecasts","type":"article-journal"},"uris":["http://www.mendeley.com/documents/?uuid=8fccd730-6d10-491e-915e-02fb883b22f5"]}],"mendeley":{"formattedCitation":"(Sales &lt;i&gt;et al.&lt;/i&gt; 2022)","plainTextFormattedCitation":"(Sales et al. 2022)","previouslyFormattedCitation":"(Sales &lt;i&gt;et al.&lt;/i&gt; 2022)"},"properties":{"noteIndex":0},"schema":"https://github.com/citation-style-language/schema/raw/master/csl-citation.json"}</w:instrText>
-      </w:r>
-      <w:r>
-        <w:fldChar w:fldCharType="separate"/>
-      </w:r>
-      <w:r>
-        <w:rPr>
-          <w:noProof/>
-        </w:rPr>
-        <w:t xml:space="preserve">(Sales </w:t>
-      </w:r>
-      <w:r>
-        <w:rPr>
-          <w:i/>
-          <w:noProof/>
-        </w:rPr>
-        <w:t>et al.</w:t>
-      </w:r>
-      <w:r>
-        <w:rPr>
-          <w:noProof/>
-        </w:rPr>
-        <w:t xml:space="preserve"> 2022)</w:t>
-      </w:r>
-      <w:ins w:id="44" w:author="Etard, Adrienne" w:date="2022-05-25T18:14:00Z">
-        <w:r>
-          <w:fldChar w:fldCharType="end"/>
-        </w:r>
-      </w:ins>
-      <w:r>
-        <w:t>.</w:t>
-      </w:r>
-    </w:p>
-    <w:p>
-      <w:pPr>
-        <w:spacing w:line="276" w:lineRule="auto"/>
-        <w:jc w:val="both"/>
-      </w:pPr>
-      <w:r>
-        <w:t xml:space="preserve">Finally, </w:t>
-      </w:r>
-      <w:r>
-        <w:t xml:space="preserve">in Chapter 4, </w:t>
-      </w:r>
-      <w:r>
-        <w:t xml:space="preserve">I </w:t>
-      </w:r>
-      <w:r>
-        <w:t>conducted</w:t>
-      </w:r>
-      <w:r>
-        <w:t xml:space="preserve"> a </w:t>
-      </w:r>
-      <w:r>
-        <w:t>correlative</w:t>
-      </w:r>
-      <w:r>
-        <w:t xml:space="preserve"> assessment</w:t>
-      </w:r>
-      <w:r>
-        <w:t xml:space="preserve"> of the associations between </w:t>
-      </w:r>
-      <w:r>
-        <w:t>species ecological characteristics</w:t>
-      </w:r>
-      <w:r>
-        <w:t xml:space="preserve"> and species’ responses to land use and species’ climate-change sensitivity. </w:t>
-      </w:r>
-      <w:r>
-        <w:t>I found a number of significant associations, but traits</w:t>
-      </w:r>
-      <w:r>
-        <w:t xml:space="preserve"> h</w:t>
-      </w:r>
-      <w:r>
-        <w:t>a</w:t>
-      </w:r>
-      <w:r>
-        <w:t xml:space="preserve">d overall low </w:t>
-      </w:r>
-      <w:r>
-        <w:t>explanatory</w:t>
-      </w:r>
-      <w:r>
-        <w:t xml:space="preserve"> power in the models</w:t>
-      </w:r>
-      <w:r>
-        <w:t>. My results</w:t>
-      </w:r>
-      <w:r>
-        <w:t>, however</w:t>
+      <w:r>
+        <w:t xml:space="preserve"> </w:t>
+      </w:r>
+      <w:commentRangeStart w:id="19"/>
+      <w:r>
+        <w:t>Using long-term population data</w:t>
       </w:r>
       <w:r>
         <w:t>,</w:t>
@@ -6529,52 +7098,8 @@
       <w:r>
         <w:t xml:space="preserve"> </w:t>
       </w:r>
-      <w:commentRangeStart w:id="45"/>
-      <w:del w:id="46" w:author="Etard, Adrienne" w:date="2022-05-25T18:13:00Z">
-        <w:r>
-          <w:delText>do not hold any predictive power</w:delText>
-        </w:r>
-        <w:commentRangeEnd w:id="45"/>
-        <w:r>
-          <w:rPr>
-            <w:rStyle w:val="CommentReference"/>
-          </w:rPr>
-          <w:commentReference w:id="45"/>
-        </w:r>
-        <w:r>
-          <w:delText xml:space="preserve"> and </w:delText>
-        </w:r>
-      </w:del>
-      <w:r>
-        <w:t xml:space="preserve">do not allow for mechanistic </w:t>
-      </w:r>
-      <w:r>
-        <w:t xml:space="preserve">interpretations of how </w:t>
-      </w:r>
-      <w:r>
-        <w:t>traits</w:t>
-      </w:r>
-      <w:r>
-        <w:t xml:space="preserve"> influence species’ responses to land-use and climate change</w:t>
-      </w:r>
-      <w:r>
-        <w:t>.</w:t>
-      </w:r>
-      <w:r>
-        <w:t xml:space="preserve"> </w:t>
-      </w:r>
-      <w:commentRangeStart w:id="47"/>
-      <w:r>
-        <w:t>Using long-term population data</w:t>
-      </w:r>
-      <w:r>
-        <w:t>,</w:t>
-      </w:r>
-      <w:r>
-        <w:t xml:space="preserve"> as well as</w:t>
-      </w:r>
-      <w:r>
-        <w:t xml:space="preserve"> </w:t>
+      <w:r>
+        <w:t xml:space="preserve">mechanistic models and </w:t>
       </w:r>
       <w:r>
         <w:rPr>
@@ -6601,18 +7126,47 @@
       <w:r>
         <w:t xml:space="preserve"> mechanisms</w:t>
       </w:r>
-      <w:commentRangeEnd w:id="47"/>
+      <w:commentRangeEnd w:id="19"/>
       <w:r>
         <w:rPr>
           <w:rStyle w:val="CommentReference"/>
         </w:rPr>
-        <w:commentReference w:id="47"/>
-      </w:r>
-      <w:ins w:id="48" w:author="Etard, Adrienne" w:date="2022-05-25T18:21:00Z">
-        <w:r>
-          <w:t xml:space="preserve"> (refs)</w:t>
-        </w:r>
-      </w:ins>
+        <w:commentReference w:id="19"/>
+      </w:r>
+      <w:r>
+        <w:t xml:space="preserve"> </w:t>
+      </w:r>
+      <w:r>
+        <w:fldChar w:fldCharType="begin" w:fldLock="1"/>
+      </w:r>
+      <w:r>
+        <w:instrText>ADDIN CSL_CITATION {"citationItems":[{"id":"ITEM-1","itemData":{"DOI":"10.1111/gcb.15527","ISBN":"0000000186490","ISSN":"13652486","PMID":"33501769","author":[{"dropping-particle":"","family":"Boult","given":"Victoria L.","non-dropping-particle":"","parse-names":false,"suffix":""},{"dropping-particle":"","family":"Evans","given":"Luke C.","non-dropping-particle":"","parse-names":false,"suffix":""}],"container-title":"Global Change Biology","id":"ITEM-1","issue":"9","issued":{"date-parts":[["2021"]]},"page":"1689-1691","title":"Mechanisms matter: Predicting the ecological impacts of global change","type":"article-journal","volume":"27"},"uris":["http://www.mendeley.com/documents/?uuid=3bfd0a9d-20e9-41fe-a808-2d9aae3db78d"]},{"id":"ITEM-2","itemData":{"DOI":"10.1146/annurev.ecolsys.35.112202.130148","ISSN":"00664162","abstract":"Edge effects have been studied for decades because they are a key component to understanding how landscape structure influences habitat quality. However, making sense of the diverse patterns and extensive variability reported in the literature has been difficult because there has been no unifying conceptual framework to guide research. In this review, we identify four fundamental mechanisms that cause edge responses: ecological flows, access to spatially separated resources, resource mapping, and species interactions. We present a conceptual framework that identifies the pathways through which these four mechanisms can influence distributions, ultimately leading to new ecological communities near habitat edges. Next, we examine a predictive model of edge responses and show how it can explain much of the variation reported in the literature. Using this model, we show that, when observed, edge responses are largely predictable and consistent. When edge responses are variable for the same species at the same edge type, observed responses are rarely in opposite directions. We then show how remaining variability may be understood within our conceptual frameworks. Finally, we suggest that, despite all the research in this area, the development of tools to extrapolate edge responses to landscapes has been slow, restricting our ability to use this information for conservation and management.","author":[{"dropping-particle":"","family":"Ries","given":"Leslie","non-dropping-particle":"","parse-names":false,"suffix":""},{"dropping-particle":"","family":"Fletcher","given":"Robert J.","non-dropping-particle":"","parse-names":false,"suffix":""},{"dropping-particle":"","family":"Battin","given":"James","non-dropping-particle":"","parse-names":false,"suffix":""},{"dropping-particle":"","family":"Sisk","given":"Thomas D.","non-dropping-particle":"","parse-names":false,"suffix":""}],"container-title":"Annual Review of Ecology, Evolution, and Systematics","id":"ITEM-2","issued":{"date-parts":[["2004"]]},"page":"491-522","title":"Ecological responses to habitat edges: Mechanisms, models, and variability explained","type":"article-journal","volume":"35"},"uris":["http://www.mendeley.com/documents/?uuid=9ef8aa87-c68c-408c-aaed-ca06e9fe7e03"]}],"mendeley":{"formattedCitation":"(Ries &lt;i&gt;et al.&lt;/i&gt; 2004; Boult &amp; Evans 2021)","plainTextFormattedCitation":"(Ries et al. 2004; Boult &amp; Evans 2021)","previouslyFormattedCitation":"(Ries &lt;i&gt;et al.&lt;/i&gt; 2004; Boult &amp; Evans 2021)"},"properties":{"noteIndex":0},"schema":"https://github.com/citation-style-language/schema/raw/master/csl-citation.json"}</w:instrText>
+      </w:r>
+      <w:r>
+        <w:fldChar w:fldCharType="separate"/>
+      </w:r>
+      <w:r>
+        <w:rPr>
+          <w:noProof/>
+        </w:rPr>
+        <w:t xml:space="preserve">(Ries </w:t>
+      </w:r>
+      <w:r>
+        <w:rPr>
+          <w:i/>
+          <w:noProof/>
+        </w:rPr>
+        <w:t>et al.</w:t>
+      </w:r>
+      <w:r>
+        <w:rPr>
+          <w:noProof/>
+        </w:rPr>
+        <w:t xml:space="preserve"> 2004; Boult &amp; Evans 2021)</w:t>
+      </w:r>
+      <w:r>
+        <w:fldChar w:fldCharType="end"/>
+      </w:r>
       <w:r>
         <w:t>.</w:t>
       </w:r>
@@ -6773,7 +7327,7 @@
       <w:r>
         <w:t xml:space="preserve">, </w:t>
       </w:r>
-      <w:commentRangeStart w:id="49"/>
+      <w:commentRangeStart w:id="20"/>
       <w:r>
         <w:t xml:space="preserve">which </w:t>
       </w:r>
@@ -6783,21 +7337,18 @@
       <w:r>
         <w:t>be linked with interspecific differences in behaviour, as discussed in Chapter 5</w:t>
       </w:r>
-      <w:commentRangeEnd w:id="49"/>
+      <w:commentRangeEnd w:id="20"/>
       <w:r>
         <w:rPr>
           <w:rStyle w:val="CommentReference"/>
         </w:rPr>
-        <w:commentReference w:id="49"/>
+        <w:commentReference w:id="20"/>
       </w:r>
       <w:r>
         <w:t xml:space="preserve"> in more details: species with larger energetic expenditure </w:t>
       </w:r>
       <w:r>
-        <w:t>may</w:t>
-      </w:r>
-      <w:r>
-        <w:t xml:space="preserve"> </w:t>
+        <w:t xml:space="preserve">may </w:t>
       </w:r>
       <w:r>
         <w:t xml:space="preserve">display a set </w:t>
@@ -6991,7 +7542,19 @@
         <w:t>I</w:t>
       </w:r>
       <w:r>
-        <w:t xml:space="preserve"> would like to emphasize that my work</w:t>
+        <w:t xml:space="preserve"> would like to </w:t>
+      </w:r>
+      <w:r>
+        <w:t>emphasi</w:t>
+      </w:r>
+      <w:r>
+        <w:t>s</w:t>
+      </w:r>
+      <w:r>
+        <w:t xml:space="preserve">e </w:t>
+      </w:r>
+      <w:r>
+        <w:t>that my work</w:t>
       </w:r>
       <w:r>
         <w:t xml:space="preserve"> gives important indications of how human pressures may affect ecosystem functioning</w:t>
@@ -7000,11 +7563,7 @@
         <w:t>.</w:t>
       </w:r>
       <w:r>
-        <w:t xml:space="preserve"> </w:t>
-      </w:r>
-      <w:commentRangeStart w:id="50"/>
-      <w:r>
-        <w:t xml:space="preserve">For example, the higher sensitivity of invertebrate eaters to both land-use </w:t>
+        <w:t xml:space="preserve"> For example, the higher sensitivity of invertebrate eaters to both land-use </w:t>
       </w:r>
       <w:r>
         <w:t>and climate</w:t>
@@ -7015,19 +7574,40 @@
       <w:r>
         <w:t>change may indicate that the processes that such species underpin, such as pest control, might be put at risk</w:t>
       </w:r>
-      <w:ins w:id="51" w:author="Etard, Adrienne" w:date="2022-05-25T18:11:00Z">
-        <w:r>
-          <w:t xml:space="preserve"> (</w:t>
-        </w:r>
-        <w:del w:id="52" w:author="Adrienne Etard" w:date="2022-05-26T09:58:00Z">
-          <w:r>
-            <w:delText>refs</w:delText>
-          </w:r>
-        </w:del>
-        <w:r>
-          <w:t>)</w:t>
-        </w:r>
-      </w:ins>
+      <w:r>
+        <w:t xml:space="preserve"> </w:t>
+      </w:r>
+      <w:r>
+        <w:fldChar w:fldCharType="begin" w:fldLock="1"/>
+      </w:r>
+      <w:r>
+        <w:instrText>ADDIN CSL_CITATION {"citationItems":[{"id":"ITEM-1","itemData":{"DOI":"10.1525/bio.2012.62.7.8","ISSN":"00063568","abstract":"Global environmental changes threaten ecosystems and cause significant alterations to the supply of ecosystem services that are vital for human well-being. We provide an assessment of the potential impacts of climate change on the European diversity of vertebrates and their associated pest-control services. We modeled the distributions of the species that provide these services using forecasts from bioclimatic envelope models and then used the results to generate maps of potential species richness among vertebrate providers of pest-control services. We assessed how the potential richness of pest control providers would change according to different climate and greenhouse emissions scenarios. We found that the potential richness of pest-control providers was likely to face substantial reductions, especially in southern European countries whose economies were highly dependent on agricultural yields. In much of central and northern Europe, where countries' economies were less dependent on agriculture, climate change was likely to benefit pest-control providers. © 2012 2012 by American Institute of Biological Sciences. All rights reserved.","author":[{"dropping-particle":"","family":"Civantos","given":"Emilio","non-dropping-particle":"","parse-names":false,"suffix":""},{"dropping-particle":"","family":"Thuiller","given":"Wilfried","non-dropping-particle":"","parse-names":false,"suffix":""},{"dropping-particle":"","family":"Maiorano","given":"Luigi","non-dropping-particle":"","parse-names":false,"suffix":""},{"dropping-particle":"","family":"Guisan","given":"Antoine","non-dropping-particle":"","parse-names":false,"suffix":""},{"dropping-particle":"","family":"Arajo","given":"Miguel B.","non-dropping-particle":"","parse-names":false,"suffix":""}],"container-title":"BioScience","id":"ITEM-1","issue":"7","issued":{"date-parts":[["2012"]]},"page":"658-666","title":"Potential impacts of climate change on ecosystem services in Europe: The case of pest control by vertebrates","type":"article-journal","volume":"62"},"uris":["http://www.mendeley.com/documents/?uuid=5398a859-66ae-4c4f-82be-07414e877004"]}],"mendeley":{"formattedCitation":"(Civantos &lt;i&gt;et al.&lt;/i&gt; 2012)","plainTextFormattedCitation":"(Civantos et al. 2012)","previouslyFormattedCitation":"(Civantos &lt;i&gt;et al.&lt;/i&gt; 2012)"},"properties":{"noteIndex":0},"schema":"https://github.com/citation-style-language/schema/raw/master/csl-citation.json"}</w:instrText>
+      </w:r>
+      <w:r>
+        <w:fldChar w:fldCharType="separate"/>
+      </w:r>
+      <w:r>
+        <w:rPr>
+          <w:noProof/>
+        </w:rPr>
+        <w:t xml:space="preserve">(Civantos </w:t>
+      </w:r>
+      <w:r>
+        <w:rPr>
+          <w:i/>
+          <w:noProof/>
+        </w:rPr>
+        <w:t>et al.</w:t>
+      </w:r>
+      <w:r>
+        <w:rPr>
+          <w:noProof/>
+        </w:rPr>
+        <w:t xml:space="preserve"> 2012)</w:t>
+      </w:r>
+      <w:r>
+        <w:fldChar w:fldCharType="end"/>
+      </w:r>
       <w:r>
         <w:t xml:space="preserve">. </w:t>
       </w:r>
@@ -7035,7 +7615,57 @@
         <w:t>However,</w:t>
       </w:r>
       <w:r>
-        <w:t xml:space="preserve"> we lack large-scale quantifications and empirical measurements of ecosystem processes sustained by vertebrates. L</w:t>
+        <w:t xml:space="preserve"> we lack large-scale quantifications and empirical measurements of ecosystem processes sustained by vertebrates</w:t>
+      </w:r>
+      <w:r>
+        <w:t xml:space="preserve"> </w:t>
+      </w:r>
+      <w:r>
+        <w:fldChar w:fldCharType="begin" w:fldLock="1"/>
+      </w:r>
+      <w:r>
+        <w:instrText>ADDIN CSL_CITATION {"citationItems":[{"id":"ITEM-1","itemData":{"DOI":"10.1525/auk.2011.10248","ISSN":"00048038","author":[{"dropping-particle":"","family":"Wenny","given":"Daniel G.","non-dropping-particle":"","parse-names":false,"suffix":""},{"dropping-particle":"","family":"DeVault","given":"Travis L.","non-dropping-particle":"","parse-names":false,"suffix":""},{"dropping-particle":"","family":"Johnson","given":"Matthew D.","non-dropping-particle":"","parse-names":false,"suffix":""},{"dropping-particle":"","family":"Kelly","given":"Dave","non-dropping-particle":"","parse-names":false,"suffix":""},{"dropping-particle":"","family":"Sekercioglu","given":"Cagan H.","non-dropping-particle":"","parse-names":false,"suffix":""},{"dropping-particle":"","family":"Tomback","given":"Diana F.","non-dropping-particle":"","parse-names":false,"suffix":""},{"dropping-particle":"","family":"Whelan","given":"Christopher J.","non-dropping-particle":"","parse-names":false,"suffix":""}],"container-title":"Auk","id":"ITEM-1","issue":"1","issued":{"date-parts":[["2011"]]},"page":"1-14","title":"Perspectives in ornithology the need to quantify ecosystem services provided by birds","type":"article-journal","volume":"128"},"uris":["http://www.mendeley.com/documents/?uuid=afc77ec7-3882-4c30-b89b-a5604e3684bc"]},{"id":"ITEM-2","itemData":{"DOI":"10.1111/j.1365-2656.2012.01974.x","ISBN":"0021-8790","ISSN":"00218790","PMID":"22435774","abstract":"1. Examining the consequences of environmental change for the provision of ecosystem services can be facilitated through trait-based frameworks that consider linkages between traits that influence a species' response to change and traits that determine its effect on ecosystem services. 2. Developing these frameworks requires a systematic approach to trait selection and addressing the interrelationships among the scale of the environmental change, area of ecosystem service provision and the most appropriate traits for analysis. 3. We examine key issues in the application of trait approaches to vertebrates, drawing specifically on the substantial progress made in this area for plants. We argue that vertebrate ecologists need to develop more coherent and systematic trait-based approaches that are broadly applicable. 4. We present a new framework for selecting response and effect traits to link environmental change with ecosystem services. An empirical example of each step in the framework is provided using birds as a case study, linking the environmental change of loss of tree cover with the ecosystem service of invertebrate pest regulation in apple orchards. We found that as tree cover around orchards increased so did the abundance and foraging rate of bird species that pursue invertebrates in flight, and this may help reduce the abundance of certain pests of apples (e.g. adult stages of Cydia pomonella and Helicoverpa armigera). 5. Implementing a systematic and transparent approach to trait selection should further refine the development of trait-based approaches for vertebrates.","author":[{"dropping-particle":"","family":"Luck","given":"Gary W.","non-dropping-particle":"","parse-names":false,"suffix":""},{"dropping-particle":"","family":"Lavorel","given":"Sandra","non-dropping-particle":"","parse-names":false,"suffix":""},{"dropping-particle":"","family":"Mcintyre","given":"Sue","non-dropping-particle":"","parse-names":false,"suffix":""},{"dropping-particle":"","family":"Lumb","given":"Katrina","non-dropping-particle":"","parse-names":false,"suffix":""}],"container-title":"Journal of Animal Ecology","id":"ITEM-2","issued":{"date-parts":[["2012"]]},"title":"Improving the application of vertebrate trait-based frameworks to the study of ecosystem services","type":"article-journal"},"uris":["http://www.mendeley.com/documents/?uuid=54141965-189e-43de-96ff-638bee308504"]}],"mendeley":{"formattedCitation":"(Wenny &lt;i&gt;et al.&lt;/i&gt; 2011; Luck &lt;i&gt;et al.&lt;/i&gt; 2012)","plainTextFormattedCitation":"(Wenny et al. 2011; Luck et al. 2012)","previouslyFormattedCitation":"(Wenny &lt;i&gt;et al.&lt;/i&gt; 2011; Luck &lt;i&gt;et al.&lt;/i&gt; 2012)"},"properties":{"noteIndex":0},"schema":"https://github.com/citation-style-language/schema/raw/master/csl-citation.json"}</w:instrText>
+      </w:r>
+      <w:r>
+        <w:fldChar w:fldCharType="separate"/>
+      </w:r>
+      <w:r>
+        <w:rPr>
+          <w:noProof/>
+        </w:rPr>
+        <w:t xml:space="preserve">(Wenny </w:t>
+      </w:r>
+      <w:r>
+        <w:rPr>
+          <w:i/>
+          <w:noProof/>
+        </w:rPr>
+        <w:t>et al.</w:t>
+      </w:r>
+      <w:r>
+        <w:rPr>
+          <w:noProof/>
+        </w:rPr>
+        <w:t xml:space="preserve"> 2011; Luck </w:t>
+      </w:r>
+      <w:r>
+        <w:rPr>
+          <w:i/>
+          <w:noProof/>
+        </w:rPr>
+        <w:t>et al.</w:t>
+      </w:r>
+      <w:r>
+        <w:rPr>
+          <w:noProof/>
+        </w:rPr>
+        <w:t xml:space="preserve"> 2012)</w:t>
+      </w:r>
+      <w:r>
+        <w:fldChar w:fldCharType="end"/>
+      </w:r>
+      <w:r>
+        <w:t>. L</w:t>
       </w:r>
       <w:r>
         <w:t>inking</w:t>
@@ -7044,7 +7674,15 @@
         <w:t xml:space="preserve"> vertebrate traits</w:t>
       </w:r>
       <w:r>
-        <w:t xml:space="preserve"> to particular ecosystem function</w:t>
+        <w:t xml:space="preserve"> to </w:t>
+      </w:r>
+      <w:proofErr w:type="gramStart"/>
+      <w:r>
+        <w:t>particular ecosystem</w:t>
+      </w:r>
+      <w:proofErr w:type="gramEnd"/>
+      <w:r>
+        <w:t xml:space="preserve"> function</w:t>
       </w:r>
       <w:r>
         <w:t>s</w:t>
@@ -7058,18 +7696,35 @@
       <w:r>
         <w:t>challenging, maybe because of a lack of empirical data, but also maybe because ecosystem processes sustained by vertebrate species are difficult to quantify</w:t>
       </w:r>
-      <w:commentRangeEnd w:id="50"/>
-      <w:r>
-        <w:rPr>
-          <w:rStyle w:val="CommentReference"/>
-        </w:rPr>
-        <w:commentReference w:id="50"/>
+      <w:r>
+        <w:t xml:space="preserve"> (</w:t>
+      </w:r>
+      <w:r>
+        <w:t xml:space="preserve">potentially because </w:t>
+      </w:r>
+      <w:r>
+        <w:t xml:space="preserve">of the mobility of </w:t>
+      </w:r>
+      <w:r>
+        <w:t>these</w:t>
+      </w:r>
+      <w:r>
+        <w:t xml:space="preserve"> species</w:t>
+      </w:r>
+      <w:r>
+        <w:t>)</w:t>
       </w:r>
       <w:r>
         <w:t>.</w:t>
       </w:r>
       <w:r>
-        <w:t xml:space="preserve"> Vertebrate species nevertheless </w:t>
+        <w:t xml:space="preserve"> Vertebrate</w:t>
+      </w:r>
+      <w:r>
+        <w:t>s</w:t>
+      </w:r>
+      <w:r>
+        <w:t xml:space="preserve"> nevertheless </w:t>
       </w:r>
       <w:r>
         <w:t>contribute significantly</w:t>
@@ -7090,7 +7745,7 @@
         <w:fldChar w:fldCharType="begin" w:fldLock="1"/>
       </w:r>
       <w:r>
-        <w:instrText>ADDIN CSL_CITATION {"citationItems":[{"id":"ITEM-1","itemData":{"DOI":"10.1002/fee.1763","ISBN":"9789622099845 (pbk.)\\r962209984X (pbk.)\\r9789622099838\\r9622099831\\rNLGGC 320458679\\rAU@ 000046124107\\rHEBIS 228638607\\r080474792X (alk. paper)","ISSN":"15409309","abstract":"Vertebrate pollinators are increasingly threatened worldwide, but little is known about the potential consequences of declining pollinator populations on plants and ecosystems. Here, we present the first global assessment of the importance of vertebrate pollinators in the reproductive success of selected flowering plants. Our meta-analysis of 126 experiments on animal-pollinated plants revealed that excluding vertebrate pollinators – but not insect pollinators – reduced fruit and/or seed production by 63% on average. We found bat-pollinated plants to be more dependent on their respective vertebrate pollinators than bird-pollinated plants (an average 83% reduction in fruit/seed production when bats were excluded, as compared to a 46% reduction when birds were excluded). Plant dependence on vertebrate pollinators for fruit/seed production was greater in the tropics than at higher latitudes. Given the potential for substantial negative impacts associated with the loss of vertebrate pollinators, there is a clear need for prompt, effective conservation action for threatened flower-visiting vertebrate species. Additional research on how such changes might affect wider ecosystems is also required.","author":[{"dropping-particle":"","family":"Ratto","given":"Fabrizia","non-dropping-particle":"","parse-names":false,"suffix":""},{"dropping-particle":"","family":"Simmons","given":"Benno I.","non-dropping-particle":"","parse-names":false,"suffix":""},{"dropping-particle":"","family":"Spake","given":"Rebecca","non-dropping-particle":"","parse-names":false,"suffix":""},{"dropping-particle":"","family":"Zamora-Gutierrez","given":"Veronica","non-dropping-particle":"","parse-names":false,"suffix":""},{"dropping-particle":"","family":"MacDonald","given":"Michael A.","non-dropping-particle":"","parse-names":false,"suffix":""},{"dropping-particle":"","family":"Merriman","given":"Jennifer C.","non-dropping-particle":"","parse-names":false,"suffix":""},{"dropping-particle":"","family":"Tremlett","given":"Constance J.","non-dropping-particle":"","parse-names":false,"suffix":""},{"dropping-particle":"","family":"Poppy","given":"Guy M.","non-dropping-particle":"","parse-names":false,"suffix":""},{"dropping-particle":"","family":"Peh","given":"Kelvin S.H.","non-dropping-particle":"","parse-names":false,"suffix":""},{"dropping-particle":"V.","family":"Dicks","given":"Lynn","non-dropping-particle":"","parse-names":false,"suffix":""}],"container-title":"Frontiers in Ecology and the Environment","id":"ITEM-1","issued":{"date-parts":[["2018"]]},"title":"Global importance of vertebrate pollinators for plant reproductive success: a meta-analysis","type":"article"},"uris":["http://www.mendeley.com/documents/?uuid=5c4c4033-d8bc-4b4a-8c12-0d08e10cdedc"]},{"id":"ITEM-2","itemData":{"DOI":"10.1093/aobpla/plv130","abstract":"The accumulation of seeds in the soil (the seedbank) can set the template for the early regeneration of habitats following disturbance. Seed dispersal is an important factor determining the pattern of seed rain, which affects the interactions those seeds experience. For this reason, seed dispersal should play an important role in structuring forest seedbanks, yet we know little about how that happens. Using the functional extirpation of frugivorous vertebrates from the island of Guam, together with two nearby islands (Saipan and Rota) that each support relatively intact disperser assemblages, we aimed to identify the role of vertebrate dispersers in structuring forest seedbanks. We sampled the seedbank on Guam where dispersers are absent, and compared this with the seedbank on Saipan and Rota where they are present. Almost twice as many species found in the seedbank on Guam, when compared with Saipan and Rota, had a conspecific adult within 2 m. This indicates a strong role of vertebrate dispersal in determining the identity of seeds in the seedbank. In addition, on Guam, a greater proportion of samples contained no seeds and overall species richness was lower than on Saipan. Differences in seed abundance and richness between Guam and Rota were less clear, as seedbanks on Rota also contained fewer species than Saipan, possibly due to increased post-dispersal seed predation. Our findings suggest that vertebrate seed dispersers can have a strong influence on the species composition of seedbanks. Regardless of post-dispersal processes, without dispersal, seedbanks no longer serve to increase the species pool of recruits during regeneration.","author":[{"dropping-particle":"","family":"Wandrag","given":"E. M.","non-dropping-particle":"","parse-names":false,"suffix":""},{"dropping-particle":"","family":"Dunham","given":"A. E.","non-dropping-particle":"","parse-names":false,"suffix":""},{"dropping-particle":"","family":"Miller","given":"R. H.","non-dropping-particle":"","parse-names":false,"suffix":""},{"dropping-particle":"","family":"Rogers","given":"H. S.","non-dropping-particle":"","parse-names":false,"suffix":""}],"container-title":"AoB PLANTS","id":"ITEM-2","issued":{"date-parts":[["2015"]]},"title":"Vertebrate seed dispersers maintain the composition of tropical forest seedbanks","type":"article-journal"},"uris":["http://www.mendeley.com/documents/?uuid=72759fb8-704b-4052-b35f-a10976952c67"]},{"id":"ITEM-3","itemData":{"DOI":"10.1002/ecy.1881","ISBN":"1939-9170","ISSN":"00129658","abstract":"Predators that forage at boundaries between ecosystems can affect prey from adjacent ecosystems, thereby triggering consumptive and non-consumptive cascading effects, which may affect diversity and food web structure across ecosystems. In the present study, we manipulated the access of insectivorous birds, lizards, and anurans to tank bromeliads in scrub vegetation in southern Brazil. We measured cascading effects on the community structure of aquatic invertebrates inhabiting bromeliad leaves and on the ecosystem processes of decomposition rate and bromeliad growth. The exclusion of terrestrial vertebrate predators increased the biomass of Odonate and Tabanid apex predators, which shifted the body size structure of the assemblage and generated inverted biomass pyramids that were top-heavy. Within bromeliads with larger aquatic predators, the species composition and abundance of other aquatic invertebrates also changed, resulting in higher abundance of mesopredators and scrapers, and lower abundance of shredders. Under those conditions, the detritus decomposition rate decreased, and bromeliads produced more leaves, perhaps because of the higher deposition of nitrogenous waste by mesopredators. Our results highlight that the effects of terrestrial vertebrate predators can propagate across aquatic ecosystems, altering species composition, body size structure, food web organization, and ecosystem function. This article is protected by copyright. All rights reserved.","author":[{"dropping-particle":"","family":"Breviglieri","given":"Crasso Paulo Bosco","non-dropping-particle":"","parse-names":false,"suffix":""},{"dropping-particle":"","family":"Romero","given":"Gustavo Quevedo","non-dropping-particle":"","parse-names":false,"suffix":""}],"container-title":"Ecology","id":"ITEM-3","issued":{"date-parts":[["2017"]]},"title":"Terrestrial vertebrate predators drive the structure and functioning of aquatic food webs","type":"article-journal"},"uris":["http://www.mendeley.com/documents/?uuid=e37813ed-7e88-4228-ae82-6f699418b136"]},{"id":"ITEM-4","itemData":{"DOI":"10.1098/rspb.2018.0949","ISSN":"14712954","abstract":"Trophic interactions play critical roles in structuring biotic communities. Understanding variation in trophic interactions among systems provides important insights into biodiversity maintenance and conservation. However, the relative importance of bottom-up versus top-down trophic processes for broad-scale patterns in biodiversity is poorly understood. Here, we used global datasets on species richness of vascular plants, mammals and breeding birds to evaluate the role of trophic interactions in shaping large-scale diversity patterns. Specifically, we used non-recursive structural equation models to test for top-down and bottom-up forcing of global species diversity patterns among plants and trophic guilds of mammals and birds (carnivores, invertivores and herbivores), while accounting for extrinsic environmental drivers. The results show that trophic linkages emerged as being more important to explaining species richness than extrinsic environmental drivers. In particular, there were strong, positive top-down interactions between mammal herbivores and plants, and moderate to strong bottom-up and/or top-down interactions between herbivores/invertivores and carnivores. Estimated trophic interactions for separate biogeographical regions were consistent with global patterns. Our findings demonstrate that, after accounting for environmental drivers, large-scale species richness patterns in plant and vertebrate taxa consistently support trophic interactions playing a major role in shaping global patterns in biodiversity. Furthermore, these results suggest that top-down forces often play strong complementary roles relative to bottom-up drivers in structuring biodiversity patterns across trophic levels. These findings underscore the importance of integrating trophic forcing mechanisms into studies of biodiversity patterns.","author":[{"dropping-particle":"","family":"Zhang","given":"Jian","non-dropping-particle":"","parse-names":false,"suffix":""},{"dropping-particle":"","family":"Qian","given":"Hong","non-dropping-particle":"","parse-names":false,"suffix":""},{"dropping-particle":"","family":"Girardello","given":"Marco","non-dropping-particle":"","parse-names":false,"suffix":""},{"dropping-particle":"","family":"Pellissier","given":"Vincent","non-dropping-particle":"","parse-names":false,"suffix":""},{"dropping-particle":"","family":"Nielsen","given":"Scott E.","non-dropping-particle":"","parse-names":false,"suffix":""},{"dropping-particle":"","family":"Svenning","given":"Jens Christian","non-dropping-particle":"","parse-names":false,"suffix":""}],"container-title":"Proceedings of the Royal Society B: Biological Sciences","id":"ITEM-4","issued":{"date-parts":[["2018"]]},"title":"Trophic interactions among vertebrate guilds and plants shape global patterns in species diversity","type":"article-journal"},"uris":["http://www.mendeley.com/documents/?uuid=9326fa52-189e-4fe4-b786-b2245d872b29"]}],"mendeley":{"formattedCitation":"(Wandrag &lt;i&gt;et al.&lt;/i&gt; 2015; Breviglieri &amp; Romero 2017; Ratto &lt;i&gt;et al.&lt;/i&gt; 2018; Zhang &lt;i&gt;et al.&lt;/i&gt; 2018)","plainTextFormattedCitation":"(Wandrag et al. 2015; Breviglieri &amp; Romero 2017; Ratto et al. 2018; Zhang et al. 2018)"},"properties":{"noteIndex":0},"schema":"https://github.com/citation-style-language/schema/raw/master/csl-citation.json"}</w:instrText>
+        <w:instrText>ADDIN CSL_CITATION {"citationItems":[{"id":"ITEM-1","itemData":{"DOI":"10.1002/fee.1763","ISBN":"9789622099845 (pbk.)\\r962209984X (pbk.)\\r9789622099838\\r9622099831\\rNLGGC 320458679\\rAU@ 000046124107\\rHEBIS 228638607\\r080474792X (alk. paper)","ISSN":"15409309","abstract":"Vertebrate pollinators are increasingly threatened worldwide, but little is known about the potential consequences of declining pollinator populations on plants and ecosystems. Here, we present the first global assessment of the importance of vertebrate pollinators in the reproductive success of selected flowering plants. Our meta-analysis of 126 experiments on animal-pollinated plants revealed that excluding vertebrate pollinators – but not insect pollinators – reduced fruit and/or seed production by 63% on average. We found bat-pollinated plants to be more dependent on their respective vertebrate pollinators than bird-pollinated plants (an average 83% reduction in fruit/seed production when bats were excluded, as compared to a 46% reduction when birds were excluded). Plant dependence on vertebrate pollinators for fruit/seed production was greater in the tropics than at higher latitudes. Given the potential for substantial negative impacts associated with the loss of vertebrate pollinators, there is a clear need for prompt, effective conservation action for threatened flower-visiting vertebrate species. Additional research on how such changes might affect wider ecosystems is also required.","author":[{"dropping-particle":"","family":"Ratto","given":"Fabrizia","non-dropping-particle":"","parse-names":false,"suffix":""},{"dropping-particle":"","family":"Simmons","given":"Benno I.","non-dropping-particle":"","parse-names":false,"suffix":""},{"dropping-particle":"","family":"Spake","given":"Rebecca","non-dropping-particle":"","parse-names":false,"suffix":""},{"dropping-particle":"","family":"Zamora-Gutierrez","given":"Veronica","non-dropping-particle":"","parse-names":false,"suffix":""},{"dropping-particle":"","family":"MacDonald","given":"Michael A.","non-dropping-particle":"","parse-names":false,"suffix":""},{"dropping-particle":"","family":"Merriman","given":"Jennifer C.","non-dropping-particle":"","parse-names":false,"suffix":""},{"dropping-particle":"","family":"Tremlett","given":"Constance J.","non-dropping-particle":"","parse-names":false,"suffix":""},{"dropping-particle":"","family":"Poppy","given":"Guy M.","non-dropping-particle":"","parse-names":false,"suffix":""},{"dropping-particle":"","family":"Peh","given":"Kelvin S.H.","non-dropping-particle":"","parse-names":false,"suffix":""},{"dropping-particle":"V.","family":"Dicks","given":"Lynn","non-dropping-particle":"","parse-names":false,"suffix":""}],"container-title":"Frontiers in Ecology and the Environment","id":"ITEM-1","issued":{"date-parts":[["2018"]]},"title":"Global importance of vertebrate pollinators for plant reproductive success: a meta-analysis","type":"article"},"uris":["http://www.mendeley.com/documents/?uuid=5c4c4033-d8bc-4b4a-8c12-0d08e10cdedc"]},{"id":"ITEM-2","itemData":{"DOI":"10.1093/aobpla/plv130","abstract":"The accumulation of seeds in the soil (the seedbank) can set the template for the early regeneration of habitats following disturbance. Seed dispersal is an important factor determining the pattern of seed rain, which affects the interactions those seeds experience. For this reason, seed dispersal should play an important role in structuring forest seedbanks, yet we know little about how that happens. Using the functional extirpation of frugivorous vertebrates from the island of Guam, together with two nearby islands (Saipan and Rota) that each support relatively intact disperser assemblages, we aimed to identify the role of vertebrate dispersers in structuring forest seedbanks. We sampled the seedbank on Guam where dispersers are absent, and compared this with the seedbank on Saipan and Rota where they are present. Almost twice as many species found in the seedbank on Guam, when compared with Saipan and Rota, had a conspecific adult within 2 m. This indicates a strong role of vertebrate dispersal in determining the identity of seeds in the seedbank. In addition, on Guam, a greater proportion of samples contained no seeds and overall species richness was lower than on Saipan. Differences in seed abundance and richness between Guam and Rota were less clear, as seedbanks on Rota also contained fewer species than Saipan, possibly due to increased post-dispersal seed predation. Our findings suggest that vertebrate seed dispersers can have a strong influence on the species composition of seedbanks. Regardless of post-dispersal processes, without dispersal, seedbanks no longer serve to increase the species pool of recruits during regeneration.","author":[{"dropping-particle":"","family":"Wandrag","given":"E. M.","non-dropping-particle":"","parse-names":false,"suffix":""},{"dropping-particle":"","family":"Dunham","given":"A. E.","non-dropping-particle":"","parse-names":false,"suffix":""},{"dropping-particle":"","family":"Miller","given":"R. H.","non-dropping-particle":"","parse-names":false,"suffix":""},{"dropping-particle":"","family":"Rogers","given":"H. S.","non-dropping-particle":"","parse-names":false,"suffix":""}],"container-title":"AoB PLANTS","id":"ITEM-2","issued":{"date-parts":[["2015"]]},"title":"Vertebrate seed dispersers maintain the composition of tropical forest seedbanks","type":"article-journal"},"uris":["http://www.mendeley.com/documents/?uuid=72759fb8-704b-4052-b35f-a10976952c67"]},{"id":"ITEM-3","itemData":{"DOI":"10.1002/ecy.1881","ISBN":"1939-9170","ISSN":"00129658","abstract":"Predators that forage at boundaries between ecosystems can affect prey from adjacent ecosystems, thereby triggering consumptive and non-consumptive cascading effects, which may affect diversity and food web structure across ecosystems. In the present study, we manipulated the access of insectivorous birds, lizards, and anurans to tank bromeliads in scrub vegetation in southern Brazil. We measured cascading effects on the community structure of aquatic invertebrates inhabiting bromeliad leaves and on the ecosystem processes of decomposition rate and bromeliad growth. The exclusion of terrestrial vertebrate predators increased the biomass of Odonate and Tabanid apex predators, which shifted the body size structure of the assemblage and generated inverted biomass pyramids that were top-heavy. Within bromeliads with larger aquatic predators, the species composition and abundance of other aquatic invertebrates also changed, resulting in higher abundance of mesopredators and scrapers, and lower abundance of shredders. Under those conditions, the detritus decomposition rate decreased, and bromeliads produced more leaves, perhaps because of the higher deposition of nitrogenous waste by mesopredators. Our results highlight that the effects of terrestrial vertebrate predators can propagate across aquatic ecosystems, altering species composition, body size structure, food web organization, and ecosystem function. This article is protected by copyright. All rights reserved.","author":[{"dropping-particle":"","family":"Breviglieri","given":"Crasso Paulo Bosco","non-dropping-particle":"","parse-names":false,"suffix":""},{"dropping-particle":"","family":"Romero","given":"Gustavo Quevedo","non-dropping-particle":"","parse-names":false,"suffix":""}],"container-title":"Ecology","id":"ITEM-3","issued":{"date-parts":[["2017"]]},"title":"Terrestrial vertebrate predators drive the structure and functioning of aquatic food webs","type":"article-journal"},"uris":["http://www.mendeley.com/documents/?uuid=e37813ed-7e88-4228-ae82-6f699418b136"]},{"id":"ITEM-4","itemData":{"DOI":"10.1098/rspb.2018.0949","ISSN":"14712954","abstract":"Trophic interactions play critical roles in structuring biotic communities. Understanding variation in trophic interactions among systems provides important insights into biodiversity maintenance and conservation. However, the relative importance of bottom-up versus top-down trophic processes for broad-scale patterns in biodiversity is poorly understood. Here, we used global datasets on species richness of vascular plants, mammals and breeding birds to evaluate the role of trophic interactions in shaping large-scale diversity patterns. Specifically, we used non-recursive structural equation models to test for top-down and bottom-up forcing of global species diversity patterns among plants and trophic guilds of mammals and birds (carnivores, invertivores and herbivores), while accounting for extrinsic environmental drivers. The results show that trophic linkages emerged as being more important to explaining species richness than extrinsic environmental drivers. In particular, there were strong, positive top-down interactions between mammal herbivores and plants, and moderate to strong bottom-up and/or top-down interactions between herbivores/invertivores and carnivores. Estimated trophic interactions for separate biogeographical regions were consistent with global patterns. Our findings demonstrate that, after accounting for environmental drivers, large-scale species richness patterns in plant and vertebrate taxa consistently support trophic interactions playing a major role in shaping global patterns in biodiversity. Furthermore, these results suggest that top-down forces often play strong complementary roles relative to bottom-up drivers in structuring biodiversity patterns across trophic levels. These findings underscore the importance of integrating trophic forcing mechanisms into studies of biodiversity patterns.","author":[{"dropping-particle":"","family":"Zhang","given":"Jian","non-dropping-particle":"","parse-names":false,"suffix":""},{"dropping-particle":"","family":"Qian","given":"Hong","non-dropping-particle":"","parse-names":false,"suffix":""},{"dropping-particle":"","family":"Girardello","given":"Marco","non-dropping-particle":"","parse-names":false,"suffix":""},{"dropping-particle":"","family":"Pellissier","given":"Vincent","non-dropping-particle":"","parse-names":false,"suffix":""},{"dropping-particle":"","family":"Nielsen","given":"Scott E.","non-dropping-particle":"","parse-names":false,"suffix":""},{"dropping-particle":"","family":"Svenning","given":"Jens Christian","non-dropping-particle":"","parse-names":false,"suffix":""}],"container-title":"Proceedings of the Royal Society B: Biological Sciences","id":"ITEM-4","issued":{"date-parts":[["2018"]]},"title":"Trophic interactions among vertebrate guilds and plants shape global patterns in species diversity","type":"article-journal"},"uris":["http://www.mendeley.com/documents/?uuid=9326fa52-189e-4fe4-b786-b2245d872b29"]}],"mendeley":{"formattedCitation":"(Wandrag &lt;i&gt;et al.&lt;/i&gt; 2015; Breviglieri &amp; Romero 2017; Ratto &lt;i&gt;et al.&lt;/i&gt; 2018; Zhang &lt;i&gt;et al.&lt;/i&gt; 2018)","plainTextFormattedCitation":"(Wandrag et al. 2015; Breviglieri &amp; Romero 2017; Ratto et al. 2018; Zhang et al. 2018)","previouslyFormattedCitation":"(Wandrag &lt;i&gt;et al.&lt;/i&gt; 2015; Breviglieri &amp; Romero 2017; Ratto &lt;i&gt;et al.&lt;/i&gt; 2018; Zhang &lt;i&gt;et al.&lt;/i&gt; 2018)"},"properties":{"noteIndex":0},"schema":"https://github.com/citation-style-language/schema/raw/master/csl-citation.json"}</w:instrText>
       </w:r>
       <w:r>
         <w:fldChar w:fldCharType="separate"/>
@@ -7161,12 +7816,6 @@
       <w:r>
         <w:t>.</w:t>
       </w:r>
-    </w:p>
-    <w:p>
-      <w:pPr>
-        <w:spacing w:line="276" w:lineRule="auto"/>
-        <w:jc w:val="both"/>
-      </w:pPr>
     </w:p>
     <w:p>
       <w:pPr>
@@ -7200,7 +7849,145 @@
           <w:sz w:val="28"/>
           <w:szCs w:val="28"/>
         </w:rPr>
-        <w:t xml:space="preserve">of the findings to the field </w:t>
+        <w:t xml:space="preserve">of the findings to </w:t>
+      </w:r>
+      <w:r>
+        <w:rPr>
+          <w:b/>
+          <w:bCs/>
+          <w:sz w:val="28"/>
+          <w:szCs w:val="28"/>
+        </w:rPr>
+        <w:t>conservation</w:t>
+      </w:r>
+    </w:p>
+    <w:p>
+      <w:pPr>
+        <w:spacing w:line="276" w:lineRule="auto"/>
+        <w:jc w:val="both"/>
+      </w:pPr>
+      <w:r>
+        <w:t>Overall, m</w:t>
+      </w:r>
+      <w:r>
+        <w:t>y findin</w:t>
+      </w:r>
+      <w:r>
+        <w:t>gs</w:t>
+      </w:r>
+      <w:r>
+        <w:t xml:space="preserve"> show that land-use and climate change may favour</w:t>
+      </w:r>
+      <w:r>
+        <w:t xml:space="preserve"> similar</w:t>
+      </w:r>
+      <w:r>
+        <w:t xml:space="preserve"> </w:t>
+      </w:r>
+      <w:r>
+        <w:t xml:space="preserve">vertebrate </w:t>
+      </w:r>
+      <w:r>
+        <w:t xml:space="preserve">species: “winners” are likely to be </w:t>
+      </w:r>
+      <w:r>
+        <w:t>wider-ranging species that are able to occupy</w:t>
+      </w:r>
+      <w:r>
+        <w:t xml:space="preserve"> diverse habitats, including</w:t>
+      </w:r>
+      <w:r>
+        <w:t xml:space="preserve"> human-disturbed habitats</w:t>
+      </w:r>
+      <w:r>
+        <w:t xml:space="preserve">; </w:t>
+      </w:r>
+      <w:r>
+        <w:t xml:space="preserve">“winners” </w:t>
+      </w:r>
+      <w:r>
+        <w:t>might</w:t>
+      </w:r>
+      <w:r>
+        <w:t xml:space="preserve"> </w:t>
+      </w:r>
+      <w:r>
+        <w:t xml:space="preserve">also be </w:t>
+      </w:r>
+      <w:r>
+        <w:t xml:space="preserve">able to allocate </w:t>
+      </w:r>
+      <w:r>
+        <w:t xml:space="preserve">more energy to </w:t>
+      </w:r>
+      <w:r>
+        <w:t xml:space="preserve">sustain higher </w:t>
+      </w:r>
+      <w:r>
+        <w:t>activity</w:t>
+      </w:r>
+      <w:r>
+        <w:t xml:space="preserve"> levels</w:t>
+      </w:r>
+      <w:r>
+        <w:t>.</w:t>
+      </w:r>
+      <w:r>
+        <w:t xml:space="preserve"> On the other hands, “losers”</w:t>
+      </w:r>
+      <w:r>
+        <w:t xml:space="preserve"> are likely narrow-ranging</w:t>
+      </w:r>
+      <w:r>
+        <w:t xml:space="preserve"> species, with natural habitat specialism</w:t>
+      </w:r>
+      <w:r>
+        <w:t xml:space="preserve"> and unlikely to be able to persist in human-disturbed areas</w:t>
+      </w:r>
+      <w:r>
+        <w:t>.</w:t>
+      </w:r>
+      <w:r>
+        <w:t xml:space="preserve"> Thus, </w:t>
+      </w:r>
+      <w:r>
+        <w:t xml:space="preserve">considerations of </w:t>
+      </w:r>
+      <w:r>
+        <w:t xml:space="preserve">geographical rarity and specialisation indices </w:t>
+      </w:r>
+      <w:r>
+        <w:t xml:space="preserve">appear to be </w:t>
+      </w:r>
+      <w:r>
+        <w:t xml:space="preserve">highly </w:t>
+      </w:r>
+      <w:r>
+        <w:t xml:space="preserve">relevant </w:t>
+      </w:r>
+      <w:r>
+        <w:t>for</w:t>
+      </w:r>
+      <w:r>
+        <w:t xml:space="preserve"> </w:t>
+      </w:r>
+      <w:r>
+        <w:t>characterising</w:t>
+      </w:r>
+      <w:r>
+        <w:t xml:space="preserve"> </w:t>
+      </w:r>
+      <w:r>
+        <w:t>species</w:t>
+      </w:r>
+      <w:r>
+        <w:t xml:space="preserve"> at risk from both land-use and climate change</w:t>
+      </w:r>
+      <w:r>
+        <w:t xml:space="preserve"> </w:t>
+      </w:r>
+      <w:r>
+        <w:t>when working at large scales and across all terrestrial vertebrates.</w:t>
       </w:r>
     </w:p>
     <w:p>
@@ -7225,7 +8012,7 @@
           <w:szCs w:val="28"/>
         </w:rPr>
       </w:pPr>
-      <w:commentRangeStart w:id="53"/>
+      <w:commentRangeStart w:id="21"/>
       <w:r>
         <w:rPr>
           <w:b/>
@@ -7235,12 +8022,12 @@
         </w:rPr>
         <w:t>Conclusion</w:t>
       </w:r>
-      <w:commentRangeEnd w:id="53"/>
+      <w:commentRangeEnd w:id="21"/>
       <w:r>
         <w:rPr>
           <w:rStyle w:val="CommentReference"/>
         </w:rPr>
-        <w:commentReference w:id="53"/>
+        <w:commentReference w:id="21"/>
       </w:r>
     </w:p>
     <w:p>
@@ -7287,11 +8074,11 @@
       <w:r>
         <w:t xml:space="preserve"> and </w:t>
       </w:r>
-      <w:commentRangeStart w:id="54"/>
+      <w:commentRangeStart w:id="22"/>
       <w:r>
         <w:t>human pressures</w:t>
       </w:r>
-      <w:commentRangeEnd w:id="54"/>
+      <w:commentRangeEnd w:id="22"/>
       <w:r>
         <w:t xml:space="preserve"> (</w:t>
       </w:r>
@@ -7305,12 +8092,12 @@
         <w:rPr>
           <w:rStyle w:val="CommentReference"/>
         </w:rPr>
-        <w:commentReference w:id="54"/>
+        <w:commentReference w:id="22"/>
       </w:r>
       <w:r>
         <w:t>.</w:t>
       </w:r>
-      <w:commentRangeStart w:id="55"/>
+      <w:commentRangeStart w:id="23"/>
       <w:r>
         <w:t xml:space="preserve"> I demonstrated </w:t>
       </w:r>
@@ -7338,9 +8125,11 @@
       <w:r>
         <w:t xml:space="preserve">particularly affecting </w:t>
       </w:r>
+      <w:proofErr w:type="gramStart"/>
       <w:r>
         <w:t>amphibians</w:t>
       </w:r>
+      <w:proofErr w:type="gramEnd"/>
       <w:r>
         <w:t xml:space="preserve"> and reptiles</w:t>
       </w:r>
@@ -7470,12 +8259,12 @@
       <w:r>
         <w:t>.</w:t>
       </w:r>
-      <w:commentRangeEnd w:id="55"/>
+      <w:commentRangeEnd w:id="23"/>
       <w:r>
         <w:rPr>
           <w:rStyle w:val="CommentReference"/>
         </w:rPr>
-        <w:commentReference w:id="55"/>
+        <w:commentReference w:id="23"/>
       </w:r>
       <w:r>
         <w:t xml:space="preserve"> </w:t>
@@ -7486,7 +8275,7 @@
       <w:r>
         <w:t xml:space="preserve">, </w:t>
       </w:r>
-      <w:commentRangeStart w:id="56"/>
+      <w:commentRangeStart w:id="24"/>
       <w:r>
         <w:t xml:space="preserve">my </w:t>
       </w:r>
@@ -7526,12 +8315,12 @@
       <w:r>
         <w:t>.</w:t>
       </w:r>
-      <w:commentRangeEnd w:id="56"/>
+      <w:commentRangeEnd w:id="24"/>
       <w:r>
         <w:rPr>
           <w:rStyle w:val="CommentReference"/>
         </w:rPr>
-        <w:commentReference w:id="56"/>
+        <w:commentReference w:id="24"/>
       </w:r>
     </w:p>
     <w:sectPr>
@@ -7562,7 +8351,7 @@
       </w:r>
     </w:p>
   </w:comment>
-  <w:comment w:id="11" w:author="Newbold, Tim" w:date="2022-05-24T16:47:00Z" w:initials="NT">
+  <w:comment w:id="1" w:author="Newbold, Tim" w:date="2022-05-24T16:47:00Z" w:initials="NT">
     <w:p>
       <w:pPr>
         <w:pStyle w:val="CommentText"/>
@@ -7579,7 +8368,7 @@
       </w:r>
     </w:p>
   </w:comment>
-  <w:comment w:id="12" w:author="Newbold, Tim" w:date="2022-05-24T16:49:00Z" w:initials="NT">
+  <w:comment w:id="2" w:author="Newbold, Tim" w:date="2022-05-24T16:49:00Z" w:initials="NT">
     <w:p>
       <w:pPr>
         <w:pStyle w:val="CommentText"/>
@@ -7595,7 +8384,7 @@
       </w:r>
     </w:p>
   </w:comment>
-  <w:comment w:id="20" w:author="Newbold, Tim" w:date="2022-05-24T16:50:00Z" w:initials="NT">
+  <w:comment w:id="3" w:author="Newbold, Tim" w:date="2022-05-24T16:50:00Z" w:initials="NT">
     <w:p>
       <w:pPr>
         <w:pStyle w:val="CommentText"/>
@@ -7611,7 +8400,7 @@
       </w:r>
     </w:p>
   </w:comment>
-  <w:comment w:id="21" w:author="Newbold, Tim" w:date="2022-05-24T16:52:00Z" w:initials="NT">
+  <w:comment w:id="4" w:author="Newbold, Tim" w:date="2022-05-24T16:52:00Z" w:initials="NT">
     <w:p>
       <w:pPr>
         <w:pStyle w:val="CommentText"/>
@@ -7627,7 +8416,7 @@
       </w:r>
     </w:p>
   </w:comment>
-  <w:comment w:id="22" w:author="Newbold, Tim" w:date="2022-05-24T16:56:00Z" w:initials="NT">
+  <w:comment w:id="5" w:author="Newbold, Tim" w:date="2022-05-24T16:56:00Z" w:initials="NT">
     <w:p>
       <w:pPr>
         <w:pStyle w:val="CommentText"/>
@@ -7643,7 +8432,7 @@
       </w:r>
     </w:p>
   </w:comment>
-  <w:comment w:id="23" w:author="Newbold, Tim" w:date="2022-05-24T16:59:00Z" w:initials="NT">
+  <w:comment w:id="6" w:author="Newbold, Tim" w:date="2022-05-24T16:59:00Z" w:initials="NT">
     <w:p>
       <w:pPr>
         <w:pStyle w:val="CommentText"/>
@@ -7660,7 +8449,7 @@
       </w:r>
     </w:p>
   </w:comment>
-  <w:comment w:id="24" w:author="Newbold, Tim" w:date="2022-05-24T17:03:00Z" w:initials="NT">
+  <w:comment w:id="7" w:author="Newbold, Tim" w:date="2022-05-24T17:03:00Z" w:initials="NT">
     <w:p>
       <w:pPr>
         <w:pStyle w:val="CommentText"/>
@@ -7677,7 +8466,7 @@
       </w:r>
     </w:p>
   </w:comment>
-  <w:comment w:id="25" w:author="Newbold, Tim" w:date="2022-05-24T17:04:00Z" w:initials="NT">
+  <w:comment w:id="8" w:author="Newbold, Tim" w:date="2022-05-24T17:04:00Z" w:initials="NT">
     <w:p>
       <w:pPr>
         <w:pStyle w:val="CommentText"/>
@@ -7693,7 +8482,7 @@
       </w:r>
     </w:p>
   </w:comment>
-  <w:comment w:id="26" w:author="Newbold, Tim" w:date="2022-05-24T17:06:00Z" w:initials="NT">
+  <w:comment w:id="9" w:author="Newbold, Tim" w:date="2022-05-24T17:06:00Z" w:initials="NT">
     <w:p>
       <w:pPr>
         <w:pStyle w:val="CommentText"/>
@@ -7705,11 +8494,19 @@
         <w:annotationRef/>
       </w:r>
       <w:r>
-        <w:t>It would be good to give some examples here of traits that might be important for understanding species' responses to e.g. climate change, but that are under-sampled, such as dispersal abilities.</w:t>
+        <w:t xml:space="preserve">It would be good to give some examples here of traits that might be important for understanding species' responses to </w:t>
+      </w:r>
+      <w:proofErr w:type="gramStart"/>
+      <w:r>
+        <w:t>e.g.</w:t>
+      </w:r>
+      <w:proofErr w:type="gramEnd"/>
+      <w:r>
+        <w:t xml:space="preserve"> climate change, but that are under-sampled, such as dispersal abilities.</w:t>
       </w:r>
     </w:p>
   </w:comment>
-  <w:comment w:id="27" w:author="Newbold, Tim" w:date="2022-05-24T17:17:00Z" w:initials="NT">
+  <w:comment w:id="10" w:author="Newbold, Tim" w:date="2022-05-24T17:17:00Z" w:initials="NT">
     <w:p>
       <w:pPr>
         <w:pStyle w:val="CommentText"/>
@@ -7725,7 +8522,7 @@
       </w:r>
     </w:p>
   </w:comment>
-  <w:comment w:id="28" w:author="Newbold, Tim" w:date="2022-05-24T17:12:00Z" w:initials="NT">
+  <w:comment w:id="11" w:author="Newbold, Tim" w:date="2022-05-24T17:12:00Z" w:initials="NT">
     <w:p>
       <w:pPr>
         <w:pStyle w:val="CommentText"/>
@@ -7741,7 +8538,7 @@
       </w:r>
     </w:p>
   </w:comment>
-  <w:comment w:id="29" w:author="Newbold, Tim" w:date="2022-05-24T17:19:00Z" w:initials="NT">
+  <w:comment w:id="12" w:author="Newbold, Tim" w:date="2022-05-24T17:19:00Z" w:initials="NT">
     <w:p>
       <w:pPr>
         <w:pStyle w:val="CommentText"/>
@@ -7752,12 +8549,17 @@
         </w:rPr>
         <w:annotationRef/>
       </w:r>
-      <w:r>
-        <w:t>This needs rephrasing.</w:t>
+      <w:proofErr w:type="gramStart"/>
+      <w:r>
+        <w:t>This needs</w:t>
+      </w:r>
+      <w:proofErr w:type="gramEnd"/>
+      <w:r>
+        <w:t xml:space="preserve"> rephrasing.</w:t>
       </w:r>
     </w:p>
   </w:comment>
-  <w:comment w:id="30" w:author="Newbold, Tim" w:date="2022-05-24T17:23:00Z" w:initials="NT">
+  <w:comment w:id="13" w:author="Newbold, Tim" w:date="2022-05-24T17:23:00Z" w:initials="NT">
     <w:p>
       <w:pPr>
         <w:pStyle w:val="CommentText"/>
@@ -7773,7 +8575,7 @@
       </w:r>
     </w:p>
   </w:comment>
-  <w:comment w:id="31" w:author="Newbold, Tim" w:date="2022-05-24T17:25:00Z" w:initials="NT">
+  <w:comment w:id="14" w:author="Newbold, Tim" w:date="2022-05-24T17:25:00Z" w:initials="NT">
     <w:p>
       <w:pPr>
         <w:pStyle w:val="CommentText"/>
@@ -7789,7 +8591,7 @@
       </w:r>
     </w:p>
   </w:comment>
-  <w:comment w:id="34" w:author="Newbold, Tim" w:date="2022-05-24T17:28:00Z" w:initials="NT">
+  <w:comment w:id="15" w:author="Newbold, Tim" w:date="2022-05-24T17:31:00Z" w:initials="NT">
     <w:p>
       <w:pPr>
         <w:pStyle w:val="CommentText"/>
@@ -7801,11 +8603,11 @@
         <w:annotationRef/>
       </w:r>
       <w:r>
-        <w:t>And these species are likely to be less well sampled not only for trait data but also for other aspects of their ecology and biology.</w:t>
+        <w:t>It would be good to link here to the work of David Mouillot, which shows that narrow-ranging species occupy distinct portions of trait space, and so, by assumption, make a distinct contribution to ecosystem functioning.</w:t>
       </w:r>
     </w:p>
   </w:comment>
-  <w:comment w:id="35" w:author="Newbold, Tim" w:date="2022-05-24T17:31:00Z" w:initials="NT">
+  <w:comment w:id="16" w:author="Newbold, Tim" w:date="2022-05-24T17:32:00Z" w:initials="NT">
     <w:p>
       <w:pPr>
         <w:pStyle w:val="CommentText"/>
@@ -7817,11 +8619,11 @@
         <w:annotationRef/>
       </w:r>
       <w:r>
-        <w:t>It would be good to link here to the work of David Mouillot, which shows that narrow-ranging species occupy distinct portions of trait space, and so, by assumption, make a distinct contribution to ecosystem functioning.</w:t>
+        <w:t>The estimates of climate-change sensitivity also employ space-for-time substitution.</w:t>
       </w:r>
     </w:p>
   </w:comment>
-  <w:comment w:id="38" w:author="Newbold, Tim" w:date="2022-05-24T17:32:00Z" w:initials="NT">
+  <w:comment w:id="17" w:author="Newbold, Tim" w:date="2022-05-24T17:33:00Z" w:initials="NT">
     <w:p>
       <w:pPr>
         <w:pStyle w:val="CommentText"/>
@@ -7833,11 +8635,19 @@
         <w:annotationRef/>
       </w:r>
       <w:r>
-        <w:t>The estimates of climate-change sensitivity also employ space-for-time substitution.</w:t>
+        <w:t xml:space="preserve">You </w:t>
+      </w:r>
+      <w:proofErr w:type="gramStart"/>
+      <w:r>
+        <w:t>definitely need</w:t>
+      </w:r>
+      <w:proofErr w:type="gramEnd"/>
+      <w:r>
+        <w:t xml:space="preserve"> some references here!</w:t>
       </w:r>
     </w:p>
   </w:comment>
-  <w:comment w:id="40" w:author="Newbold, Tim" w:date="2022-05-24T17:33:00Z" w:initials="NT">
+  <w:comment w:id="18" w:author="Newbold, Tim" w:date="2022-05-24T17:33:00Z" w:initials="NT">
     <w:p>
       <w:pPr>
         <w:pStyle w:val="CommentText"/>
@@ -7849,11 +8659,19 @@
         <w:annotationRef/>
       </w:r>
       <w:r>
-        <w:t>You definitely need some references here!</w:t>
+        <w:t xml:space="preserve">And </w:t>
+      </w:r>
+      <w:proofErr w:type="gramStart"/>
+      <w:r>
+        <w:t>also</w:t>
+      </w:r>
+      <w:proofErr w:type="gramEnd"/>
+      <w:r>
+        <w:t xml:space="preserve"> climate change!</w:t>
       </w:r>
     </w:p>
   </w:comment>
-  <w:comment w:id="41" w:author="Newbold, Tim" w:date="2022-05-24T17:33:00Z" w:initials="NT">
+  <w:comment w:id="19" w:author="Newbold, Tim" w:date="2022-05-24T17:36:00Z" w:initials="NT">
     <w:p>
       <w:pPr>
         <w:pStyle w:val="CommentText"/>
@@ -7865,11 +8683,11 @@
         <w:annotationRef/>
       </w:r>
       <w:r>
-        <w:t>And also climate change!</w:t>
+        <w:t>Really, you would need experimental studies to uncover mechanisms with any confidence.</w:t>
       </w:r>
     </w:p>
   </w:comment>
-  <w:comment w:id="42" w:author="Newbold, Tim" w:date="2022-05-24T17:34:00Z" w:initials="NT">
+  <w:comment w:id="20" w:author="Newbold, Tim" w:date="2022-05-24T18:09:00Z" w:initials="NT">
     <w:p>
       <w:pPr>
         <w:pStyle w:val="CommentText"/>
@@ -7881,11 +8699,11 @@
         <w:annotationRef/>
       </w:r>
       <w:r>
-        <w:t>You need to explain this in more detail</w:t>
+        <w:t>It is a bit of a teaser to allude to this explanation here, but not give any details.</w:t>
       </w:r>
     </w:p>
   </w:comment>
-  <w:comment w:id="45" w:author="Newbold, Tim" w:date="2022-05-24T17:35:00Z" w:initials="NT">
+  <w:comment w:id="21" w:author="Newbold, Tim" w:date="2022-05-24T18:13:00Z" w:initials="NT">
     <w:p>
       <w:pPr>
         <w:pStyle w:val="CommentText"/>
@@ -7897,11 +8715,11 @@
         <w:annotationRef/>
       </w:r>
       <w:r>
-        <w:t>I don't think it is true to say that the models have no predictive power.</w:t>
+        <w:t>It would be good I think to include a section before the final conclusions on the wider relevance of your findings, e.g, for conservation decisions.</w:t>
       </w:r>
     </w:p>
   </w:comment>
-  <w:comment w:id="47" w:author="Newbold, Tim" w:date="2022-05-24T17:36:00Z" w:initials="NT">
+  <w:comment w:id="22" w:author="Newbold, Tim" w:date="2022-05-24T18:15:00Z" w:initials="NT">
     <w:p>
       <w:pPr>
         <w:pStyle w:val="CommentText"/>
@@ -7913,11 +8731,11 @@
         <w:annotationRef/>
       </w:r>
       <w:r>
-        <w:t>Really, you would need experimental studies to uncover mechanisms with any confidence.</w:t>
+        <w:t>I would remind readers here that you focused on two pressures specifically</w:t>
       </w:r>
     </w:p>
   </w:comment>
-  <w:comment w:id="49" w:author="Newbold, Tim" w:date="2022-05-24T18:09:00Z" w:initials="NT">
+  <w:comment w:id="23" w:author="Newbold, Tim" w:date="2022-05-24T18:16:00Z" w:initials="NT">
     <w:p>
       <w:pPr>
         <w:pStyle w:val="CommentText"/>
@@ -7929,11 +8747,11 @@
         <w:annotationRef/>
       </w:r>
       <w:r>
-        <w:t>It is a bit of a teaser to allude to this explanation here, but not give any details.</w:t>
+        <w:t>This is great!</w:t>
       </w:r>
     </w:p>
   </w:comment>
-  <w:comment w:id="50" w:author="Newbold, Tim" w:date="2022-05-24T18:12:00Z" w:initials="NT">
+  <w:comment w:id="24" w:author="Newbold, Tim" w:date="2022-05-24T18:16:00Z" w:initials="NT">
     <w:p>
       <w:pPr>
         <w:pStyle w:val="CommentText"/>
@@ -7944,72 +8762,13 @@
         </w:rPr>
         <w:annotationRef/>
       </w:r>
-      <w:r>
-        <w:t>You need to include some references here.</w:t>
-      </w:r>
-    </w:p>
-  </w:comment>
-  <w:comment w:id="53" w:author="Newbold, Tim" w:date="2022-05-24T18:13:00Z" w:initials="NT">
-    <w:p>
-      <w:pPr>
-        <w:pStyle w:val="CommentText"/>
-      </w:pPr>
-      <w:r>
-        <w:rPr>
-          <w:rStyle w:val="CommentReference"/>
-        </w:rPr>
-        <w:annotationRef/>
-      </w:r>
-      <w:r>
-        <w:t>It would be good I think to include a section before the final conclusions on the wider relevance of your findings, e.g, for conservation decisions.</w:t>
-      </w:r>
-    </w:p>
-  </w:comment>
-  <w:comment w:id="54" w:author="Newbold, Tim" w:date="2022-05-24T18:15:00Z" w:initials="NT">
-    <w:p>
-      <w:pPr>
-        <w:pStyle w:val="CommentText"/>
-      </w:pPr>
-      <w:r>
-        <w:rPr>
-          <w:rStyle w:val="CommentReference"/>
-        </w:rPr>
-        <w:annotationRef/>
-      </w:r>
-      <w:r>
-        <w:t>I would remind readers here that you focused on two pressures specifically</w:t>
-      </w:r>
-    </w:p>
-  </w:comment>
-  <w:comment w:id="55" w:author="Newbold, Tim" w:date="2022-05-24T18:16:00Z" w:initials="NT">
-    <w:p>
-      <w:pPr>
-        <w:pStyle w:val="CommentText"/>
-      </w:pPr>
-      <w:r>
-        <w:rPr>
-          <w:rStyle w:val="CommentReference"/>
-        </w:rPr>
-        <w:annotationRef/>
-      </w:r>
-      <w:r>
-        <w:t>This is great!</w:t>
-      </w:r>
-    </w:p>
-  </w:comment>
-  <w:comment w:id="56" w:author="Newbold, Tim" w:date="2022-05-24T18:16:00Z" w:initials="NT">
-    <w:p>
-      <w:pPr>
-        <w:pStyle w:val="CommentText"/>
-      </w:pPr>
-      <w:r>
-        <w:rPr>
-          <w:rStyle w:val="CommentReference"/>
-        </w:rPr>
-        <w:annotationRef/>
-      </w:r>
-      <w:r>
-        <w:t>This needs rephrasing.</w:t>
+      <w:proofErr w:type="gramStart"/>
+      <w:r>
+        <w:t>This needs</w:t>
+      </w:r>
+      <w:proofErr w:type="gramEnd"/>
+      <w:r>
+        <w:t xml:space="preserve"> rephrasing.</w:t>
       </w:r>
     </w:p>
   </w:comment>
@@ -8033,16 +8792,12 @@
   <w15:commentEx w15:paraId="6685C209" w15:done="1"/>
   <w15:commentEx w15:paraId="15EB8EFA" w15:done="1"/>
   <w15:commentEx w15:paraId="7977BF80" w15:done="1"/>
-  <w15:commentEx w15:paraId="11495BEB" w15:done="0"/>
-  <w15:commentEx w15:paraId="014F72BF" w15:done="0"/>
-  <w15:commentEx w15:paraId="5D09F0ED" w15:done="0"/>
-  <w15:commentEx w15:paraId="30B2788C" w15:done="0"/>
+  <w15:commentEx w15:paraId="014F72BF" w15:done="1"/>
+  <w15:commentEx w15:paraId="5D09F0ED" w15:done="1"/>
+  <w15:commentEx w15:paraId="30B2788C" w15:done="1"/>
   <w15:commentEx w15:paraId="7886E4BC" w15:done="1"/>
-  <w15:commentEx w15:paraId="1E67C6A1" w15:done="0"/>
-  <w15:commentEx w15:paraId="559F3F14" w15:done="1"/>
   <w15:commentEx w15:paraId="07AB2DFC" w15:done="1"/>
   <w15:commentEx w15:paraId="3375089D" w15:done="1"/>
-  <w15:commentEx w15:paraId="01FFF9D6" w15:done="1"/>
   <w15:commentEx w15:paraId="68A3BAAA" w15:done="1"/>
   <w15:commentEx w15:paraId="7E184D17" w15:done="1"/>
   <w15:commentEx w15:paraId="23D7C5C8" w15:done="1"/>
@@ -8067,16 +8822,12 @@
   <w16cex:commentExtensible w16cex:durableId="26379224" w16cex:dateUtc="2022-05-24T16:19:00Z"/>
   <w16cex:commentExtensible w16cex:durableId="26379305" w16cex:dateUtc="2022-05-24T16:23:00Z"/>
   <w16cex:commentExtensible w16cex:durableId="26379383" w16cex:dateUtc="2022-05-24T16:25:00Z"/>
-  <w16cex:commentExtensible w16cex:durableId="2637944D" w16cex:dateUtc="2022-05-24T16:28:00Z"/>
   <w16cex:commentExtensible w16cex:durableId="263794E5" w16cex:dateUtc="2022-05-24T16:31:00Z"/>
   <w16cex:commentExtensible w16cex:durableId="26379548" w16cex:dateUtc="2022-05-24T16:32:00Z"/>
   <w16cex:commentExtensible w16cex:durableId="26379567" w16cex:dateUtc="2022-05-24T16:33:00Z"/>
   <w16cex:commentExtensible w16cex:durableId="2637957F" w16cex:dateUtc="2022-05-24T16:33:00Z"/>
-  <w16cex:commentExtensible w16cex:durableId="263795AD" w16cex:dateUtc="2022-05-24T16:34:00Z"/>
-  <w16cex:commentExtensible w16cex:durableId="263795F2" w16cex:dateUtc="2022-05-24T16:35:00Z"/>
   <w16cex:commentExtensible w16cex:durableId="2637962A" w16cex:dateUtc="2022-05-24T16:36:00Z"/>
   <w16cex:commentExtensible w16cex:durableId="26379DE8" w16cex:dateUtc="2022-05-24T17:09:00Z"/>
-  <w16cex:commentExtensible w16cex:durableId="26379E70" w16cex:dateUtc="2022-05-24T17:12:00Z"/>
   <w16cex:commentExtensible w16cex:durableId="26379EBA" w16cex:dateUtc="2022-05-24T17:13:00Z"/>
   <w16cex:commentExtensible w16cex:durableId="26379F24" w16cex:dateUtc="2022-05-24T17:15:00Z"/>
   <w16cex:commentExtensible w16cex:durableId="26379F93" w16cex:dateUtc="2022-05-24T17:16:00Z"/>
@@ -8101,16 +8852,12 @@
   <w16cid:commentId w16cid:paraId="6685C209" w16cid:durableId="26379224"/>
   <w16cid:commentId w16cid:paraId="15EB8EFA" w16cid:durableId="26379305"/>
   <w16cid:commentId w16cid:paraId="7977BF80" w16cid:durableId="26379383"/>
-  <w16cid:commentId w16cid:paraId="11495BEB" w16cid:durableId="2637944D"/>
   <w16cid:commentId w16cid:paraId="014F72BF" w16cid:durableId="263794E5"/>
   <w16cid:commentId w16cid:paraId="5D09F0ED" w16cid:durableId="26379548"/>
   <w16cid:commentId w16cid:paraId="30B2788C" w16cid:durableId="26379567"/>
   <w16cid:commentId w16cid:paraId="7886E4BC" w16cid:durableId="2637957F"/>
-  <w16cid:commentId w16cid:paraId="1E67C6A1" w16cid:durableId="263795AD"/>
-  <w16cid:commentId w16cid:paraId="559F3F14" w16cid:durableId="263795F2"/>
   <w16cid:commentId w16cid:paraId="07AB2DFC" w16cid:durableId="2637962A"/>
   <w16cid:commentId w16cid:paraId="3375089D" w16cid:durableId="26379DE8"/>
-  <w16cid:commentId w16cid:paraId="01FFF9D6" w16cid:durableId="26379E70"/>
   <w16cid:commentId w16cid:paraId="68A3BAAA" w16cid:durableId="26379EBA"/>
   <w16cid:commentId w16cid:paraId="7E184D17" w16cid:durableId="26379F24"/>
   <w16cid:commentId w16cid:paraId="23D7C5C8" w16cid:durableId="26379F93"/>
@@ -9402,12 +10149,6 @@
 <w15:people xmlns:wpc="http://schemas.microsoft.com/office/word/2010/wordprocessingCanvas" xmlns:cx="http://schemas.microsoft.com/office/drawing/2014/chartex" xmlns:cx1="http://schemas.microsoft.com/office/drawing/2015/9/8/chartex" xmlns:cx2="http://schemas.microsoft.com/office/drawing/2015/10/21/chartex" xmlns:cx3="http://schemas.microsoft.com/office/drawing/2016/5/9/chartex" xmlns:cx4="http://schemas.microsoft.com/office/drawing/2016/5/10/chartex" xmlns:cx5="http://schemas.microsoft.com/office/drawing/2016/5/11/chartex" xmlns:cx6="http://schemas.microsoft.com/office/drawing/2016/5/12/chartex" xmlns:cx7="http://schemas.microsoft.com/office/drawing/2016/5/13/chartex" xmlns:cx8="http://schemas.microsoft.com/office/drawing/2016/5/14/chartex" xmlns:mc="http://schemas.openxmlformats.org/markup-compatibility/2006" xmlns:aink="http://schemas.microsoft.com/office/drawing/2016/ink" xmlns:am3d="http://schemas.microsoft.com/office/drawing/2017/model3d" xmlns:o="urn:schemas-microsoft-com:office:office" xmlns:oel="http://schemas.microsoft.com/office/2019/extlst" xmlns:r="http://schemas.openxmlformats.org/officeDocument/2006/relationships" xmlns:m="http://schemas.openxmlformats.org/officeDocument/2006/math" xmlns:v="urn:schemas-microsoft-com:vml" xmlns:wp14="http://schemas.microsoft.com/office/word/2010/wordprocessingDrawing" xmlns:wp="http://schemas.openxmlformats.org/drawingml/2006/wordprocessingDrawing" xmlns:w10="urn:schemas-microsoft-com:office:word" xmlns:w="http://schemas.openxmlformats.org/wordprocessingml/2006/main" xmlns:w14="http://schemas.microsoft.com/office/word/2010/wordml" xmlns:w15="http://schemas.microsoft.com/office/word/2012/wordml" xmlns:w16cex="http://schemas.microsoft.com/office/word/2018/wordml/cex" xmlns:w16cid="http://schemas.microsoft.com/office/word/2016/wordml/cid" xmlns:w16="http://schemas.microsoft.com/office/word/2018/wordml" xmlns:w16sdtdh="http://schemas.microsoft.com/office/word/2020/wordml/sdtdatahash" xmlns:w16se="http://schemas.microsoft.com/office/word/2015/wordml/symex" xmlns:wpg="http://schemas.microsoft.com/office/word/2010/wordprocessingGroup" xmlns:wpi="http://schemas.microsoft.com/office/word/2010/wordprocessingInk" xmlns:wne="http://schemas.microsoft.com/office/word/2006/wordml" xmlns:wps="http://schemas.microsoft.com/office/word/2010/wordprocessingShape" mc:Ignorable="w14 w15 w16se w16cid w16 w16cex w16sdtdh wp14">
   <w15:person w15:author="Newbold, Tim">
     <w15:presenceInfo w15:providerId="AD" w15:userId="S::ucbttne@ucl.ac.uk::36587f66-ca34-4f39-8ae3-738e679ffbda"/>
-  </w15:person>
-  <w15:person w15:author="Adrienne Etard">
-    <w15:presenceInfo w15:providerId="Windows Live" w15:userId="5c2858a4c2ad2d71"/>
-  </w15:person>
-  <w15:person w15:author="Etard, Adrienne">
-    <w15:presenceInfo w15:providerId="AD" w15:userId="S::ucbteta@ucl.ac.uk::b6e72120-0b4f-4d07-b4f0-0bf379bf9763"/>
   </w15:person>
 </w15:people>
 </file>

</xml_diff>